<commit_message>
Fix typos and add clarifiactions in revised spec.
</commit_message>
<xml_diff>
--- a/omega/Digital-AV-Ω35.docx
+++ b/omega/Digital-AV-Ω35.docx
@@ -1,6 +1,6 @@
 
 <file path=word/document.xml><?xml version="1.0" encoding="utf-8"?>
-<w:document xmlns:wpc="http://schemas.microsoft.com/office/word/2010/wordprocessingCanvas" xmlns:cx="http://schemas.microsoft.com/office/drawing/2014/chartex" xmlns:cx1="http://schemas.microsoft.com/office/drawing/2015/9/8/chartex" xmlns:cx2="http://schemas.microsoft.com/office/drawing/2015/10/21/chartex" xmlns:cx3="http://schemas.microsoft.com/office/drawing/2016/5/9/chartex" xmlns:cx4="http://schemas.microsoft.com/office/drawing/2016/5/10/chartex" xmlns:cx5="http://schemas.microsoft.com/office/drawing/2016/5/11/chartex" xmlns:cx6="http://schemas.microsoft.com/office/drawing/2016/5/12/chartex" xmlns:cx7="http://schemas.microsoft.com/office/drawing/2016/5/13/chartex" xmlns:cx8="http://schemas.microsoft.com/office/drawing/2016/5/14/chartex" xmlns:mc="http://schemas.openxmlformats.org/markup-compatibility/2006" xmlns:aink="http://schemas.microsoft.com/office/drawing/2016/ink" xmlns:am3d="http://schemas.microsoft.com/office/drawing/2017/model3d" xmlns:o="urn:schemas-microsoft-com:office:office" xmlns:oel="http://schemas.microsoft.com/office/2019/extlst" xmlns:r="http://schemas.openxmlformats.org/officeDocument/2006/relationships" xmlns:m="http://schemas.openxmlformats.org/officeDocument/2006/math" xmlns:v="urn:schemas-microsoft-com:vml" xmlns:wp14="http://schemas.microsoft.com/office/word/2010/wordprocessingDrawing" xmlns:wp="http://schemas.openxmlformats.org/drawingml/2006/wordprocessingDrawing" xmlns:w10="urn:schemas-microsoft-com:office:word" xmlns:w="http://schemas.openxmlformats.org/wordprocessingml/2006/main" xmlns:w14="http://schemas.microsoft.com/office/word/2010/wordml" xmlns:w15="http://schemas.microsoft.com/office/word/2012/wordml" xmlns:w16cex="http://schemas.microsoft.com/office/word/2018/wordml/cex" xmlns:w16cid="http://schemas.microsoft.com/office/word/2016/wordml/cid" xmlns:w16="http://schemas.microsoft.com/office/word/2018/wordml" xmlns:w16du="http://schemas.microsoft.com/office/word/2023/wordml/word16du" xmlns:w16sdtdh="http://schemas.microsoft.com/office/word/2020/wordml/sdtdatahash" xmlns:w16se="http://schemas.microsoft.com/office/word/2015/wordml/symex" xmlns:wpg="http://schemas.microsoft.com/office/word/2010/wordprocessingGroup" xmlns:wpi="http://schemas.microsoft.com/office/word/2010/wordprocessingInk" xmlns:wne="http://schemas.microsoft.com/office/word/2006/wordml" xmlns:wps="http://schemas.microsoft.com/office/word/2010/wordprocessingShape" mc:Ignorable="w14 w15 w16se w16cid w16 w16cex w16sdtdh wp14">
+<w:document xmlns:wpc="http://schemas.microsoft.com/office/word/2010/wordprocessingCanvas" xmlns:cx="http://schemas.microsoft.com/office/drawing/2014/chartex" xmlns:cx1="http://schemas.microsoft.com/office/drawing/2015/9/8/chartex" xmlns:cx2="http://schemas.microsoft.com/office/drawing/2015/10/21/chartex" xmlns:cx3="http://schemas.microsoft.com/office/drawing/2016/5/9/chartex" xmlns:cx4="http://schemas.microsoft.com/office/drawing/2016/5/10/chartex" xmlns:cx5="http://schemas.microsoft.com/office/drawing/2016/5/11/chartex" xmlns:cx6="http://schemas.microsoft.com/office/drawing/2016/5/12/chartex" xmlns:cx7="http://schemas.microsoft.com/office/drawing/2016/5/13/chartex" xmlns:cx8="http://schemas.microsoft.com/office/drawing/2016/5/14/chartex" xmlns:mc="http://schemas.openxmlformats.org/markup-compatibility/2006" xmlns:aink="http://schemas.microsoft.com/office/drawing/2016/ink" xmlns:am3d="http://schemas.microsoft.com/office/drawing/2017/model3d" xmlns:o="urn:schemas-microsoft-com:office:office" xmlns:oel="http://schemas.microsoft.com/office/2019/extlst" xmlns:r="http://schemas.openxmlformats.org/officeDocument/2006/relationships" xmlns:m="http://schemas.openxmlformats.org/officeDocument/2006/math" xmlns:v="urn:schemas-microsoft-com:vml" xmlns:wp14="http://schemas.microsoft.com/office/word/2010/wordprocessingDrawing" xmlns:wp="http://schemas.openxmlformats.org/drawingml/2006/wordprocessingDrawing" xmlns:w10="urn:schemas-microsoft-com:office:word" xmlns:w="http://schemas.openxmlformats.org/wordprocessingml/2006/main" xmlns:w14="http://schemas.microsoft.com/office/word/2010/wordml" xmlns:w15="http://schemas.microsoft.com/office/word/2012/wordml" xmlns:w16cex="http://schemas.microsoft.com/office/word/2018/wordml/cex" xmlns:w16cid="http://schemas.microsoft.com/office/word/2016/wordml/cid" xmlns:w16="http://schemas.microsoft.com/office/word/2018/wordml" xmlns:w16sdtdh="http://schemas.microsoft.com/office/word/2020/wordml/sdtdatahash" xmlns:w16se="http://schemas.microsoft.com/office/word/2015/wordml/symex" xmlns:wpg="http://schemas.microsoft.com/office/word/2010/wordprocessingGroup" xmlns:wpi="http://schemas.microsoft.com/office/word/2010/wordprocessingInk" xmlns:wne="http://schemas.microsoft.com/office/word/2006/wordml" xmlns:wps="http://schemas.microsoft.com/office/word/2010/wordprocessingShape" mc:Ignorable="w14 w15 w16se w16cid w16 w16cex w16sdtdh wp14">
   <w:body>
     <w:p>
       <w:pPr>
@@ -158,15 +158,13 @@
         </w:rPr>
         <w:t xml:space="preserve">leveraging sources in the </w:t>
       </w:r>
-      <w:proofErr w:type="gramStart"/>
-      <w:r>
-        <w:rPr>
-          <w:sz w:val="28"/>
-          <w:szCs w:val="28"/>
-        </w:rPr>
-        <w:t>foundations</w:t>
-      </w:r>
-      <w:proofErr w:type="gramEnd"/>
+      <w:r>
+        <w:rPr>
+          <w:sz w:val="28"/>
+          <w:szCs w:val="28"/>
+        </w:rPr>
+        <w:t>foundational</w:t>
+      </w:r>
       <w:r>
         <w:rPr>
           <w:sz w:val="28"/>
@@ -7286,16 +7284,16 @@
         <mc:AlternateContent>
           <mc:Choice Requires="wps">
             <w:drawing>
-              <wp:anchor distT="0" distB="0" distL="114300" distR="114300" simplePos="0" relativeHeight="251660287" behindDoc="1" locked="0" layoutInCell="1" allowOverlap="1" wp14:anchorId="34548472" wp14:editId="61DE18C0">
+              <wp:anchor distT="0" distB="0" distL="114300" distR="114300" simplePos="0" relativeHeight="251660287" behindDoc="1" locked="0" layoutInCell="1" allowOverlap="1" wp14:anchorId="34548472" wp14:editId="21F16CA5">
                 <wp:simplePos x="0" y="0"/>
                 <wp:positionH relativeFrom="margin">
-                  <wp:posOffset>4412615</wp:posOffset>
+                  <wp:posOffset>4563745</wp:posOffset>
                 </wp:positionH>
                 <wp:positionV relativeFrom="margin">
-                  <wp:posOffset>4387689</wp:posOffset>
+                  <wp:posOffset>4390390</wp:posOffset>
                 </wp:positionV>
-                <wp:extent cx="4175760" cy="290195"/>
-                <wp:effectExtent l="0" t="0" r="0" b="0"/>
+                <wp:extent cx="4024630" cy="290195"/>
+                <wp:effectExtent l="0" t="0" r="13970" b="0"/>
                 <wp:wrapSquare wrapText="bothSides"/>
                 <wp:docPr id="13" name="Text Box 2"/>
                 <wp:cNvGraphicFramePr>
@@ -7310,7 +7308,7 @@
                       <wps:spPr bwMode="auto">
                         <a:xfrm>
                           <a:off x="0" y="0"/>
-                          <a:ext cx="4175760" cy="290195"/>
+                          <a:ext cx="4024630" cy="290195"/>
                         </a:xfrm>
                         <a:prstGeom prst="rect">
                           <a:avLst/>
@@ -7372,7 +7370,7 @@
                 <v:stroke joinstyle="miter"/>
                 <v:path gradientshapeok="t" o:connecttype="rect"/>
               </v:shapetype>
-              <v:shape id="Text Box 2" o:spid="_x0000_s1026" type="#_x0000_t202" style="position:absolute;left:0;text-align:left;margin-left:347.45pt;margin-top:345.5pt;width:328.8pt;height:22.85pt;z-index:-251656193;visibility:visible;mso-wrap-style:square;mso-width-percent:0;mso-height-percent:0;mso-wrap-distance-left:9pt;mso-wrap-distance-top:0;mso-wrap-distance-right:9pt;mso-wrap-distance-bottom:0;mso-position-horizontal:absolute;mso-position-horizontal-relative:margin;mso-position-vertical:absolute;mso-position-vertical-relative:margin;mso-width-percent:0;mso-height-percent:0;mso-width-relative:margin;mso-height-relative:margin;v-text-anchor:top" o:gfxdata="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" filled="f" stroked="f">
+              <v:shape id="Text Box 2" o:spid="_x0000_s1026" type="#_x0000_t202" style="position:absolute;left:0;text-align:left;margin-left:359.35pt;margin-top:345.7pt;width:316.9pt;height:22.85pt;z-index:-251656193;visibility:visible;mso-wrap-style:square;mso-width-percent:0;mso-height-percent:0;mso-wrap-distance-left:9pt;mso-wrap-distance-top:0;mso-wrap-distance-right:9pt;mso-wrap-distance-bottom:0;mso-position-horizontal:absolute;mso-position-horizontal-relative:margin;mso-position-vertical:absolute;mso-position-vertical-relative:margin;mso-width-percent:0;mso-height-percent:0;mso-width-relative:margin;mso-height-relative:margin;v-text-anchor:top" o:gfxdata="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" filled="f" stroked="f">
                 <v:textbox inset="0,0,0,0">
                   <w:txbxContent>
                     <w:p>
@@ -9622,7 +9620,7 @@
               </wp:anchor>
             </w:drawing>
           </mc:Choice>
-          <mc:Fallback>
+          <mc:Fallback xmlns:w16du="http://schemas.microsoft.com/office/word/2023/wordml/word16du">
             <w:pict>
               <v:shape w14:anchorId="5DBBCC3C" id="_x0000_s1027" type="#_x0000_t202" style="position:absolute;left:0;text-align:left;margin-left:448.85pt;margin-top:163.4pt;width:254.65pt;height:27.35pt;z-index:-251655168;visibility:visible;mso-wrap-style:square;mso-width-percent:0;mso-height-percent:0;mso-wrap-distance-left:9pt;mso-wrap-distance-top:0;mso-wrap-distance-right:9pt;mso-wrap-distance-bottom:3.6pt;mso-position-horizontal:absolute;mso-position-horizontal-relative:margin;mso-position-vertical:absolute;mso-position-vertical-relative:page;mso-width-percent:0;mso-height-percent:0;mso-width-relative:margin;mso-height-relative:margin;v-text-anchor:top" o:gfxdata="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" stroked="f">
                 <v:textbox inset="0,0,0,0">
@@ -9769,7 +9767,7 @@
               </wp:anchor>
             </w:drawing>
           </mc:Choice>
-          <mc:Fallback>
+          <mc:Fallback xmlns:w16du="http://schemas.microsoft.com/office/word/2023/wordml/word16du">
             <w:pict>
               <v:shape w14:anchorId="396463ED" id="_x0000_s1028" type="#_x0000_t202" style="position:absolute;left:0;text-align:left;margin-left:-.2pt;margin-top:167.65pt;width:310pt;height:25.2pt;z-index:251735040;visibility:visible;mso-wrap-style:square;mso-width-percent:0;mso-height-percent:0;mso-wrap-distance-left:9pt;mso-wrap-distance-top:3.6pt;mso-wrap-distance-right:9pt;mso-wrap-distance-bottom:3.6pt;mso-position-horizontal:absolute;mso-position-horizontal-relative:margin;mso-position-vertical:absolute;mso-position-vertical-relative:page;mso-width-percent:0;mso-height-percent:0;mso-width-relative:margin;mso-height-relative:margin;v-text-anchor:top" o:gfxdata="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" filled="f" stroked="f">
                 <v:textbox inset="0,0,0,0">
@@ -10496,7 +10494,7 @@
               </wp:anchor>
             </w:drawing>
           </mc:Choice>
-          <mc:Fallback>
+          <mc:Fallback xmlns:w16du="http://schemas.microsoft.com/office/word/2023/wordml/word16du">
             <w:pict>
               <v:shape w14:anchorId="55B08B40" id="Text Box 24" o:spid="_x0000_s1029" type="#_x0000_t202" style="position:absolute;left:0;text-align:left;margin-left:.85pt;margin-top:273.45pt;width:191.8pt;height:25.8pt;z-index:251737088;visibility:visible;mso-wrap-style:square;mso-width-percent:0;mso-height-percent:0;mso-wrap-distance-left:9pt;mso-wrap-distance-top:3.6pt;mso-wrap-distance-right:9pt;mso-wrap-distance-bottom:3.6pt;mso-position-horizontal:absolute;mso-position-horizontal-relative:margin;mso-position-vertical:absolute;mso-position-vertical-relative:page;mso-width-percent:0;mso-height-percent:0;mso-width-relative:margin;mso-height-relative:margin;v-text-anchor:top" o:gfxdata="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" stroked="f">
                 <v:textbox inset="0,0,0,0">
@@ -11539,7 +11537,7 @@
               </wp:anchor>
             </w:drawing>
           </mc:Choice>
-          <mc:Fallback>
+          <mc:Fallback xmlns:w16du="http://schemas.microsoft.com/office/word/2023/wordml/word16du">
             <w:pict>
               <v:shape w14:anchorId="2A815D15" id="Text Box 26" o:spid="_x0000_s1030" type="#_x0000_t202" style="position:absolute;left:0;text-align:left;margin-left:365.55pt;margin-top:234.05pt;width:235.85pt;height:25.8pt;z-index:-251578368;visibility:visible;mso-wrap-style:square;mso-width-percent:0;mso-height-percent:0;mso-wrap-distance-left:9pt;mso-wrap-distance-top:3.6pt;mso-wrap-distance-right:9pt;mso-wrap-distance-bottom:3.6pt;mso-position-horizontal:absolute;mso-position-horizontal-relative:margin;mso-position-vertical:absolute;mso-position-vertical-relative:page;mso-width-percent:0;mso-height-percent:0;mso-width-relative:margin;mso-height-relative:margin;v-text-anchor:top" o:gfxdata="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" stroked="f">
                 <v:textbox inset="0,0,0,0">
@@ -12633,7 +12631,7 @@
               </wp:anchor>
             </w:drawing>
           </mc:Choice>
-          <mc:Fallback>
+          <mc:Fallback xmlns:w16du="http://schemas.microsoft.com/office/word/2023/wordml/word16du">
             <w:pict>
               <v:shape w14:anchorId="6B07E3C3" id="Text Box 9" o:spid="_x0000_s1031" type="#_x0000_t202" style="position:absolute;left:0;text-align:left;margin-left:-5.6pt;margin-top:185.4pt;width:175.7pt;height:25.9pt;z-index:-251636736;visibility:visible;mso-wrap-style:square;mso-width-percent:0;mso-height-percent:0;mso-wrap-distance-left:9pt;mso-wrap-distance-top:3.6pt;mso-wrap-distance-right:9pt;mso-wrap-distance-bottom:3.6pt;mso-position-horizontal:absolute;mso-position-horizontal-relative:margin;mso-position-vertical:absolute;mso-position-vertical-relative:margin;mso-width-percent:0;mso-height-percent:0;mso-width-relative:margin;mso-height-relative:margin;v-text-anchor:top" o:gfxdata="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" stroked="f">
                 <v:textbox inset="0,0,0,0">
@@ -15589,7 +15587,7 @@
               </wp:anchor>
             </w:drawing>
           </mc:Choice>
-          <mc:Fallback>
+          <mc:Fallback xmlns:w16du="http://schemas.microsoft.com/office/word/2023/wordml/word16du">
             <w:pict>
               <v:shape w14:anchorId="6C150E7B" id="Text Box 16" o:spid="_x0000_s1032" type="#_x0000_t202" style="position:absolute;left:0;text-align:left;margin-left:464.95pt;margin-top:5.2pt;width:213.1pt;height:25.9pt;z-index:-251614208;visibility:visible;mso-wrap-style:square;mso-width-percent:0;mso-height-percent:0;mso-wrap-distance-left:9pt;mso-wrap-distance-top:3.6pt;mso-wrap-distance-right:9pt;mso-wrap-distance-bottom:3.6pt;mso-position-horizontal:absolute;mso-position-horizontal-relative:margin;mso-position-vertical:absolute;mso-position-vertical-relative:margin;mso-width-percent:0;mso-height-percent:0;mso-width-relative:margin;mso-height-relative:margin;v-text-anchor:top" o:gfxdata="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" stroked="f">
                 <v:textbox inset="0,0,0,0">
@@ -15934,7 +15932,7 @@
               </wp:anchor>
             </w:drawing>
           </mc:Choice>
-          <mc:Fallback>
+          <mc:Fallback xmlns:w16du="http://schemas.microsoft.com/office/word/2023/wordml/word16du">
             <w:pict>
               <v:shape w14:anchorId="70166F61" id="_x0000_s1033" type="#_x0000_t202" style="position:absolute;left:0;text-align:left;margin-left:275.85pt;margin-top:430.2pt;width:284.75pt;height:95.55pt;z-index:-251612160;visibility:visible;mso-wrap-style:square;mso-width-percent:0;mso-height-percent:0;mso-wrap-distance-left:9pt;mso-wrap-distance-top:3.6pt;mso-wrap-distance-right:9pt;mso-wrap-distance-bottom:3.6pt;mso-position-horizontal:absolute;mso-position-horizontal-relative:margin;mso-position-vertical:absolute;mso-position-vertical-relative:page;mso-width-percent:0;mso-height-percent:0;mso-width-relative:margin;mso-height-relative:margin;v-text-anchor:top" o:gfxdata="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" fillcolor="white [3201]" strokecolor="#5b9bd5 [3204]" strokeweight="1pt">
                 <v:textbox>
@@ -16230,7 +16228,7 @@
               </wp:anchor>
             </w:drawing>
           </mc:Choice>
-          <mc:Fallback>
+          <mc:Fallback xmlns:w16du="http://schemas.microsoft.com/office/word/2023/wordml/word16du">
             <w:pict>
               <v:shape w14:anchorId="6104750F" id="Text Box 5" o:spid="_x0000_s1034" type="#_x0000_t202" style="position:absolute;left:0;text-align:left;margin-left:0;margin-top:177.8pt;width:639pt;height:25.8pt;z-index:251687936;visibility:visible;mso-wrap-style:square;mso-width-percent:0;mso-height-percent:0;mso-wrap-distance-left:9pt;mso-wrap-distance-top:3.6pt;mso-wrap-distance-right:9pt;mso-wrap-distance-bottom:3.6pt;mso-position-horizontal:left;mso-position-horizontal-relative:margin;mso-position-vertical:absolute;mso-position-vertical-relative:page;mso-width-percent:0;mso-height-percent:0;mso-width-relative:margin;mso-height-relative:margin;v-text-anchor:top" o:gfxdata="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" stroked="f">
                 <v:textbox inset="0,0,0,0">
@@ -18979,7 +18977,11 @@
           </mc:Choice>
           <mc:Fallback>
             <w:pict>
-              <v:shape w14:anchorId="29316420" id="Text Box 21" o:spid="_x0000_s1035" type="#_x0000_t202" style="position:absolute;margin-left:-3.9pt;margin-top:80.75pt;width:350.7pt;height:25.8pt;z-index:251728896;visibility:visible;mso-wrap-style:square;mso-width-percent:0;mso-height-percent:0;mso-wrap-distance-left:9pt;mso-wrap-distance-top:3.6pt;mso-wrap-distance-right:9pt;mso-wrap-distance-bottom:3.6pt;mso-position-horizontal:absolute;mso-position-horizontal-relative:margin;mso-position-vertical:absolute;mso-position-vertical-relative:page;mso-width-percent:0;mso-height-percent:0;mso-width-relative:margin;mso-height-relative:margin;v-text-anchor:top" o:gfxdata="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" stroked="f">
+              <v:shapetype w14:anchorId="29316420" id="_x0000_t202" coordsize="21600,21600" o:spt="202" path="m,l,21600r21600,l21600,xe">
+                <v:stroke joinstyle="miter"/>
+                <v:path gradientshapeok="t" o:connecttype="rect"/>
+              </v:shapetype>
+              <v:shape id="Text Box 21" o:spid="_x0000_s1035" type="#_x0000_t202" style="position:absolute;margin-left:-3.9pt;margin-top:80.75pt;width:350.7pt;height:25.8pt;z-index:251728896;visibility:visible;mso-wrap-style:square;mso-width-percent:0;mso-height-percent:0;mso-wrap-distance-left:9pt;mso-wrap-distance-top:3.6pt;mso-wrap-distance-right:9pt;mso-wrap-distance-bottom:3.6pt;mso-position-horizontal:absolute;mso-position-horizontal-relative:margin;mso-position-vertical:absolute;mso-position-vertical-relative:page;mso-width-percent:0;mso-height-percent:0;mso-width-relative:margin;mso-height-relative:margin;v-text-anchor:top" o:gfxdata="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" stroked="f">
                 <v:textbox inset="0,0,0,0">
                   <w:txbxContent>
                     <w:tbl>
@@ -24242,7 +24244,7 @@
               </wp:anchor>
             </w:drawing>
           </mc:Choice>
-          <mc:Fallback>
+          <mc:Fallback xmlns:w16du="http://schemas.microsoft.com/office/word/2023/wordml/word16du">
             <w:pict>
               <v:shape w14:anchorId="013BB74C" id="Text Box 15" o:spid="_x0000_s1037" type="#_x0000_t202" style="position:absolute;left:0;text-align:left;margin-left:0;margin-top:383.5pt;width:387.4pt;height:27pt;z-index:-251595776;visibility:visible;mso-wrap-style:square;mso-width-percent:0;mso-height-percent:0;mso-wrap-distance-left:9pt;mso-wrap-distance-top:3.6pt;mso-wrap-distance-right:9pt;mso-wrap-distance-bottom:3.6pt;mso-position-horizontal:left;mso-position-horizontal-relative:margin;mso-position-vertical:absolute;mso-position-vertical-relative:page;mso-width-percent:0;mso-height-percent:0;mso-width-relative:margin;mso-height-relative:margin;v-text-anchor:top" o:gfxdata="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" stroked="f">
                 <v:textbox inset="0,0,0,0">
@@ -24402,7 +24404,7 @@
               </wp:anchor>
             </w:drawing>
           </mc:Choice>
-          <mc:Fallback>
+          <mc:Fallback xmlns:w16du="http://schemas.microsoft.com/office/word/2023/wordml/word16du">
             <w:pict>
               <v:shape w14:anchorId="33110E2D" id="Text Box 19" o:spid="_x0000_s1038" type="#_x0000_t202" style="position:absolute;left:0;text-align:left;margin-left:416.5pt;margin-top:387.7pt;width:204.5pt;height:27pt;z-index:-251593728;visibility:visible;mso-wrap-style:square;mso-width-percent:0;mso-height-percent:0;mso-wrap-distance-left:9pt;mso-wrap-distance-top:3.6pt;mso-wrap-distance-right:9pt;mso-wrap-distance-bottom:3.6pt;mso-position-horizontal:absolute;mso-position-horizontal-relative:margin;mso-position-vertical:absolute;mso-position-vertical-relative:page;mso-width-percent:0;mso-height-percent:0;mso-width-relative:margin;mso-height-relative:margin;v-text-anchor:top" o:gfxdata="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" stroked="f">
                 <v:textbox inset="0,0,0,0">
@@ -29235,7 +29237,149 @@
           <w:sz w:val="28"/>
           <w:szCs w:val="28"/>
         </w:rPr>
-        <w:t xml:space="preserve"> found in AV-</w:t>
+        <w:t xml:space="preserve"> found in </w:t>
+      </w:r>
+      <w:r>
+        <w:rPr>
+          <w:rFonts w:asciiTheme="minorHAnsi" w:hAnsiTheme="minorHAnsi" w:cstheme="minorHAnsi"/>
+          <w:sz w:val="28"/>
+          <w:szCs w:val="28"/>
+        </w:rPr>
+        <w:t>Written content</w:t>
+      </w:r>
+      <w:r>
+        <w:rPr>
+          <w:rFonts w:asciiTheme="minorHAnsi" w:hAnsiTheme="minorHAnsi" w:cstheme="minorHAnsi"/>
+          <w:sz w:val="28"/>
+          <w:szCs w:val="28"/>
+        </w:rPr>
+        <w:t>. And both</w:t>
+      </w:r>
+      <w:r>
+        <w:rPr>
+          <w:rFonts w:asciiTheme="minorHAnsi" w:hAnsiTheme="minorHAnsi" w:cstheme="minorHAnsi"/>
+          <w:sz w:val="28"/>
+          <w:szCs w:val="28"/>
+        </w:rPr>
+        <w:t xml:space="preserve"> represent Part-of-Speech</w:t>
+      </w:r>
+      <w:r>
+        <w:rPr>
+          <w:rFonts w:asciiTheme="minorHAnsi" w:hAnsiTheme="minorHAnsi" w:cstheme="minorHAnsi"/>
+          <w:sz w:val="28"/>
+          <w:szCs w:val="28"/>
+        </w:rPr>
+        <w:t xml:space="preserve">, </w:t>
+      </w:r>
+      <w:r>
+        <w:rPr>
+          <w:rFonts w:asciiTheme="minorHAnsi" w:hAnsiTheme="minorHAnsi" w:cstheme="minorHAnsi"/>
+          <w:sz w:val="28"/>
+          <w:szCs w:val="28"/>
+        </w:rPr>
+        <w:t xml:space="preserve">in </w:t>
+      </w:r>
+      <w:r>
+        <w:rPr>
+          <w:rFonts w:asciiTheme="minorHAnsi" w:hAnsiTheme="minorHAnsi" w:cstheme="minorHAnsi"/>
+          <w:sz w:val="28"/>
+          <w:szCs w:val="28"/>
+        </w:rPr>
+        <w:t xml:space="preserve">different, </w:t>
+      </w:r>
+      <w:r>
+        <w:rPr>
+          <w:rFonts w:asciiTheme="minorHAnsi" w:hAnsiTheme="minorHAnsi" w:cstheme="minorHAnsi"/>
+          <w:sz w:val="28"/>
+          <w:szCs w:val="28"/>
+        </w:rPr>
+        <w:t xml:space="preserve">but related manners.  </w:t>
+      </w:r>
+      <w:proofErr w:type="gramStart"/>
+      <w:r>
+        <w:rPr>
+          <w:rFonts w:asciiTheme="minorHAnsi" w:hAnsiTheme="minorHAnsi" w:cstheme="minorHAnsi"/>
+          <w:sz w:val="28"/>
+          <w:szCs w:val="28"/>
+        </w:rPr>
+        <w:t>POS(</w:t>
+      </w:r>
+      <w:proofErr w:type="gramEnd"/>
+      <w:r>
+        <w:rPr>
+          <w:rFonts w:asciiTheme="minorHAnsi" w:hAnsiTheme="minorHAnsi" w:cstheme="minorHAnsi"/>
+          <w:sz w:val="28"/>
+          <w:szCs w:val="28"/>
+        </w:rPr>
+        <w:t xml:space="preserve">12) is entirely bitwise, and therefore easier to make programmatic determinations based upon that field. </w:t>
+      </w:r>
+      <w:proofErr w:type="gramStart"/>
+      <w:r>
+        <w:rPr>
+          <w:rFonts w:asciiTheme="minorHAnsi" w:hAnsiTheme="minorHAnsi" w:cstheme="minorHAnsi"/>
+          <w:sz w:val="28"/>
+          <w:szCs w:val="28"/>
+        </w:rPr>
+        <w:t>POS(</w:t>
+      </w:r>
+      <w:proofErr w:type="gramEnd"/>
+      <w:r>
+        <w:rPr>
+          <w:rFonts w:asciiTheme="minorHAnsi" w:hAnsiTheme="minorHAnsi" w:cstheme="minorHAnsi"/>
+          <w:sz w:val="28"/>
+          <w:szCs w:val="28"/>
+        </w:rPr>
+        <w:t xml:space="preserve">32) is a 5-bit encoded string. Decoding the 32-bit value into a string can be performed using the reference code cited </w:t>
+      </w:r>
+      <w:r>
+        <w:rPr>
+          <w:rFonts w:asciiTheme="minorHAnsi" w:hAnsiTheme="minorHAnsi" w:cstheme="minorHAnsi"/>
+          <w:sz w:val="28"/>
+          <w:szCs w:val="28"/>
+        </w:rPr>
+        <w:t xml:space="preserve">on this page </w:t>
+      </w:r>
+      <w:r>
+        <w:rPr>
+          <w:rFonts w:asciiTheme="minorHAnsi" w:hAnsiTheme="minorHAnsi" w:cstheme="minorHAnsi"/>
+          <w:sz w:val="28"/>
+          <w:szCs w:val="28"/>
+        </w:rPr>
+        <w:t xml:space="preserve">below.  POS tagging was </w:t>
+      </w:r>
+      <w:r>
+        <w:rPr>
+          <w:rFonts w:asciiTheme="minorHAnsi" w:hAnsiTheme="minorHAnsi" w:cstheme="minorHAnsi"/>
+          <w:sz w:val="28"/>
+          <w:szCs w:val="28"/>
+        </w:rPr>
+        <w:t>extracted from</w:t>
+      </w:r>
+      <w:r>
+        <w:rPr>
+          <w:rFonts w:asciiTheme="minorHAnsi" w:hAnsiTheme="minorHAnsi" w:cstheme="minorHAnsi"/>
+          <w:sz w:val="28"/>
+          <w:szCs w:val="28"/>
+        </w:rPr>
+        <w:t xml:space="preserve"> Morph-Adorner (also cited below). </w:t>
+      </w:r>
+      <w:proofErr w:type="gramStart"/>
+      <w:r>
+        <w:rPr>
+          <w:rFonts w:asciiTheme="minorHAnsi" w:hAnsiTheme="minorHAnsi" w:cstheme="minorHAnsi"/>
+          <w:sz w:val="28"/>
+          <w:szCs w:val="28"/>
+        </w:rPr>
+        <w:t>POS(</w:t>
+      </w:r>
+      <w:proofErr w:type="gramEnd"/>
+      <w:r>
+        <w:rPr>
+          <w:rFonts w:asciiTheme="minorHAnsi" w:hAnsiTheme="minorHAnsi" w:cstheme="minorHAnsi"/>
+          <w:sz w:val="28"/>
+          <w:szCs w:val="28"/>
+        </w:rPr>
+        <w:t xml:space="preserve">12) is derived both from the </w:t>
       </w:r>
       <w:proofErr w:type="spellStart"/>
       <w:r>
@@ -29244,7 +29388,7 @@
           <w:sz w:val="28"/>
           <w:szCs w:val="28"/>
         </w:rPr>
-        <w:t>Writ.dx</w:t>
+        <w:t>MorphAdorner</w:t>
       </w:r>
       <w:proofErr w:type="spellEnd"/>
       <w:r>
@@ -29253,23 +29397,25 @@
           <w:sz w:val="28"/>
           <w:szCs w:val="28"/>
         </w:rPr>
-        <w:t>. And both</w:t>
-      </w:r>
+        <w:t xml:space="preserve"> tag and innate knowledge in the Digital-AV compiler of pronouns and morphology. </w:t>
+      </w:r>
+      <w:proofErr w:type="gramStart"/>
       <w:r>
         <w:rPr>
           <w:rFonts w:asciiTheme="minorHAnsi" w:hAnsiTheme="minorHAnsi" w:cstheme="minorHAnsi"/>
           <w:sz w:val="28"/>
           <w:szCs w:val="28"/>
         </w:rPr>
-        <w:t xml:space="preserve"> represent Part-of-Speech</w:t>
-      </w:r>
+        <w:t>POS(</w:t>
+      </w:r>
+      <w:proofErr w:type="gramEnd"/>
       <w:r>
         <w:rPr>
           <w:rFonts w:asciiTheme="minorHAnsi" w:hAnsiTheme="minorHAnsi" w:cstheme="minorHAnsi"/>
           <w:sz w:val="28"/>
           <w:szCs w:val="28"/>
         </w:rPr>
-        <w:t xml:space="preserve">, </w:t>
+        <w:t>32) is an encoded human-readable string.</w:t>
       </w:r>
       <w:r>
         <w:rPr>
@@ -29277,7 +29423,7 @@
           <w:sz w:val="28"/>
           <w:szCs w:val="28"/>
         </w:rPr>
-        <w:t xml:space="preserve">in </w:t>
+        <w:t xml:space="preserve"> An </w:t>
       </w:r>
       <w:r>
         <w:rPr>
@@ -29285,7 +29431,7 @@
           <w:sz w:val="28"/>
           <w:szCs w:val="28"/>
         </w:rPr>
-        <w:t xml:space="preserve">different, </w:t>
+        <w:t>earlier</w:t>
       </w:r>
       <w:r>
         <w:rPr>
@@ -29293,7 +29439,15 @@
           <w:sz w:val="28"/>
           <w:szCs w:val="28"/>
         </w:rPr>
-        <w:t xml:space="preserve">but related manners.  </w:t>
+        <w:t xml:space="preserve"> version of the SDK contained a HashMap, mapping </w:t>
+      </w:r>
+      <w:r>
+        <w:rPr>
+          <w:rFonts w:asciiTheme="minorHAnsi" w:hAnsiTheme="minorHAnsi" w:cstheme="minorHAnsi"/>
+          <w:sz w:val="28"/>
+          <w:szCs w:val="28"/>
+        </w:rPr>
+        <w:t xml:space="preserve">each </w:t>
       </w:r>
       <w:proofErr w:type="gramStart"/>
       <w:r>
@@ -29311,25 +29465,23 @@
           <w:sz w:val="28"/>
           <w:szCs w:val="28"/>
         </w:rPr>
-        <w:t xml:space="preserve">12) is entirely bitwise, and therefore easier to make programmatic determinations based upon that field. </w:t>
-      </w:r>
-      <w:proofErr w:type="gramStart"/>
+        <w:t xml:space="preserve">32) </w:t>
+      </w:r>
       <w:r>
         <w:rPr>
           <w:rFonts w:asciiTheme="minorHAnsi" w:hAnsiTheme="minorHAnsi" w:cstheme="minorHAnsi"/>
           <w:sz w:val="28"/>
           <w:szCs w:val="28"/>
         </w:rPr>
-        <w:t>POS(</w:t>
-      </w:r>
-      <w:proofErr w:type="gramEnd"/>
+        <w:t xml:space="preserve">value </w:t>
+      </w:r>
       <w:r>
         <w:rPr>
           <w:rFonts w:asciiTheme="minorHAnsi" w:hAnsiTheme="minorHAnsi" w:cstheme="minorHAnsi"/>
           <w:sz w:val="28"/>
           <w:szCs w:val="28"/>
         </w:rPr>
-        <w:t xml:space="preserve">32) is a 5-bit encoded string. Decoding the 32-bit value into a string can be performed using the reference code cited </w:t>
+        <w:t>into a collection of POS(12)</w:t>
       </w:r>
       <w:r>
         <w:rPr>
@@ -29337,7 +29489,7 @@
           <w:sz w:val="28"/>
           <w:szCs w:val="28"/>
         </w:rPr>
-        <w:t xml:space="preserve">on this page </w:t>
+        <w:t xml:space="preserve"> values</w:t>
       </w:r>
       <w:r>
         <w:rPr>
@@ -29345,7 +29497,7 @@
           <w:sz w:val="28"/>
           <w:szCs w:val="28"/>
         </w:rPr>
-        <w:t xml:space="preserve">below.  POS tagging was </w:t>
+        <w:t xml:space="preserve">. However, that file </w:t>
       </w:r>
       <w:r>
         <w:rPr>
@@ -29353,7 +29505,7 @@
           <w:sz w:val="28"/>
           <w:szCs w:val="28"/>
         </w:rPr>
-        <w:t>extracted from</w:t>
+        <w:t xml:space="preserve">was deemed incomplete and has been eliminated from the SDK. </w:t>
       </w:r>
       <w:r>
         <w:rPr>
@@ -29361,61 +29513,55 @@
           <w:sz w:val="28"/>
           <w:szCs w:val="28"/>
         </w:rPr>
-        <w:t xml:space="preserve"> Morph-Adorner (also cited below). </w:t>
-      </w:r>
-      <w:proofErr w:type="gramStart"/>
+        <w:t>That</w:t>
+      </w:r>
       <w:r>
         <w:rPr>
           <w:rFonts w:asciiTheme="minorHAnsi" w:hAnsiTheme="minorHAnsi" w:cstheme="minorHAnsi"/>
           <w:sz w:val="28"/>
           <w:szCs w:val="28"/>
         </w:rPr>
-        <w:t>POS(</w:t>
-      </w:r>
-      <w:proofErr w:type="gramEnd"/>
+        <w:t xml:space="preserve"> mapping</w:t>
+      </w:r>
       <w:r>
         <w:rPr>
           <w:rFonts w:asciiTheme="minorHAnsi" w:hAnsiTheme="minorHAnsi" w:cstheme="minorHAnsi"/>
           <w:sz w:val="28"/>
           <w:szCs w:val="28"/>
         </w:rPr>
-        <w:t xml:space="preserve">12) is derived both from the </w:t>
-      </w:r>
-      <w:proofErr w:type="spellStart"/>
+        <w:t xml:space="preserve"> might be useful, but is easily</w:t>
+      </w:r>
       <w:r>
         <w:rPr>
           <w:rFonts w:asciiTheme="minorHAnsi" w:hAnsiTheme="minorHAnsi" w:cstheme="minorHAnsi"/>
           <w:sz w:val="28"/>
           <w:szCs w:val="28"/>
         </w:rPr>
-        <w:t>MorphAdorner</w:t>
-      </w:r>
-      <w:proofErr w:type="spellEnd"/>
+        <w:t xml:space="preserve"> inferred</w:t>
+      </w:r>
       <w:r>
         <w:rPr>
           <w:rFonts w:asciiTheme="minorHAnsi" w:hAnsiTheme="minorHAnsi" w:cstheme="minorHAnsi"/>
           <w:sz w:val="28"/>
           <w:szCs w:val="28"/>
         </w:rPr>
-        <w:t xml:space="preserve"> tag and innate knowledge in the Digital-AV compiler of pronouns and morphology. </w:t>
-      </w:r>
-      <w:proofErr w:type="gramStart"/>
+        <w:t xml:space="preserve"> </w:t>
+      </w:r>
       <w:r>
         <w:rPr>
           <w:rFonts w:asciiTheme="minorHAnsi" w:hAnsiTheme="minorHAnsi" w:cstheme="minorHAnsi"/>
           <w:sz w:val="28"/>
           <w:szCs w:val="28"/>
         </w:rPr>
-        <w:t>POS(</w:t>
-      </w:r>
-      <w:proofErr w:type="gramEnd"/>
+        <w:t xml:space="preserve">from </w:t>
+      </w:r>
       <w:r>
         <w:rPr>
           <w:rFonts w:asciiTheme="minorHAnsi" w:hAnsiTheme="minorHAnsi" w:cstheme="minorHAnsi"/>
           <w:sz w:val="28"/>
           <w:szCs w:val="28"/>
         </w:rPr>
-        <w:t>32) is an encoded human-readable string.</w:t>
+        <w:t>Written content</w:t>
       </w:r>
       <w:r>
         <w:rPr>
@@ -29423,149 +29569,7 @@
           <w:sz w:val="28"/>
           <w:szCs w:val="28"/>
         </w:rPr>
-        <w:t xml:space="preserve"> An </w:t>
-      </w:r>
-      <w:r>
-        <w:rPr>
-          <w:rFonts w:asciiTheme="minorHAnsi" w:hAnsiTheme="minorHAnsi" w:cstheme="minorHAnsi"/>
-          <w:sz w:val="28"/>
-          <w:szCs w:val="28"/>
-        </w:rPr>
-        <w:t>earlier</w:t>
-      </w:r>
-      <w:r>
-        <w:rPr>
-          <w:rFonts w:asciiTheme="minorHAnsi" w:hAnsiTheme="minorHAnsi" w:cstheme="minorHAnsi"/>
-          <w:sz w:val="28"/>
-          <w:szCs w:val="28"/>
-        </w:rPr>
-        <w:t xml:space="preserve"> version of the SDK contained a HashMap, mapping </w:t>
-      </w:r>
-      <w:r>
-        <w:rPr>
-          <w:rFonts w:asciiTheme="minorHAnsi" w:hAnsiTheme="minorHAnsi" w:cstheme="minorHAnsi"/>
-          <w:sz w:val="28"/>
-          <w:szCs w:val="28"/>
-        </w:rPr>
-        <w:t xml:space="preserve">each </w:t>
-      </w:r>
-      <w:proofErr w:type="gramStart"/>
-      <w:r>
-        <w:rPr>
-          <w:rFonts w:asciiTheme="minorHAnsi" w:hAnsiTheme="minorHAnsi" w:cstheme="minorHAnsi"/>
-          <w:sz w:val="28"/>
-          <w:szCs w:val="28"/>
-        </w:rPr>
-        <w:t>POS(</w:t>
-      </w:r>
-      <w:proofErr w:type="gramEnd"/>
-      <w:r>
-        <w:rPr>
-          <w:rFonts w:asciiTheme="minorHAnsi" w:hAnsiTheme="minorHAnsi" w:cstheme="minorHAnsi"/>
-          <w:sz w:val="28"/>
-          <w:szCs w:val="28"/>
-        </w:rPr>
-        <w:t xml:space="preserve">32) </w:t>
-      </w:r>
-      <w:r>
-        <w:rPr>
-          <w:rFonts w:asciiTheme="minorHAnsi" w:hAnsiTheme="minorHAnsi" w:cstheme="minorHAnsi"/>
-          <w:sz w:val="28"/>
-          <w:szCs w:val="28"/>
-        </w:rPr>
-        <w:t xml:space="preserve">value </w:t>
-      </w:r>
-      <w:r>
-        <w:rPr>
-          <w:rFonts w:asciiTheme="minorHAnsi" w:hAnsiTheme="minorHAnsi" w:cstheme="minorHAnsi"/>
-          <w:sz w:val="28"/>
-          <w:szCs w:val="28"/>
-        </w:rPr>
-        <w:t>into a collection of POS(12)</w:t>
-      </w:r>
-      <w:r>
-        <w:rPr>
-          <w:rFonts w:asciiTheme="minorHAnsi" w:hAnsiTheme="minorHAnsi" w:cstheme="minorHAnsi"/>
-          <w:sz w:val="28"/>
-          <w:szCs w:val="28"/>
-        </w:rPr>
-        <w:t xml:space="preserve"> values</w:t>
-      </w:r>
-      <w:r>
-        <w:rPr>
-          <w:rFonts w:asciiTheme="minorHAnsi" w:hAnsiTheme="minorHAnsi" w:cstheme="minorHAnsi"/>
-          <w:sz w:val="28"/>
-          <w:szCs w:val="28"/>
-        </w:rPr>
-        <w:t xml:space="preserve">. However, that file </w:t>
-      </w:r>
-      <w:r>
-        <w:rPr>
-          <w:rFonts w:asciiTheme="minorHAnsi" w:hAnsiTheme="minorHAnsi" w:cstheme="minorHAnsi"/>
-          <w:sz w:val="28"/>
-          <w:szCs w:val="28"/>
-        </w:rPr>
-        <w:t xml:space="preserve">was deemed incomplete and has been eliminated from the SDK. </w:t>
-      </w:r>
-      <w:r>
-        <w:rPr>
-          <w:rFonts w:asciiTheme="minorHAnsi" w:hAnsiTheme="minorHAnsi" w:cstheme="minorHAnsi"/>
-          <w:sz w:val="28"/>
-          <w:szCs w:val="28"/>
-        </w:rPr>
-        <w:t>That</w:t>
-      </w:r>
-      <w:r>
-        <w:rPr>
-          <w:rFonts w:asciiTheme="minorHAnsi" w:hAnsiTheme="minorHAnsi" w:cstheme="minorHAnsi"/>
-          <w:sz w:val="28"/>
-          <w:szCs w:val="28"/>
-        </w:rPr>
-        <w:t xml:space="preserve"> mapping</w:t>
-      </w:r>
-      <w:r>
-        <w:rPr>
-          <w:rFonts w:asciiTheme="minorHAnsi" w:hAnsiTheme="minorHAnsi" w:cstheme="minorHAnsi"/>
-          <w:sz w:val="28"/>
-          <w:szCs w:val="28"/>
-        </w:rPr>
-        <w:t xml:space="preserve"> might be useful, but is easily </w:t>
-      </w:r>
-      <w:r>
-        <w:rPr>
-          <w:rFonts w:asciiTheme="minorHAnsi" w:hAnsiTheme="minorHAnsi" w:cstheme="minorHAnsi"/>
-          <w:sz w:val="28"/>
-          <w:szCs w:val="28"/>
-        </w:rPr>
-        <w:t>from AV-</w:t>
-      </w:r>
-      <w:proofErr w:type="spellStart"/>
-      <w:proofErr w:type="gramStart"/>
-      <w:r>
-        <w:rPr>
-          <w:rFonts w:asciiTheme="minorHAnsi" w:hAnsiTheme="minorHAnsi" w:cstheme="minorHAnsi"/>
-          <w:sz w:val="28"/>
-          <w:szCs w:val="28"/>
-        </w:rPr>
-        <w:t>Writ.dx</w:t>
-      </w:r>
-      <w:proofErr w:type="spellEnd"/>
-      <w:r>
-        <w:rPr>
-          <w:rFonts w:asciiTheme="minorHAnsi" w:hAnsiTheme="minorHAnsi" w:cstheme="minorHAnsi"/>
-          <w:sz w:val="28"/>
-          <w:szCs w:val="28"/>
-        </w:rPr>
-        <w:t>.</w:t>
-      </w:r>
-      <w:proofErr w:type="gramEnd"/>
-      <w:r>
-        <w:rPr>
-          <w:rFonts w:asciiTheme="minorHAnsi" w:hAnsiTheme="minorHAnsi" w:cstheme="minorHAnsi"/>
-          <w:sz w:val="28"/>
-          <w:szCs w:val="28"/>
-        </w:rPr>
-        <w:t xml:space="preserve">  AV-Lexicon contains only </w:t>
+        <w:t xml:space="preserve">.  AV-Lexicon contains only </w:t>
       </w:r>
       <w:proofErr w:type="gramStart"/>
       <w:r>
@@ -32338,7 +32342,7 @@
               </wp:anchor>
             </w:drawing>
           </mc:Choice>
-          <mc:Fallback>
+          <mc:Fallback xmlns:w16du="http://schemas.microsoft.com/office/word/2023/wordml/word16du">
             <w:pict>
               <v:shape w14:anchorId="5CBDA5F5" id="_x0000_s1039" type="#_x0000_t202" style="position:absolute;margin-left:472.7pt;margin-top:89.15pt;width:204.15pt;height:47.8pt;z-index:251706368;visibility:visible;mso-wrap-style:square;mso-width-percent:0;mso-height-percent:0;mso-wrap-distance-left:9pt;mso-wrap-distance-top:3.6pt;mso-wrap-distance-right:9pt;mso-wrap-distance-bottom:3.6pt;mso-position-horizontal:absolute;mso-position-horizontal-relative:margin;mso-position-vertical:absolute;mso-position-vertical-relative:page;mso-width-percent:0;mso-height-percent:0;mso-width-relative:margin;mso-height-relative:margin;v-text-anchor:top" o:gfxdata="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" strokecolor="#5b9bd5 [3204]" strokeweight="1.25pt">
                 <v:textbox>
@@ -34372,7 +34376,7 @@
               </wp:anchor>
             </w:drawing>
           </mc:Choice>
-          <mc:Fallback>
+          <mc:Fallback xmlns:w16du="http://schemas.microsoft.com/office/word/2023/wordml/word16du">
             <w:pict>
               <v:shape w14:anchorId="19F0E94D" id="_x0000_s1040" type="#_x0000_t202" style="position:absolute;left:0;text-align:left;margin-left:0;margin-top:420.3pt;width:676.5pt;height:134.25pt;z-index:251740160;visibility:visible;mso-wrap-style:square;mso-width-percent:0;mso-height-percent:0;mso-wrap-distance-left:9pt;mso-wrap-distance-top:3.6pt;mso-wrap-distance-right:9pt;mso-wrap-distance-bottom:3.6pt;mso-position-horizontal:left;mso-position-horizontal-relative:margin;mso-position-vertical:absolute;mso-position-vertical-relative:page;mso-width-percent:0;mso-height-percent:0;mso-width-relative:margin;mso-height-relative:margin;v-text-anchor:top" o:gfxdata="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" strokecolor="#5b9bd5 [3204]" strokeweight="1.25pt">
                 <v:textbox>
@@ -35049,7 +35053,7 @@
 </file>
 
 <file path=word/endnotes.xml><?xml version="1.0" encoding="utf-8"?>
-<w:endnotes xmlns:wpc="http://schemas.microsoft.com/office/word/2010/wordprocessingCanvas" xmlns:cx="http://schemas.microsoft.com/office/drawing/2014/chartex" xmlns:cx1="http://schemas.microsoft.com/office/drawing/2015/9/8/chartex" xmlns:cx2="http://schemas.microsoft.com/office/drawing/2015/10/21/chartex" xmlns:cx3="http://schemas.microsoft.com/office/drawing/2016/5/9/chartex" xmlns:cx4="http://schemas.microsoft.com/office/drawing/2016/5/10/chartex" xmlns:cx5="http://schemas.microsoft.com/office/drawing/2016/5/11/chartex" xmlns:cx6="http://schemas.microsoft.com/office/drawing/2016/5/12/chartex" xmlns:cx7="http://schemas.microsoft.com/office/drawing/2016/5/13/chartex" xmlns:cx8="http://schemas.microsoft.com/office/drawing/2016/5/14/chartex" xmlns:mc="http://schemas.openxmlformats.org/markup-compatibility/2006" xmlns:aink="http://schemas.microsoft.com/office/drawing/2016/ink" xmlns:am3d="http://schemas.microsoft.com/office/drawing/2017/model3d" xmlns:o="urn:schemas-microsoft-com:office:office" xmlns:oel="http://schemas.microsoft.com/office/2019/extlst" xmlns:r="http://schemas.openxmlformats.org/officeDocument/2006/relationships" xmlns:m="http://schemas.openxmlformats.org/officeDocument/2006/math" xmlns:v="urn:schemas-microsoft-com:vml" xmlns:wp14="http://schemas.microsoft.com/office/word/2010/wordprocessingDrawing" xmlns:wp="http://schemas.openxmlformats.org/drawingml/2006/wordprocessingDrawing" xmlns:w10="urn:schemas-microsoft-com:office:word" xmlns:w="http://schemas.openxmlformats.org/wordprocessingml/2006/main" xmlns:w14="http://schemas.microsoft.com/office/word/2010/wordml" xmlns:w15="http://schemas.microsoft.com/office/word/2012/wordml" xmlns:w16cex="http://schemas.microsoft.com/office/word/2018/wordml/cex" xmlns:w16cid="http://schemas.microsoft.com/office/word/2016/wordml/cid" xmlns:w16="http://schemas.microsoft.com/office/word/2018/wordml" xmlns:w16du="http://schemas.microsoft.com/office/word/2023/wordml/word16du" xmlns:w16sdtdh="http://schemas.microsoft.com/office/word/2020/wordml/sdtdatahash" xmlns:w16se="http://schemas.microsoft.com/office/word/2015/wordml/symex" xmlns:wpg="http://schemas.microsoft.com/office/word/2010/wordprocessingGroup" xmlns:wpi="http://schemas.microsoft.com/office/word/2010/wordprocessingInk" xmlns:wne="http://schemas.microsoft.com/office/word/2006/wordml" xmlns:wps="http://schemas.microsoft.com/office/word/2010/wordprocessingShape" mc:Ignorable="w14 w15 w16se w16cid w16 w16cex w16sdtdh wp14">
+<w:endnotes xmlns:wpc="http://schemas.microsoft.com/office/word/2010/wordprocessingCanvas" xmlns:cx="http://schemas.microsoft.com/office/drawing/2014/chartex" xmlns:cx1="http://schemas.microsoft.com/office/drawing/2015/9/8/chartex" xmlns:cx2="http://schemas.microsoft.com/office/drawing/2015/10/21/chartex" xmlns:cx3="http://schemas.microsoft.com/office/drawing/2016/5/9/chartex" xmlns:cx4="http://schemas.microsoft.com/office/drawing/2016/5/10/chartex" xmlns:cx5="http://schemas.microsoft.com/office/drawing/2016/5/11/chartex" xmlns:cx6="http://schemas.microsoft.com/office/drawing/2016/5/12/chartex" xmlns:cx7="http://schemas.microsoft.com/office/drawing/2016/5/13/chartex" xmlns:cx8="http://schemas.microsoft.com/office/drawing/2016/5/14/chartex" xmlns:mc="http://schemas.openxmlformats.org/markup-compatibility/2006" xmlns:aink="http://schemas.microsoft.com/office/drawing/2016/ink" xmlns:am3d="http://schemas.microsoft.com/office/drawing/2017/model3d" xmlns:o="urn:schemas-microsoft-com:office:office" xmlns:oel="http://schemas.microsoft.com/office/2019/extlst" xmlns:r="http://schemas.openxmlformats.org/officeDocument/2006/relationships" xmlns:m="http://schemas.openxmlformats.org/officeDocument/2006/math" xmlns:v="urn:schemas-microsoft-com:vml" xmlns:wp14="http://schemas.microsoft.com/office/word/2010/wordprocessingDrawing" xmlns:wp="http://schemas.openxmlformats.org/drawingml/2006/wordprocessingDrawing" xmlns:w10="urn:schemas-microsoft-com:office:word" xmlns:w="http://schemas.openxmlformats.org/wordprocessingml/2006/main" xmlns:w14="http://schemas.microsoft.com/office/word/2010/wordml" xmlns:w15="http://schemas.microsoft.com/office/word/2012/wordml" xmlns:w16cex="http://schemas.microsoft.com/office/word/2018/wordml/cex" xmlns:w16cid="http://schemas.microsoft.com/office/word/2016/wordml/cid" xmlns:w16="http://schemas.microsoft.com/office/word/2018/wordml" xmlns:w16sdtdh="http://schemas.microsoft.com/office/word/2020/wordml/sdtdatahash" xmlns:w16se="http://schemas.microsoft.com/office/word/2015/wordml/symex" xmlns:wpg="http://schemas.microsoft.com/office/word/2010/wordprocessingGroup" xmlns:wpi="http://schemas.microsoft.com/office/word/2010/wordprocessingInk" xmlns:wne="http://schemas.microsoft.com/office/word/2006/wordml" xmlns:wps="http://schemas.microsoft.com/office/word/2010/wordprocessingShape" mc:Ignorable="w14 w15 w16se w16cid w16 w16cex w16sdtdh wp14">
   <w:endnote w:type="separator" w:id="-1">
     <w:p>
       <w:pPr>
@@ -35074,7 +35078,7 @@
 </file>
 
 <file path=word/footer1.xml><?xml version="1.0" encoding="utf-8"?>
-<w:ftr xmlns:wpc="http://schemas.microsoft.com/office/word/2010/wordprocessingCanvas" xmlns:cx="http://schemas.microsoft.com/office/drawing/2014/chartex" xmlns:cx1="http://schemas.microsoft.com/office/drawing/2015/9/8/chartex" xmlns:cx2="http://schemas.microsoft.com/office/drawing/2015/10/21/chartex" xmlns:cx3="http://schemas.microsoft.com/office/drawing/2016/5/9/chartex" xmlns:cx4="http://schemas.microsoft.com/office/drawing/2016/5/10/chartex" xmlns:cx5="http://schemas.microsoft.com/office/drawing/2016/5/11/chartex" xmlns:cx6="http://schemas.microsoft.com/office/drawing/2016/5/12/chartex" xmlns:cx7="http://schemas.microsoft.com/office/drawing/2016/5/13/chartex" xmlns:cx8="http://schemas.microsoft.com/office/drawing/2016/5/14/chartex" xmlns:mc="http://schemas.openxmlformats.org/markup-compatibility/2006" xmlns:aink="http://schemas.microsoft.com/office/drawing/2016/ink" xmlns:am3d="http://schemas.microsoft.com/office/drawing/2017/model3d" xmlns:o="urn:schemas-microsoft-com:office:office" xmlns:oel="http://schemas.microsoft.com/office/2019/extlst" xmlns:r="http://schemas.openxmlformats.org/officeDocument/2006/relationships" xmlns:m="http://schemas.openxmlformats.org/officeDocument/2006/math" xmlns:v="urn:schemas-microsoft-com:vml" xmlns:wp14="http://schemas.microsoft.com/office/word/2010/wordprocessingDrawing" xmlns:wp="http://schemas.openxmlformats.org/drawingml/2006/wordprocessingDrawing" xmlns:w10="urn:schemas-microsoft-com:office:word" xmlns:w="http://schemas.openxmlformats.org/wordprocessingml/2006/main" xmlns:w14="http://schemas.microsoft.com/office/word/2010/wordml" xmlns:w15="http://schemas.microsoft.com/office/word/2012/wordml" xmlns:w16cex="http://schemas.microsoft.com/office/word/2018/wordml/cex" xmlns:w16cid="http://schemas.microsoft.com/office/word/2016/wordml/cid" xmlns:w16="http://schemas.microsoft.com/office/word/2018/wordml" xmlns:w16du="http://schemas.microsoft.com/office/word/2023/wordml/word16du" xmlns:w16sdtdh="http://schemas.microsoft.com/office/word/2020/wordml/sdtdatahash" xmlns:w16se="http://schemas.microsoft.com/office/word/2015/wordml/symex" xmlns:wpg="http://schemas.microsoft.com/office/word/2010/wordprocessingGroup" xmlns:wpi="http://schemas.microsoft.com/office/word/2010/wordprocessingInk" xmlns:wne="http://schemas.microsoft.com/office/word/2006/wordml" xmlns:wps="http://schemas.microsoft.com/office/word/2010/wordprocessingShape" mc:Ignorable="w14 w15 w16se w16cid w16 w16cex w16sdtdh wp14">
+<w:ftr xmlns:wpc="http://schemas.microsoft.com/office/word/2010/wordprocessingCanvas" xmlns:cx="http://schemas.microsoft.com/office/drawing/2014/chartex" xmlns:cx1="http://schemas.microsoft.com/office/drawing/2015/9/8/chartex" xmlns:cx2="http://schemas.microsoft.com/office/drawing/2015/10/21/chartex" xmlns:cx3="http://schemas.microsoft.com/office/drawing/2016/5/9/chartex" xmlns:cx4="http://schemas.microsoft.com/office/drawing/2016/5/10/chartex" xmlns:cx5="http://schemas.microsoft.com/office/drawing/2016/5/11/chartex" xmlns:cx6="http://schemas.microsoft.com/office/drawing/2016/5/12/chartex" xmlns:cx7="http://schemas.microsoft.com/office/drawing/2016/5/13/chartex" xmlns:cx8="http://schemas.microsoft.com/office/drawing/2016/5/14/chartex" xmlns:mc="http://schemas.openxmlformats.org/markup-compatibility/2006" xmlns:aink="http://schemas.microsoft.com/office/drawing/2016/ink" xmlns:am3d="http://schemas.microsoft.com/office/drawing/2017/model3d" xmlns:o="urn:schemas-microsoft-com:office:office" xmlns:oel="http://schemas.microsoft.com/office/2019/extlst" xmlns:r="http://schemas.openxmlformats.org/officeDocument/2006/relationships" xmlns:m="http://schemas.openxmlformats.org/officeDocument/2006/math" xmlns:v="urn:schemas-microsoft-com:vml" xmlns:wp14="http://schemas.microsoft.com/office/word/2010/wordprocessingDrawing" xmlns:wp="http://schemas.openxmlformats.org/drawingml/2006/wordprocessingDrawing" xmlns:w10="urn:schemas-microsoft-com:office:word" xmlns:w="http://schemas.openxmlformats.org/wordprocessingml/2006/main" xmlns:w14="http://schemas.microsoft.com/office/word/2010/wordml" xmlns:w15="http://schemas.microsoft.com/office/word/2012/wordml" xmlns:w16cex="http://schemas.microsoft.com/office/word/2018/wordml/cex" xmlns:w16cid="http://schemas.microsoft.com/office/word/2016/wordml/cid" xmlns:w16="http://schemas.microsoft.com/office/word/2018/wordml" xmlns:w16sdtdh="http://schemas.microsoft.com/office/word/2020/wordml/sdtdatahash" xmlns:w16se="http://schemas.microsoft.com/office/word/2015/wordml/symex" xmlns:wpg="http://schemas.microsoft.com/office/word/2010/wordprocessingGroup" xmlns:wpi="http://schemas.microsoft.com/office/word/2010/wordprocessingInk" xmlns:wne="http://schemas.microsoft.com/office/word/2006/wordml" xmlns:wps="http://schemas.microsoft.com/office/word/2010/wordprocessingShape" mc:Ignorable="w14 w15 w16se w16cid w16 w16cex w16sdtdh wp14">
   <w:sdt>
     <w:sdtPr>
       <w:id w:val="-575673262"/>
@@ -35131,7 +35135,7 @@
 </file>
 
 <file path=word/footer2.xml><?xml version="1.0" encoding="utf-8"?>
-<w:ftr xmlns:wpc="http://schemas.microsoft.com/office/word/2010/wordprocessingCanvas" xmlns:cx="http://schemas.microsoft.com/office/drawing/2014/chartex" xmlns:cx1="http://schemas.microsoft.com/office/drawing/2015/9/8/chartex" xmlns:cx2="http://schemas.microsoft.com/office/drawing/2015/10/21/chartex" xmlns:cx3="http://schemas.microsoft.com/office/drawing/2016/5/9/chartex" xmlns:cx4="http://schemas.microsoft.com/office/drawing/2016/5/10/chartex" xmlns:cx5="http://schemas.microsoft.com/office/drawing/2016/5/11/chartex" xmlns:cx6="http://schemas.microsoft.com/office/drawing/2016/5/12/chartex" xmlns:cx7="http://schemas.microsoft.com/office/drawing/2016/5/13/chartex" xmlns:cx8="http://schemas.microsoft.com/office/drawing/2016/5/14/chartex" xmlns:mc="http://schemas.openxmlformats.org/markup-compatibility/2006" xmlns:aink="http://schemas.microsoft.com/office/drawing/2016/ink" xmlns:am3d="http://schemas.microsoft.com/office/drawing/2017/model3d" xmlns:o="urn:schemas-microsoft-com:office:office" xmlns:oel="http://schemas.microsoft.com/office/2019/extlst" xmlns:r="http://schemas.openxmlformats.org/officeDocument/2006/relationships" xmlns:m="http://schemas.openxmlformats.org/officeDocument/2006/math" xmlns:v="urn:schemas-microsoft-com:vml" xmlns:wp14="http://schemas.microsoft.com/office/word/2010/wordprocessingDrawing" xmlns:wp="http://schemas.openxmlformats.org/drawingml/2006/wordprocessingDrawing" xmlns:w10="urn:schemas-microsoft-com:office:word" xmlns:w="http://schemas.openxmlformats.org/wordprocessingml/2006/main" xmlns:w14="http://schemas.microsoft.com/office/word/2010/wordml" xmlns:w15="http://schemas.microsoft.com/office/word/2012/wordml" xmlns:w16cex="http://schemas.microsoft.com/office/word/2018/wordml/cex" xmlns:w16cid="http://schemas.microsoft.com/office/word/2016/wordml/cid" xmlns:w16="http://schemas.microsoft.com/office/word/2018/wordml" xmlns:w16du="http://schemas.microsoft.com/office/word/2023/wordml/word16du" xmlns:w16sdtdh="http://schemas.microsoft.com/office/word/2020/wordml/sdtdatahash" xmlns:w16se="http://schemas.microsoft.com/office/word/2015/wordml/symex" xmlns:wpg="http://schemas.microsoft.com/office/word/2010/wordprocessingGroup" xmlns:wpi="http://schemas.microsoft.com/office/word/2010/wordprocessingInk" xmlns:wne="http://schemas.microsoft.com/office/word/2006/wordml" xmlns:wps="http://schemas.microsoft.com/office/word/2010/wordprocessingShape" mc:Ignorable="w14 w15 w16se w16cid w16 w16cex w16sdtdh wp14">
+<w:ftr xmlns:wpc="http://schemas.microsoft.com/office/word/2010/wordprocessingCanvas" xmlns:cx="http://schemas.microsoft.com/office/drawing/2014/chartex" xmlns:cx1="http://schemas.microsoft.com/office/drawing/2015/9/8/chartex" xmlns:cx2="http://schemas.microsoft.com/office/drawing/2015/10/21/chartex" xmlns:cx3="http://schemas.microsoft.com/office/drawing/2016/5/9/chartex" xmlns:cx4="http://schemas.microsoft.com/office/drawing/2016/5/10/chartex" xmlns:cx5="http://schemas.microsoft.com/office/drawing/2016/5/11/chartex" xmlns:cx6="http://schemas.microsoft.com/office/drawing/2016/5/12/chartex" xmlns:cx7="http://schemas.microsoft.com/office/drawing/2016/5/13/chartex" xmlns:cx8="http://schemas.microsoft.com/office/drawing/2016/5/14/chartex" xmlns:mc="http://schemas.openxmlformats.org/markup-compatibility/2006" xmlns:aink="http://schemas.microsoft.com/office/drawing/2016/ink" xmlns:am3d="http://schemas.microsoft.com/office/drawing/2017/model3d" xmlns:o="urn:schemas-microsoft-com:office:office" xmlns:oel="http://schemas.microsoft.com/office/2019/extlst" xmlns:r="http://schemas.openxmlformats.org/officeDocument/2006/relationships" xmlns:m="http://schemas.openxmlformats.org/officeDocument/2006/math" xmlns:v="urn:schemas-microsoft-com:vml" xmlns:wp14="http://schemas.microsoft.com/office/word/2010/wordprocessingDrawing" xmlns:wp="http://schemas.openxmlformats.org/drawingml/2006/wordprocessingDrawing" xmlns:w10="urn:schemas-microsoft-com:office:word" xmlns:w="http://schemas.openxmlformats.org/wordprocessingml/2006/main" xmlns:w14="http://schemas.microsoft.com/office/word/2010/wordml" xmlns:w15="http://schemas.microsoft.com/office/word/2012/wordml" xmlns:w16cex="http://schemas.microsoft.com/office/word/2018/wordml/cex" xmlns:w16cid="http://schemas.microsoft.com/office/word/2016/wordml/cid" xmlns:w16="http://schemas.microsoft.com/office/word/2018/wordml" xmlns:w16sdtdh="http://schemas.microsoft.com/office/word/2020/wordml/sdtdatahash" xmlns:w16se="http://schemas.microsoft.com/office/word/2015/wordml/symex" xmlns:wpg="http://schemas.microsoft.com/office/word/2010/wordprocessingGroup" xmlns:wpi="http://schemas.microsoft.com/office/word/2010/wordprocessingInk" xmlns:wne="http://schemas.microsoft.com/office/word/2006/wordml" xmlns:wps="http://schemas.microsoft.com/office/word/2010/wordprocessingShape" mc:Ignorable="w14 w15 w16se w16cid w16 w16cex w16sdtdh wp14">
   <w:sdt>
     <w:sdtPr>
       <w:id w:val="-856579647"/>
@@ -35161,7 +35165,7 @@
 </file>
 
 <file path=word/footer3.xml><?xml version="1.0" encoding="utf-8"?>
-<w:ftr xmlns:wpc="http://schemas.microsoft.com/office/word/2010/wordprocessingCanvas" xmlns:cx="http://schemas.microsoft.com/office/drawing/2014/chartex" xmlns:cx1="http://schemas.microsoft.com/office/drawing/2015/9/8/chartex" xmlns:cx2="http://schemas.microsoft.com/office/drawing/2015/10/21/chartex" xmlns:cx3="http://schemas.microsoft.com/office/drawing/2016/5/9/chartex" xmlns:cx4="http://schemas.microsoft.com/office/drawing/2016/5/10/chartex" xmlns:cx5="http://schemas.microsoft.com/office/drawing/2016/5/11/chartex" xmlns:cx6="http://schemas.microsoft.com/office/drawing/2016/5/12/chartex" xmlns:cx7="http://schemas.microsoft.com/office/drawing/2016/5/13/chartex" xmlns:cx8="http://schemas.microsoft.com/office/drawing/2016/5/14/chartex" xmlns:mc="http://schemas.openxmlformats.org/markup-compatibility/2006" xmlns:aink="http://schemas.microsoft.com/office/drawing/2016/ink" xmlns:am3d="http://schemas.microsoft.com/office/drawing/2017/model3d" xmlns:o="urn:schemas-microsoft-com:office:office" xmlns:oel="http://schemas.microsoft.com/office/2019/extlst" xmlns:r="http://schemas.openxmlformats.org/officeDocument/2006/relationships" xmlns:m="http://schemas.openxmlformats.org/officeDocument/2006/math" xmlns:v="urn:schemas-microsoft-com:vml" xmlns:wp14="http://schemas.microsoft.com/office/word/2010/wordprocessingDrawing" xmlns:wp="http://schemas.openxmlformats.org/drawingml/2006/wordprocessingDrawing" xmlns:w10="urn:schemas-microsoft-com:office:word" xmlns:w="http://schemas.openxmlformats.org/wordprocessingml/2006/main" xmlns:w14="http://schemas.microsoft.com/office/word/2010/wordml" xmlns:w15="http://schemas.microsoft.com/office/word/2012/wordml" xmlns:w16cex="http://schemas.microsoft.com/office/word/2018/wordml/cex" xmlns:w16cid="http://schemas.microsoft.com/office/word/2016/wordml/cid" xmlns:w16="http://schemas.microsoft.com/office/word/2018/wordml" xmlns:w16du="http://schemas.microsoft.com/office/word/2023/wordml/word16du" xmlns:w16sdtdh="http://schemas.microsoft.com/office/word/2020/wordml/sdtdatahash" xmlns:w16se="http://schemas.microsoft.com/office/word/2015/wordml/symex" xmlns:wpg="http://schemas.microsoft.com/office/word/2010/wordprocessingGroup" xmlns:wpi="http://schemas.microsoft.com/office/word/2010/wordprocessingInk" xmlns:wne="http://schemas.microsoft.com/office/word/2006/wordml" xmlns:wps="http://schemas.microsoft.com/office/word/2010/wordprocessingShape" mc:Ignorable="w14 w15 w16se w16cid w16 w16cex w16sdtdh wp14">
+<w:ftr xmlns:wpc="http://schemas.microsoft.com/office/word/2010/wordprocessingCanvas" xmlns:cx="http://schemas.microsoft.com/office/drawing/2014/chartex" xmlns:cx1="http://schemas.microsoft.com/office/drawing/2015/9/8/chartex" xmlns:cx2="http://schemas.microsoft.com/office/drawing/2015/10/21/chartex" xmlns:cx3="http://schemas.microsoft.com/office/drawing/2016/5/9/chartex" xmlns:cx4="http://schemas.microsoft.com/office/drawing/2016/5/10/chartex" xmlns:cx5="http://schemas.microsoft.com/office/drawing/2016/5/11/chartex" xmlns:cx6="http://schemas.microsoft.com/office/drawing/2016/5/12/chartex" xmlns:cx7="http://schemas.microsoft.com/office/drawing/2016/5/13/chartex" xmlns:cx8="http://schemas.microsoft.com/office/drawing/2016/5/14/chartex" xmlns:mc="http://schemas.openxmlformats.org/markup-compatibility/2006" xmlns:aink="http://schemas.microsoft.com/office/drawing/2016/ink" xmlns:am3d="http://schemas.microsoft.com/office/drawing/2017/model3d" xmlns:o="urn:schemas-microsoft-com:office:office" xmlns:oel="http://schemas.microsoft.com/office/2019/extlst" xmlns:r="http://schemas.openxmlformats.org/officeDocument/2006/relationships" xmlns:m="http://schemas.openxmlformats.org/officeDocument/2006/math" xmlns:v="urn:schemas-microsoft-com:vml" xmlns:wp14="http://schemas.microsoft.com/office/word/2010/wordprocessingDrawing" xmlns:wp="http://schemas.openxmlformats.org/drawingml/2006/wordprocessingDrawing" xmlns:w10="urn:schemas-microsoft-com:office:word" xmlns:w="http://schemas.openxmlformats.org/wordprocessingml/2006/main" xmlns:w14="http://schemas.microsoft.com/office/word/2010/wordml" xmlns:w15="http://schemas.microsoft.com/office/word/2012/wordml" xmlns:w16cex="http://schemas.microsoft.com/office/word/2018/wordml/cex" xmlns:w16cid="http://schemas.microsoft.com/office/word/2016/wordml/cid" xmlns:w16="http://schemas.microsoft.com/office/word/2018/wordml" xmlns:w16sdtdh="http://schemas.microsoft.com/office/word/2020/wordml/sdtdatahash" xmlns:w16se="http://schemas.microsoft.com/office/word/2015/wordml/symex" xmlns:wpg="http://schemas.microsoft.com/office/word/2010/wordprocessingGroup" xmlns:wpi="http://schemas.microsoft.com/office/word/2010/wordprocessingInk" xmlns:wne="http://schemas.microsoft.com/office/word/2006/wordml" xmlns:wps="http://schemas.microsoft.com/office/word/2010/wordprocessingShape" mc:Ignorable="w14 w15 w16se w16cid w16 w16cex w16sdtdh wp14">
   <w:sdt>
     <w:sdtPr>
       <w:id w:val="-1613885399"/>
@@ -35197,7 +35201,7 @@
 </file>
 
 <file path=word/footer4.xml><?xml version="1.0" encoding="utf-8"?>
-<w:ftr xmlns:wpc="http://schemas.microsoft.com/office/word/2010/wordprocessingCanvas" xmlns:cx="http://schemas.microsoft.com/office/drawing/2014/chartex" xmlns:cx1="http://schemas.microsoft.com/office/drawing/2015/9/8/chartex" xmlns:cx2="http://schemas.microsoft.com/office/drawing/2015/10/21/chartex" xmlns:cx3="http://schemas.microsoft.com/office/drawing/2016/5/9/chartex" xmlns:cx4="http://schemas.microsoft.com/office/drawing/2016/5/10/chartex" xmlns:cx5="http://schemas.microsoft.com/office/drawing/2016/5/11/chartex" xmlns:cx6="http://schemas.microsoft.com/office/drawing/2016/5/12/chartex" xmlns:cx7="http://schemas.microsoft.com/office/drawing/2016/5/13/chartex" xmlns:cx8="http://schemas.microsoft.com/office/drawing/2016/5/14/chartex" xmlns:mc="http://schemas.openxmlformats.org/markup-compatibility/2006" xmlns:aink="http://schemas.microsoft.com/office/drawing/2016/ink" xmlns:am3d="http://schemas.microsoft.com/office/drawing/2017/model3d" xmlns:o="urn:schemas-microsoft-com:office:office" xmlns:oel="http://schemas.microsoft.com/office/2019/extlst" xmlns:r="http://schemas.openxmlformats.org/officeDocument/2006/relationships" xmlns:m="http://schemas.openxmlformats.org/officeDocument/2006/math" xmlns:v="urn:schemas-microsoft-com:vml" xmlns:wp14="http://schemas.microsoft.com/office/word/2010/wordprocessingDrawing" xmlns:wp="http://schemas.openxmlformats.org/drawingml/2006/wordprocessingDrawing" xmlns:w10="urn:schemas-microsoft-com:office:word" xmlns:w="http://schemas.openxmlformats.org/wordprocessingml/2006/main" xmlns:w14="http://schemas.microsoft.com/office/word/2010/wordml" xmlns:w15="http://schemas.microsoft.com/office/word/2012/wordml" xmlns:w16cex="http://schemas.microsoft.com/office/word/2018/wordml/cex" xmlns:w16cid="http://schemas.microsoft.com/office/word/2016/wordml/cid" xmlns:w16="http://schemas.microsoft.com/office/word/2018/wordml" xmlns:w16du="http://schemas.microsoft.com/office/word/2023/wordml/word16du" xmlns:w16sdtdh="http://schemas.microsoft.com/office/word/2020/wordml/sdtdatahash" xmlns:w16se="http://schemas.microsoft.com/office/word/2015/wordml/symex" xmlns:wpg="http://schemas.microsoft.com/office/word/2010/wordprocessingGroup" xmlns:wpi="http://schemas.microsoft.com/office/word/2010/wordprocessingInk" xmlns:wne="http://schemas.microsoft.com/office/word/2006/wordml" xmlns:wps="http://schemas.microsoft.com/office/word/2010/wordprocessingShape" mc:Ignorable="w14 w15 w16se w16cid w16 w16cex w16sdtdh wp14">
+<w:ftr xmlns:wpc="http://schemas.microsoft.com/office/word/2010/wordprocessingCanvas" xmlns:cx="http://schemas.microsoft.com/office/drawing/2014/chartex" xmlns:cx1="http://schemas.microsoft.com/office/drawing/2015/9/8/chartex" xmlns:cx2="http://schemas.microsoft.com/office/drawing/2015/10/21/chartex" xmlns:cx3="http://schemas.microsoft.com/office/drawing/2016/5/9/chartex" xmlns:cx4="http://schemas.microsoft.com/office/drawing/2016/5/10/chartex" xmlns:cx5="http://schemas.microsoft.com/office/drawing/2016/5/11/chartex" xmlns:cx6="http://schemas.microsoft.com/office/drawing/2016/5/12/chartex" xmlns:cx7="http://schemas.microsoft.com/office/drawing/2016/5/13/chartex" xmlns:cx8="http://schemas.microsoft.com/office/drawing/2016/5/14/chartex" xmlns:mc="http://schemas.openxmlformats.org/markup-compatibility/2006" xmlns:aink="http://schemas.microsoft.com/office/drawing/2016/ink" xmlns:am3d="http://schemas.microsoft.com/office/drawing/2017/model3d" xmlns:o="urn:schemas-microsoft-com:office:office" xmlns:oel="http://schemas.microsoft.com/office/2019/extlst" xmlns:r="http://schemas.openxmlformats.org/officeDocument/2006/relationships" xmlns:m="http://schemas.openxmlformats.org/officeDocument/2006/math" xmlns:v="urn:schemas-microsoft-com:vml" xmlns:wp14="http://schemas.microsoft.com/office/word/2010/wordprocessingDrawing" xmlns:wp="http://schemas.openxmlformats.org/drawingml/2006/wordprocessingDrawing" xmlns:w10="urn:schemas-microsoft-com:office:word" xmlns:w="http://schemas.openxmlformats.org/wordprocessingml/2006/main" xmlns:w14="http://schemas.microsoft.com/office/word/2010/wordml" xmlns:w15="http://schemas.microsoft.com/office/word/2012/wordml" xmlns:w16cex="http://schemas.microsoft.com/office/word/2018/wordml/cex" xmlns:w16cid="http://schemas.microsoft.com/office/word/2016/wordml/cid" xmlns:w16="http://schemas.microsoft.com/office/word/2018/wordml" xmlns:w16sdtdh="http://schemas.microsoft.com/office/word/2020/wordml/sdtdatahash" xmlns:w16se="http://schemas.microsoft.com/office/word/2015/wordml/symex" xmlns:wpg="http://schemas.microsoft.com/office/word/2010/wordprocessingGroup" xmlns:wpi="http://schemas.microsoft.com/office/word/2010/wordprocessingInk" xmlns:wne="http://schemas.microsoft.com/office/word/2006/wordml" xmlns:wps="http://schemas.microsoft.com/office/word/2010/wordprocessingShape" mc:Ignorable="w14 w15 w16se w16cid w16 w16cex w16sdtdh wp14">
   <w:sdt>
     <w:sdtPr>
       <w:id w:val="1201895731"/>
@@ -35227,7 +35231,7 @@
 </file>
 
 <file path=word/footer5.xml><?xml version="1.0" encoding="utf-8"?>
-<w:ftr xmlns:wpc="http://schemas.microsoft.com/office/word/2010/wordprocessingCanvas" xmlns:cx="http://schemas.microsoft.com/office/drawing/2014/chartex" xmlns:cx1="http://schemas.microsoft.com/office/drawing/2015/9/8/chartex" xmlns:cx2="http://schemas.microsoft.com/office/drawing/2015/10/21/chartex" xmlns:cx3="http://schemas.microsoft.com/office/drawing/2016/5/9/chartex" xmlns:cx4="http://schemas.microsoft.com/office/drawing/2016/5/10/chartex" xmlns:cx5="http://schemas.microsoft.com/office/drawing/2016/5/11/chartex" xmlns:cx6="http://schemas.microsoft.com/office/drawing/2016/5/12/chartex" xmlns:cx7="http://schemas.microsoft.com/office/drawing/2016/5/13/chartex" xmlns:cx8="http://schemas.microsoft.com/office/drawing/2016/5/14/chartex" xmlns:mc="http://schemas.openxmlformats.org/markup-compatibility/2006" xmlns:aink="http://schemas.microsoft.com/office/drawing/2016/ink" xmlns:am3d="http://schemas.microsoft.com/office/drawing/2017/model3d" xmlns:o="urn:schemas-microsoft-com:office:office" xmlns:oel="http://schemas.microsoft.com/office/2019/extlst" xmlns:r="http://schemas.openxmlformats.org/officeDocument/2006/relationships" xmlns:m="http://schemas.openxmlformats.org/officeDocument/2006/math" xmlns:v="urn:schemas-microsoft-com:vml" xmlns:wp14="http://schemas.microsoft.com/office/word/2010/wordprocessingDrawing" xmlns:wp="http://schemas.openxmlformats.org/drawingml/2006/wordprocessingDrawing" xmlns:w10="urn:schemas-microsoft-com:office:word" xmlns:w="http://schemas.openxmlformats.org/wordprocessingml/2006/main" xmlns:w14="http://schemas.microsoft.com/office/word/2010/wordml" xmlns:w15="http://schemas.microsoft.com/office/word/2012/wordml" xmlns:w16cex="http://schemas.microsoft.com/office/word/2018/wordml/cex" xmlns:w16cid="http://schemas.microsoft.com/office/word/2016/wordml/cid" xmlns:w16="http://schemas.microsoft.com/office/word/2018/wordml" xmlns:w16du="http://schemas.microsoft.com/office/word/2023/wordml/word16du" xmlns:w16sdtdh="http://schemas.microsoft.com/office/word/2020/wordml/sdtdatahash" xmlns:w16se="http://schemas.microsoft.com/office/word/2015/wordml/symex" xmlns:wpg="http://schemas.microsoft.com/office/word/2010/wordprocessingGroup" xmlns:wpi="http://schemas.microsoft.com/office/word/2010/wordprocessingInk" xmlns:wne="http://schemas.microsoft.com/office/word/2006/wordml" xmlns:wps="http://schemas.microsoft.com/office/word/2010/wordprocessingShape" mc:Ignorable="w14 w15 w16se w16cid w16 w16cex w16sdtdh wp14">
+<w:ftr xmlns:wpc="http://schemas.microsoft.com/office/word/2010/wordprocessingCanvas" xmlns:cx="http://schemas.microsoft.com/office/drawing/2014/chartex" xmlns:cx1="http://schemas.microsoft.com/office/drawing/2015/9/8/chartex" xmlns:cx2="http://schemas.microsoft.com/office/drawing/2015/10/21/chartex" xmlns:cx3="http://schemas.microsoft.com/office/drawing/2016/5/9/chartex" xmlns:cx4="http://schemas.microsoft.com/office/drawing/2016/5/10/chartex" xmlns:cx5="http://schemas.microsoft.com/office/drawing/2016/5/11/chartex" xmlns:cx6="http://schemas.microsoft.com/office/drawing/2016/5/12/chartex" xmlns:cx7="http://schemas.microsoft.com/office/drawing/2016/5/13/chartex" xmlns:cx8="http://schemas.microsoft.com/office/drawing/2016/5/14/chartex" xmlns:mc="http://schemas.openxmlformats.org/markup-compatibility/2006" xmlns:aink="http://schemas.microsoft.com/office/drawing/2016/ink" xmlns:am3d="http://schemas.microsoft.com/office/drawing/2017/model3d" xmlns:o="urn:schemas-microsoft-com:office:office" xmlns:oel="http://schemas.microsoft.com/office/2019/extlst" xmlns:r="http://schemas.openxmlformats.org/officeDocument/2006/relationships" xmlns:m="http://schemas.openxmlformats.org/officeDocument/2006/math" xmlns:v="urn:schemas-microsoft-com:vml" xmlns:wp14="http://schemas.microsoft.com/office/word/2010/wordprocessingDrawing" xmlns:wp="http://schemas.openxmlformats.org/drawingml/2006/wordprocessingDrawing" xmlns:w10="urn:schemas-microsoft-com:office:word" xmlns:w="http://schemas.openxmlformats.org/wordprocessingml/2006/main" xmlns:w14="http://schemas.microsoft.com/office/word/2010/wordml" xmlns:w15="http://schemas.microsoft.com/office/word/2012/wordml" xmlns:w16cex="http://schemas.microsoft.com/office/word/2018/wordml/cex" xmlns:w16cid="http://schemas.microsoft.com/office/word/2016/wordml/cid" xmlns:w16="http://schemas.microsoft.com/office/word/2018/wordml" xmlns:w16sdtdh="http://schemas.microsoft.com/office/word/2020/wordml/sdtdatahash" xmlns:w16se="http://schemas.microsoft.com/office/word/2015/wordml/symex" xmlns:wpg="http://schemas.microsoft.com/office/word/2010/wordprocessingGroup" xmlns:wpi="http://schemas.microsoft.com/office/word/2010/wordprocessingInk" xmlns:wne="http://schemas.microsoft.com/office/word/2006/wordml" xmlns:wps="http://schemas.microsoft.com/office/word/2010/wordprocessingShape" mc:Ignorable="w14 w15 w16se w16cid w16 w16cex w16sdtdh wp14">
   <w:sdt>
     <w:sdtPr>
       <w:id w:val="-2108954913"/>
@@ -35257,7 +35261,7 @@
 </file>
 
 <file path=word/footer6.xml><?xml version="1.0" encoding="utf-8"?>
-<w:ftr xmlns:wpc="http://schemas.microsoft.com/office/word/2010/wordprocessingCanvas" xmlns:cx="http://schemas.microsoft.com/office/drawing/2014/chartex" xmlns:cx1="http://schemas.microsoft.com/office/drawing/2015/9/8/chartex" xmlns:cx2="http://schemas.microsoft.com/office/drawing/2015/10/21/chartex" xmlns:cx3="http://schemas.microsoft.com/office/drawing/2016/5/9/chartex" xmlns:cx4="http://schemas.microsoft.com/office/drawing/2016/5/10/chartex" xmlns:cx5="http://schemas.microsoft.com/office/drawing/2016/5/11/chartex" xmlns:cx6="http://schemas.microsoft.com/office/drawing/2016/5/12/chartex" xmlns:cx7="http://schemas.microsoft.com/office/drawing/2016/5/13/chartex" xmlns:cx8="http://schemas.microsoft.com/office/drawing/2016/5/14/chartex" xmlns:mc="http://schemas.openxmlformats.org/markup-compatibility/2006" xmlns:aink="http://schemas.microsoft.com/office/drawing/2016/ink" xmlns:am3d="http://schemas.microsoft.com/office/drawing/2017/model3d" xmlns:o="urn:schemas-microsoft-com:office:office" xmlns:oel="http://schemas.microsoft.com/office/2019/extlst" xmlns:r="http://schemas.openxmlformats.org/officeDocument/2006/relationships" xmlns:m="http://schemas.openxmlformats.org/officeDocument/2006/math" xmlns:v="urn:schemas-microsoft-com:vml" xmlns:wp14="http://schemas.microsoft.com/office/word/2010/wordprocessingDrawing" xmlns:wp="http://schemas.openxmlformats.org/drawingml/2006/wordprocessingDrawing" xmlns:w10="urn:schemas-microsoft-com:office:word" xmlns:w="http://schemas.openxmlformats.org/wordprocessingml/2006/main" xmlns:w14="http://schemas.microsoft.com/office/word/2010/wordml" xmlns:w15="http://schemas.microsoft.com/office/word/2012/wordml" xmlns:w16cex="http://schemas.microsoft.com/office/word/2018/wordml/cex" xmlns:w16cid="http://schemas.microsoft.com/office/word/2016/wordml/cid" xmlns:w16="http://schemas.microsoft.com/office/word/2018/wordml" xmlns:w16du="http://schemas.microsoft.com/office/word/2023/wordml/word16du" xmlns:w16sdtdh="http://schemas.microsoft.com/office/word/2020/wordml/sdtdatahash" xmlns:w16se="http://schemas.microsoft.com/office/word/2015/wordml/symex" xmlns:wpg="http://schemas.microsoft.com/office/word/2010/wordprocessingGroup" xmlns:wpi="http://schemas.microsoft.com/office/word/2010/wordprocessingInk" xmlns:wne="http://schemas.microsoft.com/office/word/2006/wordml" xmlns:wps="http://schemas.microsoft.com/office/word/2010/wordprocessingShape" mc:Ignorable="w14 w15 w16se w16cid w16 w16cex w16sdtdh wp14">
+<w:ftr xmlns:wpc="http://schemas.microsoft.com/office/word/2010/wordprocessingCanvas" xmlns:cx="http://schemas.microsoft.com/office/drawing/2014/chartex" xmlns:cx1="http://schemas.microsoft.com/office/drawing/2015/9/8/chartex" xmlns:cx2="http://schemas.microsoft.com/office/drawing/2015/10/21/chartex" xmlns:cx3="http://schemas.microsoft.com/office/drawing/2016/5/9/chartex" xmlns:cx4="http://schemas.microsoft.com/office/drawing/2016/5/10/chartex" xmlns:cx5="http://schemas.microsoft.com/office/drawing/2016/5/11/chartex" xmlns:cx6="http://schemas.microsoft.com/office/drawing/2016/5/12/chartex" xmlns:cx7="http://schemas.microsoft.com/office/drawing/2016/5/13/chartex" xmlns:cx8="http://schemas.microsoft.com/office/drawing/2016/5/14/chartex" xmlns:mc="http://schemas.openxmlformats.org/markup-compatibility/2006" xmlns:aink="http://schemas.microsoft.com/office/drawing/2016/ink" xmlns:am3d="http://schemas.microsoft.com/office/drawing/2017/model3d" xmlns:o="urn:schemas-microsoft-com:office:office" xmlns:oel="http://schemas.microsoft.com/office/2019/extlst" xmlns:r="http://schemas.openxmlformats.org/officeDocument/2006/relationships" xmlns:m="http://schemas.openxmlformats.org/officeDocument/2006/math" xmlns:v="urn:schemas-microsoft-com:vml" xmlns:wp14="http://schemas.microsoft.com/office/word/2010/wordprocessingDrawing" xmlns:wp="http://schemas.openxmlformats.org/drawingml/2006/wordprocessingDrawing" xmlns:w10="urn:schemas-microsoft-com:office:word" xmlns:w="http://schemas.openxmlformats.org/wordprocessingml/2006/main" xmlns:w14="http://schemas.microsoft.com/office/word/2010/wordml" xmlns:w15="http://schemas.microsoft.com/office/word/2012/wordml" xmlns:w16cex="http://schemas.microsoft.com/office/word/2018/wordml/cex" xmlns:w16cid="http://schemas.microsoft.com/office/word/2016/wordml/cid" xmlns:w16="http://schemas.microsoft.com/office/word/2018/wordml" xmlns:w16sdtdh="http://schemas.microsoft.com/office/word/2020/wordml/sdtdatahash" xmlns:w16se="http://schemas.microsoft.com/office/word/2015/wordml/symex" xmlns:wpg="http://schemas.microsoft.com/office/word/2010/wordprocessingGroup" xmlns:wpi="http://schemas.microsoft.com/office/word/2010/wordprocessingInk" xmlns:wne="http://schemas.microsoft.com/office/word/2006/wordml" xmlns:wps="http://schemas.microsoft.com/office/word/2010/wordprocessingShape" mc:Ignorable="w14 w15 w16se w16cid w16 w16cex w16sdtdh wp14">
   <w:sdt>
     <w:sdtPr>
       <w:id w:val="-1070269208"/>
@@ -35298,7 +35302,7 @@
 </file>
 
 <file path=word/footnotes.xml><?xml version="1.0" encoding="utf-8"?>
-<w:footnotes xmlns:wpc="http://schemas.microsoft.com/office/word/2010/wordprocessingCanvas" xmlns:cx="http://schemas.microsoft.com/office/drawing/2014/chartex" xmlns:cx1="http://schemas.microsoft.com/office/drawing/2015/9/8/chartex" xmlns:cx2="http://schemas.microsoft.com/office/drawing/2015/10/21/chartex" xmlns:cx3="http://schemas.microsoft.com/office/drawing/2016/5/9/chartex" xmlns:cx4="http://schemas.microsoft.com/office/drawing/2016/5/10/chartex" xmlns:cx5="http://schemas.microsoft.com/office/drawing/2016/5/11/chartex" xmlns:cx6="http://schemas.microsoft.com/office/drawing/2016/5/12/chartex" xmlns:cx7="http://schemas.microsoft.com/office/drawing/2016/5/13/chartex" xmlns:cx8="http://schemas.microsoft.com/office/drawing/2016/5/14/chartex" xmlns:mc="http://schemas.openxmlformats.org/markup-compatibility/2006" xmlns:aink="http://schemas.microsoft.com/office/drawing/2016/ink" xmlns:am3d="http://schemas.microsoft.com/office/drawing/2017/model3d" xmlns:o="urn:schemas-microsoft-com:office:office" xmlns:oel="http://schemas.microsoft.com/office/2019/extlst" xmlns:r="http://schemas.openxmlformats.org/officeDocument/2006/relationships" xmlns:m="http://schemas.openxmlformats.org/officeDocument/2006/math" xmlns:v="urn:schemas-microsoft-com:vml" xmlns:wp14="http://schemas.microsoft.com/office/word/2010/wordprocessingDrawing" xmlns:wp="http://schemas.openxmlformats.org/drawingml/2006/wordprocessingDrawing" xmlns:w10="urn:schemas-microsoft-com:office:word" xmlns:w="http://schemas.openxmlformats.org/wordprocessingml/2006/main" xmlns:w14="http://schemas.microsoft.com/office/word/2010/wordml" xmlns:w15="http://schemas.microsoft.com/office/word/2012/wordml" xmlns:w16cex="http://schemas.microsoft.com/office/word/2018/wordml/cex" xmlns:w16cid="http://schemas.microsoft.com/office/word/2016/wordml/cid" xmlns:w16="http://schemas.microsoft.com/office/word/2018/wordml" xmlns:w16du="http://schemas.microsoft.com/office/word/2023/wordml/word16du" xmlns:w16sdtdh="http://schemas.microsoft.com/office/word/2020/wordml/sdtdatahash" xmlns:w16se="http://schemas.microsoft.com/office/word/2015/wordml/symex" xmlns:wpg="http://schemas.microsoft.com/office/word/2010/wordprocessingGroup" xmlns:wpi="http://schemas.microsoft.com/office/word/2010/wordprocessingInk" xmlns:wne="http://schemas.microsoft.com/office/word/2006/wordml" xmlns:wps="http://schemas.microsoft.com/office/word/2010/wordprocessingShape" mc:Ignorable="w14 w15 w16se w16cid w16 w16cex w16sdtdh wp14">
+<w:footnotes xmlns:wpc="http://schemas.microsoft.com/office/word/2010/wordprocessingCanvas" xmlns:cx="http://schemas.microsoft.com/office/drawing/2014/chartex" xmlns:cx1="http://schemas.microsoft.com/office/drawing/2015/9/8/chartex" xmlns:cx2="http://schemas.microsoft.com/office/drawing/2015/10/21/chartex" xmlns:cx3="http://schemas.microsoft.com/office/drawing/2016/5/9/chartex" xmlns:cx4="http://schemas.microsoft.com/office/drawing/2016/5/10/chartex" xmlns:cx5="http://schemas.microsoft.com/office/drawing/2016/5/11/chartex" xmlns:cx6="http://schemas.microsoft.com/office/drawing/2016/5/12/chartex" xmlns:cx7="http://schemas.microsoft.com/office/drawing/2016/5/13/chartex" xmlns:cx8="http://schemas.microsoft.com/office/drawing/2016/5/14/chartex" xmlns:mc="http://schemas.openxmlformats.org/markup-compatibility/2006" xmlns:aink="http://schemas.microsoft.com/office/drawing/2016/ink" xmlns:am3d="http://schemas.microsoft.com/office/drawing/2017/model3d" xmlns:o="urn:schemas-microsoft-com:office:office" xmlns:oel="http://schemas.microsoft.com/office/2019/extlst" xmlns:r="http://schemas.openxmlformats.org/officeDocument/2006/relationships" xmlns:m="http://schemas.openxmlformats.org/officeDocument/2006/math" xmlns:v="urn:schemas-microsoft-com:vml" xmlns:wp14="http://schemas.microsoft.com/office/word/2010/wordprocessingDrawing" xmlns:wp="http://schemas.openxmlformats.org/drawingml/2006/wordprocessingDrawing" xmlns:w10="urn:schemas-microsoft-com:office:word" xmlns:w="http://schemas.openxmlformats.org/wordprocessingml/2006/main" xmlns:w14="http://schemas.microsoft.com/office/word/2010/wordml" xmlns:w15="http://schemas.microsoft.com/office/word/2012/wordml" xmlns:w16cex="http://schemas.microsoft.com/office/word/2018/wordml/cex" xmlns:w16cid="http://schemas.microsoft.com/office/word/2016/wordml/cid" xmlns:w16="http://schemas.microsoft.com/office/word/2018/wordml" xmlns:w16sdtdh="http://schemas.microsoft.com/office/word/2020/wordml/sdtdatahash" xmlns:w16se="http://schemas.microsoft.com/office/word/2015/wordml/symex" xmlns:wpg="http://schemas.microsoft.com/office/word/2010/wordprocessingGroup" xmlns:wpi="http://schemas.microsoft.com/office/word/2010/wordprocessingInk" xmlns:wne="http://schemas.microsoft.com/office/word/2006/wordml" xmlns:wps="http://schemas.microsoft.com/office/word/2010/wordprocessingShape" mc:Ignorable="w14 w15 w16se w16cid w16 w16cex w16sdtdh wp14">
   <w:footnote w:type="separator" w:id="-1">
     <w:p>
       <w:pPr>
@@ -35512,7 +35516,7 @@
 </file>
 
 <file path=word/header1.xml><?xml version="1.0" encoding="utf-8"?>
-<w:hdr xmlns:wpc="http://schemas.microsoft.com/office/word/2010/wordprocessingCanvas" xmlns:cx="http://schemas.microsoft.com/office/drawing/2014/chartex" xmlns:cx1="http://schemas.microsoft.com/office/drawing/2015/9/8/chartex" xmlns:cx2="http://schemas.microsoft.com/office/drawing/2015/10/21/chartex" xmlns:cx3="http://schemas.microsoft.com/office/drawing/2016/5/9/chartex" xmlns:cx4="http://schemas.microsoft.com/office/drawing/2016/5/10/chartex" xmlns:cx5="http://schemas.microsoft.com/office/drawing/2016/5/11/chartex" xmlns:cx6="http://schemas.microsoft.com/office/drawing/2016/5/12/chartex" xmlns:cx7="http://schemas.microsoft.com/office/drawing/2016/5/13/chartex" xmlns:cx8="http://schemas.microsoft.com/office/drawing/2016/5/14/chartex" xmlns:mc="http://schemas.openxmlformats.org/markup-compatibility/2006" xmlns:aink="http://schemas.microsoft.com/office/drawing/2016/ink" xmlns:am3d="http://schemas.microsoft.com/office/drawing/2017/model3d" xmlns:o="urn:schemas-microsoft-com:office:office" xmlns:oel="http://schemas.microsoft.com/office/2019/extlst" xmlns:r="http://schemas.openxmlformats.org/officeDocument/2006/relationships" xmlns:m="http://schemas.openxmlformats.org/officeDocument/2006/math" xmlns:v="urn:schemas-microsoft-com:vml" xmlns:wp14="http://schemas.microsoft.com/office/word/2010/wordprocessingDrawing" xmlns:wp="http://schemas.openxmlformats.org/drawingml/2006/wordprocessingDrawing" xmlns:w10="urn:schemas-microsoft-com:office:word" xmlns:w="http://schemas.openxmlformats.org/wordprocessingml/2006/main" xmlns:w14="http://schemas.microsoft.com/office/word/2010/wordml" xmlns:w15="http://schemas.microsoft.com/office/word/2012/wordml" xmlns:w16cex="http://schemas.microsoft.com/office/word/2018/wordml/cex" xmlns:w16cid="http://schemas.microsoft.com/office/word/2016/wordml/cid" xmlns:w16="http://schemas.microsoft.com/office/word/2018/wordml" xmlns:w16du="http://schemas.microsoft.com/office/word/2023/wordml/word16du" xmlns:w16sdtdh="http://schemas.microsoft.com/office/word/2020/wordml/sdtdatahash" xmlns:w16se="http://schemas.microsoft.com/office/word/2015/wordml/symex" xmlns:wpg="http://schemas.microsoft.com/office/word/2010/wordprocessingGroup" xmlns:wpi="http://schemas.microsoft.com/office/word/2010/wordprocessingInk" xmlns:wne="http://schemas.microsoft.com/office/word/2006/wordml" xmlns:wps="http://schemas.microsoft.com/office/word/2010/wordprocessingShape" mc:Ignorable="w14 w15 w16se w16cid w16 w16cex w16sdtdh wp14">
+<w:hdr xmlns:wpc="http://schemas.microsoft.com/office/word/2010/wordprocessingCanvas" xmlns:cx="http://schemas.microsoft.com/office/drawing/2014/chartex" xmlns:cx1="http://schemas.microsoft.com/office/drawing/2015/9/8/chartex" xmlns:cx2="http://schemas.microsoft.com/office/drawing/2015/10/21/chartex" xmlns:cx3="http://schemas.microsoft.com/office/drawing/2016/5/9/chartex" xmlns:cx4="http://schemas.microsoft.com/office/drawing/2016/5/10/chartex" xmlns:cx5="http://schemas.microsoft.com/office/drawing/2016/5/11/chartex" xmlns:cx6="http://schemas.microsoft.com/office/drawing/2016/5/12/chartex" xmlns:cx7="http://schemas.microsoft.com/office/drawing/2016/5/13/chartex" xmlns:cx8="http://schemas.microsoft.com/office/drawing/2016/5/14/chartex" xmlns:mc="http://schemas.openxmlformats.org/markup-compatibility/2006" xmlns:aink="http://schemas.microsoft.com/office/drawing/2016/ink" xmlns:am3d="http://schemas.microsoft.com/office/drawing/2017/model3d" xmlns:o="urn:schemas-microsoft-com:office:office" xmlns:oel="http://schemas.microsoft.com/office/2019/extlst" xmlns:r="http://schemas.openxmlformats.org/officeDocument/2006/relationships" xmlns:m="http://schemas.openxmlformats.org/officeDocument/2006/math" xmlns:v="urn:schemas-microsoft-com:vml" xmlns:wp14="http://schemas.microsoft.com/office/word/2010/wordprocessingDrawing" xmlns:wp="http://schemas.openxmlformats.org/drawingml/2006/wordprocessingDrawing" xmlns:w10="urn:schemas-microsoft-com:office:word" xmlns:w="http://schemas.openxmlformats.org/wordprocessingml/2006/main" xmlns:w14="http://schemas.microsoft.com/office/word/2010/wordml" xmlns:w15="http://schemas.microsoft.com/office/word/2012/wordml" xmlns:w16cex="http://schemas.microsoft.com/office/word/2018/wordml/cex" xmlns:w16cid="http://schemas.microsoft.com/office/word/2016/wordml/cid" xmlns:w16="http://schemas.microsoft.com/office/word/2018/wordml" xmlns:w16sdtdh="http://schemas.microsoft.com/office/word/2020/wordml/sdtdatahash" xmlns:w16se="http://schemas.microsoft.com/office/word/2015/wordml/symex" xmlns:wpg="http://schemas.microsoft.com/office/word/2010/wordprocessingGroup" xmlns:wpi="http://schemas.microsoft.com/office/word/2010/wordprocessingInk" xmlns:wne="http://schemas.microsoft.com/office/word/2006/wordml" xmlns:wps="http://schemas.microsoft.com/office/word/2010/wordprocessingShape" mc:Ignorable="w14 w15 w16se w16cid w16 w16cex w16sdtdh wp14">
   <w:tbl>
     <w:tblPr>
       <w:tblStyle w:val="TableGrid"/>
@@ -35867,7 +35871,7 @@
               <w:sz w:val="18"/>
               <w:szCs w:val="18"/>
             </w:rPr>
-            <w:t>5</w:t>
+            <w:t>6</w:t>
           </w:r>
           <w:r>
             <w:rPr>
@@ -35876,7 +35880,7 @@
               <w:szCs w:val="20"/>
               <w:vertAlign w:val="subscript"/>
             </w:rPr>
-            <w:t>7</w:t>
+            <w:t>n</w:t>
           </w:r>
         </w:p>
       </w:tc>
@@ -35895,7 +35899,7 @@
 </file>
 
 <file path=word/header2.xml><?xml version="1.0" encoding="utf-8"?>
-<w:hdr xmlns:wpc="http://schemas.microsoft.com/office/word/2010/wordprocessingCanvas" xmlns:cx="http://schemas.microsoft.com/office/drawing/2014/chartex" xmlns:cx1="http://schemas.microsoft.com/office/drawing/2015/9/8/chartex" xmlns:cx2="http://schemas.microsoft.com/office/drawing/2015/10/21/chartex" xmlns:cx3="http://schemas.microsoft.com/office/drawing/2016/5/9/chartex" xmlns:cx4="http://schemas.microsoft.com/office/drawing/2016/5/10/chartex" xmlns:cx5="http://schemas.microsoft.com/office/drawing/2016/5/11/chartex" xmlns:cx6="http://schemas.microsoft.com/office/drawing/2016/5/12/chartex" xmlns:cx7="http://schemas.microsoft.com/office/drawing/2016/5/13/chartex" xmlns:cx8="http://schemas.microsoft.com/office/drawing/2016/5/14/chartex" xmlns:mc="http://schemas.openxmlformats.org/markup-compatibility/2006" xmlns:aink="http://schemas.microsoft.com/office/drawing/2016/ink" xmlns:am3d="http://schemas.microsoft.com/office/drawing/2017/model3d" xmlns:o="urn:schemas-microsoft-com:office:office" xmlns:oel="http://schemas.microsoft.com/office/2019/extlst" xmlns:r="http://schemas.openxmlformats.org/officeDocument/2006/relationships" xmlns:m="http://schemas.openxmlformats.org/officeDocument/2006/math" xmlns:v="urn:schemas-microsoft-com:vml" xmlns:wp14="http://schemas.microsoft.com/office/word/2010/wordprocessingDrawing" xmlns:wp="http://schemas.openxmlformats.org/drawingml/2006/wordprocessingDrawing" xmlns:w10="urn:schemas-microsoft-com:office:word" xmlns:w="http://schemas.openxmlformats.org/wordprocessingml/2006/main" xmlns:w14="http://schemas.microsoft.com/office/word/2010/wordml" xmlns:w15="http://schemas.microsoft.com/office/word/2012/wordml" xmlns:w16cex="http://schemas.microsoft.com/office/word/2018/wordml/cex" xmlns:w16cid="http://schemas.microsoft.com/office/word/2016/wordml/cid" xmlns:w16="http://schemas.microsoft.com/office/word/2018/wordml" xmlns:w16du="http://schemas.microsoft.com/office/word/2023/wordml/word16du" xmlns:w16sdtdh="http://schemas.microsoft.com/office/word/2020/wordml/sdtdatahash" xmlns:w16se="http://schemas.microsoft.com/office/word/2015/wordml/symex" xmlns:wpg="http://schemas.microsoft.com/office/word/2010/wordprocessingGroup" xmlns:wpi="http://schemas.microsoft.com/office/word/2010/wordprocessingInk" xmlns:wne="http://schemas.microsoft.com/office/word/2006/wordml" xmlns:wps="http://schemas.microsoft.com/office/word/2010/wordprocessingShape" mc:Ignorable="w14 w15 w16se w16cid w16 w16cex w16sdtdh wp14">
+<w:hdr xmlns:wpc="http://schemas.microsoft.com/office/word/2010/wordprocessingCanvas" xmlns:cx="http://schemas.microsoft.com/office/drawing/2014/chartex" xmlns:cx1="http://schemas.microsoft.com/office/drawing/2015/9/8/chartex" xmlns:cx2="http://schemas.microsoft.com/office/drawing/2015/10/21/chartex" xmlns:cx3="http://schemas.microsoft.com/office/drawing/2016/5/9/chartex" xmlns:cx4="http://schemas.microsoft.com/office/drawing/2016/5/10/chartex" xmlns:cx5="http://schemas.microsoft.com/office/drawing/2016/5/11/chartex" xmlns:cx6="http://schemas.microsoft.com/office/drawing/2016/5/12/chartex" xmlns:cx7="http://schemas.microsoft.com/office/drawing/2016/5/13/chartex" xmlns:cx8="http://schemas.microsoft.com/office/drawing/2016/5/14/chartex" xmlns:mc="http://schemas.openxmlformats.org/markup-compatibility/2006" xmlns:aink="http://schemas.microsoft.com/office/drawing/2016/ink" xmlns:am3d="http://schemas.microsoft.com/office/drawing/2017/model3d" xmlns:o="urn:schemas-microsoft-com:office:office" xmlns:oel="http://schemas.microsoft.com/office/2019/extlst" xmlns:r="http://schemas.openxmlformats.org/officeDocument/2006/relationships" xmlns:m="http://schemas.openxmlformats.org/officeDocument/2006/math" xmlns:v="urn:schemas-microsoft-com:vml" xmlns:wp14="http://schemas.microsoft.com/office/word/2010/wordprocessingDrawing" xmlns:wp="http://schemas.openxmlformats.org/drawingml/2006/wordprocessingDrawing" xmlns:w10="urn:schemas-microsoft-com:office:word" xmlns:w="http://schemas.openxmlformats.org/wordprocessingml/2006/main" xmlns:w14="http://schemas.microsoft.com/office/word/2010/wordml" xmlns:w15="http://schemas.microsoft.com/office/word/2012/wordml" xmlns:w16cex="http://schemas.microsoft.com/office/word/2018/wordml/cex" xmlns:w16cid="http://schemas.microsoft.com/office/word/2016/wordml/cid" xmlns:w16="http://schemas.microsoft.com/office/word/2018/wordml" xmlns:w16sdtdh="http://schemas.microsoft.com/office/word/2020/wordml/sdtdatahash" xmlns:w16se="http://schemas.microsoft.com/office/word/2015/wordml/symex" xmlns:wpg="http://schemas.microsoft.com/office/word/2010/wordprocessingGroup" xmlns:wpi="http://schemas.microsoft.com/office/word/2010/wordprocessingInk" xmlns:wne="http://schemas.microsoft.com/office/word/2006/wordml" xmlns:wps="http://schemas.microsoft.com/office/word/2010/wordprocessingShape" mc:Ignorable="w14 w15 w16se w16cid w16 w16cex w16sdtdh wp14">
   <w:tbl>
     <w:tblPr>
       <w:tblStyle w:val="TableGrid"/>
@@ -36379,7 +36383,7 @@
 </file>
 
 <file path=word/header3.xml><?xml version="1.0" encoding="utf-8"?>
-<w:hdr xmlns:wpc="http://schemas.microsoft.com/office/word/2010/wordprocessingCanvas" xmlns:cx="http://schemas.microsoft.com/office/drawing/2014/chartex" xmlns:cx1="http://schemas.microsoft.com/office/drawing/2015/9/8/chartex" xmlns:cx2="http://schemas.microsoft.com/office/drawing/2015/10/21/chartex" xmlns:cx3="http://schemas.microsoft.com/office/drawing/2016/5/9/chartex" xmlns:cx4="http://schemas.microsoft.com/office/drawing/2016/5/10/chartex" xmlns:cx5="http://schemas.microsoft.com/office/drawing/2016/5/11/chartex" xmlns:cx6="http://schemas.microsoft.com/office/drawing/2016/5/12/chartex" xmlns:cx7="http://schemas.microsoft.com/office/drawing/2016/5/13/chartex" xmlns:cx8="http://schemas.microsoft.com/office/drawing/2016/5/14/chartex" xmlns:mc="http://schemas.openxmlformats.org/markup-compatibility/2006" xmlns:aink="http://schemas.microsoft.com/office/drawing/2016/ink" xmlns:am3d="http://schemas.microsoft.com/office/drawing/2017/model3d" xmlns:o="urn:schemas-microsoft-com:office:office" xmlns:oel="http://schemas.microsoft.com/office/2019/extlst" xmlns:r="http://schemas.openxmlformats.org/officeDocument/2006/relationships" xmlns:m="http://schemas.openxmlformats.org/officeDocument/2006/math" xmlns:v="urn:schemas-microsoft-com:vml" xmlns:wp14="http://schemas.microsoft.com/office/word/2010/wordprocessingDrawing" xmlns:wp="http://schemas.openxmlformats.org/drawingml/2006/wordprocessingDrawing" xmlns:w10="urn:schemas-microsoft-com:office:word" xmlns:w="http://schemas.openxmlformats.org/wordprocessingml/2006/main" xmlns:w14="http://schemas.microsoft.com/office/word/2010/wordml" xmlns:w15="http://schemas.microsoft.com/office/word/2012/wordml" xmlns:w16cex="http://schemas.microsoft.com/office/word/2018/wordml/cex" xmlns:w16cid="http://schemas.microsoft.com/office/word/2016/wordml/cid" xmlns:w16="http://schemas.microsoft.com/office/word/2018/wordml" xmlns:w16du="http://schemas.microsoft.com/office/word/2023/wordml/word16du" xmlns:w16sdtdh="http://schemas.microsoft.com/office/word/2020/wordml/sdtdatahash" xmlns:w16se="http://schemas.microsoft.com/office/word/2015/wordml/symex" xmlns:wpg="http://schemas.microsoft.com/office/word/2010/wordprocessingGroup" xmlns:wpi="http://schemas.microsoft.com/office/word/2010/wordprocessingInk" xmlns:wne="http://schemas.microsoft.com/office/word/2006/wordml" xmlns:wps="http://schemas.microsoft.com/office/word/2010/wordprocessingShape" mc:Ignorable="w14 w15 w16se w16cid w16 w16cex w16sdtdh wp14">
+<w:hdr xmlns:wpc="http://schemas.microsoft.com/office/word/2010/wordprocessingCanvas" xmlns:cx="http://schemas.microsoft.com/office/drawing/2014/chartex" xmlns:cx1="http://schemas.microsoft.com/office/drawing/2015/9/8/chartex" xmlns:cx2="http://schemas.microsoft.com/office/drawing/2015/10/21/chartex" xmlns:cx3="http://schemas.microsoft.com/office/drawing/2016/5/9/chartex" xmlns:cx4="http://schemas.microsoft.com/office/drawing/2016/5/10/chartex" xmlns:cx5="http://schemas.microsoft.com/office/drawing/2016/5/11/chartex" xmlns:cx6="http://schemas.microsoft.com/office/drawing/2016/5/12/chartex" xmlns:cx7="http://schemas.microsoft.com/office/drawing/2016/5/13/chartex" xmlns:cx8="http://schemas.microsoft.com/office/drawing/2016/5/14/chartex" xmlns:mc="http://schemas.openxmlformats.org/markup-compatibility/2006" xmlns:aink="http://schemas.microsoft.com/office/drawing/2016/ink" xmlns:am3d="http://schemas.microsoft.com/office/drawing/2017/model3d" xmlns:o="urn:schemas-microsoft-com:office:office" xmlns:oel="http://schemas.microsoft.com/office/2019/extlst" xmlns:r="http://schemas.openxmlformats.org/officeDocument/2006/relationships" xmlns:m="http://schemas.openxmlformats.org/officeDocument/2006/math" xmlns:v="urn:schemas-microsoft-com:vml" xmlns:wp14="http://schemas.microsoft.com/office/word/2010/wordprocessingDrawing" xmlns:wp="http://schemas.openxmlformats.org/drawingml/2006/wordprocessingDrawing" xmlns:w10="urn:schemas-microsoft-com:office:word" xmlns:w="http://schemas.openxmlformats.org/wordprocessingml/2006/main" xmlns:w14="http://schemas.microsoft.com/office/word/2010/wordml" xmlns:w15="http://schemas.microsoft.com/office/word/2012/wordml" xmlns:w16cex="http://schemas.microsoft.com/office/word/2018/wordml/cex" xmlns:w16cid="http://schemas.microsoft.com/office/word/2016/wordml/cid" xmlns:w16="http://schemas.microsoft.com/office/word/2018/wordml" xmlns:w16sdtdh="http://schemas.microsoft.com/office/word/2020/wordml/sdtdatahash" xmlns:w16se="http://schemas.microsoft.com/office/word/2015/wordml/symex" xmlns:wpg="http://schemas.microsoft.com/office/word/2010/wordprocessingGroup" xmlns:wpi="http://schemas.microsoft.com/office/word/2010/wordprocessingInk" xmlns:wne="http://schemas.microsoft.com/office/word/2006/wordml" xmlns:wps="http://schemas.microsoft.com/office/word/2010/wordprocessingShape" mc:Ignorable="w14 w15 w16se w16cid w16 w16cex w16sdtdh wp14">
   <w:tbl>
     <w:tblPr>
       <w:tblStyle w:val="TableGrid"/>
@@ -36759,7 +36763,7 @@
 </file>
 
 <file path=word/header4.xml><?xml version="1.0" encoding="utf-8"?>
-<w:hdr xmlns:wpc="http://schemas.microsoft.com/office/word/2010/wordprocessingCanvas" xmlns:cx="http://schemas.microsoft.com/office/drawing/2014/chartex" xmlns:cx1="http://schemas.microsoft.com/office/drawing/2015/9/8/chartex" xmlns:cx2="http://schemas.microsoft.com/office/drawing/2015/10/21/chartex" xmlns:cx3="http://schemas.microsoft.com/office/drawing/2016/5/9/chartex" xmlns:cx4="http://schemas.microsoft.com/office/drawing/2016/5/10/chartex" xmlns:cx5="http://schemas.microsoft.com/office/drawing/2016/5/11/chartex" xmlns:cx6="http://schemas.microsoft.com/office/drawing/2016/5/12/chartex" xmlns:cx7="http://schemas.microsoft.com/office/drawing/2016/5/13/chartex" xmlns:cx8="http://schemas.microsoft.com/office/drawing/2016/5/14/chartex" xmlns:mc="http://schemas.openxmlformats.org/markup-compatibility/2006" xmlns:aink="http://schemas.microsoft.com/office/drawing/2016/ink" xmlns:am3d="http://schemas.microsoft.com/office/drawing/2017/model3d" xmlns:o="urn:schemas-microsoft-com:office:office" xmlns:oel="http://schemas.microsoft.com/office/2019/extlst" xmlns:r="http://schemas.openxmlformats.org/officeDocument/2006/relationships" xmlns:m="http://schemas.openxmlformats.org/officeDocument/2006/math" xmlns:v="urn:schemas-microsoft-com:vml" xmlns:wp14="http://schemas.microsoft.com/office/word/2010/wordprocessingDrawing" xmlns:wp="http://schemas.openxmlformats.org/drawingml/2006/wordprocessingDrawing" xmlns:w10="urn:schemas-microsoft-com:office:word" xmlns:w="http://schemas.openxmlformats.org/wordprocessingml/2006/main" xmlns:w14="http://schemas.microsoft.com/office/word/2010/wordml" xmlns:w15="http://schemas.microsoft.com/office/word/2012/wordml" xmlns:w16cex="http://schemas.microsoft.com/office/word/2018/wordml/cex" xmlns:w16cid="http://schemas.microsoft.com/office/word/2016/wordml/cid" xmlns:w16="http://schemas.microsoft.com/office/word/2018/wordml" xmlns:w16du="http://schemas.microsoft.com/office/word/2023/wordml/word16du" xmlns:w16sdtdh="http://schemas.microsoft.com/office/word/2020/wordml/sdtdatahash" xmlns:w16se="http://schemas.microsoft.com/office/word/2015/wordml/symex" xmlns:wpg="http://schemas.microsoft.com/office/word/2010/wordprocessingGroup" xmlns:wpi="http://schemas.microsoft.com/office/word/2010/wordprocessingInk" xmlns:wne="http://schemas.microsoft.com/office/word/2006/wordml" xmlns:wps="http://schemas.microsoft.com/office/word/2010/wordprocessingShape" mc:Ignorable="w14 w15 w16se w16cid w16 w16cex w16sdtdh wp14">
+<w:hdr xmlns:wpc="http://schemas.microsoft.com/office/word/2010/wordprocessingCanvas" xmlns:cx="http://schemas.microsoft.com/office/drawing/2014/chartex" xmlns:cx1="http://schemas.microsoft.com/office/drawing/2015/9/8/chartex" xmlns:cx2="http://schemas.microsoft.com/office/drawing/2015/10/21/chartex" xmlns:cx3="http://schemas.microsoft.com/office/drawing/2016/5/9/chartex" xmlns:cx4="http://schemas.microsoft.com/office/drawing/2016/5/10/chartex" xmlns:cx5="http://schemas.microsoft.com/office/drawing/2016/5/11/chartex" xmlns:cx6="http://schemas.microsoft.com/office/drawing/2016/5/12/chartex" xmlns:cx7="http://schemas.microsoft.com/office/drawing/2016/5/13/chartex" xmlns:cx8="http://schemas.microsoft.com/office/drawing/2016/5/14/chartex" xmlns:mc="http://schemas.openxmlformats.org/markup-compatibility/2006" xmlns:aink="http://schemas.microsoft.com/office/drawing/2016/ink" xmlns:am3d="http://schemas.microsoft.com/office/drawing/2017/model3d" xmlns:o="urn:schemas-microsoft-com:office:office" xmlns:oel="http://schemas.microsoft.com/office/2019/extlst" xmlns:r="http://schemas.openxmlformats.org/officeDocument/2006/relationships" xmlns:m="http://schemas.openxmlformats.org/officeDocument/2006/math" xmlns:v="urn:schemas-microsoft-com:vml" xmlns:wp14="http://schemas.microsoft.com/office/word/2010/wordprocessingDrawing" xmlns:wp="http://schemas.openxmlformats.org/drawingml/2006/wordprocessingDrawing" xmlns:w10="urn:schemas-microsoft-com:office:word" xmlns:w="http://schemas.openxmlformats.org/wordprocessingml/2006/main" xmlns:w14="http://schemas.microsoft.com/office/word/2010/wordml" xmlns:w15="http://schemas.microsoft.com/office/word/2012/wordml" xmlns:w16cex="http://schemas.microsoft.com/office/word/2018/wordml/cex" xmlns:w16cid="http://schemas.microsoft.com/office/word/2016/wordml/cid" xmlns:w16="http://schemas.microsoft.com/office/word/2018/wordml" xmlns:w16sdtdh="http://schemas.microsoft.com/office/word/2020/wordml/sdtdatahash" xmlns:w16se="http://schemas.microsoft.com/office/word/2015/wordml/symex" xmlns:wpg="http://schemas.microsoft.com/office/word/2010/wordprocessingGroup" xmlns:wpi="http://schemas.microsoft.com/office/word/2010/wordprocessingInk" xmlns:wne="http://schemas.microsoft.com/office/word/2006/wordml" xmlns:wps="http://schemas.microsoft.com/office/word/2010/wordprocessingShape" mc:Ignorable="w14 w15 w16se w16cid w16 w16cex w16sdtdh wp14">
   <w:tbl>
     <w:tblPr>
       <w:tblStyle w:val="TableGrid"/>
@@ -37125,7 +37129,7 @@
 </file>
 
 <file path=word/header5.xml><?xml version="1.0" encoding="utf-8"?>
-<w:hdr xmlns:wpc="http://schemas.microsoft.com/office/word/2010/wordprocessingCanvas" xmlns:cx="http://schemas.microsoft.com/office/drawing/2014/chartex" xmlns:cx1="http://schemas.microsoft.com/office/drawing/2015/9/8/chartex" xmlns:cx2="http://schemas.microsoft.com/office/drawing/2015/10/21/chartex" xmlns:cx3="http://schemas.microsoft.com/office/drawing/2016/5/9/chartex" xmlns:cx4="http://schemas.microsoft.com/office/drawing/2016/5/10/chartex" xmlns:cx5="http://schemas.microsoft.com/office/drawing/2016/5/11/chartex" xmlns:cx6="http://schemas.microsoft.com/office/drawing/2016/5/12/chartex" xmlns:cx7="http://schemas.microsoft.com/office/drawing/2016/5/13/chartex" xmlns:cx8="http://schemas.microsoft.com/office/drawing/2016/5/14/chartex" xmlns:mc="http://schemas.openxmlformats.org/markup-compatibility/2006" xmlns:aink="http://schemas.microsoft.com/office/drawing/2016/ink" xmlns:am3d="http://schemas.microsoft.com/office/drawing/2017/model3d" xmlns:o="urn:schemas-microsoft-com:office:office" xmlns:oel="http://schemas.microsoft.com/office/2019/extlst" xmlns:r="http://schemas.openxmlformats.org/officeDocument/2006/relationships" xmlns:m="http://schemas.openxmlformats.org/officeDocument/2006/math" xmlns:v="urn:schemas-microsoft-com:vml" xmlns:wp14="http://schemas.microsoft.com/office/word/2010/wordprocessingDrawing" xmlns:wp="http://schemas.openxmlformats.org/drawingml/2006/wordprocessingDrawing" xmlns:w10="urn:schemas-microsoft-com:office:word" xmlns:w="http://schemas.openxmlformats.org/wordprocessingml/2006/main" xmlns:w14="http://schemas.microsoft.com/office/word/2010/wordml" xmlns:w15="http://schemas.microsoft.com/office/word/2012/wordml" xmlns:w16cex="http://schemas.microsoft.com/office/word/2018/wordml/cex" xmlns:w16cid="http://schemas.microsoft.com/office/word/2016/wordml/cid" xmlns:w16="http://schemas.microsoft.com/office/word/2018/wordml" xmlns:w16du="http://schemas.microsoft.com/office/word/2023/wordml/word16du" xmlns:w16sdtdh="http://schemas.microsoft.com/office/word/2020/wordml/sdtdatahash" xmlns:w16se="http://schemas.microsoft.com/office/word/2015/wordml/symex" xmlns:wpg="http://schemas.microsoft.com/office/word/2010/wordprocessingGroup" xmlns:wpi="http://schemas.microsoft.com/office/word/2010/wordprocessingInk" xmlns:wne="http://schemas.microsoft.com/office/word/2006/wordml" xmlns:wps="http://schemas.microsoft.com/office/word/2010/wordprocessingShape" mc:Ignorable="w14 w15 w16se w16cid w16 w16cex w16sdtdh wp14">
+<w:hdr xmlns:wpc="http://schemas.microsoft.com/office/word/2010/wordprocessingCanvas" xmlns:cx="http://schemas.microsoft.com/office/drawing/2014/chartex" xmlns:cx1="http://schemas.microsoft.com/office/drawing/2015/9/8/chartex" xmlns:cx2="http://schemas.microsoft.com/office/drawing/2015/10/21/chartex" xmlns:cx3="http://schemas.microsoft.com/office/drawing/2016/5/9/chartex" xmlns:cx4="http://schemas.microsoft.com/office/drawing/2016/5/10/chartex" xmlns:cx5="http://schemas.microsoft.com/office/drawing/2016/5/11/chartex" xmlns:cx6="http://schemas.microsoft.com/office/drawing/2016/5/12/chartex" xmlns:cx7="http://schemas.microsoft.com/office/drawing/2016/5/13/chartex" xmlns:cx8="http://schemas.microsoft.com/office/drawing/2016/5/14/chartex" xmlns:mc="http://schemas.openxmlformats.org/markup-compatibility/2006" xmlns:aink="http://schemas.microsoft.com/office/drawing/2016/ink" xmlns:am3d="http://schemas.microsoft.com/office/drawing/2017/model3d" xmlns:o="urn:schemas-microsoft-com:office:office" xmlns:oel="http://schemas.microsoft.com/office/2019/extlst" xmlns:r="http://schemas.openxmlformats.org/officeDocument/2006/relationships" xmlns:m="http://schemas.openxmlformats.org/officeDocument/2006/math" xmlns:v="urn:schemas-microsoft-com:vml" xmlns:wp14="http://schemas.microsoft.com/office/word/2010/wordprocessingDrawing" xmlns:wp="http://schemas.openxmlformats.org/drawingml/2006/wordprocessingDrawing" xmlns:w10="urn:schemas-microsoft-com:office:word" xmlns:w="http://schemas.openxmlformats.org/wordprocessingml/2006/main" xmlns:w14="http://schemas.microsoft.com/office/word/2010/wordml" xmlns:w15="http://schemas.microsoft.com/office/word/2012/wordml" xmlns:w16cex="http://schemas.microsoft.com/office/word/2018/wordml/cex" xmlns:w16cid="http://schemas.microsoft.com/office/word/2016/wordml/cid" xmlns:w16="http://schemas.microsoft.com/office/word/2018/wordml" xmlns:w16sdtdh="http://schemas.microsoft.com/office/word/2020/wordml/sdtdatahash" xmlns:w16se="http://schemas.microsoft.com/office/word/2015/wordml/symex" xmlns:wpg="http://schemas.microsoft.com/office/word/2010/wordprocessingGroup" xmlns:wpi="http://schemas.microsoft.com/office/word/2010/wordprocessingInk" xmlns:wne="http://schemas.microsoft.com/office/word/2006/wordml" xmlns:wps="http://schemas.microsoft.com/office/word/2010/wordprocessingShape" mc:Ignorable="w14 w15 w16se w16cid w16 w16cex w16sdtdh wp14">
   <w:tbl>
     <w:tblPr>
       <w:tblStyle w:val="TableGrid"/>
@@ -37491,7 +37495,7 @@
 </file>
 
 <file path=word/header6.xml><?xml version="1.0" encoding="utf-8"?>
-<w:hdr xmlns:wpc="http://schemas.microsoft.com/office/word/2010/wordprocessingCanvas" xmlns:cx="http://schemas.microsoft.com/office/drawing/2014/chartex" xmlns:cx1="http://schemas.microsoft.com/office/drawing/2015/9/8/chartex" xmlns:cx2="http://schemas.microsoft.com/office/drawing/2015/10/21/chartex" xmlns:cx3="http://schemas.microsoft.com/office/drawing/2016/5/9/chartex" xmlns:cx4="http://schemas.microsoft.com/office/drawing/2016/5/10/chartex" xmlns:cx5="http://schemas.microsoft.com/office/drawing/2016/5/11/chartex" xmlns:cx6="http://schemas.microsoft.com/office/drawing/2016/5/12/chartex" xmlns:cx7="http://schemas.microsoft.com/office/drawing/2016/5/13/chartex" xmlns:cx8="http://schemas.microsoft.com/office/drawing/2016/5/14/chartex" xmlns:mc="http://schemas.openxmlformats.org/markup-compatibility/2006" xmlns:aink="http://schemas.microsoft.com/office/drawing/2016/ink" xmlns:am3d="http://schemas.microsoft.com/office/drawing/2017/model3d" xmlns:o="urn:schemas-microsoft-com:office:office" xmlns:oel="http://schemas.microsoft.com/office/2019/extlst" xmlns:r="http://schemas.openxmlformats.org/officeDocument/2006/relationships" xmlns:m="http://schemas.openxmlformats.org/officeDocument/2006/math" xmlns:v="urn:schemas-microsoft-com:vml" xmlns:wp14="http://schemas.microsoft.com/office/word/2010/wordprocessingDrawing" xmlns:wp="http://schemas.openxmlformats.org/drawingml/2006/wordprocessingDrawing" xmlns:w10="urn:schemas-microsoft-com:office:word" xmlns:w="http://schemas.openxmlformats.org/wordprocessingml/2006/main" xmlns:w14="http://schemas.microsoft.com/office/word/2010/wordml" xmlns:w15="http://schemas.microsoft.com/office/word/2012/wordml" xmlns:w16cex="http://schemas.microsoft.com/office/word/2018/wordml/cex" xmlns:w16cid="http://schemas.microsoft.com/office/word/2016/wordml/cid" xmlns:w16="http://schemas.microsoft.com/office/word/2018/wordml" xmlns:w16du="http://schemas.microsoft.com/office/word/2023/wordml/word16du" xmlns:w16sdtdh="http://schemas.microsoft.com/office/word/2020/wordml/sdtdatahash" xmlns:w16se="http://schemas.microsoft.com/office/word/2015/wordml/symex" xmlns:wpg="http://schemas.microsoft.com/office/word/2010/wordprocessingGroup" xmlns:wpi="http://schemas.microsoft.com/office/word/2010/wordprocessingInk" xmlns:wne="http://schemas.microsoft.com/office/word/2006/wordml" xmlns:wps="http://schemas.microsoft.com/office/word/2010/wordprocessingShape" mc:Ignorable="w14 w15 w16se w16cid w16 w16cex w16sdtdh wp14">
+<w:hdr xmlns:wpc="http://schemas.microsoft.com/office/word/2010/wordprocessingCanvas" xmlns:cx="http://schemas.microsoft.com/office/drawing/2014/chartex" xmlns:cx1="http://schemas.microsoft.com/office/drawing/2015/9/8/chartex" xmlns:cx2="http://schemas.microsoft.com/office/drawing/2015/10/21/chartex" xmlns:cx3="http://schemas.microsoft.com/office/drawing/2016/5/9/chartex" xmlns:cx4="http://schemas.microsoft.com/office/drawing/2016/5/10/chartex" xmlns:cx5="http://schemas.microsoft.com/office/drawing/2016/5/11/chartex" xmlns:cx6="http://schemas.microsoft.com/office/drawing/2016/5/12/chartex" xmlns:cx7="http://schemas.microsoft.com/office/drawing/2016/5/13/chartex" xmlns:cx8="http://schemas.microsoft.com/office/drawing/2016/5/14/chartex" xmlns:mc="http://schemas.openxmlformats.org/markup-compatibility/2006" xmlns:aink="http://schemas.microsoft.com/office/drawing/2016/ink" xmlns:am3d="http://schemas.microsoft.com/office/drawing/2017/model3d" xmlns:o="urn:schemas-microsoft-com:office:office" xmlns:oel="http://schemas.microsoft.com/office/2019/extlst" xmlns:r="http://schemas.openxmlformats.org/officeDocument/2006/relationships" xmlns:m="http://schemas.openxmlformats.org/officeDocument/2006/math" xmlns:v="urn:schemas-microsoft-com:vml" xmlns:wp14="http://schemas.microsoft.com/office/word/2010/wordprocessingDrawing" xmlns:wp="http://schemas.openxmlformats.org/drawingml/2006/wordprocessingDrawing" xmlns:w10="urn:schemas-microsoft-com:office:word" xmlns:w="http://schemas.openxmlformats.org/wordprocessingml/2006/main" xmlns:w14="http://schemas.microsoft.com/office/word/2010/wordml" xmlns:w15="http://schemas.microsoft.com/office/word/2012/wordml" xmlns:w16cex="http://schemas.microsoft.com/office/word/2018/wordml/cex" xmlns:w16cid="http://schemas.microsoft.com/office/word/2016/wordml/cid" xmlns:w16="http://schemas.microsoft.com/office/word/2018/wordml" xmlns:w16sdtdh="http://schemas.microsoft.com/office/word/2020/wordml/sdtdatahash" xmlns:w16se="http://schemas.microsoft.com/office/word/2015/wordml/symex" xmlns:wpg="http://schemas.microsoft.com/office/word/2010/wordprocessingGroup" xmlns:wpi="http://schemas.microsoft.com/office/word/2010/wordprocessingInk" xmlns:wne="http://schemas.microsoft.com/office/word/2006/wordml" xmlns:wps="http://schemas.microsoft.com/office/word/2010/wordprocessingShape" mc:Ignorable="w14 w15 w16se w16cid w16 w16cex w16sdtdh wp14">
   <w:tbl>
     <w:tblPr>
       <w:tblStyle w:val="TableGrid"/>
@@ -37837,7 +37841,7 @@
 </file>
 
 <file path=word/numbering.xml><?xml version="1.0" encoding="utf-8"?>
-<w:numbering xmlns:wpc="http://schemas.microsoft.com/office/word/2010/wordprocessingCanvas" xmlns:cx="http://schemas.microsoft.com/office/drawing/2014/chartex" xmlns:cx1="http://schemas.microsoft.com/office/drawing/2015/9/8/chartex" xmlns:cx2="http://schemas.microsoft.com/office/drawing/2015/10/21/chartex" xmlns:cx3="http://schemas.microsoft.com/office/drawing/2016/5/9/chartex" xmlns:cx4="http://schemas.microsoft.com/office/drawing/2016/5/10/chartex" xmlns:cx5="http://schemas.microsoft.com/office/drawing/2016/5/11/chartex" xmlns:cx6="http://schemas.microsoft.com/office/drawing/2016/5/12/chartex" xmlns:cx7="http://schemas.microsoft.com/office/drawing/2016/5/13/chartex" xmlns:cx8="http://schemas.microsoft.com/office/drawing/2016/5/14/chartex" xmlns:mc="http://schemas.openxmlformats.org/markup-compatibility/2006" xmlns:aink="http://schemas.microsoft.com/office/drawing/2016/ink" xmlns:am3d="http://schemas.microsoft.com/office/drawing/2017/model3d" xmlns:o="urn:schemas-microsoft-com:office:office" xmlns:oel="http://schemas.microsoft.com/office/2019/extlst" xmlns:r="http://schemas.openxmlformats.org/officeDocument/2006/relationships" xmlns:m="http://schemas.openxmlformats.org/officeDocument/2006/math" xmlns:v="urn:schemas-microsoft-com:vml" xmlns:wp14="http://schemas.microsoft.com/office/word/2010/wordprocessingDrawing" xmlns:wp="http://schemas.openxmlformats.org/drawingml/2006/wordprocessingDrawing" xmlns:w10="urn:schemas-microsoft-com:office:word" xmlns:w="http://schemas.openxmlformats.org/wordprocessingml/2006/main" xmlns:w14="http://schemas.microsoft.com/office/word/2010/wordml" xmlns:w15="http://schemas.microsoft.com/office/word/2012/wordml" xmlns:w16cex="http://schemas.microsoft.com/office/word/2018/wordml/cex" xmlns:w16cid="http://schemas.microsoft.com/office/word/2016/wordml/cid" xmlns:w16="http://schemas.microsoft.com/office/word/2018/wordml" xmlns:w16du="http://schemas.microsoft.com/office/word/2023/wordml/word16du" xmlns:w16sdtdh="http://schemas.microsoft.com/office/word/2020/wordml/sdtdatahash" xmlns:w16se="http://schemas.microsoft.com/office/word/2015/wordml/symex" xmlns:wpg="http://schemas.microsoft.com/office/word/2010/wordprocessingGroup" xmlns:wpi="http://schemas.microsoft.com/office/word/2010/wordprocessingInk" xmlns:wne="http://schemas.microsoft.com/office/word/2006/wordml" xmlns:wps="http://schemas.microsoft.com/office/word/2010/wordprocessingShape" mc:Ignorable="w14 w15 w16se w16cid w16 w16cex w16sdtdh wp14">
+<w:numbering xmlns:wpc="http://schemas.microsoft.com/office/word/2010/wordprocessingCanvas" xmlns:cx="http://schemas.microsoft.com/office/drawing/2014/chartex" xmlns:cx1="http://schemas.microsoft.com/office/drawing/2015/9/8/chartex" xmlns:cx2="http://schemas.microsoft.com/office/drawing/2015/10/21/chartex" xmlns:cx3="http://schemas.microsoft.com/office/drawing/2016/5/9/chartex" xmlns:cx4="http://schemas.microsoft.com/office/drawing/2016/5/10/chartex" xmlns:cx5="http://schemas.microsoft.com/office/drawing/2016/5/11/chartex" xmlns:cx6="http://schemas.microsoft.com/office/drawing/2016/5/12/chartex" xmlns:cx7="http://schemas.microsoft.com/office/drawing/2016/5/13/chartex" xmlns:cx8="http://schemas.microsoft.com/office/drawing/2016/5/14/chartex" xmlns:mc="http://schemas.openxmlformats.org/markup-compatibility/2006" xmlns:aink="http://schemas.microsoft.com/office/drawing/2016/ink" xmlns:am3d="http://schemas.microsoft.com/office/drawing/2017/model3d" xmlns:o="urn:schemas-microsoft-com:office:office" xmlns:oel="http://schemas.microsoft.com/office/2019/extlst" xmlns:r="http://schemas.openxmlformats.org/officeDocument/2006/relationships" xmlns:m="http://schemas.openxmlformats.org/officeDocument/2006/math" xmlns:v="urn:schemas-microsoft-com:vml" xmlns:wp14="http://schemas.microsoft.com/office/word/2010/wordprocessingDrawing" xmlns:wp="http://schemas.openxmlformats.org/drawingml/2006/wordprocessingDrawing" xmlns:w10="urn:schemas-microsoft-com:office:word" xmlns:w="http://schemas.openxmlformats.org/wordprocessingml/2006/main" xmlns:w14="http://schemas.microsoft.com/office/word/2010/wordml" xmlns:w15="http://schemas.microsoft.com/office/word/2012/wordml" xmlns:w16cex="http://schemas.microsoft.com/office/word/2018/wordml/cex" xmlns:w16cid="http://schemas.microsoft.com/office/word/2016/wordml/cid" xmlns:w16="http://schemas.microsoft.com/office/word/2018/wordml" xmlns:w16sdtdh="http://schemas.microsoft.com/office/word/2020/wordml/sdtdatahash" xmlns:w16se="http://schemas.microsoft.com/office/word/2015/wordml/symex" xmlns:wpg="http://schemas.microsoft.com/office/word/2010/wordprocessingGroup" xmlns:wpi="http://schemas.microsoft.com/office/word/2010/wordprocessingInk" xmlns:wne="http://schemas.microsoft.com/office/word/2006/wordml" xmlns:wps="http://schemas.microsoft.com/office/word/2010/wordprocessingShape" mc:Ignorable="w14 w15 w16se w16cid w16 w16cex w16sdtdh wp14">
   <w:abstractNum w:abstractNumId="0" w15:restartNumberingAfterBreak="0">
     <w:nsid w:val="062B41DE"/>
     <w:multiLevelType w:val="hybridMultilevel"/>

</xml_diff>

<commit_message>
Change github url in the spec to point to this forked repo
</commit_message>
<xml_diff>
--- a/omega/Digital-AV-Ω35.docx
+++ b/omega/Digital-AV-Ω35.docx
@@ -9620,7 +9620,7 @@
               </wp:anchor>
             </w:drawing>
           </mc:Choice>
-          <mc:Fallback xmlns:w16du="http://schemas.microsoft.com/office/word/2023/wordml/word16du">
+          <mc:Fallback>
             <w:pict>
               <v:shape w14:anchorId="5DBBCC3C" id="_x0000_s1027" type="#_x0000_t202" style="position:absolute;left:0;text-align:left;margin-left:448.85pt;margin-top:163.4pt;width:254.65pt;height:27.35pt;z-index:-251655168;visibility:visible;mso-wrap-style:square;mso-width-percent:0;mso-height-percent:0;mso-wrap-distance-left:9pt;mso-wrap-distance-top:0;mso-wrap-distance-right:9pt;mso-wrap-distance-bottom:3.6pt;mso-position-horizontal:absolute;mso-position-horizontal-relative:margin;mso-position-vertical:absolute;mso-position-vertical-relative:page;mso-width-percent:0;mso-height-percent:0;mso-width-relative:margin;mso-height-relative:margin;v-text-anchor:top" o:gfxdata="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" stroked="f">
                 <v:textbox inset="0,0,0,0">
@@ -9767,7 +9767,7 @@
               </wp:anchor>
             </w:drawing>
           </mc:Choice>
-          <mc:Fallback xmlns:w16du="http://schemas.microsoft.com/office/word/2023/wordml/word16du">
+          <mc:Fallback>
             <w:pict>
               <v:shape w14:anchorId="396463ED" id="_x0000_s1028" type="#_x0000_t202" style="position:absolute;left:0;text-align:left;margin-left:-.2pt;margin-top:167.65pt;width:310pt;height:25.2pt;z-index:251735040;visibility:visible;mso-wrap-style:square;mso-width-percent:0;mso-height-percent:0;mso-wrap-distance-left:9pt;mso-wrap-distance-top:3.6pt;mso-wrap-distance-right:9pt;mso-wrap-distance-bottom:3.6pt;mso-position-horizontal:absolute;mso-position-horizontal-relative:margin;mso-position-vertical:absolute;mso-position-vertical-relative:page;mso-width-percent:0;mso-height-percent:0;mso-width-relative:margin;mso-height-relative:margin;v-text-anchor:top" o:gfxdata="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" filled="f" stroked="f">
                 <v:textbox inset="0,0,0,0">
@@ -10494,7 +10494,7 @@
               </wp:anchor>
             </w:drawing>
           </mc:Choice>
-          <mc:Fallback xmlns:w16du="http://schemas.microsoft.com/office/word/2023/wordml/word16du">
+          <mc:Fallback>
             <w:pict>
               <v:shape w14:anchorId="55B08B40" id="Text Box 24" o:spid="_x0000_s1029" type="#_x0000_t202" style="position:absolute;left:0;text-align:left;margin-left:.85pt;margin-top:273.45pt;width:191.8pt;height:25.8pt;z-index:251737088;visibility:visible;mso-wrap-style:square;mso-width-percent:0;mso-height-percent:0;mso-wrap-distance-left:9pt;mso-wrap-distance-top:3.6pt;mso-wrap-distance-right:9pt;mso-wrap-distance-bottom:3.6pt;mso-position-horizontal:absolute;mso-position-horizontal-relative:margin;mso-position-vertical:absolute;mso-position-vertical-relative:page;mso-width-percent:0;mso-height-percent:0;mso-width-relative:margin;mso-height-relative:margin;v-text-anchor:top" o:gfxdata="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" stroked="f">
                 <v:textbox inset="0,0,0,0">
@@ -11537,7 +11537,7 @@
               </wp:anchor>
             </w:drawing>
           </mc:Choice>
-          <mc:Fallback xmlns:w16du="http://schemas.microsoft.com/office/word/2023/wordml/word16du">
+          <mc:Fallback>
             <w:pict>
               <v:shape w14:anchorId="2A815D15" id="Text Box 26" o:spid="_x0000_s1030" type="#_x0000_t202" style="position:absolute;left:0;text-align:left;margin-left:365.55pt;margin-top:234.05pt;width:235.85pt;height:25.8pt;z-index:-251578368;visibility:visible;mso-wrap-style:square;mso-width-percent:0;mso-height-percent:0;mso-wrap-distance-left:9pt;mso-wrap-distance-top:3.6pt;mso-wrap-distance-right:9pt;mso-wrap-distance-bottom:3.6pt;mso-position-horizontal:absolute;mso-position-horizontal-relative:margin;mso-position-vertical:absolute;mso-position-vertical-relative:page;mso-width-percent:0;mso-height-percent:0;mso-width-relative:margin;mso-height-relative:margin;v-text-anchor:top" o:gfxdata="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" stroked="f">
                 <v:textbox inset="0,0,0,0">
@@ -12631,7 +12631,7 @@
               </wp:anchor>
             </w:drawing>
           </mc:Choice>
-          <mc:Fallback xmlns:w16du="http://schemas.microsoft.com/office/word/2023/wordml/word16du">
+          <mc:Fallback>
             <w:pict>
               <v:shape w14:anchorId="6B07E3C3" id="Text Box 9" o:spid="_x0000_s1031" type="#_x0000_t202" style="position:absolute;left:0;text-align:left;margin-left:-5.6pt;margin-top:185.4pt;width:175.7pt;height:25.9pt;z-index:-251636736;visibility:visible;mso-wrap-style:square;mso-width-percent:0;mso-height-percent:0;mso-wrap-distance-left:9pt;mso-wrap-distance-top:3.6pt;mso-wrap-distance-right:9pt;mso-wrap-distance-bottom:3.6pt;mso-position-horizontal:absolute;mso-position-horizontal-relative:margin;mso-position-vertical:absolute;mso-position-vertical-relative:margin;mso-width-percent:0;mso-height-percent:0;mso-width-relative:margin;mso-height-relative:margin;v-text-anchor:top" o:gfxdata="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" stroked="f">
                 <v:textbox inset="0,0,0,0">
@@ -15587,7 +15587,7 @@
               </wp:anchor>
             </w:drawing>
           </mc:Choice>
-          <mc:Fallback xmlns:w16du="http://schemas.microsoft.com/office/word/2023/wordml/word16du">
+          <mc:Fallback>
             <w:pict>
               <v:shape w14:anchorId="6C150E7B" id="Text Box 16" o:spid="_x0000_s1032" type="#_x0000_t202" style="position:absolute;left:0;text-align:left;margin-left:464.95pt;margin-top:5.2pt;width:213.1pt;height:25.9pt;z-index:-251614208;visibility:visible;mso-wrap-style:square;mso-width-percent:0;mso-height-percent:0;mso-wrap-distance-left:9pt;mso-wrap-distance-top:3.6pt;mso-wrap-distance-right:9pt;mso-wrap-distance-bottom:3.6pt;mso-position-horizontal:absolute;mso-position-horizontal-relative:margin;mso-position-vertical:absolute;mso-position-vertical-relative:margin;mso-width-percent:0;mso-height-percent:0;mso-width-relative:margin;mso-height-relative:margin;v-text-anchor:top" o:gfxdata="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" stroked="f">
                 <v:textbox inset="0,0,0,0">
@@ -15932,7 +15932,7 @@
               </wp:anchor>
             </w:drawing>
           </mc:Choice>
-          <mc:Fallback xmlns:w16du="http://schemas.microsoft.com/office/word/2023/wordml/word16du">
+          <mc:Fallback>
             <w:pict>
               <v:shape w14:anchorId="70166F61" id="_x0000_s1033" type="#_x0000_t202" style="position:absolute;left:0;text-align:left;margin-left:275.85pt;margin-top:430.2pt;width:284.75pt;height:95.55pt;z-index:-251612160;visibility:visible;mso-wrap-style:square;mso-width-percent:0;mso-height-percent:0;mso-wrap-distance-left:9pt;mso-wrap-distance-top:3.6pt;mso-wrap-distance-right:9pt;mso-wrap-distance-bottom:3.6pt;mso-position-horizontal:absolute;mso-position-horizontal-relative:margin;mso-position-vertical:absolute;mso-position-vertical-relative:page;mso-width-percent:0;mso-height-percent:0;mso-width-relative:margin;mso-height-relative:margin;v-text-anchor:top" o:gfxdata="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" fillcolor="white [3201]" strokecolor="#5b9bd5 [3204]" strokeweight="1pt">
                 <v:textbox>
@@ -16228,7 +16228,7 @@
               </wp:anchor>
             </w:drawing>
           </mc:Choice>
-          <mc:Fallback xmlns:w16du="http://schemas.microsoft.com/office/word/2023/wordml/word16du">
+          <mc:Fallback>
             <w:pict>
               <v:shape w14:anchorId="6104750F" id="Text Box 5" o:spid="_x0000_s1034" type="#_x0000_t202" style="position:absolute;left:0;text-align:left;margin-left:0;margin-top:177.8pt;width:639pt;height:25.8pt;z-index:251687936;visibility:visible;mso-wrap-style:square;mso-width-percent:0;mso-height-percent:0;mso-wrap-distance-left:9pt;mso-wrap-distance-top:3.6pt;mso-wrap-distance-right:9pt;mso-wrap-distance-bottom:3.6pt;mso-position-horizontal:left;mso-position-horizontal-relative:margin;mso-position-vertical:absolute;mso-position-vertical-relative:page;mso-width-percent:0;mso-height-percent:0;mso-width-relative:margin;mso-height-relative:margin;v-text-anchor:top" o:gfxdata="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" stroked="f">
                 <v:textbox inset="0,0,0,0">
@@ -18977,11 +18977,7 @@
           </mc:Choice>
           <mc:Fallback>
             <w:pict>
-              <v:shapetype w14:anchorId="29316420" id="_x0000_t202" coordsize="21600,21600" o:spt="202" path="m,l,21600r21600,l21600,xe">
-                <v:stroke joinstyle="miter"/>
-                <v:path gradientshapeok="t" o:connecttype="rect"/>
-              </v:shapetype>
-              <v:shape id="Text Box 21" o:spid="_x0000_s1035" type="#_x0000_t202" style="position:absolute;margin-left:-3.9pt;margin-top:80.75pt;width:350.7pt;height:25.8pt;z-index:251728896;visibility:visible;mso-wrap-style:square;mso-width-percent:0;mso-height-percent:0;mso-wrap-distance-left:9pt;mso-wrap-distance-top:3.6pt;mso-wrap-distance-right:9pt;mso-wrap-distance-bottom:3.6pt;mso-position-horizontal:absolute;mso-position-horizontal-relative:margin;mso-position-vertical:absolute;mso-position-vertical-relative:page;mso-width-percent:0;mso-height-percent:0;mso-width-relative:margin;mso-height-relative:margin;v-text-anchor:top" o:gfxdata="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" stroked="f">
+              <v:shape w14:anchorId="29316420" id="Text Box 21" o:spid="_x0000_s1035" type="#_x0000_t202" style="position:absolute;margin-left:-3.9pt;margin-top:80.75pt;width:350.7pt;height:25.8pt;z-index:251728896;visibility:visible;mso-wrap-style:square;mso-width-percent:0;mso-height-percent:0;mso-wrap-distance-left:9pt;mso-wrap-distance-top:3.6pt;mso-wrap-distance-right:9pt;mso-wrap-distance-bottom:3.6pt;mso-position-horizontal:absolute;mso-position-horizontal-relative:margin;mso-position-vertical:absolute;mso-position-vertical-relative:page;mso-width-percent:0;mso-height-percent:0;mso-width-relative:margin;mso-height-relative:margin;v-text-anchor:top" o:gfxdata="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" stroked="f">
                 <v:textbox inset="0,0,0,0">
                   <w:txbxContent>
                     <w:tbl>
@@ -24244,7 +24240,7 @@
               </wp:anchor>
             </w:drawing>
           </mc:Choice>
-          <mc:Fallback xmlns:w16du="http://schemas.microsoft.com/office/word/2023/wordml/word16du">
+          <mc:Fallback>
             <w:pict>
               <v:shape w14:anchorId="013BB74C" id="Text Box 15" o:spid="_x0000_s1037" type="#_x0000_t202" style="position:absolute;left:0;text-align:left;margin-left:0;margin-top:383.5pt;width:387.4pt;height:27pt;z-index:-251595776;visibility:visible;mso-wrap-style:square;mso-width-percent:0;mso-height-percent:0;mso-wrap-distance-left:9pt;mso-wrap-distance-top:3.6pt;mso-wrap-distance-right:9pt;mso-wrap-distance-bottom:3.6pt;mso-position-horizontal:left;mso-position-horizontal-relative:margin;mso-position-vertical:absolute;mso-position-vertical-relative:page;mso-width-percent:0;mso-height-percent:0;mso-width-relative:margin;mso-height-relative:margin;v-text-anchor:top" o:gfxdata="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" stroked="f">
                 <v:textbox inset="0,0,0,0">
@@ -24404,7 +24400,7 @@
               </wp:anchor>
             </w:drawing>
           </mc:Choice>
-          <mc:Fallback xmlns:w16du="http://schemas.microsoft.com/office/word/2023/wordml/word16du">
+          <mc:Fallback>
             <w:pict>
               <v:shape w14:anchorId="33110E2D" id="Text Box 19" o:spid="_x0000_s1038" type="#_x0000_t202" style="position:absolute;left:0;text-align:left;margin-left:416.5pt;margin-top:387.7pt;width:204.5pt;height:27pt;z-index:-251593728;visibility:visible;mso-wrap-style:square;mso-width-percent:0;mso-height-percent:0;mso-wrap-distance-left:9pt;mso-wrap-distance-top:3.6pt;mso-wrap-distance-right:9pt;mso-wrap-distance-bottom:3.6pt;mso-position-horizontal:absolute;mso-position-horizontal-relative:margin;mso-position-vertical:absolute;mso-position-vertical-relative:page;mso-width-percent:0;mso-height-percent:0;mso-width-relative:margin;mso-height-relative:margin;v-text-anchor:top" o:gfxdata="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" stroked="f">
                 <v:textbox inset="0,0,0,0">
@@ -32218,23 +32214,47 @@
       </w:pPr>
       <w:r>
         <w:rPr>
+          <w:b/>
+          <w:sz w:val="20"/>
+          <w:szCs w:val="20"/>
+        </w:rPr>
+        <w:lastRenderedPageBreak/>
+        <w:t>LICENSE REQUIREMENT:</w:t>
+      </w:r>
+    </w:p>
+    <w:p>
+      <w:pPr>
+        <w:pStyle w:val="ListParagraph"/>
+        <w:numPr>
+          <w:ilvl w:val="0"/>
+          <w:numId w:val="2"/>
+        </w:numPr>
+        <w:spacing w:after="0" w:line="240" w:lineRule="auto"/>
+        <w:ind w:left="360"/>
+        <w:jc w:val="both"/>
+        <w:rPr>
+          <w:sz w:val="20"/>
+          <w:szCs w:val="20"/>
+        </w:rPr>
+      </w:pPr>
+      <w:r>
+        <w:rPr>
           <w:rFonts w:ascii="Arial" w:eastAsia="Arial" w:hAnsi="Arial" w:cs="Arial"/>
           <w:b/>
           <w:noProof/>
           <w:color w:val="FFFFFF"/>
           <w:sz w:val="24"/>
         </w:rPr>
-        <w:lastRenderedPageBreak/>
         <mc:AlternateContent>
           <mc:Choice Requires="wps">
             <w:drawing>
-              <wp:anchor distT="45720" distB="45720" distL="114300" distR="114300" simplePos="0" relativeHeight="251706368" behindDoc="0" locked="0" layoutInCell="1" allowOverlap="1" wp14:anchorId="5CBDA5F5" wp14:editId="72948DD4">
+              <wp:anchor distT="45720" distB="45720" distL="114300" distR="114300" simplePos="0" relativeHeight="251706368" behindDoc="0" locked="0" layoutInCell="1" allowOverlap="1" wp14:anchorId="5CBDA5F5" wp14:editId="386A19DA">
                 <wp:simplePos x="0" y="0"/>
                 <wp:positionH relativeFrom="margin">
-                  <wp:posOffset>6003290</wp:posOffset>
+                  <wp:align>right</wp:align>
                 </wp:positionH>
                 <wp:positionV relativeFrom="page">
-                  <wp:posOffset>1132205</wp:posOffset>
+                  <wp:posOffset>1179195</wp:posOffset>
                 </wp:positionV>
                 <wp:extent cx="2592705" cy="607060"/>
                 <wp:effectExtent l="0" t="0" r="17145" b="21590"/>
@@ -32321,7 +32341,13 @@
                               <w:rPr>
                                 <w:rStyle w:val="Hyperlink"/>
                               </w:rPr>
-                              <w:t>https://github.com/kwonus/Digital-AV</w:t>
+                              <w:t>https://github.com/</w:t>
+                            </w:r>
+                            <w:r>
+                              <w:rPr>
+                                <w:rStyle w:val="Hyperlink"/>
+                              </w:rPr>
+                              <w:t>AV-Text/AVX</w:t>
                             </w:r>
                           </w:p>
                           <w:p/>
@@ -32342,9 +32368,9 @@
               </wp:anchor>
             </w:drawing>
           </mc:Choice>
-          <mc:Fallback xmlns:w16du="http://schemas.microsoft.com/office/word/2023/wordml/word16du">
+          <mc:Fallback>
             <w:pict>
-              <v:shape w14:anchorId="5CBDA5F5" id="_x0000_s1039" type="#_x0000_t202" style="position:absolute;margin-left:472.7pt;margin-top:89.15pt;width:204.15pt;height:47.8pt;z-index:251706368;visibility:visible;mso-wrap-style:square;mso-width-percent:0;mso-height-percent:0;mso-wrap-distance-left:9pt;mso-wrap-distance-top:3.6pt;mso-wrap-distance-right:9pt;mso-wrap-distance-bottom:3.6pt;mso-position-horizontal:absolute;mso-position-horizontal-relative:margin;mso-position-vertical:absolute;mso-position-vertical-relative:page;mso-width-percent:0;mso-height-percent:0;mso-width-relative:margin;mso-height-relative:margin;v-text-anchor:top" o:gfxdata="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" strokecolor="#5b9bd5 [3204]" strokeweight="1.25pt">
+              <v:shape w14:anchorId="5CBDA5F5" id="_x0000_s1039" type="#_x0000_t202" style="position:absolute;left:0;text-align:left;margin-left:152.95pt;margin-top:92.85pt;width:204.15pt;height:47.8pt;z-index:251706368;visibility:visible;mso-wrap-style:square;mso-width-percent:0;mso-height-percent:0;mso-wrap-distance-left:9pt;mso-wrap-distance-top:3.6pt;mso-wrap-distance-right:9pt;mso-wrap-distance-bottom:3.6pt;mso-position-horizontal:right;mso-position-horizontal-relative:margin;mso-position-vertical:absolute;mso-position-vertical-relative:page;mso-width-percent:0;mso-height-percent:0;mso-width-relative:margin;mso-height-relative:margin;v-text-anchor:top" o:gfxdata="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" strokecolor="#5b9bd5 [3204]" strokeweight="1.25pt">
                 <v:textbox>
                   <w:txbxContent>
                     <w:p>
@@ -32397,7 +32423,13 @@
                         <w:rPr>
                           <w:rStyle w:val="Hyperlink"/>
                         </w:rPr>
-                        <w:t>https://github.com/kwonus/Digital-AV</w:t>
+                        <w:t>https://github.com/</w:t>
+                      </w:r>
+                      <w:r>
+                        <w:rPr>
+                          <w:rStyle w:val="Hyperlink"/>
+                        </w:rPr>
+                        <w:t>AV-Text/AVX</w:t>
                       </w:r>
                     </w:p>
                     <w:p/>
@@ -32409,30 +32441,6 @@
           </mc:Fallback>
         </mc:AlternateContent>
       </w:r>
-      <w:r>
-        <w:rPr>
-          <w:b/>
-          <w:sz w:val="20"/>
-          <w:szCs w:val="20"/>
-        </w:rPr>
-        <w:t>LICENSE REQUIREMENT:</w:t>
-      </w:r>
-    </w:p>
-    <w:p>
-      <w:pPr>
-        <w:pStyle w:val="ListParagraph"/>
-        <w:numPr>
-          <w:ilvl w:val="0"/>
-          <w:numId w:val="2"/>
-        </w:numPr>
-        <w:spacing w:after="0" w:line="240" w:lineRule="auto"/>
-        <w:ind w:left="360"/>
-        <w:jc w:val="both"/>
-        <w:rPr>
-          <w:sz w:val="20"/>
-          <w:szCs w:val="20"/>
-        </w:rPr>
-      </w:pPr>
       <w:r>
         <w:rPr>
           <w:sz w:val="20"/>
@@ -34376,7 +34384,7 @@
               </wp:anchor>
             </w:drawing>
           </mc:Choice>
-          <mc:Fallback xmlns:w16du="http://schemas.microsoft.com/office/word/2023/wordml/word16du">
+          <mc:Fallback>
             <w:pict>
               <v:shape w14:anchorId="19F0E94D" id="_x0000_s1040" type="#_x0000_t202" style="position:absolute;left:0;text-align:left;margin-left:0;margin-top:420.3pt;width:676.5pt;height:134.25pt;z-index:251740160;visibility:visible;mso-wrap-style:square;mso-width-percent:0;mso-height-percent:0;mso-wrap-distance-left:9pt;mso-wrap-distance-top:3.6pt;mso-wrap-distance-right:9pt;mso-wrap-distance-bottom:3.6pt;mso-position-horizontal:left;mso-position-horizontal-relative:margin;mso-position-vertical:absolute;mso-position-vertical-relative:page;mso-width-percent:0;mso-height-percent:0;mso-width-relative:margin;mso-height-relative:margin;v-text-anchor:top" o:gfxdata="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" strokecolor="#5b9bd5 [3204]" strokeweight="1.25pt">
                 <v:textbox>

</xml_diff>

<commit_message>
Minor teak to appendices
</commit_message>
<xml_diff>
--- a/omega/Digital-AV-Ω35.docx
+++ b/omega/Digital-AV-Ω35.docx
@@ -305,13 +305,23 @@
                 <w:bCs/>
               </w:rPr>
             </w:pPr>
+            <w:proofErr w:type="gramStart"/>
             <w:r>
               <w:rPr>
                 <w:rFonts w:ascii="Arial" w:hAnsi="Arial" w:cs="Arial"/>
                 <w:bCs/>
                 <w:color w:val="FFFFFF"/>
               </w:rPr>
-              <w:t>char[16]</w:t>
+              <w:t>char[</w:t>
+            </w:r>
+            <w:proofErr w:type="gramEnd"/>
+            <w:r>
+              <w:rPr>
+                <w:rFonts w:ascii="Arial" w:hAnsi="Arial" w:cs="Arial"/>
+                <w:bCs/>
+                <w:color w:val="FFFFFF"/>
+              </w:rPr>
+              <w:t>16]</w:t>
             </w:r>
           </w:p>
         </w:tc>
@@ -1674,12 +1684,14 @@
                 <w:szCs w:val="18"/>
               </w:rPr>
             </w:pPr>
+            <w:proofErr w:type="spellStart"/>
             <w:r>
               <w:rPr>
                 <w:rFonts w:ascii="Consolas" w:hAnsi="Consolas"/>
               </w:rPr>
               <w:t>Lemmata</w:t>
             </w:r>
+            <w:proofErr w:type="spellEnd"/>
           </w:p>
         </w:tc>
         <w:tc>
@@ -1902,8 +1914,16 @@
               <w:rPr>
                 <w:rFonts w:ascii="Consolas" w:hAnsi="Consolas"/>
               </w:rPr>
-              <w:t>OOV-Lemmata</w:t>
-            </w:r>
+              <w:t>OOV-</w:t>
+            </w:r>
+            <w:proofErr w:type="spellStart"/>
+            <w:r>
+              <w:rPr>
+                <w:rFonts w:ascii="Consolas" w:hAnsi="Consolas"/>
+              </w:rPr>
+              <w:t>Lemmata</w:t>
+            </w:r>
+            <w:proofErr w:type="spellEnd"/>
           </w:p>
         </w:tc>
         <w:tc>
@@ -3193,7 +3213,27 @@
                 <w:color w:val="FFFFFF"/>
                 <w:sz w:val="24"/>
               </w:rPr>
-              <w:t>B:C:V:W</w:t>
+              <w:t>B:</w:t>
+            </w:r>
+            <w:proofErr w:type="gramStart"/>
+            <w:r>
+              <w:rPr>
+                <w:rFonts w:ascii="Arial" w:eastAsia="Arial" w:hAnsi="Arial" w:cs="Arial"/>
+                <w:b/>
+                <w:color w:val="FFFFFF"/>
+                <w:sz w:val="24"/>
+              </w:rPr>
+              <w:t>C:V</w:t>
+            </w:r>
+            <w:proofErr w:type="gramEnd"/>
+            <w:r>
+              <w:rPr>
+                <w:rFonts w:ascii="Arial" w:eastAsia="Arial" w:hAnsi="Arial" w:cs="Arial"/>
+                <w:b/>
+                <w:color w:val="FFFFFF"/>
+                <w:sz w:val="24"/>
+              </w:rPr>
+              <w:t>:W</w:t>
             </w:r>
             <w:r>
               <w:rPr>
@@ -3382,6 +3422,7 @@
                 <w:sz w:val="24"/>
               </w:rPr>
             </w:pPr>
+            <w:proofErr w:type="spellStart"/>
             <w:r>
               <w:rPr>
                 <w:rFonts w:ascii="Arial" w:eastAsia="Arial" w:hAnsi="Arial" w:cs="Arial"/>
@@ -3391,6 +3432,7 @@
               </w:rPr>
               <w:t>Punc</w:t>
             </w:r>
+            <w:proofErr w:type="spellEnd"/>
           </w:p>
           <w:p>
             <w:pPr>
@@ -3502,6 +3544,7 @@
               </w:rPr>
               <w:t>PN+</w:t>
             </w:r>
+            <w:proofErr w:type="gramStart"/>
             <w:r>
               <w:rPr>
                 <w:rFonts w:ascii="Arial" w:eastAsia="Arial" w:hAnsi="Arial" w:cs="Arial"/>
@@ -3509,7 +3552,17 @@
                 <w:color w:val="FFFFFF" w:themeColor="background1"/>
                 <w:sz w:val="24"/>
               </w:rPr>
-              <w:t>POS(12)</w:t>
+              <w:t>POS(</w:t>
+            </w:r>
+            <w:proofErr w:type="gramEnd"/>
+            <w:r>
+              <w:rPr>
+                <w:rFonts w:ascii="Arial" w:eastAsia="Arial" w:hAnsi="Arial" w:cs="Arial"/>
+                <w:b/>
+                <w:color w:val="FFFFFF" w:themeColor="background1"/>
+                <w:sz w:val="24"/>
+              </w:rPr>
+              <w:t>12)</w:t>
             </w:r>
           </w:p>
           <w:p>
@@ -3558,6 +3611,7 @@
                 <w:sz w:val="24"/>
               </w:rPr>
             </w:pPr>
+            <w:proofErr w:type="gramStart"/>
             <w:r>
               <w:rPr>
                 <w:rFonts w:ascii="Arial" w:eastAsia="Arial" w:hAnsi="Arial" w:cs="Arial"/>
@@ -3574,7 +3628,17 @@
                 <w:color w:val="FFFFFF" w:themeColor="background1"/>
                 <w:sz w:val="24"/>
               </w:rPr>
-              <w:t>(32)</w:t>
+              <w:t>(</w:t>
+            </w:r>
+            <w:proofErr w:type="gramEnd"/>
+            <w:r>
+              <w:rPr>
+                <w:rFonts w:ascii="Arial" w:eastAsia="Arial" w:hAnsi="Arial" w:cs="Arial"/>
+                <w:b/>
+                <w:color w:val="FFFFFF" w:themeColor="background1"/>
+                <w:sz w:val="24"/>
+              </w:rPr>
+              <w:t>32)</w:t>
             </w:r>
           </w:p>
           <w:p>
@@ -7764,6 +7828,7 @@
                 <w:color w:val="BDD6EE" w:themeColor="accent1" w:themeTint="66"/>
               </w:rPr>
             </w:pPr>
+            <w:proofErr w:type="gramStart"/>
             <w:r>
               <w:rPr>
                 <w:rFonts w:ascii="Arial" w:eastAsia="Arial" w:hAnsi="Arial" w:cs="Arial"/>
@@ -7771,7 +7836,17 @@
                 <w:color w:val="BDD6EE" w:themeColor="accent1" w:themeTint="66"/>
                 <w:sz w:val="24"/>
               </w:rPr>
-              <w:t>Bit  Pattern (Hex)</w:t>
+              <w:t>Bit  Pattern</w:t>
+            </w:r>
+            <w:proofErr w:type="gramEnd"/>
+            <w:r>
+              <w:rPr>
+                <w:rFonts w:ascii="Arial" w:eastAsia="Arial" w:hAnsi="Arial" w:cs="Arial"/>
+                <w:b/>
+                <w:color w:val="BDD6EE" w:themeColor="accent1" w:themeTint="66"/>
+                <w:sz w:val="24"/>
+              </w:rPr>
+              <w:t xml:space="preserve"> (Hex)</w:t>
             </w:r>
             <w:r>
               <w:rPr>
@@ -8211,6 +8286,7 @@
                 <w:szCs w:val="18"/>
               </w:rPr>
             </w:pPr>
+            <w:proofErr w:type="gramStart"/>
             <w:r>
               <w:rPr>
                 <w:rFonts w:ascii="Consolas" w:eastAsia="Courier New" w:hAnsi="Consolas" w:cs="Courier New"/>
@@ -8218,7 +8294,17 @@
                 <w:sz w:val="18"/>
                 <w:szCs w:val="18"/>
               </w:rPr>
-              <w:t xml:space="preserve">PUNC::clause </w:t>
+              <w:t>PUNC::</w:t>
+            </w:r>
+            <w:proofErr w:type="gramEnd"/>
+            <w:r>
+              <w:rPr>
+                <w:rFonts w:ascii="Consolas" w:eastAsia="Courier New" w:hAnsi="Consolas" w:cs="Courier New"/>
+                <w:color w:val="0070C0"/>
+                <w:sz w:val="18"/>
+                <w:szCs w:val="18"/>
+              </w:rPr>
+              <w:t xml:space="preserve">clause </w:t>
             </w:r>
           </w:p>
         </w:tc>
@@ -8281,6 +8367,7 @@
                 <w:szCs w:val="18"/>
               </w:rPr>
             </w:pPr>
+            <w:proofErr w:type="gramStart"/>
             <w:r>
               <w:rPr>
                 <w:rFonts w:ascii="Consolas" w:eastAsia="Courier New" w:hAnsi="Consolas" w:cs="Courier New"/>
@@ -8288,7 +8375,17 @@
                 <w:sz w:val="18"/>
                 <w:szCs w:val="18"/>
               </w:rPr>
-              <w:t xml:space="preserve">PUNC::exclamatory </w:t>
+              <w:t>PUNC::</w:t>
+            </w:r>
+            <w:proofErr w:type="gramEnd"/>
+            <w:r>
+              <w:rPr>
+                <w:rFonts w:ascii="Consolas" w:eastAsia="Courier New" w:hAnsi="Consolas" w:cs="Courier New"/>
+                <w:color w:val="0070C0"/>
+                <w:sz w:val="18"/>
+                <w:szCs w:val="18"/>
+              </w:rPr>
+              <w:t xml:space="preserve">exclamatory </w:t>
             </w:r>
           </w:p>
         </w:tc>
@@ -8351,6 +8448,7 @@
                 <w:szCs w:val="18"/>
               </w:rPr>
             </w:pPr>
+            <w:proofErr w:type="gramStart"/>
             <w:r>
               <w:rPr>
                 <w:rFonts w:ascii="Consolas" w:eastAsia="Courier New" w:hAnsi="Consolas" w:cs="Courier New"/>
@@ -8358,7 +8456,17 @@
                 <w:sz w:val="18"/>
                 <w:szCs w:val="18"/>
               </w:rPr>
-              <w:t xml:space="preserve">PUNC::interrogative </w:t>
+              <w:t>PUNC::</w:t>
+            </w:r>
+            <w:proofErr w:type="gramEnd"/>
+            <w:r>
+              <w:rPr>
+                <w:rFonts w:ascii="Consolas" w:eastAsia="Courier New" w:hAnsi="Consolas" w:cs="Courier New"/>
+                <w:color w:val="0070C0"/>
+                <w:sz w:val="18"/>
+                <w:szCs w:val="18"/>
+              </w:rPr>
+              <w:t xml:space="preserve">interrogative </w:t>
             </w:r>
           </w:p>
         </w:tc>
@@ -8441,6 +8549,7 @@
                 <w:szCs w:val="18"/>
               </w:rPr>
             </w:pPr>
+            <w:proofErr w:type="gramStart"/>
             <w:r>
               <w:rPr>
                 <w:rFonts w:ascii="Consolas" w:eastAsia="Courier New" w:hAnsi="Consolas" w:cs="Courier New"/>
@@ -8448,7 +8557,17 @@
                 <w:sz w:val="18"/>
                 <w:szCs w:val="18"/>
               </w:rPr>
-              <w:t xml:space="preserve">PUNC::declarative </w:t>
+              <w:t>PUNC::</w:t>
+            </w:r>
+            <w:proofErr w:type="gramEnd"/>
+            <w:r>
+              <w:rPr>
+                <w:rFonts w:ascii="Consolas" w:eastAsia="Courier New" w:hAnsi="Consolas" w:cs="Courier New"/>
+                <w:color w:val="0070C0"/>
+                <w:sz w:val="18"/>
+                <w:szCs w:val="18"/>
+              </w:rPr>
+              <w:t xml:space="preserve">declarative </w:t>
             </w:r>
           </w:p>
         </w:tc>
@@ -8533,6 +8652,7 @@
                 <w:szCs w:val="18"/>
               </w:rPr>
             </w:pPr>
+            <w:proofErr w:type="gramStart"/>
             <w:r>
               <w:rPr>
                 <w:rFonts w:ascii="Consolas" w:eastAsia="Courier New" w:hAnsi="Consolas" w:cs="Courier New"/>
@@ -8540,7 +8660,17 @@
                 <w:sz w:val="18"/>
                 <w:szCs w:val="18"/>
               </w:rPr>
-              <w:t xml:space="preserve">PUNC::dash </w:t>
+              <w:t>PUNC::</w:t>
+            </w:r>
+            <w:proofErr w:type="gramEnd"/>
+            <w:r>
+              <w:rPr>
+                <w:rFonts w:ascii="Consolas" w:eastAsia="Courier New" w:hAnsi="Consolas" w:cs="Courier New"/>
+                <w:color w:val="0070C0"/>
+                <w:sz w:val="18"/>
+                <w:szCs w:val="18"/>
+              </w:rPr>
+              <w:t xml:space="preserve">dash </w:t>
             </w:r>
           </w:p>
         </w:tc>
@@ -8623,6 +8753,7 @@
                 <w:szCs w:val="18"/>
               </w:rPr>
             </w:pPr>
+            <w:proofErr w:type="gramStart"/>
             <w:r>
               <w:rPr>
                 <w:rFonts w:ascii="Consolas" w:eastAsia="Courier New" w:hAnsi="Consolas" w:cs="Courier New"/>
@@ -8630,7 +8761,17 @@
                 <w:sz w:val="18"/>
                 <w:szCs w:val="18"/>
               </w:rPr>
-              <w:t xml:space="preserve">PUNC::semicolon </w:t>
+              <w:t>PUNC::</w:t>
+            </w:r>
+            <w:proofErr w:type="gramEnd"/>
+            <w:r>
+              <w:rPr>
+                <w:rFonts w:ascii="Consolas" w:eastAsia="Courier New" w:hAnsi="Consolas" w:cs="Courier New"/>
+                <w:color w:val="0070C0"/>
+                <w:sz w:val="18"/>
+                <w:szCs w:val="18"/>
+              </w:rPr>
+              <w:t xml:space="preserve">semicolon </w:t>
             </w:r>
           </w:p>
         </w:tc>
@@ -8715,6 +8856,7 @@
                 <w:szCs w:val="18"/>
               </w:rPr>
             </w:pPr>
+            <w:proofErr w:type="gramStart"/>
             <w:r>
               <w:rPr>
                 <w:rFonts w:ascii="Consolas" w:eastAsia="Courier New" w:hAnsi="Consolas" w:cs="Courier New"/>
@@ -8722,7 +8864,17 @@
                 <w:sz w:val="18"/>
                 <w:szCs w:val="18"/>
               </w:rPr>
-              <w:t xml:space="preserve">PUNC::comma </w:t>
+              <w:t>PUNC::</w:t>
+            </w:r>
+            <w:proofErr w:type="gramEnd"/>
+            <w:r>
+              <w:rPr>
+                <w:rFonts w:ascii="Consolas" w:eastAsia="Courier New" w:hAnsi="Consolas" w:cs="Courier New"/>
+                <w:color w:val="0070C0"/>
+                <w:sz w:val="18"/>
+                <w:szCs w:val="18"/>
+              </w:rPr>
+              <w:t xml:space="preserve">comma </w:t>
             </w:r>
           </w:p>
         </w:tc>
@@ -8785,6 +8937,7 @@
                 <w:szCs w:val="18"/>
               </w:rPr>
             </w:pPr>
+            <w:proofErr w:type="gramStart"/>
             <w:r>
               <w:rPr>
                 <w:rFonts w:ascii="Consolas" w:eastAsia="Courier New" w:hAnsi="Consolas" w:cs="Courier New"/>
@@ -8792,7 +8945,17 @@
                 <w:sz w:val="18"/>
                 <w:szCs w:val="18"/>
               </w:rPr>
-              <w:t xml:space="preserve">PUNC::colon </w:t>
+              <w:t>PUNC::</w:t>
+            </w:r>
+            <w:proofErr w:type="gramEnd"/>
+            <w:r>
+              <w:rPr>
+                <w:rFonts w:ascii="Consolas" w:eastAsia="Courier New" w:hAnsi="Consolas" w:cs="Courier New"/>
+                <w:color w:val="0070C0"/>
+                <w:sz w:val="18"/>
+                <w:szCs w:val="18"/>
+              </w:rPr>
+              <w:t xml:space="preserve">colon </w:t>
             </w:r>
           </w:p>
         </w:tc>
@@ -8855,6 +9018,7 @@
                 <w:szCs w:val="18"/>
               </w:rPr>
             </w:pPr>
+            <w:proofErr w:type="gramStart"/>
             <w:r>
               <w:rPr>
                 <w:rFonts w:ascii="Consolas" w:eastAsia="Courier New" w:hAnsi="Consolas" w:cs="Courier New"/>
@@ -8862,7 +9026,17 @@
                 <w:sz w:val="18"/>
                 <w:szCs w:val="18"/>
               </w:rPr>
-              <w:t>PUNC::possessive</w:t>
+              <w:t>PUNC::</w:t>
+            </w:r>
+            <w:proofErr w:type="gramEnd"/>
+            <w:r>
+              <w:rPr>
+                <w:rFonts w:ascii="Consolas" w:eastAsia="Courier New" w:hAnsi="Consolas" w:cs="Courier New"/>
+                <w:color w:val="0070C0"/>
+                <w:sz w:val="18"/>
+                <w:szCs w:val="18"/>
+              </w:rPr>
+              <w:t>possessive</w:t>
             </w:r>
           </w:p>
         </w:tc>
@@ -8925,6 +9099,7 @@
                 <w:szCs w:val="18"/>
               </w:rPr>
             </w:pPr>
+            <w:proofErr w:type="gramStart"/>
             <w:r>
               <w:rPr>
                 <w:rFonts w:ascii="Consolas" w:eastAsia="Courier New" w:hAnsi="Consolas" w:cs="Courier New"/>
@@ -8932,8 +9107,20 @@
                 <w:sz w:val="18"/>
                 <w:szCs w:val="18"/>
               </w:rPr>
-              <w:t>PUNC::closeParen</w:t>
-            </w:r>
+              <w:t>PUNC::</w:t>
+            </w:r>
+            <w:proofErr w:type="spellStart"/>
+            <w:proofErr w:type="gramEnd"/>
+            <w:r>
+              <w:rPr>
+                <w:rFonts w:ascii="Consolas" w:eastAsia="Courier New" w:hAnsi="Consolas" w:cs="Courier New"/>
+                <w:color w:val="0070C0"/>
+                <w:sz w:val="18"/>
+                <w:szCs w:val="18"/>
+              </w:rPr>
+              <w:t>closeParen</w:t>
+            </w:r>
+            <w:proofErr w:type="spellEnd"/>
           </w:p>
         </w:tc>
         <w:tc>
@@ -9015,6 +9202,7 @@
                 <w:szCs w:val="18"/>
               </w:rPr>
             </w:pPr>
+            <w:proofErr w:type="gramStart"/>
             <w:r>
               <w:rPr>
                 <w:rFonts w:ascii="Consolas" w:eastAsia="Courier New" w:hAnsi="Consolas" w:cs="Courier New"/>
@@ -9022,7 +9210,17 @@
                 <w:sz w:val="18"/>
                 <w:szCs w:val="18"/>
               </w:rPr>
-              <w:t>MODE::parenthetical</w:t>
+              <w:t>MODE::</w:t>
+            </w:r>
+            <w:proofErr w:type="gramEnd"/>
+            <w:r>
+              <w:rPr>
+                <w:rFonts w:ascii="Consolas" w:eastAsia="Courier New" w:hAnsi="Consolas" w:cs="Courier New"/>
+                <w:color w:val="0070C0"/>
+                <w:sz w:val="18"/>
+                <w:szCs w:val="18"/>
+              </w:rPr>
+              <w:t>parenthetical</w:t>
             </w:r>
           </w:p>
         </w:tc>
@@ -9117,6 +9315,7 @@
                 <w:szCs w:val="18"/>
               </w:rPr>
             </w:pPr>
+            <w:proofErr w:type="gramStart"/>
             <w:r>
               <w:rPr>
                 <w:rFonts w:ascii="Consolas" w:eastAsia="Courier New" w:hAnsi="Consolas" w:cs="Courier New"/>
@@ -9124,7 +9323,17 @@
                 <w:sz w:val="18"/>
                 <w:szCs w:val="18"/>
               </w:rPr>
-              <w:t xml:space="preserve">MODE::italics </w:t>
+              <w:t>MODE::</w:t>
+            </w:r>
+            <w:proofErr w:type="gramEnd"/>
+            <w:r>
+              <w:rPr>
+                <w:rFonts w:ascii="Consolas" w:eastAsia="Courier New" w:hAnsi="Consolas" w:cs="Courier New"/>
+                <w:color w:val="0070C0"/>
+                <w:sz w:val="18"/>
+                <w:szCs w:val="18"/>
+              </w:rPr>
+              <w:t xml:space="preserve">italics </w:t>
             </w:r>
           </w:p>
         </w:tc>
@@ -9207,6 +9416,7 @@
                 <w:szCs w:val="18"/>
               </w:rPr>
             </w:pPr>
+            <w:proofErr w:type="gramStart"/>
             <w:r>
               <w:rPr>
                 <w:rFonts w:ascii="Consolas" w:eastAsia="Courier New" w:hAnsi="Consolas" w:cs="Courier New"/>
@@ -9214,7 +9424,17 @@
                 <w:sz w:val="18"/>
                 <w:szCs w:val="18"/>
               </w:rPr>
-              <w:t xml:space="preserve">MODE::Jesus </w:t>
+              <w:t>MODE::</w:t>
+            </w:r>
+            <w:proofErr w:type="gramEnd"/>
+            <w:r>
+              <w:rPr>
+                <w:rFonts w:ascii="Consolas" w:eastAsia="Courier New" w:hAnsi="Consolas" w:cs="Courier New"/>
+                <w:color w:val="0070C0"/>
+                <w:sz w:val="18"/>
+                <w:szCs w:val="18"/>
+              </w:rPr>
+              <w:t xml:space="preserve">Jesus </w:t>
             </w:r>
           </w:p>
         </w:tc>
@@ -10439,6 +10659,7 @@
                 <w:color w:val="0070C0"/>
               </w:rPr>
             </w:pPr>
+            <w:proofErr w:type="spellStart"/>
             <w:r>
               <w:rPr>
                 <w:rFonts w:ascii="Consolas" w:eastAsia="Courier New" w:hAnsi="Consolas" w:cs="Courier New"/>
@@ -10446,6 +10667,7 @@
               </w:rPr>
               <w:t>EndBit</w:t>
             </w:r>
+            <w:proofErr w:type="spellEnd"/>
           </w:p>
         </w:tc>
         <w:tc>
@@ -10524,12 +10746,21 @@
                 <w:color w:val="0070C0"/>
               </w:rPr>
             </w:pPr>
+            <w:proofErr w:type="spellStart"/>
             <w:r>
               <w:rPr>
                 <w:rFonts w:ascii="Consolas" w:eastAsia="Courier New" w:hAnsi="Consolas" w:cs="Courier New"/>
                 <w:color w:val="0070C0"/>
               </w:rPr>
-              <w:t xml:space="preserve">BeginningOfVerse </w:t>
+              <w:t>BeginningOfVerse</w:t>
+            </w:r>
+            <w:proofErr w:type="spellEnd"/>
+            <w:r>
+              <w:rPr>
+                <w:rFonts w:ascii="Consolas" w:eastAsia="Courier New" w:hAnsi="Consolas" w:cs="Courier New"/>
+                <w:color w:val="0070C0"/>
+              </w:rPr>
+              <w:t xml:space="preserve"> </w:t>
             </w:r>
           </w:p>
         </w:tc>
@@ -10609,6 +10840,7 @@
                 <w:color w:val="0070C0"/>
               </w:rPr>
             </w:pPr>
+            <w:proofErr w:type="spellStart"/>
             <w:r>
               <w:rPr>
                 <w:rFonts w:ascii="Consolas" w:eastAsia="Courier New" w:hAnsi="Consolas" w:cs="Courier New"/>
@@ -10616,6 +10848,7 @@
               </w:rPr>
               <w:t>EndOfVerse</w:t>
             </w:r>
+            <w:proofErr w:type="spellEnd"/>
           </w:p>
         </w:tc>
         <w:tc>
@@ -10694,12 +10927,21 @@
                 <w:color w:val="0070C0"/>
               </w:rPr>
             </w:pPr>
+            <w:proofErr w:type="spellStart"/>
             <w:r>
               <w:rPr>
                 <w:rFonts w:ascii="Consolas" w:eastAsia="Courier New" w:hAnsi="Consolas" w:cs="Courier New"/>
                 <w:color w:val="0070C0"/>
               </w:rPr>
-              <w:t xml:space="preserve">BeginningOfChapter </w:t>
+              <w:t>BeginningOfChapter</w:t>
+            </w:r>
+            <w:proofErr w:type="spellEnd"/>
+            <w:r>
+              <w:rPr>
+                <w:rFonts w:ascii="Consolas" w:eastAsia="Courier New" w:hAnsi="Consolas" w:cs="Courier New"/>
+                <w:color w:val="0070C0"/>
+              </w:rPr>
+              <w:t xml:space="preserve"> </w:t>
             </w:r>
           </w:p>
         </w:tc>
@@ -10779,6 +11021,7 @@
                 <w:color w:val="0070C0"/>
               </w:rPr>
             </w:pPr>
+            <w:proofErr w:type="spellStart"/>
             <w:r>
               <w:rPr>
                 <w:rFonts w:ascii="Consolas" w:eastAsia="Courier New" w:hAnsi="Consolas" w:cs="Courier New"/>
@@ -10786,6 +11029,7 @@
               </w:rPr>
               <w:t>EndOfChapter</w:t>
             </w:r>
+            <w:proofErr w:type="spellEnd"/>
           </w:p>
         </w:tc>
         <w:tc>
@@ -10864,6 +11108,7 @@
                 <w:color w:val="0070C0"/>
               </w:rPr>
             </w:pPr>
+            <w:proofErr w:type="spellStart"/>
             <w:r>
               <w:rPr>
                 <w:rFonts w:ascii="Consolas" w:eastAsia="Courier New" w:hAnsi="Consolas" w:cs="Courier New"/>
@@ -10871,6 +11116,7 @@
               </w:rPr>
               <w:t>BeginningOfBook</w:t>
             </w:r>
+            <w:proofErr w:type="spellEnd"/>
           </w:p>
         </w:tc>
         <w:tc>
@@ -10949,6 +11195,7 @@
                 <w:color w:val="0070C0"/>
               </w:rPr>
             </w:pPr>
+            <w:proofErr w:type="spellStart"/>
             <w:r>
               <w:rPr>
                 <w:rFonts w:ascii="Consolas" w:eastAsia="Courier New" w:hAnsi="Consolas" w:cs="Courier New"/>
@@ -10956,6 +11203,7 @@
               </w:rPr>
               <w:t>EndOfBook</w:t>
             </w:r>
+            <w:proofErr w:type="spellEnd"/>
           </w:p>
         </w:tc>
         <w:tc>
@@ -11034,6 +11282,7 @@
                 <w:color w:val="0070C0"/>
               </w:rPr>
             </w:pPr>
+            <w:proofErr w:type="spellStart"/>
             <w:r>
               <w:rPr>
                 <w:rFonts w:ascii="Consolas" w:eastAsia="Courier New" w:hAnsi="Consolas" w:cs="Courier New"/>
@@ -11041,6 +11290,7 @@
               </w:rPr>
               <w:t>BeginningOfBible</w:t>
             </w:r>
+            <w:proofErr w:type="spellEnd"/>
           </w:p>
         </w:tc>
         <w:tc>
@@ -11120,6 +11370,7 @@
                 <w:color w:val="0070C0"/>
               </w:rPr>
             </w:pPr>
+            <w:proofErr w:type="spellStart"/>
             <w:r>
               <w:rPr>
                 <w:rFonts w:ascii="Consolas" w:eastAsia="Courier New" w:hAnsi="Consolas" w:cs="Courier New"/>
@@ -11127,6 +11378,7 @@
               </w:rPr>
               <w:t>EndOfBible</w:t>
             </w:r>
+            <w:proofErr w:type="spellEnd"/>
           </w:p>
         </w:tc>
         <w:tc>
@@ -11450,12 +11702,21 @@
                 <w:color w:val="0070C0"/>
               </w:rPr>
             </w:pPr>
+            <w:proofErr w:type="spellStart"/>
             <w:r>
               <w:rPr>
                 <w:rFonts w:ascii="Consolas" w:hAnsi="Consolas"/>
                 <w:color w:val="0070C0"/>
               </w:rPr>
-              <w:t xml:space="preserve">HardSegmentEnd </w:t>
+              <w:t>HardSegmentEnd</w:t>
+            </w:r>
+            <w:proofErr w:type="spellEnd"/>
+            <w:r>
+              <w:rPr>
+                <w:rFonts w:ascii="Consolas" w:hAnsi="Consolas"/>
+                <w:color w:val="0070C0"/>
+              </w:rPr>
+              <w:t xml:space="preserve"> </w:t>
             </w:r>
           </w:p>
         </w:tc>
@@ -11535,6 +11796,7 @@
                 <w:color w:val="0070C0"/>
               </w:rPr>
             </w:pPr>
+            <w:proofErr w:type="spellStart"/>
             <w:r>
               <w:rPr>
                 <w:rFonts w:ascii="Consolas" w:eastAsia="Courier New" w:hAnsi="Consolas" w:cs="Courier New"/>
@@ -11549,6 +11811,7 @@
               </w:rPr>
               <w:t>SegmentEnd</w:t>
             </w:r>
+            <w:proofErr w:type="spellEnd"/>
           </w:p>
         </w:tc>
         <w:tc>
@@ -11627,6 +11890,7 @@
                 <w:color w:val="0070C0"/>
               </w:rPr>
             </w:pPr>
+            <w:proofErr w:type="spellStart"/>
             <w:r>
               <w:rPr>
                 <w:rFonts w:ascii="Consolas" w:hAnsi="Consolas"/>
@@ -11634,6 +11898,7 @@
               </w:rPr>
               <w:t>SoftSegmentEnd</w:t>
             </w:r>
+            <w:proofErr w:type="spellEnd"/>
           </w:p>
         </w:tc>
         <w:tc>
@@ -11712,6 +11977,7 @@
                 <w:color w:val="0070C0"/>
               </w:rPr>
             </w:pPr>
+            <w:proofErr w:type="spellStart"/>
             <w:r>
               <w:rPr>
                 <w:rFonts w:ascii="Consolas" w:eastAsia="Courier New" w:hAnsi="Consolas" w:cs="Courier New"/>
@@ -11726,6 +11992,7 @@
               </w:rPr>
               <w:t>SegmentEnd</w:t>
             </w:r>
+            <w:proofErr w:type="spellEnd"/>
           </w:p>
         </w:tc>
         <w:tc>
@@ -13493,6 +13760,7 @@
                 <w:szCs w:val="18"/>
               </w:rPr>
             </w:pPr>
+            <w:proofErr w:type="spellStart"/>
             <w:r>
               <w:rPr>
                 <w:rFonts w:ascii="Consolas" w:eastAsia="Courier New" w:hAnsi="Consolas" w:cs="Courier New"/>
@@ -13502,6 +13770,7 @@
               </w:rPr>
               <w:t>NounOrPronoun</w:t>
             </w:r>
+            <w:proofErr w:type="spellEnd"/>
           </w:p>
         </w:tc>
         <w:tc>
@@ -15516,6 +15785,7 @@
                               </w:rPr>
                               <w:tab/>
                             </w:r>
+                            <w:proofErr w:type="gramStart"/>
                             <w:r>
                               <w:rPr>
                                 <w:b/>
@@ -15526,6 +15796,7 @@
                               </w:rPr>
                               <w:t>his</w:t>
                             </w:r>
+                            <w:proofErr w:type="gramEnd"/>
                             <w:r>
                               <w:rPr>
                                 <w:color w:val="5B9BD5" w:themeColor="accent1"/>
@@ -15566,6 +15837,7 @@
                               </w:rPr>
                               <w:t>is either masculine or neuter (</w:t>
                             </w:r>
+                            <w:proofErr w:type="gramStart"/>
                             <w:r>
                               <w:rPr>
                                 <w:b/>
@@ -15576,6 +15848,7 @@
                               </w:rPr>
                               <w:t>its</w:t>
                             </w:r>
+                            <w:proofErr w:type="gramEnd"/>
                             <w:r>
                               <w:rPr>
                                 <w:color w:val="5B9BD5" w:themeColor="accent1"/>
@@ -15690,6 +15963,7 @@
                         </w:rPr>
                         <w:tab/>
                       </w:r>
+                      <w:proofErr w:type="gramStart"/>
                       <w:r>
                         <w:rPr>
                           <w:b/>
@@ -15700,6 +15974,7 @@
                         </w:rPr>
                         <w:t>his</w:t>
                       </w:r>
+                      <w:proofErr w:type="gramEnd"/>
                       <w:r>
                         <w:rPr>
                           <w:color w:val="5B9BD5" w:themeColor="accent1"/>
@@ -15740,6 +16015,7 @@
                         </w:rPr>
                         <w:t>is either masculine or neuter (</w:t>
                       </w:r>
+                      <w:proofErr w:type="gramStart"/>
                       <w:r>
                         <w:rPr>
                           <w:b/>
@@ -15750,6 +16026,7 @@
                         </w:rPr>
                         <w:t>its</w:t>
                       </w:r>
+                      <w:proofErr w:type="gramEnd"/>
                       <w:r>
                         <w:rPr>
                           <w:color w:val="5B9BD5" w:themeColor="accent1"/>
@@ -17628,11 +17905,19 @@
                 <w:rFonts w:ascii="Consolas" w:eastAsia="Arial" w:hAnsi="Consolas" w:cs="Arial"/>
               </w:rPr>
             </w:pPr>
+            <w:proofErr w:type="spellStart"/>
             <w:r>
               <w:rPr>
                 <w:rFonts w:ascii="Consolas" w:eastAsia="Arial" w:hAnsi="Consolas" w:cs="Arial"/>
               </w:rPr>
-              <w:t>Gn--------</w:t>
+              <w:t>Gn</w:t>
+            </w:r>
+            <w:proofErr w:type="spellEnd"/>
+            <w:r>
+              <w:rPr>
+                <w:rFonts w:ascii="Consolas" w:eastAsia="Arial" w:hAnsi="Consolas" w:cs="Arial"/>
+              </w:rPr>
+              <w:t>--------</w:t>
             </w:r>
           </w:p>
         </w:tc>
@@ -17821,7 +18106,21 @@
               <w:rPr>
                 <w:rFonts w:ascii="Consolas" w:eastAsia="Arial" w:hAnsi="Consolas" w:cs="Arial"/>
               </w:rPr>
-              <w:t>Ex-Exo-Exod-</w:t>
+              <w:t>Ex-Exo-</w:t>
+            </w:r>
+            <w:proofErr w:type="spellStart"/>
+            <w:r>
+              <w:rPr>
+                <w:rFonts w:ascii="Consolas" w:eastAsia="Arial" w:hAnsi="Consolas" w:cs="Arial"/>
+              </w:rPr>
+              <w:t>Exod</w:t>
+            </w:r>
+            <w:proofErr w:type="spellEnd"/>
+            <w:r>
+              <w:rPr>
+                <w:rFonts w:ascii="Consolas" w:eastAsia="Arial" w:hAnsi="Consolas" w:cs="Arial"/>
+              </w:rPr>
+              <w:t>-</w:t>
             </w:r>
           </w:p>
         </w:tc>
@@ -18054,11 +18353,19 @@
                 <w:rFonts w:ascii="Consolas" w:eastAsia="Arial" w:hAnsi="Consolas" w:cs="Arial"/>
               </w:rPr>
             </w:pPr>
+            <w:proofErr w:type="spellStart"/>
             <w:r>
               <w:rPr>
                 <w:rFonts w:ascii="Consolas" w:eastAsia="Arial" w:hAnsi="Consolas" w:cs="Arial"/>
               </w:rPr>
-              <w:t>Lv--------</w:t>
+              <w:t>Lv</w:t>
+            </w:r>
+            <w:proofErr w:type="spellEnd"/>
+            <w:r>
+              <w:rPr>
+                <w:rFonts w:ascii="Consolas" w:eastAsia="Arial" w:hAnsi="Consolas" w:cs="Arial"/>
+              </w:rPr>
+              <w:t>--------</w:t>
             </w:r>
           </w:p>
         </w:tc>
@@ -19154,7 +19461,25 @@
                 <w:sz w:val="18"/>
                 <w:szCs w:val="18"/>
               </w:rPr>
-              <w:t>(genesis:1)</w:t>
+              <w:t>(</w:t>
+            </w:r>
+            <w:proofErr w:type="gramStart"/>
+            <w:r>
+              <w:rPr>
+                <w:rFonts w:eastAsia="Arial" w:cs="Arial"/>
+                <w:sz w:val="18"/>
+                <w:szCs w:val="18"/>
+              </w:rPr>
+              <w:t>genesis</w:t>
+            </w:r>
+            <w:proofErr w:type="gramEnd"/>
+            <w:r>
+              <w:rPr>
+                <w:rFonts w:eastAsia="Arial" w:cs="Arial"/>
+                <w:sz w:val="18"/>
+                <w:szCs w:val="18"/>
+              </w:rPr>
+              <w:t>:1)</w:t>
             </w:r>
           </w:p>
         </w:tc>
@@ -19324,7 +19649,25 @@
                 <w:sz w:val="18"/>
                 <w:szCs w:val="18"/>
               </w:rPr>
-              <w:t>(genesis:2)</w:t>
+              <w:t>(</w:t>
+            </w:r>
+            <w:proofErr w:type="gramStart"/>
+            <w:r>
+              <w:rPr>
+                <w:rFonts w:eastAsia="Arial" w:cs="Arial"/>
+                <w:sz w:val="18"/>
+                <w:szCs w:val="18"/>
+              </w:rPr>
+              <w:t>genesis</w:t>
+            </w:r>
+            <w:proofErr w:type="gramEnd"/>
+            <w:r>
+              <w:rPr>
+                <w:rFonts w:eastAsia="Arial" w:cs="Arial"/>
+                <w:sz w:val="18"/>
+                <w:szCs w:val="18"/>
+              </w:rPr>
+              <w:t>:2)</w:t>
             </w:r>
           </w:p>
         </w:tc>
@@ -19502,7 +19845,25 @@
                 <w:sz w:val="18"/>
                 <w:szCs w:val="18"/>
               </w:rPr>
-              <w:t>(genesis:3)</w:t>
+              <w:t>(</w:t>
+            </w:r>
+            <w:proofErr w:type="gramStart"/>
+            <w:r>
+              <w:rPr>
+                <w:rFonts w:eastAsia="Arial" w:cs="Arial"/>
+                <w:sz w:val="18"/>
+                <w:szCs w:val="18"/>
+              </w:rPr>
+              <w:t>genesis</w:t>
+            </w:r>
+            <w:proofErr w:type="gramEnd"/>
+            <w:r>
+              <w:rPr>
+                <w:rFonts w:eastAsia="Arial" w:cs="Arial"/>
+                <w:sz w:val="18"/>
+                <w:szCs w:val="18"/>
+              </w:rPr>
+              <w:t>:3)</w:t>
             </w:r>
           </w:p>
         </w:tc>
@@ -19732,7 +20093,25 @@
                 <w:sz w:val="18"/>
                 <w:szCs w:val="18"/>
               </w:rPr>
-              <w:t>(revelation:20)</w:t>
+              <w:t>(</w:t>
+            </w:r>
+            <w:proofErr w:type="gramStart"/>
+            <w:r>
+              <w:rPr>
+                <w:rFonts w:eastAsia="Arial" w:cs="Arial"/>
+                <w:sz w:val="18"/>
+                <w:szCs w:val="18"/>
+              </w:rPr>
+              <w:t>revelation</w:t>
+            </w:r>
+            <w:proofErr w:type="gramEnd"/>
+            <w:r>
+              <w:rPr>
+                <w:rFonts w:eastAsia="Arial" w:cs="Arial"/>
+                <w:sz w:val="18"/>
+                <w:szCs w:val="18"/>
+              </w:rPr>
+              <w:t>:20)</w:t>
             </w:r>
           </w:p>
         </w:tc>
@@ -19902,7 +20281,25 @@
                 <w:sz w:val="18"/>
                 <w:szCs w:val="18"/>
               </w:rPr>
-              <w:t>(revelation:21)</w:t>
+              <w:t>(</w:t>
+            </w:r>
+            <w:proofErr w:type="gramStart"/>
+            <w:r>
+              <w:rPr>
+                <w:rFonts w:eastAsia="Arial" w:cs="Arial"/>
+                <w:sz w:val="18"/>
+                <w:szCs w:val="18"/>
+              </w:rPr>
+              <w:t>revelation</w:t>
+            </w:r>
+            <w:proofErr w:type="gramEnd"/>
+            <w:r>
+              <w:rPr>
+                <w:rFonts w:eastAsia="Arial" w:cs="Arial"/>
+                <w:sz w:val="18"/>
+                <w:szCs w:val="18"/>
+              </w:rPr>
+              <w:t>:21)</w:t>
             </w:r>
           </w:p>
         </w:tc>
@@ -20072,7 +20469,25 @@
                 <w:sz w:val="18"/>
                 <w:szCs w:val="18"/>
               </w:rPr>
-              <w:t>(revelation:22</w:t>
+              <w:t>(</w:t>
+            </w:r>
+            <w:proofErr w:type="gramStart"/>
+            <w:r>
+              <w:rPr>
+                <w:rFonts w:eastAsia="Arial" w:cs="Arial"/>
+                <w:sz w:val="18"/>
+                <w:szCs w:val="18"/>
+              </w:rPr>
+              <w:t>revelation</w:t>
+            </w:r>
+            <w:proofErr w:type="gramEnd"/>
+            <w:r>
+              <w:rPr>
+                <w:rFonts w:eastAsia="Arial" w:cs="Arial"/>
+                <w:sz w:val="18"/>
+                <w:szCs w:val="18"/>
+              </w:rPr>
+              <w:t>:22</w:t>
             </w:r>
             <w:r>
               <w:rPr>
@@ -20511,8 +20926,9 @@
           <w:sz w:val="28"/>
           <w:szCs w:val="28"/>
         </w:rPr>
-        <w:t>erse look-up is now performed using the WritIndex and referencing the B:C:V:W field</w:t>
-      </w:r>
+        <w:t xml:space="preserve">erse look-up is now performed using the </w:t>
+      </w:r>
+      <w:proofErr w:type="spellStart"/>
       <w:r>
         <w:rPr>
           <w:rFonts w:cstheme="minorHAnsi"/>
@@ -20520,8 +20936,9 @@
           <w:sz w:val="28"/>
           <w:szCs w:val="28"/>
         </w:rPr>
-        <w:t xml:space="preserve"> of </w:t>
-      </w:r>
+        <w:t>WritIndex</w:t>
+      </w:r>
+      <w:proofErr w:type="spellEnd"/>
       <w:r>
         <w:rPr>
           <w:rFonts w:cstheme="minorHAnsi"/>
@@ -20529,8 +20946,9 @@
           <w:sz w:val="28"/>
           <w:szCs w:val="28"/>
         </w:rPr>
-        <w:t>Written content</w:t>
-      </w:r>
+        <w:t xml:space="preserve"> and referencing the B:</w:t>
+      </w:r>
+      <w:proofErr w:type="gramStart"/>
       <w:r>
         <w:rPr>
           <w:rFonts w:cstheme="minorHAnsi"/>
@@ -20538,8 +20956,9 @@
           <w:sz w:val="28"/>
           <w:szCs w:val="28"/>
         </w:rPr>
-        <w:t>. As WritIndex is now 16-bits, it needs to be added to Book[num].</w:t>
-      </w:r>
+        <w:t>C:V</w:t>
+      </w:r>
+      <w:proofErr w:type="gramEnd"/>
       <w:r>
         <w:rPr>
           <w:rFonts w:cstheme="minorHAnsi"/>
@@ -20547,7 +20966,7 @@
           <w:sz w:val="28"/>
           <w:szCs w:val="28"/>
         </w:rPr>
-        <w:t xml:space="preserve">  </w:t>
+        <w:t>:W field</w:t>
       </w:r>
       <w:r>
         <w:rPr>
@@ -20556,7 +20975,7 @@
           <w:sz w:val="28"/>
           <w:szCs w:val="28"/>
         </w:rPr>
-        <w:t xml:space="preserve">WritIndex on implementations </w:t>
+        <w:t xml:space="preserve"> of </w:t>
       </w:r>
       <w:r>
         <w:rPr>
@@ -20565,7 +20984,7 @@
           <w:sz w:val="28"/>
           <w:szCs w:val="28"/>
         </w:rPr>
-        <w:t>where</w:t>
+        <w:t>Written content</w:t>
       </w:r>
       <w:r>
         <w:rPr>
@@ -20574,8 +20993,9 @@
           <w:sz w:val="28"/>
           <w:szCs w:val="28"/>
         </w:rPr>
-        <w:t xml:space="preserve"> deserialization</w:t>
-      </w:r>
+        <w:t xml:space="preserve">. As </w:t>
+      </w:r>
+      <w:proofErr w:type="spellStart"/>
       <w:r>
         <w:rPr>
           <w:rFonts w:cstheme="minorHAnsi"/>
@@ -20583,8 +21003,9 @@
           <w:sz w:val="28"/>
           <w:szCs w:val="28"/>
         </w:rPr>
-        <w:t xml:space="preserve"> of </w:t>
-      </w:r>
+        <w:t>WritIndex</w:t>
+      </w:r>
+      <w:proofErr w:type="spellEnd"/>
       <w:r>
         <w:rPr>
           <w:rFonts w:cstheme="minorHAnsi"/>
@@ -20592,7 +21013,7 @@
           <w:sz w:val="28"/>
           <w:szCs w:val="28"/>
         </w:rPr>
-        <w:t>Written content</w:t>
+        <w:t xml:space="preserve"> is now 16-bits, it needs to be added to Book[num].</w:t>
       </w:r>
       <w:r>
         <w:rPr>
@@ -20601,8 +21022,9 @@
           <w:sz w:val="28"/>
           <w:szCs w:val="28"/>
         </w:rPr>
-        <w:t xml:space="preserve"> </w:t>
-      </w:r>
+        <w:t xml:space="preserve">  </w:t>
+      </w:r>
+      <w:proofErr w:type="spellStart"/>
       <w:r>
         <w:rPr>
           <w:rFonts w:cstheme="minorHAnsi"/>
@@ -20610,8 +21032,9 @@
           <w:sz w:val="28"/>
           <w:szCs w:val="28"/>
         </w:rPr>
-        <w:t>instantiates a</w:t>
-      </w:r>
+        <w:t>WritIndex</w:t>
+      </w:r>
+      <w:proofErr w:type="spellEnd"/>
       <w:r>
         <w:rPr>
           <w:rFonts w:cstheme="minorHAnsi"/>
@@ -20619,7 +21042,7 @@
           <w:sz w:val="28"/>
           <w:szCs w:val="28"/>
         </w:rPr>
-        <w:t xml:space="preserve"> single array</w:t>
+        <w:t xml:space="preserve"> on implementations </w:t>
       </w:r>
       <w:r>
         <w:rPr>
@@ -20628,7 +21051,7 @@
           <w:sz w:val="28"/>
           <w:szCs w:val="28"/>
         </w:rPr>
-        <w:t xml:space="preserve"> (It is recommended that deserialization creates 66 distinct </w:t>
+        <w:t>where</w:t>
       </w:r>
       <w:r>
         <w:rPr>
@@ -20637,7 +21060,7 @@
           <w:sz w:val="28"/>
           <w:szCs w:val="28"/>
         </w:rPr>
-        <w:t>Written</w:t>
+        <w:t xml:space="preserve"> deserialization</w:t>
       </w:r>
       <w:r>
         <w:rPr>
@@ -20646,7 +21069,7 @@
           <w:sz w:val="28"/>
           <w:szCs w:val="28"/>
         </w:rPr>
-        <w:t xml:space="preserve"> arrays, one for each book. When </w:t>
+        <w:t xml:space="preserve"> of </w:t>
       </w:r>
       <w:r>
         <w:rPr>
@@ -20664,7 +21087,90 @@
           <w:sz w:val="28"/>
           <w:szCs w:val="28"/>
         </w:rPr>
-        <w:t xml:space="preserve"> is segmented by book, the 16-bit WritIndex is appropriate for direct indexing into the segmented array </w:t>
+        <w:t xml:space="preserve"> </w:t>
+      </w:r>
+      <w:r>
+        <w:rPr>
+          <w:rFonts w:cstheme="minorHAnsi"/>
+          <w:color w:val="000000" w:themeColor="text1"/>
+          <w:sz w:val="28"/>
+          <w:szCs w:val="28"/>
+        </w:rPr>
+        <w:t>instantiates a</w:t>
+      </w:r>
+      <w:r>
+        <w:rPr>
+          <w:rFonts w:cstheme="minorHAnsi"/>
+          <w:color w:val="000000" w:themeColor="text1"/>
+          <w:sz w:val="28"/>
+          <w:szCs w:val="28"/>
+        </w:rPr>
+        <w:t xml:space="preserve"> single array</w:t>
+      </w:r>
+      <w:r>
+        <w:rPr>
+          <w:rFonts w:cstheme="minorHAnsi"/>
+          <w:color w:val="000000" w:themeColor="text1"/>
+          <w:sz w:val="28"/>
+          <w:szCs w:val="28"/>
+        </w:rPr>
+        <w:t xml:space="preserve"> (It is recommended that deserialization creates 66 distinct </w:t>
+      </w:r>
+      <w:r>
+        <w:rPr>
+          <w:rFonts w:cstheme="minorHAnsi"/>
+          <w:color w:val="000000" w:themeColor="text1"/>
+          <w:sz w:val="28"/>
+          <w:szCs w:val="28"/>
+        </w:rPr>
+        <w:t>Written</w:t>
+      </w:r>
+      <w:r>
+        <w:rPr>
+          <w:rFonts w:cstheme="minorHAnsi"/>
+          <w:color w:val="000000" w:themeColor="text1"/>
+          <w:sz w:val="28"/>
+          <w:szCs w:val="28"/>
+        </w:rPr>
+        <w:t xml:space="preserve"> arrays, one for each book. When </w:t>
+      </w:r>
+      <w:r>
+        <w:rPr>
+          <w:rFonts w:cstheme="minorHAnsi"/>
+          <w:color w:val="000000" w:themeColor="text1"/>
+          <w:sz w:val="28"/>
+          <w:szCs w:val="28"/>
+        </w:rPr>
+        <w:t>Written content</w:t>
+      </w:r>
+      <w:r>
+        <w:rPr>
+          <w:rFonts w:cstheme="minorHAnsi"/>
+          <w:color w:val="000000" w:themeColor="text1"/>
+          <w:sz w:val="28"/>
+          <w:szCs w:val="28"/>
+        </w:rPr>
+        <w:t xml:space="preserve"> is segmented by book, the 16-bit </w:t>
+      </w:r>
+      <w:proofErr w:type="spellStart"/>
+      <w:r>
+        <w:rPr>
+          <w:rFonts w:cstheme="minorHAnsi"/>
+          <w:color w:val="000000" w:themeColor="text1"/>
+          <w:sz w:val="28"/>
+          <w:szCs w:val="28"/>
+        </w:rPr>
+        <w:t>WritIndex</w:t>
+      </w:r>
+      <w:proofErr w:type="spellEnd"/>
+      <w:r>
+        <w:rPr>
+          <w:rFonts w:cstheme="minorHAnsi"/>
+          <w:color w:val="000000" w:themeColor="text1"/>
+          <w:sz w:val="28"/>
+          <w:szCs w:val="28"/>
+        </w:rPr>
+        <w:t xml:space="preserve"> is appropriate for direct indexing into the segmented array </w:t>
       </w:r>
       <w:r>
         <w:rPr>
@@ -20948,6 +21454,7 @@
                 <w:sz w:val="24"/>
               </w:rPr>
             </w:pPr>
+            <w:proofErr w:type="spellStart"/>
             <w:r>
               <w:rPr>
                 <w:rFonts w:ascii="Arial" w:eastAsia="Arial" w:hAnsi="Arial" w:cs="Arial"/>
@@ -20966,6 +21473,7 @@
               </w:rPr>
               <w:t>ta</w:t>
             </w:r>
+            <w:proofErr w:type="spellEnd"/>
             <w:r>
               <w:rPr>
                 <w:rFonts w:ascii="Arial" w:eastAsia="Arial" w:hAnsi="Arial" w:cs="Arial"/>
@@ -21632,7 +22140,25 @@
                 <w:sz w:val="24"/>
                 <w:szCs w:val="24"/>
               </w:rPr>
-              <w:t>002 (i)</w:t>
+              <w:t>002 (</w:t>
+            </w:r>
+            <w:proofErr w:type="spellStart"/>
+            <w:r>
+              <w:rPr>
+                <w:rFonts w:eastAsia="Arial" w:cstheme="minorHAnsi"/>
+                <w:sz w:val="24"/>
+                <w:szCs w:val="24"/>
+              </w:rPr>
+              <w:t>i</w:t>
+            </w:r>
+            <w:proofErr w:type="spellEnd"/>
+            <w:r>
+              <w:rPr>
+                <w:rFonts w:eastAsia="Arial" w:cstheme="minorHAnsi"/>
+                <w:sz w:val="24"/>
+                <w:szCs w:val="24"/>
+              </w:rPr>
+              <w:t>)</w:t>
             </w:r>
           </w:p>
         </w:tc>
@@ -21943,6 +22469,7 @@
               </w:rPr>
               <w:t xml:space="preserve"> (</w:t>
             </w:r>
+            <w:proofErr w:type="spellStart"/>
             <w:r>
               <w:rPr>
                 <w:sz w:val="24"/>
@@ -21950,6 +22477,7 @@
               </w:rPr>
               <w:t>elim</w:t>
             </w:r>
+            <w:proofErr w:type="spellEnd"/>
             <w:r>
               <w:rPr>
                 <w:sz w:val="24"/>
@@ -22849,6 +23377,7 @@
                 <w:szCs w:val="24"/>
               </w:rPr>
             </w:pPr>
+            <w:proofErr w:type="spellStart"/>
             <w:r>
               <w:rPr>
                 <w:rFonts w:eastAsia="Arial" w:cstheme="minorHAnsi"/>
@@ -22857,6 +23386,7 @@
               </w:rPr>
               <w:t>covenantbreaker</w:t>
             </w:r>
+            <w:proofErr w:type="spellEnd"/>
             <w:r>
               <w:rPr>
                 <w:rFonts w:eastAsia="Arial" w:cstheme="minorHAnsi"/>
@@ -22968,11 +23498,16 @@
                                     <w:pStyle w:val="Heading1"/>
                                     <w:ind w:left="0" w:firstLine="0"/>
                                   </w:pPr>
+                                  <w:proofErr w:type="spellStart"/>
                                   <w:r>
                                     <w:t>Lemma</w:t>
                                   </w:r>
                                   <w:r>
-                                    <w:t>ta Content</w:t>
+                                    <w:t>ta</w:t>
+                                  </w:r>
+                                  <w:proofErr w:type="spellEnd"/>
+                                  <w:r>
+                                    <w:t xml:space="preserve"> Content</w:t>
                                   </w:r>
                                   <w:r>
                                     <w:t xml:space="preserve"> </w:t>
@@ -23089,11 +23624,16 @@
                               <w:pStyle w:val="Heading1"/>
                               <w:ind w:left="0" w:firstLine="0"/>
                             </w:pPr>
+                            <w:proofErr w:type="spellStart"/>
                             <w:r>
                               <w:t>Lemma</w:t>
                             </w:r>
                             <w:r>
-                              <w:t>ta Content</w:t>
+                              <w:t>ta</w:t>
+                            </w:r>
+                            <w:proofErr w:type="spellEnd"/>
+                            <w:r>
+                              <w:t xml:space="preserve"> Content</w:t>
                             </w:r>
                             <w:r>
                               <w:t xml:space="preserve"> </w:t>
@@ -23164,6 +23704,7 @@
           </mc:Fallback>
         </mc:AlternateContent>
       </w:r>
+      <w:proofErr w:type="spellStart"/>
       <w:r>
         <w:rPr>
           <w:sz w:val="28"/>
@@ -23176,7 +23717,15 @@
           <w:sz w:val="28"/>
           <w:szCs w:val="28"/>
         </w:rPr>
-        <w:t>ta content</w:t>
+        <w:t>ta</w:t>
+      </w:r>
+      <w:proofErr w:type="spellEnd"/>
+      <w:r>
+        <w:rPr>
+          <w:sz w:val="28"/>
+          <w:szCs w:val="28"/>
+        </w:rPr>
+        <w:t xml:space="preserve"> content</w:t>
       </w:r>
       <w:r>
         <w:rPr>
@@ -23197,7 +23746,55 @@
           <w:sz w:val="28"/>
           <w:szCs w:val="28"/>
         </w:rPr>
-        <w:t xml:space="preserve">The original version obtained Lemmata from the NLTK Python library. Now Lemmata are obtained from the MorphAdorner Java </w:t>
+        <w:t xml:space="preserve">The original version obtained </w:t>
+      </w:r>
+      <w:proofErr w:type="spellStart"/>
+      <w:r>
+        <w:rPr>
+          <w:sz w:val="28"/>
+          <w:szCs w:val="28"/>
+        </w:rPr>
+        <w:t>Lemmata</w:t>
+      </w:r>
+      <w:proofErr w:type="spellEnd"/>
+      <w:r>
+        <w:rPr>
+          <w:sz w:val="28"/>
+          <w:szCs w:val="28"/>
+        </w:rPr>
+        <w:t xml:space="preserve"> from the NLTK Python library. Now </w:t>
+      </w:r>
+      <w:proofErr w:type="spellStart"/>
+      <w:r>
+        <w:rPr>
+          <w:sz w:val="28"/>
+          <w:szCs w:val="28"/>
+        </w:rPr>
+        <w:t>Lemmata</w:t>
+      </w:r>
+      <w:proofErr w:type="spellEnd"/>
+      <w:r>
+        <w:rPr>
+          <w:sz w:val="28"/>
+          <w:szCs w:val="28"/>
+        </w:rPr>
+        <w:t xml:space="preserve"> are obtained from the </w:t>
+      </w:r>
+      <w:proofErr w:type="spellStart"/>
+      <w:r>
+        <w:rPr>
+          <w:sz w:val="28"/>
+          <w:szCs w:val="28"/>
+        </w:rPr>
+        <w:t>MorphAdorner</w:t>
+      </w:r>
+      <w:proofErr w:type="spellEnd"/>
+      <w:r>
+        <w:rPr>
+          <w:sz w:val="28"/>
+          <w:szCs w:val="28"/>
+        </w:rPr>
+        <w:t xml:space="preserve"> Java </w:t>
       </w:r>
       <w:r>
         <w:rPr>
@@ -23211,7 +23808,23 @@
           <w:sz w:val="28"/>
           <w:szCs w:val="28"/>
         </w:rPr>
-        <w:t xml:space="preserve"> (MorphAdorner also performs all of the POS tagging).  Incidentally, each</w:t>
+        <w:t xml:space="preserve"> (</w:t>
+      </w:r>
+      <w:proofErr w:type="spellStart"/>
+      <w:r>
+        <w:rPr>
+          <w:sz w:val="28"/>
+          <w:szCs w:val="28"/>
+        </w:rPr>
+        <w:t>MorphAdorner</w:t>
+      </w:r>
+      <w:proofErr w:type="spellEnd"/>
+      <w:r>
+        <w:rPr>
+          <w:sz w:val="28"/>
+          <w:szCs w:val="28"/>
+        </w:rPr>
+        <w:t xml:space="preserve"> also performs all of the POS tagging).  Incidentally, each</w:t>
       </w:r>
       <w:r>
         <w:rPr>
@@ -23260,7 +23873,23 @@
           <w:sz w:val="28"/>
           <w:szCs w:val="28"/>
         </w:rPr>
-        <w:t xml:space="preserve">‘wast’, </w:t>
+        <w:t>‘</w:t>
+      </w:r>
+      <w:proofErr w:type="spellStart"/>
+      <w:r>
+        <w:rPr>
+          <w:sz w:val="28"/>
+          <w:szCs w:val="28"/>
+        </w:rPr>
+        <w:t>wast</w:t>
+      </w:r>
+      <w:proofErr w:type="spellEnd"/>
+      <w:r>
+        <w:rPr>
+          <w:sz w:val="28"/>
+          <w:szCs w:val="28"/>
+        </w:rPr>
+        <w:t xml:space="preserve">’, </w:t>
       </w:r>
       <w:r>
         <w:rPr>
@@ -23316,7 +23945,15 @@
           <w:sz w:val="28"/>
           <w:szCs w:val="28"/>
         </w:rPr>
-        <w:t>Consequently, Lemma</w:t>
+        <w:t xml:space="preserve">Consequently, </w:t>
+      </w:r>
+      <w:proofErr w:type="spellStart"/>
+      <w:r>
+        <w:rPr>
+          <w:sz w:val="28"/>
+          <w:szCs w:val="28"/>
+        </w:rPr>
+        <w:t>Lemma</w:t>
       </w:r>
       <w:r>
         <w:rPr>
@@ -23325,6 +23962,7 @@
         </w:rPr>
         <w:t>ta</w:t>
       </w:r>
+      <w:proofErr w:type="spellEnd"/>
       <w:r>
         <w:rPr>
           <w:sz w:val="28"/>
@@ -23346,6 +23984,7 @@
         </w:rPr>
         <w:t xml:space="preserve"> </w:t>
       </w:r>
+      <w:proofErr w:type="spellStart"/>
       <w:r>
         <w:rPr>
           <w:sz w:val="28"/>
@@ -23360,6 +23999,7 @@
         </w:rPr>
         <w:t>ta</w:t>
       </w:r>
+      <w:proofErr w:type="spellEnd"/>
       <w:r>
         <w:rPr>
           <w:sz w:val="28"/>
@@ -23372,7 +24012,40 @@
           <w:sz w:val="28"/>
           <w:szCs w:val="28"/>
         </w:rPr>
-        <w:t xml:space="preserve">of WordKeys or OOVKeys  </w:t>
+        <w:t xml:space="preserve">of </w:t>
+      </w:r>
+      <w:proofErr w:type="spellStart"/>
+      <w:r>
+        <w:rPr>
+          <w:sz w:val="28"/>
+          <w:szCs w:val="28"/>
+        </w:rPr>
+        <w:t>WordKeys</w:t>
+      </w:r>
+      <w:proofErr w:type="spellEnd"/>
+      <w:r>
+        <w:rPr>
+          <w:sz w:val="28"/>
+          <w:szCs w:val="28"/>
+        </w:rPr>
+        <w:t xml:space="preserve"> or </w:t>
+      </w:r>
+      <w:proofErr w:type="spellStart"/>
+      <w:proofErr w:type="gramStart"/>
+      <w:r>
+        <w:rPr>
+          <w:sz w:val="28"/>
+          <w:szCs w:val="28"/>
+        </w:rPr>
+        <w:t>OOVKeys</w:t>
+      </w:r>
+      <w:proofErr w:type="spellEnd"/>
+      <w:r>
+        <w:rPr>
+          <w:sz w:val="28"/>
+          <w:szCs w:val="28"/>
+        </w:rPr>
+        <w:t xml:space="preserve">  </w:t>
       </w:r>
       <w:r>
         <w:rPr>
@@ -23381,6 +24054,7 @@
         </w:rPr>
         <w:t>(</w:t>
       </w:r>
+      <w:proofErr w:type="gramEnd"/>
       <w:r>
         <w:rPr>
           <w:sz w:val="28"/>
@@ -23408,8 +24082,17 @@
           <w:sz w:val="28"/>
           <w:szCs w:val="28"/>
         </w:rPr>
-        <w:t>-Lemmata</w:t>
-      </w:r>
+        <w:t>-</w:t>
+      </w:r>
+      <w:proofErr w:type="spellStart"/>
+      <w:r>
+        <w:rPr>
+          <w:sz w:val="28"/>
+          <w:szCs w:val="28"/>
+        </w:rPr>
+        <w:t>Lemmata</w:t>
+      </w:r>
+      <w:proofErr w:type="spellEnd"/>
       <w:r>
         <w:rPr>
           <w:sz w:val="28"/>
@@ -23508,11 +24191,16 @@
                               <w:t>OOV</w:t>
                             </w:r>
                             <w:r>
-                              <w:t>-Lemma</w:t>
+                              <w:t>-</w:t>
+                            </w:r>
+                            <w:proofErr w:type="spellStart"/>
+                            <w:r>
+                              <w:t>Lemma</w:t>
                             </w:r>
                             <w:r>
                               <w:t>ta</w:t>
                             </w:r>
+                            <w:proofErr w:type="spellEnd"/>
                             <w:r>
                               <w:t xml:space="preserve"> Content</w:t>
                             </w:r>
@@ -23566,11 +24254,16 @@
                         <w:t>OOV</w:t>
                       </w:r>
                       <w:r>
-                        <w:t>-Lemma</w:t>
+                        <w:t>-</w:t>
+                      </w:r>
+                      <w:proofErr w:type="spellStart"/>
+                      <w:r>
+                        <w:t>Lemma</w:t>
                       </w:r>
                       <w:r>
                         <w:t>ta</w:t>
                       </w:r>
+                      <w:proofErr w:type="spellEnd"/>
                       <w:r>
                         <w:t xml:space="preserve"> Content</w:t>
                       </w:r>
@@ -23821,8 +24514,19 @@
                 <w:color w:val="BDD6EE" w:themeColor="accent1" w:themeTint="66"/>
                 <w:sz w:val="24"/>
               </w:rPr>
-              <w:t>1 bits</w:t>
-            </w:r>
+              <w:t xml:space="preserve">1 </w:t>
+            </w:r>
+            <w:proofErr w:type="gramStart"/>
+            <w:r>
+              <w:rPr>
+                <w:rFonts w:ascii="Arial" w:eastAsia="Arial" w:hAnsi="Arial" w:cs="Arial"/>
+                <w:b/>
+                <w:color w:val="BDD6EE" w:themeColor="accent1" w:themeTint="66"/>
+                <w:sz w:val="24"/>
+              </w:rPr>
+              <w:t>bits</w:t>
+            </w:r>
+            <w:proofErr w:type="gramEnd"/>
           </w:p>
         </w:tc>
         <w:tc>
@@ -24086,8 +24790,13 @@
             <w:r>
               <w:t>(</w:t>
             </w:r>
-            <w:r>
-              <w:t xml:space="preserve">binary of </w:t>
+            <w:proofErr w:type="gramStart"/>
+            <w:r>
+              <w:t>binary</w:t>
+            </w:r>
+            <w:proofErr w:type="gramEnd"/>
+            <w:r>
+              <w:t xml:space="preserve"> of </w:t>
             </w:r>
             <w:r>
               <w:rPr>
@@ -24285,14 +24994,32 @@
           <w:sz w:val="28"/>
           <w:szCs w:val="28"/>
         </w:rPr>
-        <w:t xml:space="preserve">. This is an 5-bit </w:t>
-      </w:r>
+        <w:t xml:space="preserve">. This is </w:t>
+      </w:r>
+      <w:proofErr w:type="gramStart"/>
       <w:r>
         <w:rPr>
           <w:rFonts w:asciiTheme="minorHAnsi" w:hAnsiTheme="minorHAnsi" w:cstheme="minorHAnsi"/>
           <w:sz w:val="28"/>
           <w:szCs w:val="28"/>
         </w:rPr>
+        <w:t>an</w:t>
+      </w:r>
+      <w:proofErr w:type="gramEnd"/>
+      <w:r>
+        <w:rPr>
+          <w:rFonts w:asciiTheme="minorHAnsi" w:hAnsiTheme="minorHAnsi" w:cstheme="minorHAnsi"/>
+          <w:sz w:val="28"/>
+          <w:szCs w:val="28"/>
+        </w:rPr>
+        <w:t xml:space="preserve"> 5-bit </w:t>
+      </w:r>
+      <w:r>
+        <w:rPr>
+          <w:rFonts w:asciiTheme="minorHAnsi" w:hAnsiTheme="minorHAnsi" w:cstheme="minorHAnsi"/>
+          <w:sz w:val="28"/>
+          <w:szCs w:val="28"/>
+        </w:rPr>
         <w:t>encoded value</w:t>
       </w:r>
       <w:r>
@@ -24389,7 +25116,25 @@
           <w:sz w:val="28"/>
           <w:szCs w:val="28"/>
         </w:rPr>
-        <w:t>readable POS string can be found in the github repo</w:t>
+        <w:t xml:space="preserve">readable POS string can be found in the </w:t>
+      </w:r>
+      <w:proofErr w:type="spellStart"/>
+      <w:r>
+        <w:rPr>
+          <w:rFonts w:asciiTheme="minorHAnsi" w:hAnsiTheme="minorHAnsi" w:cstheme="minorHAnsi"/>
+          <w:sz w:val="28"/>
+          <w:szCs w:val="28"/>
+        </w:rPr>
+        <w:t>github</w:t>
+      </w:r>
+      <w:proofErr w:type="spellEnd"/>
+      <w:r>
+        <w:rPr>
+          <w:rFonts w:asciiTheme="minorHAnsi" w:hAnsiTheme="minorHAnsi" w:cstheme="minorHAnsi"/>
+          <w:sz w:val="28"/>
+          <w:szCs w:val="28"/>
+        </w:rPr>
+        <w:t xml:space="preserve"> repo</w:t>
       </w:r>
       <w:r>
         <w:rPr>
@@ -24714,6 +25459,7 @@
                 <w:szCs w:val="24"/>
               </w:rPr>
             </w:pPr>
+            <w:proofErr w:type="gramStart"/>
             <w:r>
               <w:rPr>
                 <w:rFonts w:ascii="Arial" w:eastAsia="Arial" w:hAnsi="Arial" w:cs="Arial"/>
@@ -24722,7 +25468,18 @@
                 <w:sz w:val="24"/>
                 <w:szCs w:val="24"/>
               </w:rPr>
-              <w:t>POS[0]</w:t>
+              <w:t>POS[</w:t>
+            </w:r>
+            <w:proofErr w:type="gramEnd"/>
+            <w:r>
+              <w:rPr>
+                <w:rFonts w:ascii="Arial" w:eastAsia="Arial" w:hAnsi="Arial" w:cs="Arial"/>
+                <w:b/>
+                <w:color w:val="FFFFFF" w:themeColor="background1"/>
+                <w:sz w:val="24"/>
+                <w:szCs w:val="24"/>
+              </w:rPr>
+              <w:t>0]</w:t>
             </w:r>
           </w:p>
           <w:p>
@@ -24782,6 +25539,7 @@
                 <w:szCs w:val="24"/>
               </w:rPr>
             </w:pPr>
+            <w:proofErr w:type="gramStart"/>
             <w:r>
               <w:rPr>
                 <w:rFonts w:ascii="Arial" w:eastAsia="Arial" w:hAnsi="Arial" w:cs="Arial"/>
@@ -24790,7 +25548,18 @@
                 <w:sz w:val="24"/>
                 <w:szCs w:val="24"/>
               </w:rPr>
-              <w:t>POS[1]</w:t>
+              <w:t>POS[</w:t>
+            </w:r>
+            <w:proofErr w:type="gramEnd"/>
+            <w:r>
+              <w:rPr>
+                <w:rFonts w:ascii="Arial" w:eastAsia="Arial" w:hAnsi="Arial" w:cs="Arial"/>
+                <w:b/>
+                <w:color w:val="FFFFFF" w:themeColor="background1"/>
+                <w:sz w:val="24"/>
+                <w:szCs w:val="24"/>
+              </w:rPr>
+              <w:t>1]</w:t>
             </w:r>
           </w:p>
           <w:p>
@@ -24850,6 +25619,7 @@
                 <w:szCs w:val="24"/>
               </w:rPr>
             </w:pPr>
+            <w:proofErr w:type="gramStart"/>
             <w:r>
               <w:rPr>
                 <w:rFonts w:ascii="Arial" w:eastAsia="Arial" w:hAnsi="Arial" w:cs="Arial"/>
@@ -24858,7 +25628,18 @@
                 <w:sz w:val="24"/>
                 <w:szCs w:val="24"/>
               </w:rPr>
-              <w:t>POS[2]</w:t>
+              <w:t>POS[</w:t>
+            </w:r>
+            <w:proofErr w:type="gramEnd"/>
+            <w:r>
+              <w:rPr>
+                <w:rFonts w:ascii="Arial" w:eastAsia="Arial" w:hAnsi="Arial" w:cs="Arial"/>
+                <w:b/>
+                <w:color w:val="FFFFFF" w:themeColor="background1"/>
+                <w:sz w:val="24"/>
+                <w:szCs w:val="24"/>
+              </w:rPr>
+              <w:t>2]</w:t>
             </w:r>
           </w:p>
           <w:p>
@@ -25123,56 +25904,9 @@
                 <w:sz w:val="16"/>
                 <w:szCs w:val="16"/>
               </w:rPr>
-              <w:t xml:space="preserve"> [ ]</w:t>
-            </w:r>
-          </w:p>
-        </w:tc>
-        <w:tc>
-          <w:tcPr>
-            <w:tcW w:w="990" w:type="dxa"/>
-            <w:tcBorders>
-              <w:top w:val="single" w:sz="12" w:space="0" w:color="auto"/>
-              <w:left w:val="single" w:sz="12" w:space="0" w:color="FFFFFF" w:themeColor="background1"/>
-              <w:bottom w:val="single" w:sz="12" w:space="0" w:color="000000" w:themeColor="text1"/>
-              <w:right w:val="single" w:sz="12" w:space="0" w:color="FFFFFF" w:themeColor="background1"/>
-            </w:tcBorders>
-            <w:shd w:val="clear" w:color="auto" w:fill="000000"/>
-            <w:vAlign w:val="center"/>
-          </w:tcPr>
-          <w:p>
-            <w:pPr>
-              <w:keepNext/>
-              <w:keepLines/>
-              <w:ind w:left="14"/>
-              <w:rPr>
-                <w:rFonts w:ascii="Arial" w:eastAsia="Arial" w:hAnsi="Arial" w:cs="Arial"/>
-                <w:b/>
-                <w:color w:val="FFFFFF"/>
-                <w:sz w:val="24"/>
-              </w:rPr>
-            </w:pPr>
-            <w:r>
-              <w:rPr>
-                <w:rFonts w:ascii="Arial" w:eastAsia="Arial" w:hAnsi="Arial" w:cs="Arial"/>
-                <w:b/>
-                <w:color w:val="FFFFFF"/>
-                <w:sz w:val="24"/>
-              </w:rPr>
-              <w:t>Display</w:t>
-            </w:r>
-          </w:p>
-          <w:p>
-            <w:pPr>
-              <w:keepNext/>
-              <w:keepLines/>
-              <w:ind w:left="14"/>
-              <w:rPr>
-                <w:rFonts w:ascii="Arial" w:eastAsia="Arial" w:hAnsi="Arial" w:cs="Arial"/>
-                <w:b/>
-                <w:color w:val="FFFFFF"/>
-                <w:sz w:val="24"/>
-              </w:rPr>
-            </w:pPr>
+              <w:t xml:space="preserve"> </w:t>
+            </w:r>
+            <w:proofErr w:type="gramStart"/>
             <w:r>
               <w:rPr>
                 <w:rFonts w:ascii="Arial" w:eastAsia="Arial" w:hAnsi="Arial" w:cs="Arial"/>
@@ -25181,8 +25915,58 @@
                 <w:sz w:val="16"/>
                 <w:szCs w:val="16"/>
               </w:rPr>
-              <w:t>char[</w:t>
-            </w:r>
+              <w:t>[ ]</w:t>
+            </w:r>
+            <w:proofErr w:type="gramEnd"/>
+          </w:p>
+        </w:tc>
+        <w:tc>
+          <w:tcPr>
+            <w:tcW w:w="990" w:type="dxa"/>
+            <w:tcBorders>
+              <w:top w:val="single" w:sz="12" w:space="0" w:color="auto"/>
+              <w:left w:val="single" w:sz="12" w:space="0" w:color="FFFFFF" w:themeColor="background1"/>
+              <w:bottom w:val="single" w:sz="12" w:space="0" w:color="000000" w:themeColor="text1"/>
+              <w:right w:val="single" w:sz="12" w:space="0" w:color="FFFFFF" w:themeColor="background1"/>
+            </w:tcBorders>
+            <w:shd w:val="clear" w:color="auto" w:fill="000000"/>
+            <w:vAlign w:val="center"/>
+          </w:tcPr>
+          <w:p>
+            <w:pPr>
+              <w:keepNext/>
+              <w:keepLines/>
+              <w:ind w:left="14"/>
+              <w:rPr>
+                <w:rFonts w:ascii="Arial" w:eastAsia="Arial" w:hAnsi="Arial" w:cs="Arial"/>
+                <w:b/>
+                <w:color w:val="FFFFFF"/>
+                <w:sz w:val="24"/>
+              </w:rPr>
+            </w:pPr>
+            <w:r>
+              <w:rPr>
+                <w:rFonts w:ascii="Arial" w:eastAsia="Arial" w:hAnsi="Arial" w:cs="Arial"/>
+                <w:b/>
+                <w:color w:val="FFFFFF"/>
+                <w:sz w:val="24"/>
+              </w:rPr>
+              <w:t>Display</w:t>
+            </w:r>
+          </w:p>
+          <w:p>
+            <w:pPr>
+              <w:keepNext/>
+              <w:keepLines/>
+              <w:ind w:left="14"/>
+              <w:rPr>
+                <w:rFonts w:ascii="Arial" w:eastAsia="Arial" w:hAnsi="Arial" w:cs="Arial"/>
+                <w:b/>
+                <w:color w:val="FFFFFF"/>
+                <w:sz w:val="24"/>
+              </w:rPr>
+            </w:pPr>
+            <w:proofErr w:type="gramStart"/>
             <w:r>
               <w:rPr>
                 <w:rFonts w:ascii="Arial" w:eastAsia="Arial" w:hAnsi="Arial" w:cs="Arial"/>
@@ -25191,8 +25975,9 @@
                 <w:sz w:val="16"/>
                 <w:szCs w:val="16"/>
               </w:rPr>
-              <w:t xml:space="preserve"> </w:t>
-            </w:r>
+              <w:t>char[</w:t>
+            </w:r>
+            <w:proofErr w:type="gramEnd"/>
             <w:r>
               <w:rPr>
                 <w:rFonts w:ascii="Arial" w:eastAsia="Arial" w:hAnsi="Arial" w:cs="Arial"/>
@@ -25201,56 +25986,8 @@
                 <w:sz w:val="16"/>
                 <w:szCs w:val="16"/>
               </w:rPr>
-              <w:t>]</w:t>
-            </w:r>
-          </w:p>
-        </w:tc>
-        <w:tc>
-          <w:tcPr>
-            <w:tcW w:w="1085" w:type="dxa"/>
-            <w:tcBorders>
-              <w:top w:val="single" w:sz="12" w:space="0" w:color="auto"/>
-              <w:left w:val="single" w:sz="12" w:space="0" w:color="FFFFFF" w:themeColor="background1"/>
-              <w:bottom w:val="single" w:sz="12" w:space="0" w:color="000000" w:themeColor="text1"/>
-              <w:right w:val="single" w:sz="12" w:space="0" w:color="auto"/>
-            </w:tcBorders>
-            <w:shd w:val="clear" w:color="auto" w:fill="000000"/>
-            <w:vAlign w:val="center"/>
-          </w:tcPr>
-          <w:p>
-            <w:pPr>
-              <w:keepNext/>
-              <w:keepLines/>
-              <w:ind w:left="14"/>
-              <w:rPr>
-                <w:rFonts w:ascii="Arial" w:eastAsia="Arial" w:hAnsi="Arial" w:cs="Arial"/>
-                <w:b/>
-                <w:color w:val="FFFFFF"/>
-                <w:sz w:val="24"/>
-              </w:rPr>
-            </w:pPr>
-            <w:r>
-              <w:rPr>
-                <w:rFonts w:ascii="Arial" w:eastAsia="Arial" w:hAnsi="Arial" w:cs="Arial"/>
-                <w:b/>
-                <w:color w:val="FFFFFF"/>
-                <w:sz w:val="24"/>
-              </w:rPr>
-              <w:t>Modern</w:t>
-            </w:r>
-          </w:p>
-          <w:p>
-            <w:pPr>
-              <w:keepNext/>
-              <w:keepLines/>
-              <w:ind w:left="14"/>
-              <w:rPr>
-                <w:rFonts w:ascii="Arial" w:eastAsia="Arial" w:hAnsi="Arial" w:cs="Arial"/>
-                <w:b/>
-                <w:color w:val="FFFFFF"/>
-                <w:sz w:val="24"/>
-              </w:rPr>
-            </w:pPr>
+              <w:t xml:space="preserve"> </w:t>
+            </w:r>
             <w:r>
               <w:rPr>
                 <w:rFonts w:ascii="Arial" w:eastAsia="Arial" w:hAnsi="Arial" w:cs="Arial"/>
@@ -25259,8 +25996,56 @@
                 <w:sz w:val="16"/>
                 <w:szCs w:val="16"/>
               </w:rPr>
-              <w:t>char</w:t>
-            </w:r>
+              <w:t>]</w:t>
+            </w:r>
+          </w:p>
+        </w:tc>
+        <w:tc>
+          <w:tcPr>
+            <w:tcW w:w="1085" w:type="dxa"/>
+            <w:tcBorders>
+              <w:top w:val="single" w:sz="12" w:space="0" w:color="auto"/>
+              <w:left w:val="single" w:sz="12" w:space="0" w:color="FFFFFF" w:themeColor="background1"/>
+              <w:bottom w:val="single" w:sz="12" w:space="0" w:color="000000" w:themeColor="text1"/>
+              <w:right w:val="single" w:sz="12" w:space="0" w:color="auto"/>
+            </w:tcBorders>
+            <w:shd w:val="clear" w:color="auto" w:fill="000000"/>
+            <w:vAlign w:val="center"/>
+          </w:tcPr>
+          <w:p>
+            <w:pPr>
+              <w:keepNext/>
+              <w:keepLines/>
+              <w:ind w:left="14"/>
+              <w:rPr>
+                <w:rFonts w:ascii="Arial" w:eastAsia="Arial" w:hAnsi="Arial" w:cs="Arial"/>
+                <w:b/>
+                <w:color w:val="FFFFFF"/>
+                <w:sz w:val="24"/>
+              </w:rPr>
+            </w:pPr>
+            <w:r>
+              <w:rPr>
+                <w:rFonts w:ascii="Arial" w:eastAsia="Arial" w:hAnsi="Arial" w:cs="Arial"/>
+                <w:b/>
+                <w:color w:val="FFFFFF"/>
+                <w:sz w:val="24"/>
+              </w:rPr>
+              <w:t>Modern</w:t>
+            </w:r>
+          </w:p>
+          <w:p>
+            <w:pPr>
+              <w:keepNext/>
+              <w:keepLines/>
+              <w:ind w:left="14"/>
+              <w:rPr>
+                <w:rFonts w:ascii="Arial" w:eastAsia="Arial" w:hAnsi="Arial" w:cs="Arial"/>
+                <w:b/>
+                <w:color w:val="FFFFFF"/>
+                <w:sz w:val="24"/>
+              </w:rPr>
+            </w:pPr>
             <w:r>
               <w:rPr>
                 <w:rFonts w:ascii="Arial" w:eastAsia="Arial" w:hAnsi="Arial" w:cs="Arial"/>
@@ -25269,8 +26054,30 @@
                 <w:sz w:val="16"/>
                 <w:szCs w:val="16"/>
               </w:rPr>
-              <w:t xml:space="preserve"> [ ]</w:t>
-            </w:r>
+              <w:t>char</w:t>
+            </w:r>
+            <w:r>
+              <w:rPr>
+                <w:rFonts w:ascii="Arial" w:eastAsia="Arial" w:hAnsi="Arial" w:cs="Arial"/>
+                <w:b/>
+                <w:color w:val="FFFFFF"/>
+                <w:sz w:val="16"/>
+                <w:szCs w:val="16"/>
+              </w:rPr>
+              <w:t xml:space="preserve"> </w:t>
+            </w:r>
+            <w:proofErr w:type="gramStart"/>
+            <w:r>
+              <w:rPr>
+                <w:rFonts w:ascii="Arial" w:eastAsia="Arial" w:hAnsi="Arial" w:cs="Arial"/>
+                <w:b/>
+                <w:color w:val="FFFFFF"/>
+                <w:sz w:val="16"/>
+                <w:szCs w:val="16"/>
+              </w:rPr>
+              <w:t>[ ]</w:t>
+            </w:r>
+            <w:proofErr w:type="gramEnd"/>
           </w:p>
         </w:tc>
       </w:tr>
@@ -25936,6 +26743,7 @@
               </w:rPr>
               <w:t xml:space="preserve">Entities = </w:t>
             </w:r>
+            <w:proofErr w:type="gramStart"/>
             <w:r>
               <w:rPr>
                 <w:rFonts w:eastAsia="Arial" w:cstheme="minorHAnsi"/>
@@ -25943,6 +26751,7 @@
               </w:rPr>
               <w:t>{ }</w:t>
             </w:r>
+            <w:proofErr w:type="gramEnd"/>
           </w:p>
           <w:p>
             <w:pPr>
@@ -26218,6 +27027,7 @@
                 <w:color w:val="808080" w:themeColor="background1" w:themeShade="80"/>
               </w:rPr>
             </w:pPr>
+            <w:proofErr w:type="spellStart"/>
             <w:r>
               <w:rPr>
                 <w:rFonts w:eastAsia="Arial" w:cstheme="minorHAnsi"/>
@@ -26225,6 +27035,7 @@
               </w:rPr>
               <w:t>i</w:t>
             </w:r>
+            <w:proofErr w:type="spellEnd"/>
           </w:p>
         </w:tc>
         <w:tc>
@@ -26297,6 +27108,7 @@
               </w:rPr>
               <w:t xml:space="preserve">Entities = </w:t>
             </w:r>
+            <w:proofErr w:type="gramStart"/>
             <w:r>
               <w:rPr>
                 <w:rFonts w:eastAsia="Arial" w:cstheme="minorHAnsi"/>
@@ -26304,6 +27116,7 @@
               </w:rPr>
               <w:t>{ }</w:t>
             </w:r>
+            <w:proofErr w:type="gramEnd"/>
           </w:p>
           <w:p>
             <w:pPr>
@@ -26986,6 +27799,7 @@
                 <w:color w:val="808080" w:themeColor="background1" w:themeShade="80"/>
               </w:rPr>
             </w:pPr>
+            <w:proofErr w:type="spellStart"/>
             <w:r>
               <w:rPr>
                 <w:rFonts w:eastAsia="Arial" w:cstheme="minorHAnsi"/>
@@ -26993,6 +27807,7 @@
               </w:rPr>
               <w:t>adam</w:t>
             </w:r>
+            <w:proofErr w:type="spellEnd"/>
           </w:p>
         </w:tc>
         <w:tc>
@@ -27493,6 +28308,7 @@
               </w:rPr>
               <w:t xml:space="preserve">Entities = </w:t>
             </w:r>
+            <w:proofErr w:type="gramStart"/>
             <w:r>
               <w:rPr>
                 <w:rFonts w:eastAsia="Arial" w:cstheme="minorHAnsi"/>
@@ -27500,6 +28316,7 @@
               </w:rPr>
               <w:t>{ }</w:t>
             </w:r>
+            <w:proofErr w:type="gramEnd"/>
           </w:p>
           <w:p>
             <w:pPr>
@@ -27812,12 +28629,14 @@
                 <w:color w:val="808080" w:themeColor="background1" w:themeShade="80"/>
               </w:rPr>
             </w:pPr>
+            <w:proofErr w:type="spellStart"/>
             <w:r>
               <w:rPr>
                 <w:rFonts w:eastAsia="Arial" w:cstheme="minorHAnsi"/>
               </w:rPr>
               <w:t>Mahershalalhashbaz</w:t>
             </w:r>
+            <w:proofErr w:type="spellEnd"/>
           </w:p>
         </w:tc>
         <w:tc>
@@ -27850,8 +28669,30 @@
               <w:rPr>
                 <w:rFonts w:eastAsia="Arial" w:cstheme="minorHAnsi"/>
               </w:rPr>
-              <w:t>aher-shalal-hash-baz</w:t>
-            </w:r>
+              <w:t>aher-</w:t>
+            </w:r>
+            <w:proofErr w:type="spellStart"/>
+            <w:r>
+              <w:rPr>
+                <w:rFonts w:eastAsia="Arial" w:cstheme="minorHAnsi"/>
+              </w:rPr>
+              <w:t>shalal</w:t>
+            </w:r>
+            <w:proofErr w:type="spellEnd"/>
+            <w:r>
+              <w:rPr>
+                <w:rFonts w:eastAsia="Arial" w:cstheme="minorHAnsi"/>
+              </w:rPr>
+              <w:t>-hash-</w:t>
+            </w:r>
+            <w:proofErr w:type="spellStart"/>
+            <w:r>
+              <w:rPr>
+                <w:rFonts w:eastAsia="Arial" w:cstheme="minorHAnsi"/>
+              </w:rPr>
+              <w:t>baz</w:t>
+            </w:r>
+            <w:proofErr w:type="spellEnd"/>
           </w:p>
         </w:tc>
         <w:tc>
@@ -27901,6 +28742,7 @@
               </w:rPr>
               <w:t xml:space="preserve">Entities = </w:t>
             </w:r>
+            <w:proofErr w:type="gramStart"/>
             <w:r>
               <w:rPr>
                 <w:rFonts w:eastAsia="Arial" w:cstheme="minorHAnsi"/>
@@ -27908,6 +28750,7 @@
               </w:rPr>
               <w:t>{ }</w:t>
             </w:r>
+            <w:proofErr w:type="gramEnd"/>
           </w:p>
           <w:p>
             <w:pPr>
@@ -28340,14 +29183,32 @@
           <w:sz w:val="28"/>
           <w:szCs w:val="28"/>
         </w:rPr>
-        <w:t xml:space="preserve">the PN+POS(12) </w:t>
-      </w:r>
+        <w:t>the PN+</w:t>
+      </w:r>
+      <w:proofErr w:type="gramStart"/>
       <w:r>
         <w:rPr>
           <w:rFonts w:asciiTheme="minorHAnsi" w:hAnsiTheme="minorHAnsi" w:cstheme="minorHAnsi"/>
           <w:sz w:val="28"/>
           <w:szCs w:val="28"/>
         </w:rPr>
+        <w:t>POS(</w:t>
+      </w:r>
+      <w:proofErr w:type="gramEnd"/>
+      <w:r>
+        <w:rPr>
+          <w:rFonts w:asciiTheme="minorHAnsi" w:hAnsiTheme="minorHAnsi" w:cstheme="minorHAnsi"/>
+          <w:sz w:val="28"/>
+          <w:szCs w:val="28"/>
+        </w:rPr>
+        <w:t xml:space="preserve">12) </w:t>
+      </w:r>
+      <w:r>
+        <w:rPr>
+          <w:rFonts w:asciiTheme="minorHAnsi" w:hAnsiTheme="minorHAnsi" w:cstheme="minorHAnsi"/>
+          <w:sz w:val="28"/>
+          <w:szCs w:val="28"/>
+        </w:rPr>
         <w:t xml:space="preserve">field and </w:t>
       </w:r>
       <w:r>
@@ -28428,14 +29289,50 @@
           <w:sz w:val="28"/>
           <w:szCs w:val="28"/>
         </w:rPr>
-        <w:t xml:space="preserve">but related manners.  POS(12) is entirely bitwise, and therefore easier to make programmatic determinations based upon that field. POS(32) is a 5-bit encoded string. Decoding the 32-bit value into a string can be performed using the reference code cited </w:t>
-      </w:r>
+        <w:t xml:space="preserve">but related manners.  </w:t>
+      </w:r>
+      <w:proofErr w:type="gramStart"/>
       <w:r>
         <w:rPr>
           <w:rFonts w:asciiTheme="minorHAnsi" w:hAnsiTheme="minorHAnsi" w:cstheme="minorHAnsi"/>
           <w:sz w:val="28"/>
           <w:szCs w:val="28"/>
         </w:rPr>
+        <w:t>POS(</w:t>
+      </w:r>
+      <w:proofErr w:type="gramEnd"/>
+      <w:r>
+        <w:rPr>
+          <w:rFonts w:asciiTheme="minorHAnsi" w:hAnsiTheme="minorHAnsi" w:cstheme="minorHAnsi"/>
+          <w:sz w:val="28"/>
+          <w:szCs w:val="28"/>
+        </w:rPr>
+        <w:t xml:space="preserve">12) is entirely bitwise, and therefore easier to make programmatic determinations based upon that field. </w:t>
+      </w:r>
+      <w:proofErr w:type="gramStart"/>
+      <w:r>
+        <w:rPr>
+          <w:rFonts w:asciiTheme="minorHAnsi" w:hAnsiTheme="minorHAnsi" w:cstheme="minorHAnsi"/>
+          <w:sz w:val="28"/>
+          <w:szCs w:val="28"/>
+        </w:rPr>
+        <w:t>POS(</w:t>
+      </w:r>
+      <w:proofErr w:type="gramEnd"/>
+      <w:r>
+        <w:rPr>
+          <w:rFonts w:asciiTheme="minorHAnsi" w:hAnsiTheme="minorHAnsi" w:cstheme="minorHAnsi"/>
+          <w:sz w:val="28"/>
+          <w:szCs w:val="28"/>
+        </w:rPr>
+        <w:t xml:space="preserve">32) is a 5-bit encoded string. Decoding the 32-bit value into a string can be performed using the reference code cited </w:t>
+      </w:r>
+      <w:r>
+        <w:rPr>
+          <w:rFonts w:asciiTheme="minorHAnsi" w:hAnsiTheme="minorHAnsi" w:cstheme="minorHAnsi"/>
+          <w:sz w:val="28"/>
+          <w:szCs w:val="28"/>
+        </w:rPr>
         <w:t xml:space="preserve">on this page </w:t>
       </w:r>
       <w:r>
@@ -28460,22 +29357,68 @@
           <w:sz w:val="28"/>
           <w:szCs w:val="28"/>
         </w:rPr>
-        <w:t xml:space="preserve"> Morph-Adorner (also cited below). POS(12) is derived both from the MorphAdorner tag and innate knowledge in the Digital-AV compiler of pronouns and morphology. </w:t>
-      </w:r>
+        <w:t xml:space="preserve"> Morph-Adorner (also cited below). </w:t>
+      </w:r>
+      <w:proofErr w:type="gramStart"/>
       <w:r>
         <w:rPr>
           <w:rFonts w:asciiTheme="minorHAnsi" w:hAnsiTheme="minorHAnsi" w:cstheme="minorHAnsi"/>
           <w:sz w:val="28"/>
           <w:szCs w:val="28"/>
         </w:rPr>
-        <w:t>POS(32) is an encoded human-readable string.</w:t>
-      </w:r>
+        <w:t>POS(</w:t>
+      </w:r>
+      <w:proofErr w:type="gramEnd"/>
       <w:r>
         <w:rPr>
           <w:rFonts w:asciiTheme="minorHAnsi" w:hAnsiTheme="minorHAnsi" w:cstheme="minorHAnsi"/>
           <w:sz w:val="28"/>
           <w:szCs w:val="28"/>
         </w:rPr>
+        <w:t xml:space="preserve">12) is derived both from the </w:t>
+      </w:r>
+      <w:proofErr w:type="spellStart"/>
+      <w:r>
+        <w:rPr>
+          <w:rFonts w:asciiTheme="minorHAnsi" w:hAnsiTheme="minorHAnsi" w:cstheme="minorHAnsi"/>
+          <w:sz w:val="28"/>
+          <w:szCs w:val="28"/>
+        </w:rPr>
+        <w:t>MorphAdorner</w:t>
+      </w:r>
+      <w:proofErr w:type="spellEnd"/>
+      <w:r>
+        <w:rPr>
+          <w:rFonts w:asciiTheme="minorHAnsi" w:hAnsiTheme="minorHAnsi" w:cstheme="minorHAnsi"/>
+          <w:sz w:val="28"/>
+          <w:szCs w:val="28"/>
+        </w:rPr>
+        <w:t xml:space="preserve"> tag and innate knowledge in the Digital-AV compiler of pronouns and morphology. </w:t>
+      </w:r>
+      <w:proofErr w:type="gramStart"/>
+      <w:r>
+        <w:rPr>
+          <w:rFonts w:asciiTheme="minorHAnsi" w:hAnsiTheme="minorHAnsi" w:cstheme="minorHAnsi"/>
+          <w:sz w:val="28"/>
+          <w:szCs w:val="28"/>
+        </w:rPr>
+        <w:t>POS(</w:t>
+      </w:r>
+      <w:proofErr w:type="gramEnd"/>
+      <w:r>
+        <w:rPr>
+          <w:rFonts w:asciiTheme="minorHAnsi" w:hAnsiTheme="minorHAnsi" w:cstheme="minorHAnsi"/>
+          <w:sz w:val="28"/>
+          <w:szCs w:val="28"/>
+        </w:rPr>
+        <w:t>32) is an encoded human-readable string.</w:t>
+      </w:r>
+      <w:r>
+        <w:rPr>
+          <w:rFonts w:asciiTheme="minorHAnsi" w:hAnsiTheme="minorHAnsi" w:cstheme="minorHAnsi"/>
+          <w:sz w:val="28"/>
+          <w:szCs w:val="28"/>
+        </w:rPr>
         <w:t xml:space="preserve"> An </w:t>
       </w:r>
       <w:r>
@@ -28502,20 +29445,30 @@
         </w:rPr>
         <w:t xml:space="preserve">each </w:t>
       </w:r>
+      <w:proofErr w:type="gramStart"/>
       <w:r>
         <w:rPr>
           <w:rFonts w:asciiTheme="minorHAnsi" w:hAnsiTheme="minorHAnsi" w:cstheme="minorHAnsi"/>
           <w:sz w:val="28"/>
           <w:szCs w:val="28"/>
         </w:rPr>
-        <w:t xml:space="preserve">POS(32) </w:t>
-      </w:r>
+        <w:t>POS(</w:t>
+      </w:r>
+      <w:proofErr w:type="gramEnd"/>
       <w:r>
         <w:rPr>
           <w:rFonts w:asciiTheme="minorHAnsi" w:hAnsiTheme="minorHAnsi" w:cstheme="minorHAnsi"/>
           <w:sz w:val="28"/>
           <w:szCs w:val="28"/>
         </w:rPr>
+        <w:t xml:space="preserve">32) </w:t>
+      </w:r>
+      <w:r>
+        <w:rPr>
+          <w:rFonts w:asciiTheme="minorHAnsi" w:hAnsiTheme="minorHAnsi" w:cstheme="minorHAnsi"/>
+          <w:sz w:val="28"/>
+          <w:szCs w:val="28"/>
+        </w:rPr>
         <w:t xml:space="preserve">value </w:t>
       </w:r>
       <w:r>
@@ -28612,7 +29565,25 @@
           <w:sz w:val="28"/>
           <w:szCs w:val="28"/>
         </w:rPr>
-        <w:t>.  AV-Lexicon contains only POS(32) references, and no POS(12) references.</w:t>
+        <w:t xml:space="preserve">.  AV-Lexicon contains only </w:t>
+      </w:r>
+      <w:proofErr w:type="gramStart"/>
+      <w:r>
+        <w:rPr>
+          <w:rFonts w:asciiTheme="minorHAnsi" w:hAnsiTheme="minorHAnsi" w:cstheme="minorHAnsi"/>
+          <w:sz w:val="28"/>
+          <w:szCs w:val="28"/>
+        </w:rPr>
+        <w:t>POS(</w:t>
+      </w:r>
+      <w:proofErr w:type="gramEnd"/>
+      <w:r>
+        <w:rPr>
+          <w:rFonts w:asciiTheme="minorHAnsi" w:hAnsiTheme="minorHAnsi" w:cstheme="minorHAnsi"/>
+          <w:sz w:val="28"/>
+          <w:szCs w:val="28"/>
+        </w:rPr>
+        <w:t>32) references, and no POS(12) references.</w:t>
       </w:r>
     </w:p>
     <w:p>
@@ -28649,7 +29620,25 @@
           <w:sz w:val="28"/>
           <w:szCs w:val="28"/>
         </w:rPr>
-        <w:t xml:space="preserve">PN+POS(12) field </w:t>
+        <w:t>PN+</w:t>
+      </w:r>
+      <w:proofErr w:type="gramStart"/>
+      <w:r>
+        <w:rPr>
+          <w:rFonts w:asciiTheme="minorHAnsi" w:hAnsiTheme="minorHAnsi" w:cstheme="minorHAnsi"/>
+          <w:sz w:val="28"/>
+          <w:szCs w:val="28"/>
+        </w:rPr>
+        <w:t>POS(</w:t>
+      </w:r>
+      <w:proofErr w:type="gramEnd"/>
+      <w:r>
+        <w:rPr>
+          <w:rFonts w:asciiTheme="minorHAnsi" w:hAnsiTheme="minorHAnsi" w:cstheme="minorHAnsi"/>
+          <w:sz w:val="28"/>
+          <w:szCs w:val="28"/>
+        </w:rPr>
+        <w:t xml:space="preserve">12) field </w:t>
       </w:r>
       <w:r>
         <w:rPr>
@@ -28744,6 +29733,7 @@
           <w:t>https://github.com/kwonus/AVXText/blob/master/FiveBitEncoding.cs</w:t>
         </w:r>
       </w:hyperlink>
+      <w:proofErr w:type="gramStart"/>
       <w:r>
         <w:t xml:space="preserve">   </w:t>
       </w:r>
@@ -28755,6 +29745,7 @@
         </w:rPr>
         <w:t>[</w:t>
       </w:r>
+      <w:proofErr w:type="gramEnd"/>
       <w:r>
         <w:t xml:space="preserve"> </w:t>
       </w:r>
@@ -28780,6 +29771,7 @@
         </w:rPr>
         <w:t xml:space="preserve">string </w:t>
       </w:r>
+      <w:proofErr w:type="spellStart"/>
       <w:r>
         <w:rPr>
           <w:b/>
@@ -28787,6 +29779,7 @@
         </w:rPr>
         <w:t>DecodePOS</w:t>
       </w:r>
+      <w:proofErr w:type="spellEnd"/>
       <w:r>
         <w:rPr>
           <w:b/>
@@ -28917,6 +29910,7 @@
                 <w:sz w:val="24"/>
               </w:rPr>
             </w:pPr>
+            <w:proofErr w:type="spellStart"/>
             <w:r>
               <w:rPr>
                 <w:rFonts w:ascii="Arial" w:eastAsia="Arial" w:hAnsi="Arial" w:cs="Arial"/>
@@ -28926,6 +29920,7 @@
               </w:rPr>
               <w:t>WordKey</w:t>
             </w:r>
+            <w:proofErr w:type="spellEnd"/>
           </w:p>
           <w:p>
             <w:pPr>
@@ -29357,12 +30352,37 @@
                 <w:color w:val="000000" w:themeColor="text1"/>
               </w:rPr>
             </w:pPr>
+            <w:proofErr w:type="spellStart"/>
             <w:r>
               <w:rPr>
                 <w:rFonts w:eastAsia="Arial" w:cstheme="minorHAnsi"/>
                 <w:color w:val="000000" w:themeColor="text1"/>
               </w:rPr>
-              <w:t xml:space="preserve">AVLexicon WordKey for </w:t>
+              <w:t>AVLexicon</w:t>
+            </w:r>
+            <w:proofErr w:type="spellEnd"/>
+            <w:r>
+              <w:rPr>
+                <w:rFonts w:eastAsia="Arial" w:cstheme="minorHAnsi"/>
+                <w:color w:val="000000" w:themeColor="text1"/>
+              </w:rPr>
+              <w:t xml:space="preserve"> </w:t>
+            </w:r>
+            <w:proofErr w:type="spellStart"/>
+            <w:r>
+              <w:rPr>
+                <w:rFonts w:eastAsia="Arial" w:cstheme="minorHAnsi"/>
+                <w:color w:val="000000" w:themeColor="text1"/>
+              </w:rPr>
+              <w:t>WordKey</w:t>
+            </w:r>
+            <w:proofErr w:type="spellEnd"/>
+            <w:r>
+              <w:rPr>
+                <w:rFonts w:eastAsia="Arial" w:cstheme="minorHAnsi"/>
+                <w:color w:val="000000" w:themeColor="text1"/>
+              </w:rPr>
+              <w:t xml:space="preserve"> for </w:t>
             </w:r>
             <w:r>
               <w:rPr>
@@ -29583,12 +30603,37 @@
                 <w:color w:val="000000" w:themeColor="text1"/>
               </w:rPr>
             </w:pPr>
+            <w:proofErr w:type="spellStart"/>
             <w:r>
               <w:rPr>
                 <w:rFonts w:eastAsia="Arial" w:cstheme="minorHAnsi"/>
                 <w:color w:val="000000" w:themeColor="text1"/>
               </w:rPr>
-              <w:t xml:space="preserve">AVLexicon WordKey for </w:t>
+              <w:t>AVLexicon</w:t>
+            </w:r>
+            <w:proofErr w:type="spellEnd"/>
+            <w:r>
+              <w:rPr>
+                <w:rFonts w:eastAsia="Arial" w:cstheme="minorHAnsi"/>
+                <w:color w:val="000000" w:themeColor="text1"/>
+              </w:rPr>
+              <w:t xml:space="preserve"> </w:t>
+            </w:r>
+            <w:proofErr w:type="spellStart"/>
+            <w:r>
+              <w:rPr>
+                <w:rFonts w:eastAsia="Arial" w:cstheme="minorHAnsi"/>
+                <w:color w:val="000000" w:themeColor="text1"/>
+              </w:rPr>
+              <w:t>WordKey</w:t>
+            </w:r>
+            <w:proofErr w:type="spellEnd"/>
+            <w:r>
+              <w:rPr>
+                <w:rFonts w:eastAsia="Arial" w:cstheme="minorHAnsi"/>
+                <w:color w:val="000000" w:themeColor="text1"/>
+              </w:rPr>
+              <w:t xml:space="preserve"> for </w:t>
             </w:r>
             <w:r>
               <w:rPr>
@@ -29783,20 +30828,47 @@
                 <w:color w:val="000000" w:themeColor="text1"/>
               </w:rPr>
             </w:pPr>
+            <w:proofErr w:type="spellStart"/>
             <w:r>
               <w:rPr>
                 <w:rFonts w:eastAsia="Arial" w:cstheme="minorHAnsi"/>
                 <w:color w:val="000000" w:themeColor="text1"/>
               </w:rPr>
-              <w:t xml:space="preserve">AVLexicon WordKey for </w:t>
-            </w:r>
+              <w:t>AVLexicon</w:t>
+            </w:r>
+            <w:proofErr w:type="spellEnd"/>
             <w:r>
               <w:rPr>
                 <w:rFonts w:eastAsia="Arial" w:cstheme="minorHAnsi"/>
                 <w:color w:val="000000" w:themeColor="text1"/>
               </w:rPr>
+              <w:t xml:space="preserve"> </w:t>
+            </w:r>
+            <w:proofErr w:type="spellStart"/>
+            <w:r>
+              <w:rPr>
+                <w:rFonts w:eastAsia="Arial" w:cstheme="minorHAnsi"/>
+                <w:color w:val="000000" w:themeColor="text1"/>
+              </w:rPr>
+              <w:t>WordKey</w:t>
+            </w:r>
+            <w:proofErr w:type="spellEnd"/>
+            <w:r>
+              <w:rPr>
+                <w:rFonts w:eastAsia="Arial" w:cstheme="minorHAnsi"/>
+                <w:color w:val="000000" w:themeColor="text1"/>
+              </w:rPr>
+              <w:t xml:space="preserve"> for </w:t>
+            </w:r>
+            <w:proofErr w:type="spellStart"/>
+            <w:r>
+              <w:rPr>
+                <w:rFonts w:eastAsia="Arial" w:cstheme="minorHAnsi"/>
+                <w:color w:val="000000" w:themeColor="text1"/>
+              </w:rPr>
               <w:t>Abagtha</w:t>
             </w:r>
+            <w:proofErr w:type="spellEnd"/>
           </w:p>
         </w:tc>
         <w:tc>
@@ -30002,7 +31074,15 @@
         <w:ind w:right="126"/>
       </w:pPr>
       <w:r>
-        <w:t xml:space="preserve">AV-Names.dxi is </w:t>
+        <w:t>AV-</w:t>
+      </w:r>
+      <w:proofErr w:type="spellStart"/>
+      <w:r>
+        <w:t>Names.dxi</w:t>
+      </w:r>
+      <w:proofErr w:type="spellEnd"/>
+      <w:r>
+        <w:t xml:space="preserve"> is </w:t>
       </w:r>
       <w:r>
         <w:t xml:space="preserve">a </w:t>
@@ -30313,15 +31393,17 @@
           <w:sz w:val="20"/>
           <w:szCs w:val="20"/>
         </w:rPr>
-        <w:t xml:space="preserve"> RemObjects Oxygene</w:t>
-      </w:r>
+        <w:t xml:space="preserve"> </w:t>
+      </w:r>
+      <w:proofErr w:type="spellStart"/>
       <w:r>
         <w:rPr>
           <w:sz w:val="20"/>
           <w:szCs w:val="20"/>
         </w:rPr>
-        <w:t>/Pascal as</w:t>
-      </w:r>
+        <w:t>RemObjects</w:t>
+      </w:r>
+      <w:proofErr w:type="spellEnd"/>
       <w:r>
         <w:rPr>
           <w:sz w:val="20"/>
@@ -30329,292 +31411,294 @@
         </w:rPr>
         <w:t xml:space="preserve"> </w:t>
       </w:r>
+      <w:proofErr w:type="spellStart"/>
       <w:r>
         <w:rPr>
           <w:sz w:val="20"/>
           <w:szCs w:val="20"/>
         </w:rPr>
-        <w:t>the</w:t>
-      </w:r>
+        <w:t>Oxygene</w:t>
+      </w:r>
+      <w:proofErr w:type="spellEnd"/>
       <w:r>
         <w:rPr>
           <w:sz w:val="20"/>
           <w:szCs w:val="20"/>
         </w:rPr>
-        <w:t xml:space="preserve"> development platform</w:t>
+        <w:t>/Pascal as</w:t>
       </w:r>
       <w:r>
         <w:rPr>
           <w:sz w:val="20"/>
           <w:szCs w:val="20"/>
         </w:rPr>
-        <w:t>. It was released as open source</w:t>
+        <w:t xml:space="preserve"> </w:t>
       </w:r>
       <w:r>
         <w:rPr>
           <w:sz w:val="20"/>
           <w:szCs w:val="20"/>
         </w:rPr>
-        <w:t>.  Later,</w:t>
+        <w:t>the</w:t>
       </w:r>
       <w:r>
         <w:rPr>
           <w:sz w:val="20"/>
           <w:szCs w:val="20"/>
         </w:rPr>
-        <w:t xml:space="preserve"> </w:t>
+        <w:t xml:space="preserve"> development platform</w:t>
       </w:r>
       <w:r>
         <w:rPr>
           <w:sz w:val="20"/>
           <w:szCs w:val="20"/>
         </w:rPr>
-        <w:t>AV-</w:t>
+        <w:t>. It was released as open source</w:t>
       </w:r>
       <w:r>
         <w:rPr>
           <w:sz w:val="20"/>
           <w:szCs w:val="20"/>
         </w:rPr>
-        <w:t>2011 was “compiled</w:t>
+        <w:t>.  Later,</w:t>
       </w:r>
       <w:r>
         <w:rPr>
           <w:sz w:val="20"/>
           <w:szCs w:val="20"/>
         </w:rPr>
-        <w:t xml:space="preserve">” </w:t>
+        <w:t xml:space="preserve"> </w:t>
       </w:r>
       <w:r>
         <w:rPr>
           <w:sz w:val="20"/>
           <w:szCs w:val="20"/>
         </w:rPr>
-        <w:t>using AV-</w:t>
+        <w:t>AV-</w:t>
       </w:r>
       <w:r>
         <w:rPr>
           <w:sz w:val="20"/>
           <w:szCs w:val="20"/>
         </w:rPr>
-        <w:t>2008</w:t>
+        <w:t>2011 was “compiled</w:t>
       </w:r>
       <w:r>
         <w:rPr>
           <w:sz w:val="20"/>
           <w:szCs w:val="20"/>
         </w:rPr>
-        <w:t xml:space="preserve"> as a baseline</w:t>
+        <w:t xml:space="preserve">” </w:t>
       </w:r>
       <w:r>
         <w:rPr>
           <w:sz w:val="20"/>
           <w:szCs w:val="20"/>
         </w:rPr>
-        <w:t xml:space="preserve">.  </w:t>
+        <w:t>using AV-</w:t>
       </w:r>
       <w:r>
         <w:rPr>
           <w:sz w:val="20"/>
           <w:szCs w:val="20"/>
         </w:rPr>
-        <w:t>Subsequently</w:t>
+        <w:t>2008</w:t>
       </w:r>
       <w:r>
         <w:rPr>
           <w:sz w:val="20"/>
           <w:szCs w:val="20"/>
         </w:rPr>
-        <w:t>, t</w:t>
+        <w:t xml:space="preserve"> as a baseline</w:t>
       </w:r>
       <w:r>
         <w:rPr>
           <w:sz w:val="20"/>
           <w:szCs w:val="20"/>
         </w:rPr>
-        <w:t xml:space="preserve">he </w:t>
+        <w:t xml:space="preserve">.  </w:t>
       </w:r>
       <w:r>
         <w:rPr>
           <w:sz w:val="20"/>
           <w:szCs w:val="20"/>
         </w:rPr>
-        <w:t>2017</w:t>
+        <w:t>Subsequently</w:t>
       </w:r>
       <w:r>
         <w:rPr>
           <w:sz w:val="20"/>
           <w:szCs w:val="20"/>
         </w:rPr>
-        <w:t>/2018</w:t>
+        <w:t>, t</w:t>
       </w:r>
       <w:r>
         <w:rPr>
           <w:sz w:val="20"/>
           <w:szCs w:val="20"/>
         </w:rPr>
-        <w:t xml:space="preserve"> Edition</w:t>
+        <w:t xml:space="preserve">he </w:t>
       </w:r>
       <w:r>
         <w:rPr>
           <w:sz w:val="20"/>
           <w:szCs w:val="20"/>
         </w:rPr>
-        <w:t>s</w:t>
+        <w:t>2017</w:t>
       </w:r>
       <w:r>
         <w:rPr>
           <w:sz w:val="20"/>
           <w:szCs w:val="20"/>
         </w:rPr>
-        <w:t xml:space="preserve"> </w:t>
+        <w:t>/2018</w:t>
       </w:r>
       <w:r>
         <w:rPr>
           <w:sz w:val="20"/>
           <w:szCs w:val="20"/>
         </w:rPr>
-        <w:t xml:space="preserve">were </w:t>
+        <w:t xml:space="preserve"> Edition</w:t>
       </w:r>
       <w:r>
         <w:rPr>
           <w:sz w:val="20"/>
           <w:szCs w:val="20"/>
         </w:rPr>
-        <w:t>“compiled</w:t>
+        <w:t>s</w:t>
       </w:r>
       <w:r>
         <w:rPr>
           <w:sz w:val="20"/>
           <w:szCs w:val="20"/>
         </w:rPr>
-        <w:t>”</w:t>
+        <w:t xml:space="preserve"> </w:t>
       </w:r>
       <w:r>
         <w:rPr>
           <w:sz w:val="20"/>
           <w:szCs w:val="20"/>
         </w:rPr>
-        <w:t xml:space="preserve"> </w:t>
+        <w:t xml:space="preserve">were </w:t>
       </w:r>
       <w:r>
         <w:rPr>
           <w:sz w:val="20"/>
           <w:szCs w:val="20"/>
         </w:rPr>
-        <w:t>using AV-</w:t>
+        <w:t>“compiled</w:t>
       </w:r>
       <w:r>
         <w:rPr>
           <w:sz w:val="20"/>
           <w:szCs w:val="20"/>
         </w:rPr>
-        <w:t xml:space="preserve">2011 </w:t>
+        <w:t>”</w:t>
       </w:r>
       <w:r>
         <w:rPr>
           <w:sz w:val="20"/>
           <w:szCs w:val="20"/>
         </w:rPr>
-        <w:t>as a baseline</w:t>
+        <w:t xml:space="preserve"> </w:t>
       </w:r>
       <w:r>
         <w:rPr>
           <w:sz w:val="20"/>
           <w:szCs w:val="20"/>
         </w:rPr>
-        <w:t xml:space="preserve">.  </w:t>
+        <w:t>using AV-</w:t>
       </w:r>
       <w:r>
         <w:rPr>
           <w:sz w:val="20"/>
           <w:szCs w:val="20"/>
         </w:rPr>
-        <w:t xml:space="preserve">The Z07 </w:t>
+        <w:t xml:space="preserve">2011 </w:t>
       </w:r>
       <w:r>
         <w:rPr>
           <w:sz w:val="20"/>
           <w:szCs w:val="20"/>
         </w:rPr>
-        <w:t>release</w:t>
+        <w:t>as a baseline</w:t>
       </w:r>
       <w:r>
         <w:rPr>
           <w:sz w:val="20"/>
           <w:szCs w:val="20"/>
         </w:rPr>
-        <w:t xml:space="preserve"> of the </w:t>
+        <w:t xml:space="preserve">.  </w:t>
       </w:r>
       <w:r>
         <w:rPr>
           <w:sz w:val="20"/>
           <w:szCs w:val="20"/>
         </w:rPr>
-        <w:t xml:space="preserve">SDK </w:t>
+        <w:t xml:space="preserve">The Z07 </w:t>
       </w:r>
       <w:r>
         <w:rPr>
           <w:sz w:val="20"/>
           <w:szCs w:val="20"/>
         </w:rPr>
-        <w:t>were</w:t>
+        <w:t>release</w:t>
       </w:r>
       <w:r>
         <w:rPr>
           <w:sz w:val="20"/>
           <w:szCs w:val="20"/>
         </w:rPr>
-        <w:t xml:space="preserve"> baselined from AV-</w:t>
+        <w:t xml:space="preserve"> of the </w:t>
       </w:r>
       <w:r>
         <w:rPr>
           <w:sz w:val="20"/>
           <w:szCs w:val="20"/>
         </w:rPr>
-        <w:t>2018</w:t>
+        <w:t xml:space="preserve">SDK </w:t>
       </w:r>
       <w:r>
         <w:rPr>
           <w:sz w:val="20"/>
           <w:szCs w:val="20"/>
         </w:rPr>
-        <w:t xml:space="preserve"> edition</w:t>
+        <w:t>were</w:t>
       </w:r>
       <w:r>
         <w:rPr>
           <w:sz w:val="20"/>
           <w:szCs w:val="20"/>
         </w:rPr>
-        <w:t xml:space="preserve"> using the </w:t>
+        <w:t xml:space="preserve"> baselined from AV-</w:t>
       </w:r>
       <w:r>
         <w:rPr>
           <w:sz w:val="20"/>
           <w:szCs w:val="20"/>
         </w:rPr>
-        <w:t>K817</w:t>
+        <w:t>2018</w:t>
       </w:r>
       <w:r>
         <w:rPr>
           <w:sz w:val="20"/>
           <w:szCs w:val="20"/>
         </w:rPr>
-        <w:t xml:space="preserve"> </w:t>
+        <w:t xml:space="preserve"> edition</w:t>
       </w:r>
       <w:r>
         <w:rPr>
           <w:sz w:val="20"/>
           <w:szCs w:val="20"/>
         </w:rPr>
-        <w:t>release</w:t>
+        <w:t xml:space="preserve"> using the </w:t>
       </w:r>
       <w:r>
         <w:rPr>
           <w:sz w:val="20"/>
           <w:szCs w:val="20"/>
         </w:rPr>
-        <w:t>.</w:t>
+        <w:t>K817</w:t>
       </w:r>
       <w:r>
         <w:rPr>
@@ -30628,120 +31712,143 @@
           <w:sz w:val="20"/>
           <w:szCs w:val="20"/>
         </w:rPr>
-        <w:t>C#</w:t>
+        <w:t>release</w:t>
       </w:r>
       <w:r>
         <w:rPr>
           <w:sz w:val="20"/>
           <w:szCs w:val="20"/>
         </w:rPr>
-        <w:t xml:space="preserve"> is now</w:t>
+        <w:t>.</w:t>
       </w:r>
       <w:r>
         <w:rPr>
           <w:sz w:val="20"/>
           <w:szCs w:val="20"/>
         </w:rPr>
-        <w:t xml:space="preserve"> the programming language of the SDK compile</w:t>
+        <w:t xml:space="preserve"> </w:t>
       </w:r>
       <w:r>
         <w:rPr>
           <w:sz w:val="20"/>
           <w:szCs w:val="20"/>
         </w:rPr>
-        <w:t>r; and</w:t>
+        <w:t>C#</w:t>
       </w:r>
       <w:r>
         <w:rPr>
           <w:sz w:val="20"/>
           <w:szCs w:val="20"/>
         </w:rPr>
-        <w:t xml:space="preserve"> the </w:t>
+        <w:t xml:space="preserve"> is now</w:t>
       </w:r>
       <w:r>
         <w:rPr>
           <w:sz w:val="20"/>
           <w:szCs w:val="20"/>
         </w:rPr>
-        <w:t xml:space="preserve">ancient </w:t>
+        <w:t xml:space="preserve"> the programming language of the SDK compile</w:t>
       </w:r>
       <w:r>
         <w:rPr>
           <w:sz w:val="20"/>
           <w:szCs w:val="20"/>
         </w:rPr>
-        <w:t xml:space="preserve">pascal sources were finally retired </w:t>
+        <w:t>r; and</w:t>
       </w:r>
       <w:r>
         <w:rPr>
           <w:sz w:val="20"/>
           <w:szCs w:val="20"/>
         </w:rPr>
-        <w:t xml:space="preserve">(replaced by C# sources) </w:t>
+        <w:t xml:space="preserve"> the </w:t>
       </w:r>
       <w:r>
         <w:rPr>
           <w:sz w:val="20"/>
           <w:szCs w:val="20"/>
         </w:rPr>
-        <w:t>in 201</w:t>
+        <w:t xml:space="preserve">ancient </w:t>
       </w:r>
       <w:r>
         <w:rPr>
           <w:sz w:val="20"/>
           <w:szCs w:val="20"/>
         </w:rPr>
-        <w:t>8</w:t>
+        <w:t xml:space="preserve">pascal sources were finally retired </w:t>
       </w:r>
       <w:r>
         <w:rPr>
           <w:sz w:val="20"/>
           <w:szCs w:val="20"/>
         </w:rPr>
-        <w:t>.</w:t>
+        <w:t xml:space="preserve">(replaced by C# sources) </w:t>
       </w:r>
       <w:r>
         <w:rPr>
           <w:sz w:val="20"/>
           <w:szCs w:val="20"/>
         </w:rPr>
-        <w:t xml:space="preserve"> </w:t>
+        <w:t>in 201</w:t>
       </w:r>
       <w:r>
         <w:rPr>
           <w:sz w:val="20"/>
           <w:szCs w:val="20"/>
         </w:rPr>
-        <w:t xml:space="preserve"> The SDK</w:t>
+        <w:t>8</w:t>
       </w:r>
       <w:r>
         <w:rPr>
           <w:sz w:val="20"/>
           <w:szCs w:val="20"/>
         </w:rPr>
-        <w:t>-</w:t>
+        <w:t>.</w:t>
       </w:r>
       <w:r>
         <w:rPr>
           <w:sz w:val="20"/>
           <w:szCs w:val="20"/>
         </w:rPr>
-        <w:t xml:space="preserve">compiler </w:t>
+        <w:t xml:space="preserve"> </w:t>
       </w:r>
       <w:r>
         <w:rPr>
           <w:sz w:val="20"/>
           <w:szCs w:val="20"/>
         </w:rPr>
-        <w:t xml:space="preserve">uses </w:t>
+        <w:t xml:space="preserve"> The SDK</w:t>
       </w:r>
       <w:r>
         <w:rPr>
           <w:sz w:val="20"/>
           <w:szCs w:val="20"/>
         </w:rPr>
+        <w:t>-</w:t>
+      </w:r>
+      <w:r>
+        <w:rPr>
+          <w:sz w:val="20"/>
+          <w:szCs w:val="20"/>
+        </w:rPr>
+        <w:t xml:space="preserve">compiler </w:t>
+      </w:r>
+      <w:r>
+        <w:rPr>
+          <w:sz w:val="20"/>
+          <w:szCs w:val="20"/>
+        </w:rPr>
+        <w:t xml:space="preserve">uses </w:t>
+      </w:r>
+      <w:proofErr w:type="spellStart"/>
+      <w:r>
+        <w:rPr>
+          <w:sz w:val="20"/>
+          <w:szCs w:val="20"/>
+        </w:rPr>
         <w:t>MorpAdorner</w:t>
       </w:r>
+      <w:proofErr w:type="spellEnd"/>
       <w:r>
         <w:rPr>
           <w:rStyle w:val="FootnoteReference"/>
@@ -30848,7 +31955,23 @@
           <w:sz w:val="20"/>
           <w:szCs w:val="20"/>
         </w:rPr>
-        <w:t>used when MorphAdorner encounters a word out of it</w:t>
+        <w:t xml:space="preserve">used when </w:t>
+      </w:r>
+      <w:proofErr w:type="spellStart"/>
+      <w:r>
+        <w:rPr>
+          <w:sz w:val="20"/>
+          <w:szCs w:val="20"/>
+        </w:rPr>
+        <w:t>MorphAdorner</w:t>
+      </w:r>
+      <w:proofErr w:type="spellEnd"/>
+      <w:r>
+        <w:rPr>
+          <w:sz w:val="20"/>
+          <w:szCs w:val="20"/>
+        </w:rPr>
+        <w:t xml:space="preserve"> encounters a word out of it</w:t>
       </w:r>
       <w:r>
         <w:rPr>
@@ -31023,7 +32146,23 @@
           <w:sz w:val="20"/>
           <w:szCs w:val="20"/>
         </w:rPr>
-        <w:t>For the first time, the revision to 3.5 of the Omega release utilized the 3.2 Omega rlease as its baseline</w:t>
+        <w:t xml:space="preserve">For the first time, the revision to 3.5 of the Omega release utilized the 3.2 Omega </w:t>
+      </w:r>
+      <w:proofErr w:type="spellStart"/>
+      <w:r>
+        <w:rPr>
+          <w:sz w:val="20"/>
+          <w:szCs w:val="20"/>
+        </w:rPr>
+        <w:t>rlease</w:t>
+      </w:r>
+      <w:proofErr w:type="spellEnd"/>
+      <w:r>
+        <w:rPr>
+          <w:sz w:val="20"/>
+          <w:szCs w:val="20"/>
+        </w:rPr>
+        <w:t xml:space="preserve"> as its baseline</w:t>
       </w:r>
       <w:r>
         <w:rPr>
@@ -31676,12 +32815,21 @@
         </w:rPr>
         <w:t xml:space="preserve"> </w:t>
       </w:r>
+      <w:proofErr w:type="gramStart"/>
       <w:r>
         <w:rPr>
           <w:sz w:val="20"/>
           <w:szCs w:val="20"/>
         </w:rPr>
-        <w:t>replaces the AV-Inventory file with Directory content, which is the first data payload of the new deserialization file.</w:t>
+        <w:t>replaces</w:t>
+      </w:r>
+      <w:proofErr w:type="gramEnd"/>
+      <w:r>
+        <w:rPr>
+          <w:sz w:val="20"/>
+          <w:szCs w:val="20"/>
+        </w:rPr>
+        <w:t xml:space="preserve"> the AV-Inventory file with Directory content, which is the first data payload of the new deserialization file.</w:t>
       </w:r>
     </w:p>
     <w:p>
@@ -31721,8 +32869,19 @@
           <w:sz w:val="20"/>
           <w:szCs w:val="20"/>
         </w:rPr>
-        <w:t>AVX-Omega.data</w:t>
-      </w:r>
+        <w:t>AVX-</w:t>
+      </w:r>
+      <w:proofErr w:type="spellStart"/>
+      <w:r>
+        <w:rPr>
+          <w:b/>
+          <w:bCs/>
+          <w:sz w:val="20"/>
+          <w:szCs w:val="20"/>
+        </w:rPr>
+        <w:t>Omega.data</w:t>
+      </w:r>
+      <w:proofErr w:type="spellEnd"/>
       <w:r>
         <w:rPr>
           <w:sz w:val="20"/>
@@ -32093,6 +33252,7 @@
         </w:rPr>
         <w:t xml:space="preserve">.  The next two characters represent year and month of the revision. The character sequence is </w:t>
       </w:r>
+      <w:proofErr w:type="spellStart"/>
       <w:r>
         <w:rPr>
           <w:b/>
@@ -32110,6 +33270,7 @@
         </w:rPr>
         <w:t>ym</w:t>
       </w:r>
+      <w:proofErr w:type="spellEnd"/>
       <w:r>
         <w:rPr>
           <w:sz w:val="18"/>
@@ -32226,8 +33387,17 @@
           <w:sz w:val="18"/>
           <w:szCs w:val="18"/>
         </w:rPr>
-        <w:t>=0) represents 2020;  (</w:t>
-      </w:r>
+        <w:t xml:space="preserve">=0) represents </w:t>
+      </w:r>
+      <w:proofErr w:type="gramStart"/>
+      <w:r>
+        <w:rPr>
+          <w:sz w:val="18"/>
+          <w:szCs w:val="18"/>
+        </w:rPr>
+        <w:t>2020;  (</w:t>
+      </w:r>
+      <w:proofErr w:type="gramEnd"/>
       <w:r>
         <w:rPr>
           <w:i/>
@@ -32379,6 +33549,7 @@
         </w:rPr>
         <w:sym w:font="Wingdings" w:char="F0E0"/>
       </w:r>
+      <w:proofErr w:type="gramStart"/>
       <w:r>
         <w:rPr>
           <w:i/>
@@ -32395,6 +33566,7 @@
         </w:rPr>
         <w:t>,  2</w:t>
       </w:r>
+      <w:proofErr w:type="gramEnd"/>
       <w:r>
         <w:rPr>
           <w:sz w:val="18"/>
@@ -33266,7 +34438,39 @@
           <w:sz w:val="18"/>
           <w:szCs w:val="18"/>
         </w:rPr>
-        <w:t xml:space="preserve"> Foundations/csharp/avxlib actually provides a working implementation. It does not use initializers as the Rust and C++ experimental implementations do. It deserializes the content in accordance with this spec. There are some hard-coded values in the library. It should be treated as an alpha release, but it does work.</w:t>
+        <w:t xml:space="preserve"> Foundations/</w:t>
+      </w:r>
+      <w:proofErr w:type="spellStart"/>
+      <w:r>
+        <w:rPr>
+          <w:sz w:val="18"/>
+          <w:szCs w:val="18"/>
+        </w:rPr>
+        <w:t>csharp</w:t>
+      </w:r>
+      <w:proofErr w:type="spellEnd"/>
+      <w:r>
+        <w:rPr>
+          <w:sz w:val="18"/>
+          <w:szCs w:val="18"/>
+        </w:rPr>
+        <w:t>/</w:t>
+      </w:r>
+      <w:proofErr w:type="spellStart"/>
+      <w:r>
+        <w:rPr>
+          <w:sz w:val="18"/>
+          <w:szCs w:val="18"/>
+        </w:rPr>
+        <w:t>avxlib</w:t>
+      </w:r>
+      <w:proofErr w:type="spellEnd"/>
+      <w:r>
+        <w:rPr>
+          <w:sz w:val="18"/>
+          <w:szCs w:val="18"/>
+        </w:rPr>
+        <w:t xml:space="preserve"> actually provides a working implementation. It does not use initializers as the Rust and C++ experimental implementations do. It deserializes the content in accordance with this spec. There are some hard-coded values in the library. It should be treated as an alpha release, but it does work.</w:t>
       </w:r>
     </w:p>
     <w:p>
@@ -33311,7 +34515,15 @@
         <w:t>/</w:t>
       </w:r>
       <w:r>
-        <w:t xml:space="preserve"> folder on GitHub. All structures are pre-defined in lockstep with the binary files of the SDK. However, one major deviation is that the AV-Writ.dx file is segmented into 66 different structures (one for each book of the bible). </w:t>
+        <w:t xml:space="preserve"> folder on GitHub. All structures are pre-defined in lockstep with the binary files of the SDK. However, one major deviation is that the AV-</w:t>
+      </w:r>
+      <w:proofErr w:type="spellStart"/>
+      <w:r>
+        <w:t>Writ.dx</w:t>
+      </w:r>
+      <w:proofErr w:type="spellEnd"/>
+      <w:r>
+        <w:t xml:space="preserve"> file is segmented into 66 different structures (one for each book of the bible). </w:t>
       </w:r>
     </w:p>
     <w:p>
@@ -33332,7 +34544,23 @@
     </w:p>
     <w:p>
       <w:r>
-        <w:t>The compiled Rust library is almost 400mb. That’s twenty times the size of the baseline [serialized] SDK files. At first glance, this might lead you to the C++ library. However, this would be an apples to oranges comparison. The C++ implementation is a DLL (i.e. a shared library). The Rust library is static, by convention, with all dependencies baked in, including the Rust runtime itself.</w:t>
+        <w:t xml:space="preserve">The compiled Rust library is almost 400mb. That’s twenty times the size of the baseline [serialized] SDK files. At first glance, this might lead you to the C++ library. However, this would be an </w:t>
+      </w:r>
+      <w:proofErr w:type="gramStart"/>
+      <w:r>
+        <w:t>apples</w:t>
+      </w:r>
+      <w:proofErr w:type="gramEnd"/>
+      <w:r>
+        <w:t xml:space="preserve"> to oranges comparison. The C++ implementation is a DLL (</w:t>
+      </w:r>
+      <w:proofErr w:type="gramStart"/>
+      <w:r>
+        <w:t>i.e.</w:t>
+      </w:r>
+      <w:proofErr w:type="gramEnd"/>
+      <w:r>
+        <w:t xml:space="preserve"> a shared library). The Rust library is static, by convention, with all dependencies baked in, including the Rust runtime itself.</w:t>
       </w:r>
       <w:r>
         <w:t xml:space="preserve">  Someone could measure what the library would be if it were compiled as a shared library, but I have no plans to do that.  For what it is, and given modern hardware, 400 mb is not very large by database standards. Yet, if trimming down is your goal, not every file need be included in your application.</w:t>
@@ -33358,7 +34586,15 @@
     <w:p>
       <w:r>
         <w:lastRenderedPageBreak/>
-        <w:t>No deserialization required! That’s right, the C++ sources have the entire SDK files baked into the source code with requisite native C++ array initializations. Just include the dependency in CMake, and you’re good to go.</w:t>
+        <w:t xml:space="preserve">No deserialization required! That’s right, the C++ sources have the entire SDK files baked into the source code with requisite native C++ array initializations. Just include the dependency in </w:t>
+      </w:r>
+      <w:proofErr w:type="spellStart"/>
+      <w:r>
+        <w:t>CMake</w:t>
+      </w:r>
+      <w:proofErr w:type="spellEnd"/>
+      <w:r>
+        <w:t>, and you’re good to go.</w:t>
       </w:r>
     </w:p>
     <w:p>
@@ -33368,14 +34604,24 @@
       <w:r>
         <w:t>Digital-AV/z-series/foundations/</w:t>
       </w:r>
+      <w:proofErr w:type="spellStart"/>
       <w:r>
         <w:t>cpp</w:t>
       </w:r>
+      <w:proofErr w:type="spellEnd"/>
       <w:r>
         <w:t>/</w:t>
       </w:r>
       <w:r>
-        <w:t xml:space="preserve"> folder on GitHub. All structures are pre-defined in lockstep with the binary files of the SDK. However, one major deviation is that the AV-Writ.dx file is segmented into 66 different structures (one for each book of the bible).</w:t>
+        <w:t xml:space="preserve"> folder on GitHub. All structures are pre-defined in lockstep with the binary files of the SDK. However, one major deviation is that the AV-</w:t>
+      </w:r>
+      <w:proofErr w:type="spellStart"/>
+      <w:r>
+        <w:t>Writ.dx</w:t>
+      </w:r>
+      <w:proofErr w:type="spellEnd"/>
+      <w:r>
+        <w:t xml:space="preserve"> file is segmented into 66 different structures (one for each book of the bible).</w:t>
       </w:r>
     </w:p>
     <w:p>
@@ -33396,7 +34642,15 @@
         <w:t xml:space="preserve">about the same as </w:t>
       </w:r>
       <w:r>
-        <w:t xml:space="preserve">the experimental FlatBuffers </w:t>
+        <w:t xml:space="preserve">the experimental </w:t>
+      </w:r>
+      <w:proofErr w:type="spellStart"/>
+      <w:r>
+        <w:t>FlatBuffers</w:t>
+      </w:r>
+      <w:proofErr w:type="spellEnd"/>
+      <w:r>
+        <w:t xml:space="preserve"> </w:t>
       </w:r>
       <w:r>
         <w:t>content data</w:t>
@@ -33493,9 +34747,11 @@
       <w:r>
         <w:t>/foundations/</w:t>
       </w:r>
+      <w:proofErr w:type="spellStart"/>
       <w:r>
         <w:t>csharp</w:t>
       </w:r>
+      <w:proofErr w:type="spellEnd"/>
       <w:r>
         <w:t>/</w:t>
       </w:r>
@@ -33529,7 +34785,15 @@
         <w:t xml:space="preserve">The code </w:t>
       </w:r>
       <w:r>
-        <w:t>is currently in development, but leverages the rock solid foundation of decades of earlier deployments of the Digital-AV SDK</w:t>
+        <w:t xml:space="preserve">is currently in development, but leverages the </w:t>
+      </w:r>
+      <w:proofErr w:type="gramStart"/>
+      <w:r>
+        <w:t>rock solid</w:t>
+      </w:r>
+      <w:proofErr w:type="gramEnd"/>
+      <w:r>
+        <w:t xml:space="preserve"> foundation of decades of earlier deployments of the Digital-AV SDK</w:t>
       </w:r>
       <w:r>
         <w:t>.</w:t>
@@ -33537,22 +34801,59 @@
     </w:p>
     <w:p>
       <w:r>
-        <w:t>The fundamental difference here with the companion project AVXText, is that</w:t>
+        <w:t xml:space="preserve">The fundamental difference here with the companion project </w:t>
+      </w:r>
+      <w:proofErr w:type="spellStart"/>
+      <w:r>
+        <w:t>AVXText</w:t>
+      </w:r>
+      <w:proofErr w:type="spellEnd"/>
+      <w:r>
+        <w:t>, is that</w:t>
       </w:r>
       <w:r>
         <w:t xml:space="preserve"> the current</w:t>
       </w:r>
       <w:r>
-        <w:t xml:space="preserve"> AVXText </w:t>
-      </w:r>
-      <w:r>
-        <w:t xml:space="preserve">github </w:t>
+        <w:t xml:space="preserve"> </w:t>
+      </w:r>
+      <w:proofErr w:type="spellStart"/>
+      <w:r>
+        <w:t>AVXText</w:t>
+      </w:r>
+      <w:proofErr w:type="spellEnd"/>
+      <w:r>
+        <w:t xml:space="preserve"> </w:t>
+      </w:r>
+      <w:proofErr w:type="spellStart"/>
+      <w:r>
+        <w:t>github</w:t>
+      </w:r>
+      <w:proofErr w:type="spellEnd"/>
+      <w:r>
+        <w:t xml:space="preserve"> </w:t>
       </w:r>
       <w:r>
         <w:t xml:space="preserve">bundles the interpreter with the bible content for search capabilities. This is no longer necessary as Quelle can serve that purpose, while these sources are dedicated only for deserialization, validation, and content delivery. </w:t>
       </w:r>
       <w:r>
-        <w:t xml:space="preserve"> The author anticipates that AVXText will eventually be replaced with an integrations of C# Foundation with Quelle via a future </w:t>
+        <w:t xml:space="preserve"> The author anticipates that </w:t>
+      </w:r>
+      <w:proofErr w:type="spellStart"/>
+      <w:r>
+        <w:t>AVXText</w:t>
+      </w:r>
+      <w:proofErr w:type="spellEnd"/>
+      <w:r>
+        <w:t xml:space="preserve"> will eventually be replaced with an </w:t>
+      </w:r>
+      <w:proofErr w:type="gramStart"/>
+      <w:r>
+        <w:t>integrations of C# Foundation with Quelle</w:t>
+      </w:r>
+      <w:proofErr w:type="gramEnd"/>
+      <w:r>
+        <w:t xml:space="preserve"> via a future </w:t>
       </w:r>
       <w:r>
         <w:t>Parsing Expression Grammar (PEG) server</w:t>
@@ -33855,8 +35156,13 @@
         <w:r>
           <w:t xml:space="preserve">© 2023 Kevin Wonus                                                                                                                                                                                                         </w:t>
         </w:r>
+        <w:proofErr w:type="spellStart"/>
         <w:r>
-          <w:t xml:space="preserve">FlatBuffers </w:t>
+          <w:t>FlatBuffers</w:t>
+        </w:r>
+        <w:proofErr w:type="spellEnd"/>
+        <w:r>
+          <w:t xml:space="preserve"> </w:t>
         </w:r>
         <w:r>
           <w:t>Appendix</w:t>
@@ -33983,7 +35289,23 @@
         <w:footnoteRef/>
       </w:r>
       <w:r>
-        <w:t xml:space="preserve"> OOV stands for “Out of Vocabulary”: Not all lemmas are in the AV-Lexicon; these OOV words can be looked up in the AV-Lemma-OOV table.  As an example, “covenantbreakers” is in the KJV bible and therefore in the lexicon.  However, covenantbreaker is not in the KJV bible (It is an example of an OOV word).</w:t>
+        <w:t xml:space="preserve"> OOV stands for “Out of Vocabulary”: Not all lemmas are in the AV-Lexicon; these OOV words can be looked up in the AV-Lemma-OOV table.  As an example, “</w:t>
+      </w:r>
+      <w:proofErr w:type="spellStart"/>
+      <w:r>
+        <w:t>covenantbreakers</w:t>
+      </w:r>
+      <w:proofErr w:type="spellEnd"/>
+      <w:r>
+        <w:t xml:space="preserve">” is in the KJV bible and therefore in the lexicon.  However, </w:t>
+      </w:r>
+      <w:proofErr w:type="spellStart"/>
+      <w:r>
+        <w:t>covenantbreaker</w:t>
+      </w:r>
+      <w:proofErr w:type="spellEnd"/>
+      <w:r>
+        <w:t xml:space="preserve"> is not in the KJV bible (It is an example of an OOV word).</w:t>
       </w:r>
     </w:p>
   </w:footnote>
@@ -34970,9 +36292,9 @@
       <w:tblLook w:val="04A0" w:firstRow="1" w:lastRow="0" w:firstColumn="1" w:lastColumn="0" w:noHBand="0" w:noVBand="1"/>
     </w:tblPr>
     <w:tblGrid>
-      <w:gridCol w:w="10948"/>
-      <w:gridCol w:w="2086"/>
-      <w:gridCol w:w="656"/>
+      <w:gridCol w:w="10932"/>
+      <w:gridCol w:w="2094"/>
+      <w:gridCol w:w="664"/>
     </w:tblGrid>
     <w:tr>
       <w:trPr>
@@ -34980,7 +36302,7 @@
       </w:trPr>
       <w:tc>
         <w:tcPr>
-          <w:tcW w:w="10964" w:type="dxa"/>
+          <w:tcW w:w="10948" w:type="dxa"/>
           <w:vMerge w:val="restart"/>
         </w:tcPr>
         <w:p>
@@ -35055,7 +36377,7 @@
       </w:tc>
       <w:tc>
         <w:tcPr>
-          <w:tcW w:w="2726" w:type="dxa"/>
+          <w:tcW w:w="2742" w:type="dxa"/>
           <w:gridSpan w:val="2"/>
         </w:tcPr>
         <w:p>
@@ -35069,6 +36391,7 @@
               <w:szCs w:val="24"/>
             </w:rPr>
           </w:pPr>
+          <w:proofErr w:type="gramStart"/>
           <w:r>
             <w:rPr>
               <w:rFonts w:ascii="Consolas" w:eastAsia="Times New Roman" w:hAnsi="Consolas" w:cs="Times New Roman"/>
@@ -35085,7 +36408,7 @@
               <w:sz w:val="24"/>
               <w:szCs w:val="24"/>
             </w:rPr>
-            <w:t xml:space="preserve"> IDENTIFIER</w:t>
+            <w:t xml:space="preserve"> </w:t>
           </w:r>
           <w:r>
             <w:rPr>
@@ -35094,8 +36417,18 @@
               <w:sz w:val="24"/>
               <w:szCs w:val="24"/>
             </w:rPr>
-            <w:t>S</w:t>
+            <w:t xml:space="preserve"> </w:t>
           </w:r>
+          <w:r>
+            <w:rPr>
+              <w:rFonts w:ascii="Consolas" w:eastAsia="Times New Roman" w:hAnsi="Consolas" w:cs="Times New Roman"/>
+              <w:b/>
+              <w:sz w:val="24"/>
+              <w:szCs w:val="24"/>
+            </w:rPr>
+            <w:t>IDENTIFIER</w:t>
+          </w:r>
+          <w:proofErr w:type="gramEnd"/>
         </w:p>
       </w:tc>
     </w:tr>
@@ -35105,7 +36438,7 @@
       </w:trPr>
       <w:tc>
         <w:tcPr>
-          <w:tcW w:w="10964" w:type="dxa"/>
+          <w:tcW w:w="10948" w:type="dxa"/>
           <w:vMerge/>
         </w:tcPr>
         <w:p>
@@ -35122,113 +36455,7 @@
       </w:tc>
       <w:tc>
         <w:tcPr>
-          <w:tcW w:w="2078" w:type="dxa"/>
-          <w:noWrap/>
-          <w:tcMar>
-            <w:left w:w="115" w:type="dxa"/>
-            <w:right w:w="0" w:type="dxa"/>
-          </w:tcMar>
-        </w:tcPr>
-        <w:p>
-          <w:pPr>
-            <w:ind w:hanging="23"/>
-            <w:rPr>
-              <w:rFonts w:ascii="Consolas" w:eastAsia="Times New Roman" w:hAnsi="Consolas" w:cs="Times New Roman"/>
-              <w:b/>
-              <w:sz w:val="24"/>
-              <w:szCs w:val="24"/>
-            </w:rPr>
-          </w:pPr>
-          <w:r>
-            <w:rPr>
-              <w:rFonts w:ascii="Consolas" w:eastAsia="Times New Roman" w:hAnsi="Consolas" w:cs="Times New Roman"/>
-              <w:sz w:val="18"/>
-              <w:szCs w:val="18"/>
-            </w:rPr>
-            <w:t>Digital-AV SDK:</w:t>
-          </w:r>
-        </w:p>
-      </w:tc>
-      <w:tc>
-        <w:tcPr>
-          <w:tcW w:w="648" w:type="dxa"/>
-          <w:noWrap/>
-          <w:tcMar>
-            <w:left w:w="0" w:type="dxa"/>
-            <w:right w:w="115" w:type="dxa"/>
-          </w:tcMar>
-        </w:tcPr>
-        <w:p>
-          <w:pPr>
-            <w:ind w:hanging="23"/>
-            <w:jc w:val="right"/>
-            <w:rPr>
-              <w:rFonts w:ascii="Consolas" w:eastAsia="Times New Roman" w:hAnsi="Consolas" w:cs="Times New Roman"/>
-              <w:b/>
-              <w:sz w:val="24"/>
-              <w:szCs w:val="24"/>
-            </w:rPr>
-          </w:pPr>
-          <w:r>
-            <w:rPr>
-              <w:rFonts w:cstheme="minorHAnsi"/>
-              <w:sz w:val="20"/>
-              <w:szCs w:val="20"/>
-            </w:rPr>
-            <w:t>Ω</w:t>
-          </w:r>
-          <w:r>
-            <w:rPr>
-              <w:rFonts w:ascii="Consolas" w:eastAsia="Times New Roman" w:hAnsi="Consolas" w:cs="Times New Roman"/>
-              <w:sz w:val="18"/>
-              <w:szCs w:val="18"/>
-            </w:rPr>
-            <w:t>3</w:t>
-          </w:r>
-          <w:r>
-            <w:rPr>
-              <w:rFonts w:ascii="Consolas" w:eastAsia="Times New Roman" w:hAnsi="Consolas" w:cs="Times New Roman"/>
-              <w:sz w:val="18"/>
-              <w:szCs w:val="18"/>
-            </w:rPr>
-            <w:t>2</w:t>
-          </w:r>
-          <w:r>
-            <w:rPr>
-              <w:rFonts w:ascii="Consolas" w:hAnsi="Consolas" w:cstheme="minorHAnsi"/>
-              <w:sz w:val="20"/>
-              <w:szCs w:val="20"/>
-              <w:vertAlign w:val="subscript"/>
-            </w:rPr>
-            <w:t>α</w:t>
-          </w:r>
-        </w:p>
-      </w:tc>
-    </w:tr>
-    <w:tr>
-      <w:trPr>
-        <w:trHeight w:val="165"/>
-      </w:trPr>
-      <w:tc>
-        <w:tcPr>
-          <w:tcW w:w="10964" w:type="dxa"/>
-          <w:vMerge/>
-        </w:tcPr>
-        <w:p>
-          <w:pPr>
-            <w:tabs>
-              <w:tab w:val="left" w:pos="9428"/>
-            </w:tabs>
-            <w:rPr>
-              <w:rFonts w:ascii="Times New Roman" w:eastAsia="Times New Roman" w:hAnsi="Times New Roman" w:cs="Times New Roman"/>
-              <w:sz w:val="40"/>
-            </w:rPr>
-          </w:pPr>
-        </w:p>
-      </w:tc>
-      <w:tc>
-        <w:tcPr>
-          <w:tcW w:w="2078" w:type="dxa"/>
+          <w:tcW w:w="2086" w:type="dxa"/>
           <w:noWrap/>
           <w:tcMar>
             <w:left w:w="115" w:type="dxa"/>
@@ -35265,7 +36492,7 @@
       </w:tc>
       <w:tc>
         <w:tcPr>
-          <w:tcW w:w="648" w:type="dxa"/>
+          <w:tcW w:w="656" w:type="dxa"/>
           <w:noWrap/>
           <w:tcMar>
             <w:left w:w="0" w:type="dxa"/>
@@ -35350,9 +36577,9 @@
       <w:tblLook w:val="04A0" w:firstRow="1" w:lastRow="0" w:firstColumn="1" w:lastColumn="0" w:noHBand="0" w:noVBand="1"/>
     </w:tblPr>
     <w:tblGrid>
-      <w:gridCol w:w="10932"/>
-      <w:gridCol w:w="2094"/>
-      <w:gridCol w:w="664"/>
+      <w:gridCol w:w="10916"/>
+      <w:gridCol w:w="2102"/>
+      <w:gridCol w:w="672"/>
     </w:tblGrid>
     <w:tr>
       <w:trPr>
@@ -35360,7 +36587,7 @@
       </w:trPr>
       <w:tc>
         <w:tcPr>
-          <w:tcW w:w="10948" w:type="dxa"/>
+          <w:tcW w:w="10932" w:type="dxa"/>
           <w:vMerge w:val="restart"/>
         </w:tcPr>
         <w:p>
@@ -35421,7 +36648,7 @@
       </w:tc>
       <w:tc>
         <w:tcPr>
-          <w:tcW w:w="2742" w:type="dxa"/>
+          <w:tcW w:w="2758" w:type="dxa"/>
           <w:gridSpan w:val="2"/>
         </w:tcPr>
         <w:p>
@@ -35435,6 +36662,7 @@
               <w:szCs w:val="24"/>
             </w:rPr>
           </w:pPr>
+          <w:proofErr w:type="gramStart"/>
           <w:r>
             <w:rPr>
               <w:rFonts w:ascii="Consolas" w:eastAsia="Times New Roman" w:hAnsi="Consolas" w:cs="Times New Roman"/>
@@ -35451,7 +36679,7 @@
               <w:sz w:val="24"/>
               <w:szCs w:val="24"/>
             </w:rPr>
-            <w:t xml:space="preserve"> IDENTIFIER</w:t>
+            <w:t xml:space="preserve"> </w:t>
           </w:r>
           <w:r>
             <w:rPr>
@@ -35460,8 +36688,18 @@
               <w:sz w:val="24"/>
               <w:szCs w:val="24"/>
             </w:rPr>
-            <w:t>S</w:t>
+            <w:t xml:space="preserve"> </w:t>
           </w:r>
+          <w:r>
+            <w:rPr>
+              <w:rFonts w:ascii="Consolas" w:eastAsia="Times New Roman" w:hAnsi="Consolas" w:cs="Times New Roman"/>
+              <w:b/>
+              <w:sz w:val="24"/>
+              <w:szCs w:val="24"/>
+            </w:rPr>
+            <w:t>IDENTIFIER</w:t>
+          </w:r>
+          <w:proofErr w:type="gramEnd"/>
         </w:p>
       </w:tc>
     </w:tr>
@@ -35471,7 +36709,7 @@
       </w:trPr>
       <w:tc>
         <w:tcPr>
-          <w:tcW w:w="10948" w:type="dxa"/>
+          <w:tcW w:w="10932" w:type="dxa"/>
           <w:vMerge/>
         </w:tcPr>
         <w:p>
@@ -35488,113 +36726,7 @@
       </w:tc>
       <w:tc>
         <w:tcPr>
-          <w:tcW w:w="2086" w:type="dxa"/>
-          <w:noWrap/>
-          <w:tcMar>
-            <w:left w:w="115" w:type="dxa"/>
-            <w:right w:w="0" w:type="dxa"/>
-          </w:tcMar>
-        </w:tcPr>
-        <w:p>
-          <w:pPr>
-            <w:ind w:hanging="23"/>
-            <w:rPr>
-              <w:rFonts w:ascii="Consolas" w:eastAsia="Times New Roman" w:hAnsi="Consolas" w:cs="Times New Roman"/>
-              <w:b/>
-              <w:sz w:val="24"/>
-              <w:szCs w:val="24"/>
-            </w:rPr>
-          </w:pPr>
-          <w:r>
-            <w:rPr>
-              <w:rFonts w:ascii="Consolas" w:eastAsia="Times New Roman" w:hAnsi="Consolas" w:cs="Times New Roman"/>
-              <w:sz w:val="18"/>
-              <w:szCs w:val="18"/>
-            </w:rPr>
-            <w:t>Digital-AV SDK:</w:t>
-          </w:r>
-        </w:p>
-      </w:tc>
-      <w:tc>
-        <w:tcPr>
-          <w:tcW w:w="656" w:type="dxa"/>
-          <w:noWrap/>
-          <w:tcMar>
-            <w:left w:w="0" w:type="dxa"/>
-            <w:right w:w="115" w:type="dxa"/>
-          </w:tcMar>
-        </w:tcPr>
-        <w:p>
-          <w:pPr>
-            <w:ind w:hanging="23"/>
-            <w:jc w:val="right"/>
-            <w:rPr>
-              <w:rFonts w:ascii="Consolas" w:eastAsia="Times New Roman" w:hAnsi="Consolas" w:cs="Times New Roman"/>
-              <w:b/>
-              <w:sz w:val="24"/>
-              <w:szCs w:val="24"/>
-            </w:rPr>
-          </w:pPr>
-          <w:r>
-            <w:rPr>
-              <w:rFonts w:cstheme="minorHAnsi"/>
-              <w:sz w:val="20"/>
-              <w:szCs w:val="20"/>
-            </w:rPr>
-            <w:t>Ω</w:t>
-          </w:r>
-          <w:r>
-            <w:rPr>
-              <w:rFonts w:ascii="Consolas" w:eastAsia="Times New Roman" w:hAnsi="Consolas" w:cs="Times New Roman"/>
-              <w:sz w:val="18"/>
-              <w:szCs w:val="18"/>
-            </w:rPr>
-            <w:t>3</w:t>
-          </w:r>
-          <w:r>
-            <w:rPr>
-              <w:rFonts w:ascii="Consolas" w:eastAsia="Times New Roman" w:hAnsi="Consolas" w:cs="Times New Roman"/>
-              <w:sz w:val="18"/>
-              <w:szCs w:val="18"/>
-            </w:rPr>
-            <w:t>2</w:t>
-          </w:r>
-          <w:r>
-            <w:rPr>
-              <w:rFonts w:ascii="Consolas" w:hAnsi="Consolas" w:cstheme="minorHAnsi"/>
-              <w:sz w:val="20"/>
-              <w:szCs w:val="20"/>
-              <w:vertAlign w:val="subscript"/>
-            </w:rPr>
-            <w:t>α</w:t>
-          </w:r>
-        </w:p>
-      </w:tc>
-    </w:tr>
-    <w:tr>
-      <w:trPr>
-        <w:trHeight w:val="165"/>
-      </w:trPr>
-      <w:tc>
-        <w:tcPr>
-          <w:tcW w:w="10948" w:type="dxa"/>
-          <w:vMerge/>
-        </w:tcPr>
-        <w:p>
-          <w:pPr>
-            <w:tabs>
-              <w:tab w:val="left" w:pos="9428"/>
-            </w:tabs>
-            <w:rPr>
-              <w:rFonts w:ascii="Times New Roman" w:eastAsia="Times New Roman" w:hAnsi="Times New Roman" w:cs="Times New Roman"/>
-              <w:sz w:val="40"/>
-            </w:rPr>
-          </w:pPr>
-        </w:p>
-      </w:tc>
-      <w:tc>
-        <w:tcPr>
-          <w:tcW w:w="2086" w:type="dxa"/>
+          <w:tcW w:w="2094" w:type="dxa"/>
           <w:noWrap/>
           <w:tcMar>
             <w:left w:w="115" w:type="dxa"/>
@@ -35631,7 +36763,7 @@
       </w:tc>
       <w:tc>
         <w:tcPr>
-          <w:tcW w:w="656" w:type="dxa"/>
+          <w:tcW w:w="664" w:type="dxa"/>
           <w:noWrap/>
           <w:tcMar>
             <w:left w:w="0" w:type="dxa"/>
@@ -35716,9 +36848,9 @@
       <w:tblLook w:val="04A0" w:firstRow="1" w:lastRow="0" w:firstColumn="1" w:lastColumn="0" w:noHBand="0" w:noVBand="1"/>
     </w:tblPr>
     <w:tblGrid>
-      <w:gridCol w:w="10932"/>
-      <w:gridCol w:w="2094"/>
-      <w:gridCol w:w="664"/>
+      <w:gridCol w:w="10916"/>
+      <w:gridCol w:w="2102"/>
+      <w:gridCol w:w="672"/>
     </w:tblGrid>
     <w:tr>
       <w:trPr>
@@ -35726,7 +36858,7 @@
       </w:trPr>
       <w:tc>
         <w:tcPr>
-          <w:tcW w:w="10948" w:type="dxa"/>
+          <w:tcW w:w="10932" w:type="dxa"/>
           <w:vMerge w:val="restart"/>
         </w:tcPr>
         <w:p>
@@ -35787,7 +36919,7 @@
       </w:tc>
       <w:tc>
         <w:tcPr>
-          <w:tcW w:w="2742" w:type="dxa"/>
+          <w:tcW w:w="2758" w:type="dxa"/>
           <w:gridSpan w:val="2"/>
         </w:tcPr>
         <w:p>
@@ -35801,6 +36933,7 @@
               <w:szCs w:val="24"/>
             </w:rPr>
           </w:pPr>
+          <w:proofErr w:type="gramStart"/>
           <w:r>
             <w:rPr>
               <w:rFonts w:ascii="Consolas" w:eastAsia="Times New Roman" w:hAnsi="Consolas" w:cs="Times New Roman"/>
@@ -35817,7 +36950,7 @@
               <w:sz w:val="24"/>
               <w:szCs w:val="24"/>
             </w:rPr>
-            <w:t xml:space="preserve"> IDENTIFIER</w:t>
+            <w:t xml:space="preserve"> </w:t>
           </w:r>
           <w:r>
             <w:rPr>
@@ -35826,8 +36959,18 @@
               <w:sz w:val="24"/>
               <w:szCs w:val="24"/>
             </w:rPr>
-            <w:t>S</w:t>
+            <w:t xml:space="preserve"> </w:t>
           </w:r>
+          <w:r>
+            <w:rPr>
+              <w:rFonts w:ascii="Consolas" w:eastAsia="Times New Roman" w:hAnsi="Consolas" w:cs="Times New Roman"/>
+              <w:b/>
+              <w:sz w:val="24"/>
+              <w:szCs w:val="24"/>
+            </w:rPr>
+            <w:t>IDENTIFIER</w:t>
+          </w:r>
+          <w:proofErr w:type="gramEnd"/>
         </w:p>
       </w:tc>
     </w:tr>
@@ -35837,7 +36980,7 @@
       </w:trPr>
       <w:tc>
         <w:tcPr>
-          <w:tcW w:w="10948" w:type="dxa"/>
+          <w:tcW w:w="10932" w:type="dxa"/>
           <w:vMerge/>
         </w:tcPr>
         <w:p>
@@ -35854,113 +36997,7 @@
       </w:tc>
       <w:tc>
         <w:tcPr>
-          <w:tcW w:w="2086" w:type="dxa"/>
-          <w:noWrap/>
-          <w:tcMar>
-            <w:left w:w="115" w:type="dxa"/>
-            <w:right w:w="0" w:type="dxa"/>
-          </w:tcMar>
-        </w:tcPr>
-        <w:p>
-          <w:pPr>
-            <w:ind w:hanging="23"/>
-            <w:rPr>
-              <w:rFonts w:ascii="Consolas" w:eastAsia="Times New Roman" w:hAnsi="Consolas" w:cs="Times New Roman"/>
-              <w:b/>
-              <w:sz w:val="24"/>
-              <w:szCs w:val="24"/>
-            </w:rPr>
-          </w:pPr>
-          <w:r>
-            <w:rPr>
-              <w:rFonts w:ascii="Consolas" w:eastAsia="Times New Roman" w:hAnsi="Consolas" w:cs="Times New Roman"/>
-              <w:sz w:val="18"/>
-              <w:szCs w:val="18"/>
-            </w:rPr>
-            <w:t>Digital-AV SDK:</w:t>
-          </w:r>
-        </w:p>
-      </w:tc>
-      <w:tc>
-        <w:tcPr>
-          <w:tcW w:w="656" w:type="dxa"/>
-          <w:noWrap/>
-          <w:tcMar>
-            <w:left w:w="0" w:type="dxa"/>
-            <w:right w:w="115" w:type="dxa"/>
-          </w:tcMar>
-        </w:tcPr>
-        <w:p>
-          <w:pPr>
-            <w:ind w:hanging="23"/>
-            <w:jc w:val="right"/>
-            <w:rPr>
-              <w:rFonts w:ascii="Consolas" w:eastAsia="Times New Roman" w:hAnsi="Consolas" w:cs="Times New Roman"/>
-              <w:b/>
-              <w:sz w:val="24"/>
-              <w:szCs w:val="24"/>
-            </w:rPr>
-          </w:pPr>
-          <w:r>
-            <w:rPr>
-              <w:rFonts w:cstheme="minorHAnsi"/>
-              <w:sz w:val="20"/>
-              <w:szCs w:val="20"/>
-            </w:rPr>
-            <w:t>Ω</w:t>
-          </w:r>
-          <w:r>
-            <w:rPr>
-              <w:rFonts w:ascii="Consolas" w:eastAsia="Times New Roman" w:hAnsi="Consolas" w:cs="Times New Roman"/>
-              <w:sz w:val="18"/>
-              <w:szCs w:val="18"/>
-            </w:rPr>
-            <w:t>3</w:t>
-          </w:r>
-          <w:r>
-            <w:rPr>
-              <w:rFonts w:ascii="Consolas" w:eastAsia="Times New Roman" w:hAnsi="Consolas" w:cs="Times New Roman"/>
-              <w:sz w:val="18"/>
-              <w:szCs w:val="18"/>
-            </w:rPr>
-            <w:t>5</w:t>
-          </w:r>
-          <w:r>
-            <w:rPr>
-              <w:rFonts w:ascii="Consolas" w:hAnsi="Consolas" w:cstheme="minorHAnsi"/>
-              <w:sz w:val="20"/>
-              <w:szCs w:val="20"/>
-              <w:vertAlign w:val="subscript"/>
-            </w:rPr>
-            <w:t>α</w:t>
-          </w:r>
-        </w:p>
-      </w:tc>
-    </w:tr>
-    <w:tr>
-      <w:trPr>
-        <w:trHeight w:val="165"/>
-      </w:trPr>
-      <w:tc>
-        <w:tcPr>
-          <w:tcW w:w="10948" w:type="dxa"/>
-          <w:vMerge/>
-        </w:tcPr>
-        <w:p>
-          <w:pPr>
-            <w:tabs>
-              <w:tab w:val="left" w:pos="9428"/>
-            </w:tabs>
-            <w:rPr>
-              <w:rFonts w:ascii="Times New Roman" w:eastAsia="Times New Roman" w:hAnsi="Times New Roman" w:cs="Times New Roman"/>
-              <w:sz w:val="40"/>
-            </w:rPr>
-          </w:pPr>
-        </w:p>
-      </w:tc>
-      <w:tc>
-        <w:tcPr>
-          <w:tcW w:w="2086" w:type="dxa"/>
+          <w:tcW w:w="2094" w:type="dxa"/>
           <w:noWrap/>
           <w:tcMar>
             <w:left w:w="115" w:type="dxa"/>
@@ -35997,7 +37034,7 @@
       </w:tc>
       <w:tc>
         <w:tcPr>
-          <w:tcW w:w="656" w:type="dxa"/>
+          <w:tcW w:w="664" w:type="dxa"/>
           <w:noWrap/>
           <w:tcMar>
             <w:left w:w="0" w:type="dxa"/>

</xml_diff>

<commit_message>
Revise spec to 3901. Minor tweaks during vacation the US southwest
</commit_message>
<xml_diff>
--- a/omega/Digital-AV-Ω35.docx
+++ b/omega/Digital-AV-Ω35.docx
@@ -8099,7 +8099,7 @@
       <w:tblPr>
         <w:tblStyle w:val="TableGrid0"/>
         <w:tblpPr w:leftFromText="187" w:rightFromText="187" w:vertAnchor="text" w:horzAnchor="page" w:tblpX="10135" w:tblpY="759"/>
-        <w:tblW w:w="4140" w:type="dxa"/>
+        <w:tblW w:w="4575" w:type="dxa"/>
         <w:tblInd w:w="0" w:type="dxa"/>
         <w:tblCellMar>
           <w:top w:w="5" w:type="dxa"/>
@@ -8110,7 +8110,7 @@
         <w:gridCol w:w="98"/>
         <w:gridCol w:w="2299"/>
         <w:gridCol w:w="303"/>
-        <w:gridCol w:w="1440"/>
+        <w:gridCol w:w="1875"/>
       </w:tblGrid>
       <w:tr>
         <w:trPr>
@@ -8152,7 +8152,7 @@
         </w:tc>
         <w:tc>
           <w:tcPr>
-            <w:tcW w:w="1440" w:type="dxa"/>
+            <w:tcW w:w="1875" w:type="dxa"/>
             <w:tcBorders>
               <w:top w:val="single" w:sz="12" w:space="0" w:color="000000"/>
               <w:left w:val="single" w:sz="4" w:space="0" w:color="FFFFFF"/>
@@ -8224,7 +8224,7 @@
         </w:tc>
         <w:tc>
           <w:tcPr>
-            <w:tcW w:w="1440" w:type="dxa"/>
+            <w:tcW w:w="1875" w:type="dxa"/>
             <w:tcBorders>
               <w:top w:val="single" w:sz="4" w:space="0" w:color="000000"/>
               <w:left w:val="single" w:sz="4" w:space="0" w:color="000000"/>
@@ -8294,7 +8294,7 @@
         </w:tc>
         <w:tc>
           <w:tcPr>
-            <w:tcW w:w="1440" w:type="dxa"/>
+            <w:tcW w:w="1875" w:type="dxa"/>
             <w:tcBorders>
               <w:top w:val="single" w:sz="4" w:space="0" w:color="000000"/>
               <w:left w:val="single" w:sz="4" w:space="0" w:color="000000"/>
@@ -8364,7 +8364,7 @@
         </w:tc>
         <w:tc>
           <w:tcPr>
-            <w:tcW w:w="1440" w:type="dxa"/>
+            <w:tcW w:w="1875" w:type="dxa"/>
             <w:tcBorders>
               <w:top w:val="single" w:sz="4" w:space="0" w:color="000000"/>
               <w:left w:val="single" w:sz="4" w:space="0" w:color="000000"/>
@@ -8476,7 +8476,7 @@
         </w:tc>
         <w:tc>
           <w:tcPr>
-            <w:tcW w:w="1440" w:type="dxa"/>
+            <w:tcW w:w="1875" w:type="dxa"/>
             <w:tcBorders>
               <w:top w:val="single" w:sz="4" w:space="0" w:color="000000"/>
               <w:left w:val="single" w:sz="4" w:space="0" w:color="000000"/>
@@ -8546,7 +8546,7 @@
         </w:tc>
         <w:tc>
           <w:tcPr>
-            <w:tcW w:w="1440" w:type="dxa"/>
+            <w:tcW w:w="1875" w:type="dxa"/>
             <w:tcBorders>
               <w:top w:val="single" w:sz="4" w:space="0" w:color="000000"/>
               <w:left w:val="single" w:sz="4" w:space="0" w:color="000000"/>
@@ -8658,7 +8658,7 @@
         </w:tc>
         <w:tc>
           <w:tcPr>
-            <w:tcW w:w="1440" w:type="dxa"/>
+            <w:tcW w:w="1875" w:type="dxa"/>
             <w:tcBorders>
               <w:top w:val="single" w:sz="4" w:space="0" w:color="000000"/>
               <w:left w:val="single" w:sz="4" w:space="0" w:color="000000"/>
@@ -8728,7 +8728,7 @@
         </w:tc>
         <w:tc>
           <w:tcPr>
-            <w:tcW w:w="1440" w:type="dxa"/>
+            <w:tcW w:w="1875" w:type="dxa"/>
             <w:tcBorders>
               <w:top w:val="single" w:sz="4" w:space="0" w:color="000000"/>
               <w:left w:val="single" w:sz="4" w:space="0" w:color="000000"/>
@@ -8798,7 +8798,7 @@
         </w:tc>
         <w:tc>
           <w:tcPr>
-            <w:tcW w:w="1440" w:type="dxa"/>
+            <w:tcW w:w="1875" w:type="dxa"/>
             <w:tcBorders>
               <w:top w:val="single" w:sz="4" w:space="0" w:color="000000"/>
               <w:left w:val="single" w:sz="4" w:space="0" w:color="000000"/>
@@ -8868,7 +8868,7 @@
         </w:tc>
         <w:tc>
           <w:tcPr>
-            <w:tcW w:w="1440" w:type="dxa"/>
+            <w:tcW w:w="1875" w:type="dxa"/>
             <w:tcBorders>
               <w:top w:val="single" w:sz="4" w:space="0" w:color="000000"/>
               <w:left w:val="single" w:sz="4" w:space="0" w:color="000000"/>
@@ -8938,7 +8938,7 @@
         </w:tc>
         <w:tc>
           <w:tcPr>
-            <w:tcW w:w="1440" w:type="dxa"/>
+            <w:tcW w:w="1875" w:type="dxa"/>
             <w:tcBorders>
               <w:top w:val="single" w:sz="4" w:space="0" w:color="000000"/>
               <w:left w:val="single" w:sz="4" w:space="0" w:color="000000"/>
@@ -9060,7 +9060,7 @@
         </w:tc>
         <w:tc>
           <w:tcPr>
-            <w:tcW w:w="1440" w:type="dxa"/>
+            <w:tcW w:w="1875" w:type="dxa"/>
             <w:tcBorders>
               <w:top w:val="single" w:sz="4" w:space="0" w:color="000000"/>
               <w:left w:val="single" w:sz="4" w:space="0" w:color="000000"/>
@@ -9130,7 +9130,7 @@
         </w:tc>
         <w:tc>
           <w:tcPr>
-            <w:tcW w:w="1440" w:type="dxa"/>
+            <w:tcW w:w="1875" w:type="dxa"/>
             <w:tcBorders>
               <w:top w:val="single" w:sz="4" w:space="0" w:color="000000"/>
               <w:left w:val="single" w:sz="4" w:space="0" w:color="000000"/>
@@ -9242,7 +9242,7 @@
         </w:tc>
         <w:tc>
           <w:tcPr>
-            <w:tcW w:w="1440" w:type="dxa"/>
+            <w:tcW w:w="1875" w:type="dxa"/>
             <w:tcBorders>
               <w:top w:val="single" w:sz="4" w:space="0" w:color="000000"/>
               <w:left w:val="single" w:sz="4" w:space="0" w:color="000000"/>
@@ -9614,7 +9614,15 @@
           <w:sz w:val="28"/>
           <w:szCs w:val="28"/>
         </w:rPr>
-        <w:t>two bits,</w:t>
+        <w:t xml:space="preserve">2 </w:t>
+      </w:r>
+      <w:r>
+        <w:rPr>
+          <w:noProof/>
+          <w:sz w:val="28"/>
+          <w:szCs w:val="28"/>
+        </w:rPr>
+        <w:t>bits,</w:t>
       </w:r>
       <w:r>
         <w:rPr>
@@ -32681,12 +32689,8 @@
           <w:szCs w:val="20"/>
         </w:rPr>
         <w:sectPr>
-          <w:headerReference w:type="even" r:id="rId12"/>
-          <w:headerReference w:type="default" r:id="rId13"/>
-          <w:footerReference w:type="even" r:id="rId14"/>
-          <w:footerReference w:type="default" r:id="rId15"/>
-          <w:headerReference w:type="first" r:id="rId16"/>
-          <w:footerReference w:type="first" r:id="rId17"/>
+          <w:headerReference w:type="default" r:id="rId12"/>
+          <w:footerReference w:type="default" r:id="rId13"/>
           <w:pgSz w:w="15840" w:h="12240" w:orient="landscape" w:code="1"/>
           <w:pgMar w:top="720" w:right="900" w:bottom="720" w:left="1152" w:header="720" w:footer="720" w:gutter="0"/>
           <w:cols w:space="720"/>
@@ -32931,7 +32935,7 @@
                               </w:rPr>
                               <w:t xml:space="preserve">ional information available at:   </w:t>
                             </w:r>
-                            <w:hyperlink r:id="rId18" w:history="1">
+                            <w:hyperlink r:id="rId14" w:history="1">
                               <w:r>
                                 <w:rPr>
                                   <w:rStyle w:val="Hyperlink"/>
@@ -32948,7 +32952,7 @@
                               </w:rPr>
                               <w:t xml:space="preserve"> ,   </w:t>
                             </w:r>
-                            <w:hyperlink r:id="rId19" w:history="1">
+                            <w:hyperlink r:id="rId15" w:history="1">
                               <w:r>
                                 <w:rPr>
                                   <w:rStyle w:val="Hyperlink"/>
@@ -32965,7 +32969,7 @@
                               </w:rPr>
                               <w:t xml:space="preserve"> ,    </w:t>
                             </w:r>
-                            <w:hyperlink r:id="rId20" w:history="1">
+                            <w:hyperlink r:id="rId16" w:history="1">
                               <w:r>
                                 <w:rPr>
                                   <w:rStyle w:val="Hyperlink"/>
@@ -32982,7 +32986,7 @@
                               </w:rPr>
                               <w:t xml:space="preserve"> ,    </w:t>
                             </w:r>
-                            <w:hyperlink r:id="rId21" w:history="1">
+                            <w:hyperlink r:id="rId17" w:history="1">
                               <w:r>
                                 <w:rPr>
                                   <w:rStyle w:val="Hyperlink"/>
@@ -33170,7 +33174,7 @@
                         </w:rPr>
                         <w:t xml:space="preserve">ional information available at:   </w:t>
                       </w:r>
-                      <w:hyperlink r:id="rId22" w:history="1">
+                      <w:hyperlink r:id="rId18" w:history="1">
                         <w:r>
                           <w:rPr>
                             <w:rStyle w:val="Hyperlink"/>
@@ -33187,7 +33191,7 @@
                         </w:rPr>
                         <w:t xml:space="preserve"> ,   </w:t>
                       </w:r>
-                      <w:hyperlink r:id="rId23" w:history="1">
+                      <w:hyperlink r:id="rId19" w:history="1">
                         <w:r>
                           <w:rPr>
                             <w:rStyle w:val="Hyperlink"/>
@@ -33204,7 +33208,7 @@
                         </w:rPr>
                         <w:t xml:space="preserve"> ,    </w:t>
                       </w:r>
-                      <w:hyperlink r:id="rId24" w:history="1">
+                      <w:hyperlink r:id="rId20" w:history="1">
                         <w:r>
                           <w:rPr>
                             <w:rStyle w:val="Hyperlink"/>
@@ -33221,7 +33225,7 @@
                         </w:rPr>
                         <w:t xml:space="preserve"> ,    </w:t>
                       </w:r>
-                      <w:hyperlink r:id="rId25" w:history="1">
+                      <w:hyperlink r:id="rId21" w:history="1">
                         <w:r>
                           <w:rPr>
                             <w:rStyle w:val="Hyperlink"/>
@@ -33286,6 +33290,153 @@
     <w:p>
       <w:pPr>
         <w:sectPr>
+          <w:headerReference w:type="default" r:id="rId22"/>
+          <w:footerReference w:type="default" r:id="rId23"/>
+          <w:type w:val="continuous"/>
+          <w:pgSz w:w="15840" w:h="12240" w:orient="landscape" w:code="1"/>
+          <w:pgMar w:top="720" w:right="1152" w:bottom="720" w:left="1152" w:header="720" w:footer="720" w:gutter="0"/>
+          <w:pgNumType w:fmt="lowerRoman" w:start="1"/>
+          <w:cols w:space="720"/>
+          <w:docGrid w:linePitch="360"/>
+        </w:sectPr>
+      </w:pPr>
+    </w:p>
+    <w:p>
+      <w:r>
+        <w:br w:type="page"/>
+      </w:r>
+    </w:p>
+    <w:p>
+      <w:r>
+        <w:lastRenderedPageBreak/>
+        <w:t>No deserialization required! That’s right, the Rust sources have the entire SDK files baked into the source code with requisite native array initializations. Just include the dependency in cargo, and you’re good to go.</w:t>
+      </w:r>
+    </w:p>
+    <w:p>
+      <w:r>
+        <w:t>Rust</w:t>
+      </w:r>
+      <w:r>
+        <w:t xml:space="preserve"> sources can be found in the </w:t>
+      </w:r>
+      <w:r>
+        <w:t>Digital-AV/z-series/foundations/</w:t>
+      </w:r>
+      <w:r>
+        <w:t>rust</w:t>
+      </w:r>
+      <w:r>
+        <w:t>/</w:t>
+      </w:r>
+      <w:r>
+        <w:t xml:space="preserve"> folder on GitHub. All structures are pre-defined in lockstep with the binary files of the SDK. However, one major deviation is that the AV-Writ.dx file is segmented into 66 different structures (one for each book of the bible). </w:t>
+      </w:r>
+    </w:p>
+    <w:p>
+      <w:r>
+        <w:t xml:space="preserve">There are other minor deviations from the baseline SDK documentation. These are driven somewhat by the syntax of Rust, and to simplify code-generation. Deviations should be intuitive by comparing the struct definitions with the SDK documentation. The value of the generated files is that no deserialization operations are needed. Again, the implementation uses Rust arrays with static </w:t>
+      </w:r>
+      <w:r>
+        <w:t>initializers</w:t>
+      </w:r>
+      <w:r>
+        <w:t xml:space="preserve">. </w:t>
+      </w:r>
+    </w:p>
+    <w:p>
+      <w:r>
+        <w:t>The code currently compiles, but is largely untested.</w:t>
+      </w:r>
+    </w:p>
+    <w:p>
+      <w:r>
+        <w:t>The compiled Rust library is almost 400mb. That’s twenty times the size of the baseline [serialized] SDK files. At first glance, this might lead you to the C++ library. However, this would be an apples to oranges comparison. The C++ implementation is a DLL (i.e. a shared library). The Rust library is static, by convention, with all dependencies baked in, including the Rust runtime itself.</w:t>
+      </w:r>
+      <w:r>
+        <w:t xml:space="preserve">  Someone could measure what the library would be if it were compiled as a shared library, but I have no plans to do that.  For what it is, and given modern hardware, 400 mb is not very large by database standards. Yet, if trimming down is your goal, not every file need be included in your application.</w:t>
+      </w:r>
+      <w:r>
+        <w:br w:type="page"/>
+      </w:r>
+    </w:p>
+    <w:p>
+      <w:pPr>
+        <w:sectPr>
+          <w:headerReference w:type="default" r:id="rId24"/>
+          <w:footerReference w:type="default" r:id="rId25"/>
+          <w:type w:val="continuous"/>
+          <w:pgSz w:w="15840" w:h="12240" w:orient="landscape" w:code="1"/>
+          <w:pgMar w:top="720" w:right="1152" w:bottom="720" w:left="1152" w:header="720" w:footer="720" w:gutter="0"/>
+          <w:pgNumType w:fmt="lowerRoman" w:start="1"/>
+          <w:cols w:space="720"/>
+          <w:docGrid w:linePitch="360"/>
+        </w:sectPr>
+      </w:pPr>
+    </w:p>
+    <w:p>
+      <w:r>
+        <w:lastRenderedPageBreak/>
+        <w:t>No deserialization required! That’s right, the C++ sources have the entire SDK files baked into the source code with requisite native C++ array initializations. Just include the dependency in CMake, and you’re good to go.</w:t>
+      </w:r>
+    </w:p>
+    <w:p>
+      <w:r>
+        <w:t xml:space="preserve">C++ sources can be found in the </w:t>
+      </w:r>
+      <w:r>
+        <w:t>Digital-AV/z-series/foundations/</w:t>
+      </w:r>
+      <w:r>
+        <w:t>cpp</w:t>
+      </w:r>
+      <w:r>
+        <w:t>/</w:t>
+      </w:r>
+      <w:r>
+        <w:t xml:space="preserve"> folder on GitHub. All structures are pre-defined in lockstep with the binary files of the SDK. However, one major deviation is that the AV-Writ.dx file is segmented into 66 different structures (one for each book of the bible).</w:t>
+      </w:r>
+    </w:p>
+    <w:p>
+      <w:r>
+        <w:t>There are other minor deviations that should be intuitive by examining the struct definitions. These are driven somewhat by the syntax of C++, and to simplify code-generation. The value of the generated files is that no deserialization operations are needed. Again, the implementation uses C++ arrays with static initializations.</w:t>
+      </w:r>
+    </w:p>
+    <w:p>
+      <w:r>
+        <w:t>The code currently compiles, but is largely untested.</w:t>
+      </w:r>
+    </w:p>
+    <w:p>
+      <w:r>
+        <w:t xml:space="preserve">Interestingly, using the latest Microsoft x64 C++ compiler to compile the entire SDK into a DLL with static C++ arrays, the entire DLL weighs in at 21.2 mb, </w:t>
+      </w:r>
+      <w:r>
+        <w:t xml:space="preserve">about the same as </w:t>
+      </w:r>
+      <w:r>
+        <w:t xml:space="preserve">the experimental FlatBuffers </w:t>
+      </w:r>
+      <w:r>
+        <w:t>content data</w:t>
+      </w:r>
+      <w:r>
+        <w:t xml:space="preserve">. Compared to the Baseline SDK files themselves, that’s only </w:t>
+      </w:r>
+      <w:r>
+        <w:t>2</w:t>
+      </w:r>
+      <w:r>
+        <w:t xml:space="preserve"> mb of overhead (and all of the deserialization work is already done).</w:t>
+      </w:r>
+    </w:p>
+    <w:p>
+      <w:r>
+        <w:br w:type="page"/>
+      </w:r>
+    </w:p>
+    <w:p>
+      <w:pPr>
+        <w:sectPr>
           <w:headerReference w:type="default" r:id="rId26"/>
           <w:footerReference w:type="default" r:id="rId27"/>
           <w:type w:val="continuous"/>
@@ -33297,290 +33448,167 @@
         </w:sectPr>
       </w:pPr>
     </w:p>
+    <w:p/>
     <w:p>
       <w:r>
-        <w:br w:type="page"/>
+        <w:t>COMING SOON!!!</w:t>
       </w:r>
     </w:p>
     <w:p>
       <w:r>
-        <w:lastRenderedPageBreak/>
-        <w:t>No deserialization required! That’s right, the Rust sources have the entire SDK files baked into the source code with requisite native array initializations. Just include the dependency in cargo, and you’re good to go.</w:t>
+        <w:t xml:space="preserve">Foundational support for C# differs from the Rust and C++ implementations, as the C# foundation uses </w:t>
+      </w:r>
+      <w:r>
+        <w:t xml:space="preserve">the </w:t>
+      </w:r>
+      <w:r>
+        <w:rPr>
+          <w:rFonts w:cstheme="minorHAnsi"/>
+        </w:rPr>
+        <w:t>Ω</w:t>
+      </w:r>
+      <w:r>
+        <w:rPr>
+          <w:rFonts w:cstheme="minorHAnsi"/>
+        </w:rPr>
+        <w:t>-series SDK for actual deserializations in lieu of code-generation</w:t>
+      </w:r>
+      <w:r>
+        <w:rPr>
+          <w:rFonts w:cstheme="minorHAnsi"/>
+        </w:rPr>
+        <w:t xml:space="preserve">.  With the </w:t>
+      </w:r>
+      <w:r>
+        <w:rPr>
+          <w:rFonts w:cstheme="minorHAnsi"/>
+        </w:rPr>
+        <w:t>Ω</w:t>
+      </w:r>
+      <w:r>
+        <w:rPr>
+          <w:rFonts w:cstheme="minorHAnsi"/>
+        </w:rPr>
+        <w:t>-series SDK, we open just a single binary file to extract all SDK content.</w:t>
       </w:r>
     </w:p>
     <w:p>
       <w:r>
-        <w:t>Rust</w:t>
+        <w:t>C</w:t>
+      </w:r>
+      <w:r>
+        <w:t>#</w:t>
       </w:r>
       <w:r>
         <w:t xml:space="preserve"> sources can be found in the </w:t>
       </w:r>
       <w:r>
-        <w:t>Digital-AV/z-series/foundations/</w:t>
-      </w:r>
-      <w:r>
-        <w:t>rust</w:t>
+        <w:t>Digital-AV/</w:t>
+      </w:r>
+      <w:r>
+        <w:t>omega</w:t>
+      </w:r>
+      <w:r>
+        <w:t>/foundations/</w:t>
+      </w:r>
+      <w:r>
+        <w:t>csharp</w:t>
       </w:r>
       <w:r>
         <w:t>/</w:t>
       </w:r>
       <w:r>
-        <w:t xml:space="preserve"> folder on GitHub. All structures are pre-defined in lockstep with the binary files of the SDK. However, one major deviation is that the AV-Writ.dx file is segmented into 66 different structures (one for each book of the bible). </w:t>
+        <w:t xml:space="preserve"> folder on GitHub. </w:t>
+      </w:r>
+      <w:r>
+        <w:t>As with the other foundational support, Written content</w:t>
+      </w:r>
+      <w:r>
+        <w:t xml:space="preserve"> is segmented into 66 different </w:t>
+      </w:r>
+      <w:r>
+        <w:t>arrays and placed in the Book index/content</w:t>
+      </w:r>
+      <w:r>
+        <w:t xml:space="preserve"> (one</w:t>
+      </w:r>
+      <w:r>
+        <w:t xml:space="preserve"> </w:t>
+      </w:r>
+      <w:r>
+        <w:t>slice</w:t>
+      </w:r>
+      <w:r>
+        <w:t xml:space="preserve"> for each book of the bible).</w:t>
       </w:r>
     </w:p>
     <w:p>
       <w:r>
-        <w:t xml:space="preserve">There are other minor deviations from the baseline SDK documentation. These are driven somewhat by the syntax of Rust, and to simplify code-generation. Deviations should be intuitive by comparing the struct definitions with the SDK documentation. The value of the generated files is that no deserialization operations are needed. Again, the implementation uses Rust arrays with static </w:t>
-      </w:r>
-      <w:r>
-        <w:t>initializers</w:t>
-      </w:r>
-      <w:r>
-        <w:t xml:space="preserve">. </w:t>
+        <w:t xml:space="preserve">The code </w:t>
+      </w:r>
+      <w:r>
+        <w:t>is currently in development, but leverages the rock solid foundation of decades of earlier deployments of the Digital-AV SDK</w:t>
+      </w:r>
+      <w:r>
+        <w:t>.</w:t>
       </w:r>
     </w:p>
     <w:p>
       <w:r>
-        <w:t>The code currently compiles, but is largely untested.</w:t>
+        <w:t>The fundamental difference here with the companion project AVXText, is that</w:t>
+      </w:r>
+      <w:r>
+        <w:t xml:space="preserve"> the current</w:t>
+      </w:r>
+      <w:r>
+        <w:t xml:space="preserve"> AVXText </w:t>
+      </w:r>
+      <w:r>
+        <w:t xml:space="preserve">github </w:t>
+      </w:r>
+      <w:r>
+        <w:t xml:space="preserve">bundles the interpreter with the bible content for search capabilities. This is no longer necessary as Quelle can serve that purpose, while these sources are dedicated only for deserialization, validation, and content delivery. </w:t>
+      </w:r>
+      <w:r>
+        <w:t xml:space="preserve"> AVXText will eventually be replaced with an integrations of C# Foundation with Quelle </w:t>
+      </w:r>
+      <w:r>
+        <w:t xml:space="preserve">which leverages </w:t>
+      </w:r>
+      <w:r>
+        <w:t xml:space="preserve">a </w:t>
+      </w:r>
+      <w:r>
+        <w:t xml:space="preserve">Parsing Expression Grammar (PEG) </w:t>
+      </w:r>
+      <w:r>
+        <w:t>library</w:t>
+      </w:r>
+      <w:r>
+        <w:t xml:space="preserve"> </w:t>
+      </w:r>
+      <w:r>
+        <w:t>called</w:t>
+      </w:r>
+      <w:r>
+        <w:t xml:space="preserve"> Pin</w:t>
+      </w:r>
+      <w:r>
+        <w:t>s</w:t>
+      </w:r>
+      <w:r>
+        <w:t>hot-Blue</w:t>
+      </w:r>
+      <w:r>
+        <w:t xml:space="preserve"> and a parse interpreting service called Blueprint-Blue.</w:t>
       </w:r>
     </w:p>
-    <w:p>
-      <w:r>
-        <w:t>The compiled Rust library is almost 400mb. That’s twenty times the size of the baseline [serialized] SDK files. At first glance, this might lead you to the C++ library. However, this would be an apples to oranges comparison. The C++ implementation is a DLL (i.e. a shared library). The Rust library is static, by convention, with all dependencies baked in, including the Rust runtime itself.</w:t>
-      </w:r>
-      <w:r>
-        <w:t xml:space="preserve">  Someone could measure what the library would be if it were compiled as a shared library, but I have no plans to do that.  For what it is, and given modern hardware, 400 mb is not very large by database standards. Yet, if trimming down is your goal, not every file need be included in your application.</w:t>
-      </w:r>
-      <w:r>
-        <w:br w:type="page"/>
-      </w:r>
-    </w:p>
+    <w:p/>
     <w:p>
       <w:pPr>
         <w:sectPr>
           <w:headerReference w:type="default" r:id="rId28"/>
           <w:footerReference w:type="default" r:id="rId29"/>
-          <w:type w:val="continuous"/>
-          <w:pgSz w:w="15840" w:h="12240" w:orient="landscape" w:code="1"/>
-          <w:pgMar w:top="720" w:right="1152" w:bottom="720" w:left="1152" w:header="720" w:footer="720" w:gutter="0"/>
-          <w:pgNumType w:fmt="lowerRoman" w:start="1"/>
-          <w:cols w:space="720"/>
-          <w:docGrid w:linePitch="360"/>
-        </w:sectPr>
-      </w:pPr>
-    </w:p>
-    <w:p>
-      <w:r>
-        <w:lastRenderedPageBreak/>
-        <w:t>No deserialization required! That’s right, the C++ sources have the entire SDK files baked into the source code with requisite native C++ array initializations. Just include the dependency in CMake, and you’re good to go.</w:t>
-      </w:r>
-    </w:p>
-    <w:p>
-      <w:r>
-        <w:t xml:space="preserve">C++ sources can be found in the </w:t>
-      </w:r>
-      <w:r>
-        <w:t>Digital-AV/z-series/foundations/</w:t>
-      </w:r>
-      <w:r>
-        <w:t>cpp</w:t>
-      </w:r>
-      <w:r>
-        <w:t>/</w:t>
-      </w:r>
-      <w:r>
-        <w:t xml:space="preserve"> folder on GitHub. All structures are pre-defined in lockstep with the binary files of the SDK. However, one major deviation is that the AV-Writ.dx file is segmented into 66 different structures (one for each book of the bible).</w:t>
-      </w:r>
-    </w:p>
-    <w:p>
-      <w:r>
-        <w:t>There are other minor deviations that should be intuitive by examining the struct definitions. These are driven somewhat by the syntax of C++, and to simplify code-generation. The value of the generated files is that no deserialization operations are needed. Again, the implementation uses C++ arrays with static initializations.</w:t>
-      </w:r>
-    </w:p>
-    <w:p>
-      <w:r>
-        <w:t>The code currently compiles, but is largely untested.</w:t>
-      </w:r>
-    </w:p>
-    <w:p>
-      <w:r>
-        <w:t xml:space="preserve">Interestingly, using the latest Microsoft x64 C++ compiler to compile the entire SDK into a DLL with static C++ arrays, the entire DLL weighs in at 21.2 mb, </w:t>
-      </w:r>
-      <w:r>
-        <w:t xml:space="preserve">about the same as </w:t>
-      </w:r>
-      <w:r>
-        <w:t xml:space="preserve">the experimental FlatBuffers </w:t>
-      </w:r>
-      <w:r>
-        <w:t>content data</w:t>
-      </w:r>
-      <w:r>
-        <w:t xml:space="preserve">. Compared to the Baseline SDK files themselves, that’s only </w:t>
-      </w:r>
-      <w:r>
-        <w:t>2</w:t>
-      </w:r>
-      <w:r>
-        <w:t xml:space="preserve"> mb of overhead (and all of the deserialization work is already done).</w:t>
-      </w:r>
-    </w:p>
-    <w:p>
-      <w:r>
-        <w:br w:type="page"/>
-      </w:r>
-    </w:p>
-    <w:p>
-      <w:pPr>
-        <w:sectPr>
-          <w:headerReference w:type="default" r:id="rId30"/>
-          <w:footerReference w:type="default" r:id="rId31"/>
-          <w:type w:val="continuous"/>
-          <w:pgSz w:w="15840" w:h="12240" w:orient="landscape" w:code="1"/>
-          <w:pgMar w:top="720" w:right="1152" w:bottom="720" w:left="1152" w:header="720" w:footer="720" w:gutter="0"/>
-          <w:pgNumType w:fmt="lowerRoman" w:start="1"/>
-          <w:cols w:space="720"/>
-          <w:docGrid w:linePitch="360"/>
-        </w:sectPr>
-      </w:pPr>
-    </w:p>
-    <w:p/>
-    <w:p>
-      <w:r>
-        <w:t>COMING SOON!!!</w:t>
-      </w:r>
-    </w:p>
-    <w:p>
-      <w:r>
-        <w:t xml:space="preserve">Foundational support for C# differs from the Rust and C++ implementations, as the C# foundation uses </w:t>
-      </w:r>
-      <w:r>
-        <w:t xml:space="preserve">the </w:t>
-      </w:r>
-      <w:r>
-        <w:rPr>
-          <w:rFonts w:cstheme="minorHAnsi"/>
-        </w:rPr>
-        <w:t>Ω</w:t>
-      </w:r>
-      <w:r>
-        <w:rPr>
-          <w:rFonts w:cstheme="minorHAnsi"/>
-        </w:rPr>
-        <w:t>-series SDK for actual deserializations in lieu of code-generation</w:t>
-      </w:r>
-      <w:r>
-        <w:rPr>
-          <w:rFonts w:cstheme="minorHAnsi"/>
-        </w:rPr>
-        <w:t xml:space="preserve">.  With the </w:t>
-      </w:r>
-      <w:r>
-        <w:rPr>
-          <w:rFonts w:cstheme="minorHAnsi"/>
-        </w:rPr>
-        <w:t>Ω</w:t>
-      </w:r>
-      <w:r>
-        <w:rPr>
-          <w:rFonts w:cstheme="minorHAnsi"/>
-        </w:rPr>
-        <w:t>-series SDK, we open just a single binary file to extract all SDK content.</w:t>
-      </w:r>
-    </w:p>
-    <w:p>
-      <w:r>
-        <w:t>C</w:t>
-      </w:r>
-      <w:r>
-        <w:t>#</w:t>
-      </w:r>
-      <w:r>
-        <w:t xml:space="preserve"> sources can be found in the </w:t>
-      </w:r>
-      <w:r>
-        <w:t>Digital-AV/</w:t>
-      </w:r>
-      <w:r>
-        <w:t>omega</w:t>
-      </w:r>
-      <w:r>
-        <w:t>/foundations/</w:t>
-      </w:r>
-      <w:r>
-        <w:t>csharp</w:t>
-      </w:r>
-      <w:r>
-        <w:t>/</w:t>
-      </w:r>
-      <w:r>
-        <w:t xml:space="preserve"> folder on GitHub. </w:t>
-      </w:r>
-      <w:r>
-        <w:t>As with the other foundational support, Written content</w:t>
-      </w:r>
-      <w:r>
-        <w:t xml:space="preserve"> is segmented into 66 different </w:t>
-      </w:r>
-      <w:r>
-        <w:t>arrays and placed in the Book index/content</w:t>
-      </w:r>
-      <w:r>
-        <w:t xml:space="preserve"> (one</w:t>
-      </w:r>
-      <w:r>
-        <w:t xml:space="preserve"> </w:t>
-      </w:r>
-      <w:r>
-        <w:t>slice</w:t>
-      </w:r>
-      <w:r>
-        <w:t xml:space="preserve"> for each book of the bible).</w:t>
-      </w:r>
-    </w:p>
-    <w:p>
-      <w:r>
-        <w:t xml:space="preserve">The code </w:t>
-      </w:r>
-      <w:r>
-        <w:t>is currently in development, but leverages the rock solid foundation of decades of earlier deployments of the Digital-AV SDK</w:t>
-      </w:r>
-      <w:r>
-        <w:t>.</w:t>
-      </w:r>
-    </w:p>
-    <w:p>
-      <w:r>
-        <w:t>The fundamental difference here with the companion project AVXText, is that</w:t>
-      </w:r>
-      <w:r>
-        <w:t xml:space="preserve"> the current</w:t>
-      </w:r>
-      <w:r>
-        <w:t xml:space="preserve"> AVXText </w:t>
-      </w:r>
-      <w:r>
-        <w:t xml:space="preserve">github </w:t>
-      </w:r>
-      <w:r>
-        <w:t xml:space="preserve">bundles the interpreter with the bible content for search capabilities. This is no longer necessary as Quelle can serve that purpose, while these sources are dedicated only for deserialization, validation, and content delivery. </w:t>
-      </w:r>
-      <w:r>
-        <w:t xml:space="preserve"> The author anticipates that AVXText will eventually be replaced with an integrations of C# Foundation with Quelle via a future </w:t>
-      </w:r>
-      <w:r>
-        <w:t>Parsing Expression Grammar (PEG) server</w:t>
-      </w:r>
-      <w:r>
-        <w:t xml:space="preserve"> named Pin-Shot-Blue.</w:t>
-      </w:r>
-    </w:p>
-    <w:p/>
-    <w:p>
-      <w:pPr>
-        <w:sectPr>
-          <w:headerReference w:type="default" r:id="rId32"/>
-          <w:footerReference w:type="default" r:id="rId33"/>
           <w:type w:val="evenPage"/>
           <w:pgSz w:w="15840" w:h="12240" w:orient="landscape" w:code="1"/>
           <w:pgMar w:top="720" w:right="1152" w:bottom="720" w:left="1152" w:header="720" w:footer="720" w:gutter="0"/>
@@ -33604,8 +33632,8 @@
     </w:p>
     <w:p/>
     <w:sectPr>
-      <w:headerReference w:type="default" r:id="rId34"/>
-      <w:footerReference w:type="default" r:id="rId35"/>
+      <w:headerReference w:type="default" r:id="rId30"/>
+      <w:footerReference w:type="default" r:id="rId31"/>
       <w:type w:val="continuous"/>
       <w:pgSz w:w="15840" w:h="12240" w:orient="landscape" w:code="1"/>
       <w:pgMar w:top="720" w:right="1152" w:bottom="720" w:left="1152" w:header="720" w:footer="720" w:gutter="0"/>
@@ -33643,16 +33671,6 @@
 </file>
 
 <file path=word/footer1.xml><?xml version="1.0" encoding="utf-8"?>
-<w:ftr xmlns:wpc="http://schemas.microsoft.com/office/word/2010/wordprocessingCanvas" xmlns:cx="http://schemas.microsoft.com/office/drawing/2014/chartex" xmlns:cx1="http://schemas.microsoft.com/office/drawing/2015/9/8/chartex" xmlns:cx2="http://schemas.microsoft.com/office/drawing/2015/10/21/chartex" xmlns:cx3="http://schemas.microsoft.com/office/drawing/2016/5/9/chartex" xmlns:cx4="http://schemas.microsoft.com/office/drawing/2016/5/10/chartex" xmlns:cx5="http://schemas.microsoft.com/office/drawing/2016/5/11/chartex" xmlns:cx6="http://schemas.microsoft.com/office/drawing/2016/5/12/chartex" xmlns:cx7="http://schemas.microsoft.com/office/drawing/2016/5/13/chartex" xmlns:cx8="http://schemas.microsoft.com/office/drawing/2016/5/14/chartex" xmlns:mc="http://schemas.openxmlformats.org/markup-compatibility/2006" xmlns:aink="http://schemas.microsoft.com/office/drawing/2016/ink" xmlns:am3d="http://schemas.microsoft.com/office/drawing/2017/model3d" xmlns:o="urn:schemas-microsoft-com:office:office" xmlns:oel="http://schemas.microsoft.com/office/2019/extlst" xmlns:r="http://schemas.openxmlformats.org/officeDocument/2006/relationships" xmlns:m="http://schemas.openxmlformats.org/officeDocument/2006/math" xmlns:v="urn:schemas-microsoft-com:vml" xmlns:wp14="http://schemas.microsoft.com/office/word/2010/wordprocessingDrawing" xmlns:wp="http://schemas.openxmlformats.org/drawingml/2006/wordprocessingDrawing" xmlns:w10="urn:schemas-microsoft-com:office:word" xmlns:w="http://schemas.openxmlformats.org/wordprocessingml/2006/main" xmlns:w14="http://schemas.microsoft.com/office/word/2010/wordml" xmlns:w15="http://schemas.microsoft.com/office/word/2012/wordml" xmlns:w16cex="http://schemas.microsoft.com/office/word/2018/wordml/cex" xmlns:w16cid="http://schemas.microsoft.com/office/word/2016/wordml/cid" xmlns:w16="http://schemas.microsoft.com/office/word/2018/wordml" xmlns:w16sdtdh="http://schemas.microsoft.com/office/word/2020/wordml/sdtdatahash" xmlns:w16se="http://schemas.microsoft.com/office/word/2015/wordml/symex" xmlns:wpg="http://schemas.microsoft.com/office/word/2010/wordprocessingGroup" xmlns:wpi="http://schemas.microsoft.com/office/word/2010/wordprocessingInk" xmlns:wne="http://schemas.microsoft.com/office/word/2006/wordml" xmlns:wps="http://schemas.microsoft.com/office/word/2010/wordprocessingShape" mc:Ignorable="w14 w15 w16se w16cid w16 w16cex w16sdtdh wp14">
-  <w:p>
-    <w:pPr>
-      <w:pStyle w:val="Footer"/>
-    </w:pPr>
-  </w:p>
-</w:ftr>
-</file>
-
-<file path=word/footer2.xml><?xml version="1.0" encoding="utf-8"?>
 <w:ftr xmlns:wpc="http://schemas.microsoft.com/office/word/2010/wordprocessingCanvas" xmlns:cx="http://schemas.microsoft.com/office/drawing/2014/chartex" xmlns:cx1="http://schemas.microsoft.com/office/drawing/2015/9/8/chartex" xmlns:cx2="http://schemas.microsoft.com/office/drawing/2015/10/21/chartex" xmlns:cx3="http://schemas.microsoft.com/office/drawing/2016/5/9/chartex" xmlns:cx4="http://schemas.microsoft.com/office/drawing/2016/5/10/chartex" xmlns:cx5="http://schemas.microsoft.com/office/drawing/2016/5/11/chartex" xmlns:cx6="http://schemas.microsoft.com/office/drawing/2016/5/12/chartex" xmlns:cx7="http://schemas.microsoft.com/office/drawing/2016/5/13/chartex" xmlns:cx8="http://schemas.microsoft.com/office/drawing/2016/5/14/chartex" xmlns:mc="http://schemas.openxmlformats.org/markup-compatibility/2006" xmlns:aink="http://schemas.microsoft.com/office/drawing/2016/ink" xmlns:am3d="http://schemas.microsoft.com/office/drawing/2017/model3d" xmlns:o="urn:schemas-microsoft-com:office:office" xmlns:oel="http://schemas.microsoft.com/office/2019/extlst" xmlns:r="http://schemas.openxmlformats.org/officeDocument/2006/relationships" xmlns:m="http://schemas.openxmlformats.org/officeDocument/2006/math" xmlns:v="urn:schemas-microsoft-com:vml" xmlns:wp14="http://schemas.microsoft.com/office/word/2010/wordprocessingDrawing" xmlns:wp="http://schemas.openxmlformats.org/drawingml/2006/wordprocessingDrawing" xmlns:w10="urn:schemas-microsoft-com:office:word" xmlns:w="http://schemas.openxmlformats.org/wordprocessingml/2006/main" xmlns:w14="http://schemas.microsoft.com/office/word/2010/wordml" xmlns:w15="http://schemas.microsoft.com/office/word/2012/wordml" xmlns:w16cex="http://schemas.microsoft.com/office/word/2018/wordml/cex" xmlns:w16cid="http://schemas.microsoft.com/office/word/2016/wordml/cid" xmlns:w16="http://schemas.microsoft.com/office/word/2018/wordml" xmlns:w16sdtdh="http://schemas.microsoft.com/office/word/2020/wordml/sdtdatahash" xmlns:w16se="http://schemas.microsoft.com/office/word/2015/wordml/symex" xmlns:wpg="http://schemas.microsoft.com/office/word/2010/wordprocessingGroup" xmlns:wpi="http://schemas.microsoft.com/office/word/2010/wordprocessingInk" xmlns:wne="http://schemas.microsoft.com/office/word/2006/wordml" xmlns:wps="http://schemas.microsoft.com/office/word/2010/wordprocessingShape" mc:Ignorable="w14 w15 w16se w16cid w16 w16cex w16sdtdh wp14">
   <w:sdt>
     <w:sdtPr>
@@ -33709,17 +33727,7 @@
 </w:ftr>
 </file>
 
-<file path=word/footer3.xml><?xml version="1.0" encoding="utf-8"?>
-<w:ftr xmlns:wpc="http://schemas.microsoft.com/office/word/2010/wordprocessingCanvas" xmlns:cx="http://schemas.microsoft.com/office/drawing/2014/chartex" xmlns:cx1="http://schemas.microsoft.com/office/drawing/2015/9/8/chartex" xmlns:cx2="http://schemas.microsoft.com/office/drawing/2015/10/21/chartex" xmlns:cx3="http://schemas.microsoft.com/office/drawing/2016/5/9/chartex" xmlns:cx4="http://schemas.microsoft.com/office/drawing/2016/5/10/chartex" xmlns:cx5="http://schemas.microsoft.com/office/drawing/2016/5/11/chartex" xmlns:cx6="http://schemas.microsoft.com/office/drawing/2016/5/12/chartex" xmlns:cx7="http://schemas.microsoft.com/office/drawing/2016/5/13/chartex" xmlns:cx8="http://schemas.microsoft.com/office/drawing/2016/5/14/chartex" xmlns:mc="http://schemas.openxmlformats.org/markup-compatibility/2006" xmlns:aink="http://schemas.microsoft.com/office/drawing/2016/ink" xmlns:am3d="http://schemas.microsoft.com/office/drawing/2017/model3d" xmlns:o="urn:schemas-microsoft-com:office:office" xmlns:oel="http://schemas.microsoft.com/office/2019/extlst" xmlns:r="http://schemas.openxmlformats.org/officeDocument/2006/relationships" xmlns:m="http://schemas.openxmlformats.org/officeDocument/2006/math" xmlns:v="urn:schemas-microsoft-com:vml" xmlns:wp14="http://schemas.microsoft.com/office/word/2010/wordprocessingDrawing" xmlns:wp="http://schemas.openxmlformats.org/drawingml/2006/wordprocessingDrawing" xmlns:w10="urn:schemas-microsoft-com:office:word" xmlns:w="http://schemas.openxmlformats.org/wordprocessingml/2006/main" xmlns:w14="http://schemas.microsoft.com/office/word/2010/wordml" xmlns:w15="http://schemas.microsoft.com/office/word/2012/wordml" xmlns:w16cex="http://schemas.microsoft.com/office/word/2018/wordml/cex" xmlns:w16cid="http://schemas.microsoft.com/office/word/2016/wordml/cid" xmlns:w16="http://schemas.microsoft.com/office/word/2018/wordml" xmlns:w16sdtdh="http://schemas.microsoft.com/office/word/2020/wordml/sdtdatahash" xmlns:w16se="http://schemas.microsoft.com/office/word/2015/wordml/symex" xmlns:wpg="http://schemas.microsoft.com/office/word/2010/wordprocessingGroup" xmlns:wpi="http://schemas.microsoft.com/office/word/2010/wordprocessingInk" xmlns:wne="http://schemas.microsoft.com/office/word/2006/wordml" xmlns:wps="http://schemas.microsoft.com/office/word/2010/wordprocessingShape" mc:Ignorable="w14 w15 w16se w16cid w16 w16cex w16sdtdh wp14">
-  <w:p>
-    <w:pPr>
-      <w:pStyle w:val="Footer"/>
-    </w:pPr>
-  </w:p>
-</w:ftr>
-</file>
-
-<file path=word/footer4.xml><?xml version="1.0" encoding="utf-8"?>
+<file path=word/footer2.xml><?xml version="1.0" encoding="utf-8"?>
 <w:ftr xmlns:wpc="http://schemas.microsoft.com/office/word/2010/wordprocessingCanvas" xmlns:cx="http://schemas.microsoft.com/office/drawing/2014/chartex" xmlns:cx1="http://schemas.microsoft.com/office/drawing/2015/9/8/chartex" xmlns:cx2="http://schemas.microsoft.com/office/drawing/2015/10/21/chartex" xmlns:cx3="http://schemas.microsoft.com/office/drawing/2016/5/9/chartex" xmlns:cx4="http://schemas.microsoft.com/office/drawing/2016/5/10/chartex" xmlns:cx5="http://schemas.microsoft.com/office/drawing/2016/5/11/chartex" xmlns:cx6="http://schemas.microsoft.com/office/drawing/2016/5/12/chartex" xmlns:cx7="http://schemas.microsoft.com/office/drawing/2016/5/13/chartex" xmlns:cx8="http://schemas.microsoft.com/office/drawing/2016/5/14/chartex" xmlns:mc="http://schemas.openxmlformats.org/markup-compatibility/2006" xmlns:aink="http://schemas.microsoft.com/office/drawing/2016/ink" xmlns:am3d="http://schemas.microsoft.com/office/drawing/2017/model3d" xmlns:o="urn:schemas-microsoft-com:office:office" xmlns:oel="http://schemas.microsoft.com/office/2019/extlst" xmlns:r="http://schemas.openxmlformats.org/officeDocument/2006/relationships" xmlns:m="http://schemas.openxmlformats.org/officeDocument/2006/math" xmlns:v="urn:schemas-microsoft-com:vml" xmlns:wp14="http://schemas.microsoft.com/office/word/2010/wordprocessingDrawing" xmlns:wp="http://schemas.openxmlformats.org/drawingml/2006/wordprocessingDrawing" xmlns:w10="urn:schemas-microsoft-com:office:word" xmlns:w="http://schemas.openxmlformats.org/wordprocessingml/2006/main" xmlns:w14="http://schemas.microsoft.com/office/word/2010/wordml" xmlns:w15="http://schemas.microsoft.com/office/word/2012/wordml" xmlns:w16cex="http://schemas.microsoft.com/office/word/2018/wordml/cex" xmlns:w16cid="http://schemas.microsoft.com/office/word/2016/wordml/cid" xmlns:w16="http://schemas.microsoft.com/office/word/2018/wordml" xmlns:w16sdtdh="http://schemas.microsoft.com/office/word/2020/wordml/sdtdatahash" xmlns:w16se="http://schemas.microsoft.com/office/word/2015/wordml/symex" xmlns:wpg="http://schemas.microsoft.com/office/word/2010/wordprocessingGroup" xmlns:wpi="http://schemas.microsoft.com/office/word/2010/wordprocessingInk" xmlns:wne="http://schemas.microsoft.com/office/word/2006/wordml" xmlns:wps="http://schemas.microsoft.com/office/word/2010/wordprocessingShape" mc:Ignorable="w14 w15 w16se w16cid w16 w16cex w16sdtdh wp14">
   <w:sdt>
     <w:sdtPr>
@@ -33749,7 +33757,7 @@
 </w:ftr>
 </file>
 
-<file path=word/footer5.xml><?xml version="1.0" encoding="utf-8"?>
+<file path=word/footer3.xml><?xml version="1.0" encoding="utf-8"?>
 <w:ftr xmlns:wpc="http://schemas.microsoft.com/office/word/2010/wordprocessingCanvas" xmlns:cx="http://schemas.microsoft.com/office/drawing/2014/chartex" xmlns:cx1="http://schemas.microsoft.com/office/drawing/2015/9/8/chartex" xmlns:cx2="http://schemas.microsoft.com/office/drawing/2015/10/21/chartex" xmlns:cx3="http://schemas.microsoft.com/office/drawing/2016/5/9/chartex" xmlns:cx4="http://schemas.microsoft.com/office/drawing/2016/5/10/chartex" xmlns:cx5="http://schemas.microsoft.com/office/drawing/2016/5/11/chartex" xmlns:cx6="http://schemas.microsoft.com/office/drawing/2016/5/12/chartex" xmlns:cx7="http://schemas.microsoft.com/office/drawing/2016/5/13/chartex" xmlns:cx8="http://schemas.microsoft.com/office/drawing/2016/5/14/chartex" xmlns:mc="http://schemas.openxmlformats.org/markup-compatibility/2006" xmlns:aink="http://schemas.microsoft.com/office/drawing/2016/ink" xmlns:am3d="http://schemas.microsoft.com/office/drawing/2017/model3d" xmlns:o="urn:schemas-microsoft-com:office:office" xmlns:oel="http://schemas.microsoft.com/office/2019/extlst" xmlns:r="http://schemas.openxmlformats.org/officeDocument/2006/relationships" xmlns:m="http://schemas.openxmlformats.org/officeDocument/2006/math" xmlns:v="urn:schemas-microsoft-com:vml" xmlns:wp14="http://schemas.microsoft.com/office/word/2010/wordprocessingDrawing" xmlns:wp="http://schemas.openxmlformats.org/drawingml/2006/wordprocessingDrawing" xmlns:w10="urn:schemas-microsoft-com:office:word" xmlns:w="http://schemas.openxmlformats.org/wordprocessingml/2006/main" xmlns:w14="http://schemas.microsoft.com/office/word/2010/wordml" xmlns:w15="http://schemas.microsoft.com/office/word/2012/wordml" xmlns:w16cex="http://schemas.microsoft.com/office/word/2018/wordml/cex" xmlns:w16cid="http://schemas.microsoft.com/office/word/2016/wordml/cid" xmlns:w16="http://schemas.microsoft.com/office/word/2018/wordml" xmlns:w16sdtdh="http://schemas.microsoft.com/office/word/2020/wordml/sdtdatahash" xmlns:w16se="http://schemas.microsoft.com/office/word/2015/wordml/symex" xmlns:wpg="http://schemas.microsoft.com/office/word/2010/wordprocessingGroup" xmlns:wpi="http://schemas.microsoft.com/office/word/2010/wordprocessingInk" xmlns:wne="http://schemas.microsoft.com/office/word/2006/wordml" xmlns:wps="http://schemas.microsoft.com/office/word/2010/wordprocessingShape" mc:Ignorable="w14 w15 w16se w16cid w16 w16cex w16sdtdh wp14">
   <w:sdt>
     <w:sdtPr>
@@ -33785,7 +33793,7 @@
 </w:ftr>
 </file>
 
-<file path=word/footer6.xml><?xml version="1.0" encoding="utf-8"?>
+<file path=word/footer4.xml><?xml version="1.0" encoding="utf-8"?>
 <w:ftr xmlns:wpc="http://schemas.microsoft.com/office/word/2010/wordprocessingCanvas" xmlns:cx="http://schemas.microsoft.com/office/drawing/2014/chartex" xmlns:cx1="http://schemas.microsoft.com/office/drawing/2015/9/8/chartex" xmlns:cx2="http://schemas.microsoft.com/office/drawing/2015/10/21/chartex" xmlns:cx3="http://schemas.microsoft.com/office/drawing/2016/5/9/chartex" xmlns:cx4="http://schemas.microsoft.com/office/drawing/2016/5/10/chartex" xmlns:cx5="http://schemas.microsoft.com/office/drawing/2016/5/11/chartex" xmlns:cx6="http://schemas.microsoft.com/office/drawing/2016/5/12/chartex" xmlns:cx7="http://schemas.microsoft.com/office/drawing/2016/5/13/chartex" xmlns:cx8="http://schemas.microsoft.com/office/drawing/2016/5/14/chartex" xmlns:mc="http://schemas.openxmlformats.org/markup-compatibility/2006" xmlns:aink="http://schemas.microsoft.com/office/drawing/2016/ink" xmlns:am3d="http://schemas.microsoft.com/office/drawing/2017/model3d" xmlns:o="urn:schemas-microsoft-com:office:office" xmlns:oel="http://schemas.microsoft.com/office/2019/extlst" xmlns:r="http://schemas.openxmlformats.org/officeDocument/2006/relationships" xmlns:m="http://schemas.openxmlformats.org/officeDocument/2006/math" xmlns:v="urn:schemas-microsoft-com:vml" xmlns:wp14="http://schemas.microsoft.com/office/word/2010/wordprocessingDrawing" xmlns:wp="http://schemas.openxmlformats.org/drawingml/2006/wordprocessingDrawing" xmlns:w10="urn:schemas-microsoft-com:office:word" xmlns:w="http://schemas.openxmlformats.org/wordprocessingml/2006/main" xmlns:w14="http://schemas.microsoft.com/office/word/2010/wordml" xmlns:w15="http://schemas.microsoft.com/office/word/2012/wordml" xmlns:w16cex="http://schemas.microsoft.com/office/word/2018/wordml/cex" xmlns:w16cid="http://schemas.microsoft.com/office/word/2016/wordml/cid" xmlns:w16="http://schemas.microsoft.com/office/word/2018/wordml" xmlns:w16sdtdh="http://schemas.microsoft.com/office/word/2020/wordml/sdtdatahash" xmlns:w16se="http://schemas.microsoft.com/office/word/2015/wordml/symex" xmlns:wpg="http://schemas.microsoft.com/office/word/2010/wordprocessingGroup" xmlns:wpi="http://schemas.microsoft.com/office/word/2010/wordprocessingInk" xmlns:wne="http://schemas.microsoft.com/office/word/2006/wordml" xmlns:wps="http://schemas.microsoft.com/office/word/2010/wordprocessingShape" mc:Ignorable="w14 w15 w16se w16cid w16 w16cex w16sdtdh wp14">
   <w:sdt>
     <w:sdtPr>
@@ -33815,7 +33823,7 @@
 </w:ftr>
 </file>
 
-<file path=word/footer7.xml><?xml version="1.0" encoding="utf-8"?>
+<file path=word/footer5.xml><?xml version="1.0" encoding="utf-8"?>
 <w:ftr xmlns:wpc="http://schemas.microsoft.com/office/word/2010/wordprocessingCanvas" xmlns:cx="http://schemas.microsoft.com/office/drawing/2014/chartex" xmlns:cx1="http://schemas.microsoft.com/office/drawing/2015/9/8/chartex" xmlns:cx2="http://schemas.microsoft.com/office/drawing/2015/10/21/chartex" xmlns:cx3="http://schemas.microsoft.com/office/drawing/2016/5/9/chartex" xmlns:cx4="http://schemas.microsoft.com/office/drawing/2016/5/10/chartex" xmlns:cx5="http://schemas.microsoft.com/office/drawing/2016/5/11/chartex" xmlns:cx6="http://schemas.microsoft.com/office/drawing/2016/5/12/chartex" xmlns:cx7="http://schemas.microsoft.com/office/drawing/2016/5/13/chartex" xmlns:cx8="http://schemas.microsoft.com/office/drawing/2016/5/14/chartex" xmlns:mc="http://schemas.openxmlformats.org/markup-compatibility/2006" xmlns:aink="http://schemas.microsoft.com/office/drawing/2016/ink" xmlns:am3d="http://schemas.microsoft.com/office/drawing/2017/model3d" xmlns:o="urn:schemas-microsoft-com:office:office" xmlns:oel="http://schemas.microsoft.com/office/2019/extlst" xmlns:r="http://schemas.openxmlformats.org/officeDocument/2006/relationships" xmlns:m="http://schemas.openxmlformats.org/officeDocument/2006/math" xmlns:v="urn:schemas-microsoft-com:vml" xmlns:wp14="http://schemas.microsoft.com/office/word/2010/wordprocessingDrawing" xmlns:wp="http://schemas.openxmlformats.org/drawingml/2006/wordprocessingDrawing" xmlns:w10="urn:schemas-microsoft-com:office:word" xmlns:w="http://schemas.openxmlformats.org/wordprocessingml/2006/main" xmlns:w14="http://schemas.microsoft.com/office/word/2010/wordml" xmlns:w15="http://schemas.microsoft.com/office/word/2012/wordml" xmlns:w16cex="http://schemas.microsoft.com/office/word/2018/wordml/cex" xmlns:w16cid="http://schemas.microsoft.com/office/word/2016/wordml/cid" xmlns:w16="http://schemas.microsoft.com/office/word/2018/wordml" xmlns:w16sdtdh="http://schemas.microsoft.com/office/word/2020/wordml/sdtdatahash" xmlns:w16se="http://schemas.microsoft.com/office/word/2015/wordml/symex" xmlns:wpg="http://schemas.microsoft.com/office/word/2010/wordprocessingGroup" xmlns:wpi="http://schemas.microsoft.com/office/word/2010/wordprocessingInk" xmlns:wne="http://schemas.microsoft.com/office/word/2006/wordml" xmlns:wps="http://schemas.microsoft.com/office/word/2010/wordprocessingShape" mc:Ignorable="w14 w15 w16se w16cid w16 w16cex w16sdtdh wp14">
   <w:sdt>
     <w:sdtPr>
@@ -33845,7 +33853,7 @@
 </w:ftr>
 </file>
 
-<file path=word/footer8.xml><?xml version="1.0" encoding="utf-8"?>
+<file path=word/footer6.xml><?xml version="1.0" encoding="utf-8"?>
 <w:ftr xmlns:wpc="http://schemas.microsoft.com/office/word/2010/wordprocessingCanvas" xmlns:cx="http://schemas.microsoft.com/office/drawing/2014/chartex" xmlns:cx1="http://schemas.microsoft.com/office/drawing/2015/9/8/chartex" xmlns:cx2="http://schemas.microsoft.com/office/drawing/2015/10/21/chartex" xmlns:cx3="http://schemas.microsoft.com/office/drawing/2016/5/9/chartex" xmlns:cx4="http://schemas.microsoft.com/office/drawing/2016/5/10/chartex" xmlns:cx5="http://schemas.microsoft.com/office/drawing/2016/5/11/chartex" xmlns:cx6="http://schemas.microsoft.com/office/drawing/2016/5/12/chartex" xmlns:cx7="http://schemas.microsoft.com/office/drawing/2016/5/13/chartex" xmlns:cx8="http://schemas.microsoft.com/office/drawing/2016/5/14/chartex" xmlns:mc="http://schemas.openxmlformats.org/markup-compatibility/2006" xmlns:aink="http://schemas.microsoft.com/office/drawing/2016/ink" xmlns:am3d="http://schemas.microsoft.com/office/drawing/2017/model3d" xmlns:o="urn:schemas-microsoft-com:office:office" xmlns:oel="http://schemas.microsoft.com/office/2019/extlst" xmlns:r="http://schemas.openxmlformats.org/officeDocument/2006/relationships" xmlns:m="http://schemas.openxmlformats.org/officeDocument/2006/math" xmlns:v="urn:schemas-microsoft-com:vml" xmlns:wp14="http://schemas.microsoft.com/office/word/2010/wordprocessingDrawing" xmlns:wp="http://schemas.openxmlformats.org/drawingml/2006/wordprocessingDrawing" xmlns:w10="urn:schemas-microsoft-com:office:word" xmlns:w="http://schemas.openxmlformats.org/wordprocessingml/2006/main" xmlns:w14="http://schemas.microsoft.com/office/word/2010/wordml" xmlns:w15="http://schemas.microsoft.com/office/word/2012/wordml" xmlns:w16cex="http://schemas.microsoft.com/office/word/2018/wordml/cex" xmlns:w16cid="http://schemas.microsoft.com/office/word/2016/wordml/cid" xmlns:w16="http://schemas.microsoft.com/office/word/2018/wordml" xmlns:w16sdtdh="http://schemas.microsoft.com/office/word/2020/wordml/sdtdatahash" xmlns:w16se="http://schemas.microsoft.com/office/word/2015/wordml/symex" xmlns:wpg="http://schemas.microsoft.com/office/word/2010/wordprocessingGroup" xmlns:wpi="http://schemas.microsoft.com/office/word/2010/wordprocessingInk" xmlns:wne="http://schemas.microsoft.com/office/word/2006/wordml" xmlns:wps="http://schemas.microsoft.com/office/word/2010/wordprocessingShape" mc:Ignorable="w14 w15 w16se w16cid w16 w16cex w16sdtdh wp14">
   <w:sdt>
     <w:sdtPr>
@@ -34080,16 +34088,6 @@
 </file>
 
 <file path=word/header1.xml><?xml version="1.0" encoding="utf-8"?>
-<w:hdr xmlns:wpc="http://schemas.microsoft.com/office/word/2010/wordprocessingCanvas" xmlns:cx="http://schemas.microsoft.com/office/drawing/2014/chartex" xmlns:cx1="http://schemas.microsoft.com/office/drawing/2015/9/8/chartex" xmlns:cx2="http://schemas.microsoft.com/office/drawing/2015/10/21/chartex" xmlns:cx3="http://schemas.microsoft.com/office/drawing/2016/5/9/chartex" xmlns:cx4="http://schemas.microsoft.com/office/drawing/2016/5/10/chartex" xmlns:cx5="http://schemas.microsoft.com/office/drawing/2016/5/11/chartex" xmlns:cx6="http://schemas.microsoft.com/office/drawing/2016/5/12/chartex" xmlns:cx7="http://schemas.microsoft.com/office/drawing/2016/5/13/chartex" xmlns:cx8="http://schemas.microsoft.com/office/drawing/2016/5/14/chartex" xmlns:mc="http://schemas.openxmlformats.org/markup-compatibility/2006" xmlns:aink="http://schemas.microsoft.com/office/drawing/2016/ink" xmlns:am3d="http://schemas.microsoft.com/office/drawing/2017/model3d" xmlns:o="urn:schemas-microsoft-com:office:office" xmlns:oel="http://schemas.microsoft.com/office/2019/extlst" xmlns:r="http://schemas.openxmlformats.org/officeDocument/2006/relationships" xmlns:m="http://schemas.openxmlformats.org/officeDocument/2006/math" xmlns:v="urn:schemas-microsoft-com:vml" xmlns:wp14="http://schemas.microsoft.com/office/word/2010/wordprocessingDrawing" xmlns:wp="http://schemas.openxmlformats.org/drawingml/2006/wordprocessingDrawing" xmlns:w10="urn:schemas-microsoft-com:office:word" xmlns:w="http://schemas.openxmlformats.org/wordprocessingml/2006/main" xmlns:w14="http://schemas.microsoft.com/office/word/2010/wordml" xmlns:w15="http://schemas.microsoft.com/office/word/2012/wordml" xmlns:w16cex="http://schemas.microsoft.com/office/word/2018/wordml/cex" xmlns:w16cid="http://schemas.microsoft.com/office/word/2016/wordml/cid" xmlns:w16="http://schemas.microsoft.com/office/word/2018/wordml" xmlns:w16sdtdh="http://schemas.microsoft.com/office/word/2020/wordml/sdtdatahash" xmlns:w16se="http://schemas.microsoft.com/office/word/2015/wordml/symex" xmlns:wpg="http://schemas.microsoft.com/office/word/2010/wordprocessingGroup" xmlns:wpi="http://schemas.microsoft.com/office/word/2010/wordprocessingInk" xmlns:wne="http://schemas.microsoft.com/office/word/2006/wordml" xmlns:wps="http://schemas.microsoft.com/office/word/2010/wordprocessingShape" mc:Ignorable="w14 w15 w16se w16cid w16 w16cex w16sdtdh wp14">
-  <w:p>
-    <w:pPr>
-      <w:pStyle w:val="Header"/>
-    </w:pPr>
-  </w:p>
-</w:hdr>
-</file>
-
-<file path=word/header2.xml><?xml version="1.0" encoding="utf-8"?>
 <w:hdr xmlns:wpc="http://schemas.microsoft.com/office/word/2010/wordprocessingCanvas" xmlns:cx="http://schemas.microsoft.com/office/drawing/2014/chartex" xmlns:cx1="http://schemas.microsoft.com/office/drawing/2015/9/8/chartex" xmlns:cx2="http://schemas.microsoft.com/office/drawing/2015/10/21/chartex" xmlns:cx3="http://schemas.microsoft.com/office/drawing/2016/5/9/chartex" xmlns:cx4="http://schemas.microsoft.com/office/drawing/2016/5/10/chartex" xmlns:cx5="http://schemas.microsoft.com/office/drawing/2016/5/11/chartex" xmlns:cx6="http://schemas.microsoft.com/office/drawing/2016/5/12/chartex" xmlns:cx7="http://schemas.microsoft.com/office/drawing/2016/5/13/chartex" xmlns:cx8="http://schemas.microsoft.com/office/drawing/2016/5/14/chartex" xmlns:mc="http://schemas.openxmlformats.org/markup-compatibility/2006" xmlns:aink="http://schemas.microsoft.com/office/drawing/2016/ink" xmlns:am3d="http://schemas.microsoft.com/office/drawing/2017/model3d" xmlns:o="urn:schemas-microsoft-com:office:office" xmlns:oel="http://schemas.microsoft.com/office/2019/extlst" xmlns:r="http://schemas.openxmlformats.org/officeDocument/2006/relationships" xmlns:m="http://schemas.openxmlformats.org/officeDocument/2006/math" xmlns:v="urn:schemas-microsoft-com:vml" xmlns:wp14="http://schemas.microsoft.com/office/word/2010/wordprocessingDrawing" xmlns:wp="http://schemas.openxmlformats.org/drawingml/2006/wordprocessingDrawing" xmlns:w10="urn:schemas-microsoft-com:office:word" xmlns:w="http://schemas.openxmlformats.org/wordprocessingml/2006/main" xmlns:w14="http://schemas.microsoft.com/office/word/2010/wordml" xmlns:w15="http://schemas.microsoft.com/office/word/2012/wordml" xmlns:w16cex="http://schemas.microsoft.com/office/word/2018/wordml/cex" xmlns:w16cid="http://schemas.microsoft.com/office/word/2016/wordml/cid" xmlns:w16="http://schemas.microsoft.com/office/word/2018/wordml" xmlns:w16sdtdh="http://schemas.microsoft.com/office/word/2020/wordml/sdtdatahash" xmlns:w16se="http://schemas.microsoft.com/office/word/2015/wordml/symex" xmlns:wpg="http://schemas.microsoft.com/office/word/2010/wordprocessingGroup" xmlns:wpi="http://schemas.microsoft.com/office/word/2010/wordprocessingInk" xmlns:wne="http://schemas.microsoft.com/office/word/2006/wordml" xmlns:wps="http://schemas.microsoft.com/office/word/2010/wordprocessingShape" mc:Ignorable="w14 w15 w16se w16cid w16 w16cex w16sdtdh wp14">
   <w:tbl>
     <w:tblPr>
@@ -34445,7 +34443,7 @@
               <w:sz w:val="18"/>
               <w:szCs w:val="18"/>
             </w:rPr>
-            <w:t>6</w:t>
+            <w:t>9</w:t>
           </w:r>
           <w:r>
             <w:rPr>
@@ -34454,7 +34452,7 @@
               <w:szCs w:val="20"/>
               <w:vertAlign w:val="subscript"/>
             </w:rPr>
-            <w:t>n</w:t>
+            <w:t>1</w:t>
           </w:r>
         </w:p>
       </w:tc>
@@ -34472,17 +34470,7 @@
 </w:hdr>
 </file>
 
-<file path=word/header3.xml><?xml version="1.0" encoding="utf-8"?>
-<w:hdr xmlns:wpc="http://schemas.microsoft.com/office/word/2010/wordprocessingCanvas" xmlns:cx="http://schemas.microsoft.com/office/drawing/2014/chartex" xmlns:cx1="http://schemas.microsoft.com/office/drawing/2015/9/8/chartex" xmlns:cx2="http://schemas.microsoft.com/office/drawing/2015/10/21/chartex" xmlns:cx3="http://schemas.microsoft.com/office/drawing/2016/5/9/chartex" xmlns:cx4="http://schemas.microsoft.com/office/drawing/2016/5/10/chartex" xmlns:cx5="http://schemas.microsoft.com/office/drawing/2016/5/11/chartex" xmlns:cx6="http://schemas.microsoft.com/office/drawing/2016/5/12/chartex" xmlns:cx7="http://schemas.microsoft.com/office/drawing/2016/5/13/chartex" xmlns:cx8="http://schemas.microsoft.com/office/drawing/2016/5/14/chartex" xmlns:mc="http://schemas.openxmlformats.org/markup-compatibility/2006" xmlns:aink="http://schemas.microsoft.com/office/drawing/2016/ink" xmlns:am3d="http://schemas.microsoft.com/office/drawing/2017/model3d" xmlns:o="urn:schemas-microsoft-com:office:office" xmlns:oel="http://schemas.microsoft.com/office/2019/extlst" xmlns:r="http://schemas.openxmlformats.org/officeDocument/2006/relationships" xmlns:m="http://schemas.openxmlformats.org/officeDocument/2006/math" xmlns:v="urn:schemas-microsoft-com:vml" xmlns:wp14="http://schemas.microsoft.com/office/word/2010/wordprocessingDrawing" xmlns:wp="http://schemas.openxmlformats.org/drawingml/2006/wordprocessingDrawing" xmlns:w10="urn:schemas-microsoft-com:office:word" xmlns:w="http://schemas.openxmlformats.org/wordprocessingml/2006/main" xmlns:w14="http://schemas.microsoft.com/office/word/2010/wordml" xmlns:w15="http://schemas.microsoft.com/office/word/2012/wordml" xmlns:w16cex="http://schemas.microsoft.com/office/word/2018/wordml/cex" xmlns:w16cid="http://schemas.microsoft.com/office/word/2016/wordml/cid" xmlns:w16="http://schemas.microsoft.com/office/word/2018/wordml" xmlns:w16sdtdh="http://schemas.microsoft.com/office/word/2020/wordml/sdtdatahash" xmlns:w16se="http://schemas.microsoft.com/office/word/2015/wordml/symex" xmlns:wpg="http://schemas.microsoft.com/office/word/2010/wordprocessingGroup" xmlns:wpi="http://schemas.microsoft.com/office/word/2010/wordprocessingInk" xmlns:wne="http://schemas.microsoft.com/office/word/2006/wordml" xmlns:wps="http://schemas.microsoft.com/office/word/2010/wordprocessingShape" mc:Ignorable="w14 w15 w16se w16cid w16 w16cex w16sdtdh wp14">
-  <w:p>
-    <w:pPr>
-      <w:pStyle w:val="Header"/>
-    </w:pPr>
-  </w:p>
-</w:hdr>
-</file>
-
-<file path=word/header4.xml><?xml version="1.0" encoding="utf-8"?>
+<file path=word/header2.xml><?xml version="1.0" encoding="utf-8"?>
 <w:hdr xmlns:wpc="http://schemas.microsoft.com/office/word/2010/wordprocessingCanvas" xmlns:cx="http://schemas.microsoft.com/office/drawing/2014/chartex" xmlns:cx1="http://schemas.microsoft.com/office/drawing/2015/9/8/chartex" xmlns:cx2="http://schemas.microsoft.com/office/drawing/2015/10/21/chartex" xmlns:cx3="http://schemas.microsoft.com/office/drawing/2016/5/9/chartex" xmlns:cx4="http://schemas.microsoft.com/office/drawing/2016/5/10/chartex" xmlns:cx5="http://schemas.microsoft.com/office/drawing/2016/5/11/chartex" xmlns:cx6="http://schemas.microsoft.com/office/drawing/2016/5/12/chartex" xmlns:cx7="http://schemas.microsoft.com/office/drawing/2016/5/13/chartex" xmlns:cx8="http://schemas.microsoft.com/office/drawing/2016/5/14/chartex" xmlns:mc="http://schemas.openxmlformats.org/markup-compatibility/2006" xmlns:aink="http://schemas.microsoft.com/office/drawing/2016/ink" xmlns:am3d="http://schemas.microsoft.com/office/drawing/2017/model3d" xmlns:o="urn:schemas-microsoft-com:office:office" xmlns:oel="http://schemas.microsoft.com/office/2019/extlst" xmlns:r="http://schemas.openxmlformats.org/officeDocument/2006/relationships" xmlns:m="http://schemas.openxmlformats.org/officeDocument/2006/math" xmlns:v="urn:schemas-microsoft-com:vml" xmlns:wp14="http://schemas.microsoft.com/office/word/2010/wordprocessingDrawing" xmlns:wp="http://schemas.openxmlformats.org/drawingml/2006/wordprocessingDrawing" xmlns:w10="urn:schemas-microsoft-com:office:word" xmlns:w="http://schemas.openxmlformats.org/wordprocessingml/2006/main" xmlns:w14="http://schemas.microsoft.com/office/word/2010/wordml" xmlns:w15="http://schemas.microsoft.com/office/word/2012/wordml" xmlns:w16cex="http://schemas.microsoft.com/office/word/2018/wordml/cex" xmlns:w16cid="http://schemas.microsoft.com/office/word/2016/wordml/cid" xmlns:w16="http://schemas.microsoft.com/office/word/2018/wordml" xmlns:w16sdtdh="http://schemas.microsoft.com/office/word/2020/wordml/sdtdatahash" xmlns:w16se="http://schemas.microsoft.com/office/word/2015/wordml/symex" xmlns:wpg="http://schemas.microsoft.com/office/word/2010/wordprocessingGroup" xmlns:wpi="http://schemas.microsoft.com/office/word/2010/wordprocessingInk" xmlns:wne="http://schemas.microsoft.com/office/word/2006/wordml" xmlns:wps="http://schemas.microsoft.com/office/word/2010/wordprocessingShape" mc:Ignorable="w14 w15 w16se w16cid w16 w16cex w16sdtdh wp14">
   <w:tbl>
     <w:tblPr>
@@ -34966,7 +34954,7 @@
 </w:hdr>
 </file>
 
-<file path=word/header5.xml><?xml version="1.0" encoding="utf-8"?>
+<file path=word/header3.xml><?xml version="1.0" encoding="utf-8"?>
 <w:hdr xmlns:wpc="http://schemas.microsoft.com/office/word/2010/wordprocessingCanvas" xmlns:cx="http://schemas.microsoft.com/office/drawing/2014/chartex" xmlns:cx1="http://schemas.microsoft.com/office/drawing/2015/9/8/chartex" xmlns:cx2="http://schemas.microsoft.com/office/drawing/2015/10/21/chartex" xmlns:cx3="http://schemas.microsoft.com/office/drawing/2016/5/9/chartex" xmlns:cx4="http://schemas.microsoft.com/office/drawing/2016/5/10/chartex" xmlns:cx5="http://schemas.microsoft.com/office/drawing/2016/5/11/chartex" xmlns:cx6="http://schemas.microsoft.com/office/drawing/2016/5/12/chartex" xmlns:cx7="http://schemas.microsoft.com/office/drawing/2016/5/13/chartex" xmlns:cx8="http://schemas.microsoft.com/office/drawing/2016/5/14/chartex" xmlns:mc="http://schemas.openxmlformats.org/markup-compatibility/2006" xmlns:aink="http://schemas.microsoft.com/office/drawing/2016/ink" xmlns:am3d="http://schemas.microsoft.com/office/drawing/2017/model3d" xmlns:o="urn:schemas-microsoft-com:office:office" xmlns:oel="http://schemas.microsoft.com/office/2019/extlst" xmlns:r="http://schemas.openxmlformats.org/officeDocument/2006/relationships" xmlns:m="http://schemas.openxmlformats.org/officeDocument/2006/math" xmlns:v="urn:schemas-microsoft-com:vml" xmlns:wp14="http://schemas.microsoft.com/office/word/2010/wordprocessingDrawing" xmlns:wp="http://schemas.openxmlformats.org/drawingml/2006/wordprocessingDrawing" xmlns:w10="urn:schemas-microsoft-com:office:word" xmlns:w="http://schemas.openxmlformats.org/wordprocessingml/2006/main" xmlns:w14="http://schemas.microsoft.com/office/word/2010/wordml" xmlns:w15="http://schemas.microsoft.com/office/word/2012/wordml" xmlns:w16cex="http://schemas.microsoft.com/office/word/2018/wordml/cex" xmlns:w16cid="http://schemas.microsoft.com/office/word/2016/wordml/cid" xmlns:w16="http://schemas.microsoft.com/office/word/2018/wordml" xmlns:w16sdtdh="http://schemas.microsoft.com/office/word/2020/wordml/sdtdatahash" xmlns:w16se="http://schemas.microsoft.com/office/word/2015/wordml/symex" xmlns:wpg="http://schemas.microsoft.com/office/word/2010/wordprocessingGroup" xmlns:wpi="http://schemas.microsoft.com/office/word/2010/wordprocessingInk" xmlns:wne="http://schemas.microsoft.com/office/word/2006/wordml" xmlns:wps="http://schemas.microsoft.com/office/word/2010/wordprocessingShape" mc:Ignorable="w14 w15 w16se w16cid w16 w16cex w16sdtdh wp14">
   <w:tbl>
     <w:tblPr>
@@ -35249,7 +35237,7 @@
 </w:hdr>
 </file>
 
-<file path=word/header6.xml><?xml version="1.0" encoding="utf-8"?>
+<file path=word/header4.xml><?xml version="1.0" encoding="utf-8"?>
 <w:hdr xmlns:wpc="http://schemas.microsoft.com/office/word/2010/wordprocessingCanvas" xmlns:cx="http://schemas.microsoft.com/office/drawing/2014/chartex" xmlns:cx1="http://schemas.microsoft.com/office/drawing/2015/9/8/chartex" xmlns:cx2="http://schemas.microsoft.com/office/drawing/2015/10/21/chartex" xmlns:cx3="http://schemas.microsoft.com/office/drawing/2016/5/9/chartex" xmlns:cx4="http://schemas.microsoft.com/office/drawing/2016/5/10/chartex" xmlns:cx5="http://schemas.microsoft.com/office/drawing/2016/5/11/chartex" xmlns:cx6="http://schemas.microsoft.com/office/drawing/2016/5/12/chartex" xmlns:cx7="http://schemas.microsoft.com/office/drawing/2016/5/13/chartex" xmlns:cx8="http://schemas.microsoft.com/office/drawing/2016/5/14/chartex" xmlns:mc="http://schemas.openxmlformats.org/markup-compatibility/2006" xmlns:aink="http://schemas.microsoft.com/office/drawing/2016/ink" xmlns:am3d="http://schemas.microsoft.com/office/drawing/2017/model3d" xmlns:o="urn:schemas-microsoft-com:office:office" xmlns:oel="http://schemas.microsoft.com/office/2019/extlst" xmlns:r="http://schemas.openxmlformats.org/officeDocument/2006/relationships" xmlns:m="http://schemas.openxmlformats.org/officeDocument/2006/math" xmlns:v="urn:schemas-microsoft-com:vml" xmlns:wp14="http://schemas.microsoft.com/office/word/2010/wordprocessingDrawing" xmlns:wp="http://schemas.openxmlformats.org/drawingml/2006/wordprocessingDrawing" xmlns:w10="urn:schemas-microsoft-com:office:word" xmlns:w="http://schemas.openxmlformats.org/wordprocessingml/2006/main" xmlns:w14="http://schemas.microsoft.com/office/word/2010/wordml" xmlns:w15="http://schemas.microsoft.com/office/word/2012/wordml" xmlns:w16cex="http://schemas.microsoft.com/office/word/2018/wordml/cex" xmlns:w16cid="http://schemas.microsoft.com/office/word/2016/wordml/cid" xmlns:w16="http://schemas.microsoft.com/office/word/2018/wordml" xmlns:w16sdtdh="http://schemas.microsoft.com/office/word/2020/wordml/sdtdatahash" xmlns:w16se="http://schemas.microsoft.com/office/word/2015/wordml/symex" xmlns:wpg="http://schemas.microsoft.com/office/word/2010/wordprocessingGroup" xmlns:wpi="http://schemas.microsoft.com/office/word/2010/wordprocessingInk" xmlns:wne="http://schemas.microsoft.com/office/word/2006/wordml" xmlns:wps="http://schemas.microsoft.com/office/word/2010/wordprocessingShape" mc:Ignorable="w14 w15 w16se w16cid w16 w16cex w16sdtdh wp14">
   <w:tbl>
     <w:tblPr>
@@ -35518,7 +35506,7 @@
 </w:hdr>
 </file>
 
-<file path=word/header7.xml><?xml version="1.0" encoding="utf-8"?>
+<file path=word/header5.xml><?xml version="1.0" encoding="utf-8"?>
 <w:hdr xmlns:wpc="http://schemas.microsoft.com/office/word/2010/wordprocessingCanvas" xmlns:cx="http://schemas.microsoft.com/office/drawing/2014/chartex" xmlns:cx1="http://schemas.microsoft.com/office/drawing/2015/9/8/chartex" xmlns:cx2="http://schemas.microsoft.com/office/drawing/2015/10/21/chartex" xmlns:cx3="http://schemas.microsoft.com/office/drawing/2016/5/9/chartex" xmlns:cx4="http://schemas.microsoft.com/office/drawing/2016/5/10/chartex" xmlns:cx5="http://schemas.microsoft.com/office/drawing/2016/5/11/chartex" xmlns:cx6="http://schemas.microsoft.com/office/drawing/2016/5/12/chartex" xmlns:cx7="http://schemas.microsoft.com/office/drawing/2016/5/13/chartex" xmlns:cx8="http://schemas.microsoft.com/office/drawing/2016/5/14/chartex" xmlns:mc="http://schemas.openxmlformats.org/markup-compatibility/2006" xmlns:aink="http://schemas.microsoft.com/office/drawing/2016/ink" xmlns:am3d="http://schemas.microsoft.com/office/drawing/2017/model3d" xmlns:o="urn:schemas-microsoft-com:office:office" xmlns:oel="http://schemas.microsoft.com/office/2019/extlst" xmlns:r="http://schemas.openxmlformats.org/officeDocument/2006/relationships" xmlns:m="http://schemas.openxmlformats.org/officeDocument/2006/math" xmlns:v="urn:schemas-microsoft-com:vml" xmlns:wp14="http://schemas.microsoft.com/office/word/2010/wordprocessingDrawing" xmlns:wp="http://schemas.openxmlformats.org/drawingml/2006/wordprocessingDrawing" xmlns:w10="urn:schemas-microsoft-com:office:word" xmlns:w="http://schemas.openxmlformats.org/wordprocessingml/2006/main" xmlns:w14="http://schemas.microsoft.com/office/word/2010/wordml" xmlns:w15="http://schemas.microsoft.com/office/word/2012/wordml" xmlns:w16cex="http://schemas.microsoft.com/office/word/2018/wordml/cex" xmlns:w16cid="http://schemas.microsoft.com/office/word/2016/wordml/cid" xmlns:w16="http://schemas.microsoft.com/office/word/2018/wordml" xmlns:w16sdtdh="http://schemas.microsoft.com/office/word/2020/wordml/sdtdatahash" xmlns:w16se="http://schemas.microsoft.com/office/word/2015/wordml/symex" xmlns:wpg="http://schemas.microsoft.com/office/word/2010/wordprocessingGroup" xmlns:wpi="http://schemas.microsoft.com/office/word/2010/wordprocessingInk" xmlns:wne="http://schemas.microsoft.com/office/word/2006/wordml" xmlns:wps="http://schemas.microsoft.com/office/word/2010/wordprocessingShape" mc:Ignorable="w14 w15 w16se w16cid w16 w16cex w16sdtdh wp14">
   <w:tbl>
     <w:tblPr>
@@ -35787,7 +35775,7 @@
 </w:hdr>
 </file>
 
-<file path=word/header8.xml><?xml version="1.0" encoding="utf-8"?>
+<file path=word/header6.xml><?xml version="1.0" encoding="utf-8"?>
 <w:hdr xmlns:wpc="http://schemas.microsoft.com/office/word/2010/wordprocessingCanvas" xmlns:cx="http://schemas.microsoft.com/office/drawing/2014/chartex" xmlns:cx1="http://schemas.microsoft.com/office/drawing/2015/9/8/chartex" xmlns:cx2="http://schemas.microsoft.com/office/drawing/2015/10/21/chartex" xmlns:cx3="http://schemas.microsoft.com/office/drawing/2016/5/9/chartex" xmlns:cx4="http://schemas.microsoft.com/office/drawing/2016/5/10/chartex" xmlns:cx5="http://schemas.microsoft.com/office/drawing/2016/5/11/chartex" xmlns:cx6="http://schemas.microsoft.com/office/drawing/2016/5/12/chartex" xmlns:cx7="http://schemas.microsoft.com/office/drawing/2016/5/13/chartex" xmlns:cx8="http://schemas.microsoft.com/office/drawing/2016/5/14/chartex" xmlns:mc="http://schemas.openxmlformats.org/markup-compatibility/2006" xmlns:aink="http://schemas.microsoft.com/office/drawing/2016/ink" xmlns:am3d="http://schemas.microsoft.com/office/drawing/2017/model3d" xmlns:o="urn:schemas-microsoft-com:office:office" xmlns:oel="http://schemas.microsoft.com/office/2019/extlst" xmlns:r="http://schemas.openxmlformats.org/officeDocument/2006/relationships" xmlns:m="http://schemas.openxmlformats.org/officeDocument/2006/math" xmlns:v="urn:schemas-microsoft-com:vml" xmlns:wp14="http://schemas.microsoft.com/office/word/2010/wordprocessingDrawing" xmlns:wp="http://schemas.openxmlformats.org/drawingml/2006/wordprocessingDrawing" xmlns:w10="urn:schemas-microsoft-com:office:word" xmlns:w="http://schemas.openxmlformats.org/wordprocessingml/2006/main" xmlns:w14="http://schemas.microsoft.com/office/word/2010/wordml" xmlns:w15="http://schemas.microsoft.com/office/word/2012/wordml" xmlns:w16cex="http://schemas.microsoft.com/office/word/2018/wordml/cex" xmlns:w16cid="http://schemas.microsoft.com/office/word/2016/wordml/cid" xmlns:w16="http://schemas.microsoft.com/office/word/2018/wordml" xmlns:w16sdtdh="http://schemas.microsoft.com/office/word/2020/wordml/sdtdatahash" xmlns:w16se="http://schemas.microsoft.com/office/word/2015/wordml/symex" xmlns:wpg="http://schemas.microsoft.com/office/word/2010/wordprocessingGroup" xmlns:wpi="http://schemas.microsoft.com/office/word/2010/wordprocessingInk" xmlns:wne="http://schemas.microsoft.com/office/word/2006/wordml" xmlns:wps="http://schemas.microsoft.com/office/word/2010/wordprocessingShape" mc:Ignorable="w14 w15 w16se w16cid w16 w16cex w16sdtdh wp14">
   <w:tbl>
     <w:tblPr>

</xml_diff>

<commit_message>
Introducing the Omega-3910 SDK!
</commit_message>
<xml_diff>
--- a/omega/Digital-AV-Ω35.docx
+++ b/omega/Digital-AV-Ω35.docx
@@ -33362,37 +33362,77 @@
           <w:szCs w:val="18"/>
         </w:rPr>
         <w:tab/>
+        <w:t xml:space="preserve">Digital-AV revision numbers use a </w:t>
       </w:r>
       <w:r>
         <w:rPr>
           <w:sz w:val="18"/>
           <w:szCs w:val="18"/>
         </w:rPr>
-        <w:t xml:space="preserve">Digital-AV revision numbers use a three-digit character sequence, plus an optional suffix/subscript.  Revision numbers begin with the letter </w:t>
-      </w:r>
-      <w:r>
-        <w:rPr>
-          <w:b/>
+        <w:t>four</w:t>
+      </w:r>
+      <w:r>
+        <w:rPr>
           <w:sz w:val="18"/>
           <w:szCs w:val="18"/>
         </w:rPr>
-        <w:t xml:space="preserve">Z </w:t>
-      </w:r>
-      <w:r>
-        <w:rPr>
-          <w:bCs/>
+        <w:t xml:space="preserve">-digit character sequence, </w:t>
+      </w:r>
+      <w:r>
+        <w:rPr>
           <w:sz w:val="18"/>
           <w:szCs w:val="18"/>
         </w:rPr>
-        <w:t>or</w:t>
-      </w:r>
-      <w:r>
-        <w:rPr>
-          <w:b/>
+        <w:t>(alpha/beta releases use three-digits</w:t>
+      </w:r>
+      <w:r>
+        <w:rPr>
           <w:sz w:val="18"/>
           <w:szCs w:val="18"/>
         </w:rPr>
         <w:t xml:space="preserve"> </w:t>
+      </w:r>
+      <w:r>
+        <w:rPr>
+          <w:sz w:val="18"/>
+          <w:szCs w:val="18"/>
+        </w:rPr>
+        <w:t xml:space="preserve">and an alpha or beta Greek letter </w:t>
+      </w:r>
+      <w:r>
+        <w:rPr>
+          <w:sz w:val="18"/>
+          <w:szCs w:val="18"/>
+        </w:rPr>
+        <w:t>suffix/subscript</w:t>
+      </w:r>
+      <w:r>
+        <w:rPr>
+          <w:sz w:val="18"/>
+          <w:szCs w:val="18"/>
+        </w:rPr>
+        <w:t>)</w:t>
+      </w:r>
+      <w:r>
+        <w:rPr>
+          <w:sz w:val="18"/>
+          <w:szCs w:val="18"/>
+        </w:rPr>
+        <w:t xml:space="preserve">.  </w:t>
+      </w:r>
+      <w:r>
+        <w:rPr>
+          <w:sz w:val="18"/>
+          <w:szCs w:val="18"/>
+        </w:rPr>
+        <w:t>The most recent r</w:t>
+      </w:r>
+      <w:r>
+        <w:rPr>
+          <w:sz w:val="18"/>
+          <w:szCs w:val="18"/>
+        </w:rPr>
+        <w:t xml:space="preserve">evision numbers begin with </w:t>
       </w:r>
       <w:r>
         <w:rPr>
@@ -33409,50 +33449,16 @@
           <w:sz w:val="18"/>
           <w:szCs w:val="18"/>
         </w:rPr>
-        <w:t xml:space="preserve">.  The next two characters represent year and month of the revision. The character sequence is </w:t>
-      </w:r>
-      <w:proofErr w:type="spellStart"/>
-      <w:r>
-        <w:rPr>
-          <w:b/>
+        <w:t>.  The next two characters represent year and month of the revision. The character sequence is</w:t>
+      </w:r>
+      <w:r>
+        <w:rPr>
           <w:sz w:val="18"/>
           <w:szCs w:val="18"/>
         </w:rPr>
-        <w:t>X</w:t>
-      </w:r>
-      <w:r>
-        <w:rPr>
-          <w:b/>
-          <w:i/>
-          <w:sz w:val="18"/>
-          <w:szCs w:val="18"/>
-        </w:rPr>
-        <w:t>ym</w:t>
-      </w:r>
-      <w:proofErr w:type="spellEnd"/>
-      <w:r>
-        <w:rPr>
-          <w:sz w:val="18"/>
-          <w:szCs w:val="18"/>
-        </w:rPr>
-        <w:t xml:space="preserve"> where X is either </w:t>
-      </w:r>
-      <w:r>
-        <w:rPr>
-          <w:b/>
-          <w:bCs/>
-          <w:sz w:val="18"/>
-          <w:szCs w:val="18"/>
-        </w:rPr>
-        <w:t>Z</w:t>
-      </w:r>
-      <w:r>
-        <w:rPr>
-          <w:sz w:val="18"/>
-          <w:szCs w:val="18"/>
-        </w:rPr>
-        <w:t xml:space="preserve"> or </w:t>
-      </w:r>
+        <w:t xml:space="preserve"> either </w:t>
+      </w:r>
+      <w:proofErr w:type="spellStart"/>
       <w:r>
         <w:rPr>
           <w:rFonts w:cstheme="minorHAnsi"/>
@@ -33465,41 +33471,12 @@
       </w:r>
       <w:r>
         <w:rPr>
-          <w:sz w:val="18"/>
-          <w:szCs w:val="18"/>
-        </w:rPr>
-        <w:t>, indicating either “Z-series” or “</w:t>
-      </w:r>
-      <w:r>
-        <w:rPr>
-          <w:rFonts w:cstheme="minorHAnsi"/>
-          <w:sz w:val="18"/>
-          <w:szCs w:val="18"/>
-        </w:rPr>
-        <w:t>Ω-series”</w:t>
-      </w:r>
-      <w:r>
-        <w:rPr>
-          <w:sz w:val="18"/>
-          <w:szCs w:val="18"/>
-        </w:rPr>
-        <w:t xml:space="preserve"> of the SDK (this also distinguishes the release from older Digital-AV SDK editions); </w:t>
-      </w:r>
-      <w:r>
-        <w:rPr>
           <w:b/>
           <w:i/>
           <w:sz w:val="18"/>
           <w:szCs w:val="18"/>
         </w:rPr>
-        <w:t>y</w:t>
-      </w:r>
-      <w:r>
-        <w:rPr>
-          <w:sz w:val="18"/>
-          <w:szCs w:val="18"/>
-        </w:rPr>
-        <w:t xml:space="preserve"> represents the year, and </w:t>
+        <w:t>ym</w:t>
       </w:r>
       <w:r>
         <w:rPr>
@@ -33508,15 +33485,9 @@
           <w:sz w:val="18"/>
           <w:szCs w:val="18"/>
         </w:rPr>
-        <w:t>m</w:t>
-      </w:r>
-      <w:r>
-        <w:rPr>
-          <w:sz w:val="18"/>
-          <w:szCs w:val="18"/>
-        </w:rPr>
-        <w:t xml:space="preserve"> represents the month. </w:t>
-      </w:r>
+        <w:t>dd</w:t>
+      </w:r>
+      <w:proofErr w:type="spellEnd"/>
       <w:r>
         <w:rPr>
           <w:b/>
@@ -33524,86 +33495,83 @@
           <w:sz w:val="18"/>
           <w:szCs w:val="18"/>
         </w:rPr>
-        <w:t>y</w:t>
+        <w:t xml:space="preserve"> </w:t>
       </w:r>
       <w:r>
         <w:rPr>
           <w:sz w:val="18"/>
           <w:szCs w:val="18"/>
         </w:rPr>
-        <w:t xml:space="preserve"> encodes the year as a single base-36 digit; For example, (</w:t>
-      </w:r>
-      <w:r>
-        <w:rPr>
+        <w:t xml:space="preserve">or </w:t>
+      </w:r>
+      <w:proofErr w:type="spellStart"/>
+      <w:r>
+        <w:rPr>
+          <w:rFonts w:cstheme="minorHAnsi"/>
+          <w:b/>
+          <w:bCs/>
+          <w:sz w:val="18"/>
+          <w:szCs w:val="18"/>
+        </w:rPr>
+        <w:t>Ω</w:t>
+      </w:r>
+      <w:proofErr w:type="gramStart"/>
+      <w:r>
+        <w:rPr>
+          <w:b/>
           <w:i/>
           <w:sz w:val="18"/>
           <w:szCs w:val="18"/>
         </w:rPr>
-        <w:t>y</w:t>
-      </w:r>
-      <w:r>
-        <w:rPr>
-          <w:sz w:val="18"/>
-          <w:szCs w:val="18"/>
-        </w:rPr>
-        <w:t xml:space="preserve">=0) represents </w:t>
-      </w:r>
-      <w:proofErr w:type="gramStart"/>
-      <w:r>
-        <w:rPr>
-          <w:sz w:val="18"/>
-          <w:szCs w:val="18"/>
-        </w:rPr>
-        <w:t>2020;  (</w:t>
-      </w:r>
-      <w:proofErr w:type="gramEnd"/>
-      <w:r>
-        <w:rPr>
+        <w:t>ym</w:t>
+      </w:r>
+      <w:r>
+        <w:rPr>
+          <w:b/>
           <w:i/>
           <w:sz w:val="18"/>
           <w:szCs w:val="18"/>
         </w:rPr>
-        <w:t>y</w:t>
-      </w:r>
-      <w:r>
-        <w:rPr>
-          <w:sz w:val="18"/>
-          <w:szCs w:val="18"/>
-        </w:rPr>
-        <w:t xml:space="preserve"> == 3) represents 2023; (</w:t>
-      </w:r>
-      <w:r>
-        <w:rPr>
+        <w:t>dd</w:t>
+      </w:r>
+      <w:r>
+        <w:rPr>
+          <w:b/>
           <w:i/>
           <w:sz w:val="18"/>
           <w:szCs w:val="18"/>
-        </w:rPr>
-        <w:t>y</w:t>
-      </w:r>
-      <w:r>
-        <w:rPr>
-          <w:sz w:val="18"/>
-          <w:szCs w:val="18"/>
-        </w:rPr>
-        <w:t xml:space="preserve"> == 5) represents 2025; (</w:t>
-      </w:r>
-      <w:r>
-        <w:rPr>
+          <w:vertAlign w:val="subscript"/>
+        </w:rPr>
+        <w:t>x</w:t>
+      </w:r>
+      <w:proofErr w:type="spellEnd"/>
+      <w:r>
+        <w:rPr>
+          <w:b/>
           <w:i/>
           <w:sz w:val="18"/>
           <w:szCs w:val="18"/>
         </w:rPr>
-        <w:t>y</w:t>
+        <w:t xml:space="preserve"> </w:t>
       </w:r>
       <w:r>
         <w:rPr>
           <w:sz w:val="18"/>
           <w:szCs w:val="18"/>
         </w:rPr>
-        <w:t xml:space="preserve"> == A) represents 2030; (</w:t>
-      </w:r>
-      <w:r>
-        <w:rPr>
+        <w:t>;</w:t>
+      </w:r>
+      <w:proofErr w:type="gramEnd"/>
+      <w:r>
+        <w:rPr>
+          <w:sz w:val="18"/>
+          <w:szCs w:val="18"/>
+        </w:rPr>
+        <w:t xml:space="preserve"> </w:t>
+      </w:r>
+      <w:r>
+        <w:rPr>
+          <w:b/>
           <w:i/>
           <w:sz w:val="18"/>
           <w:szCs w:val="18"/>
@@ -33615,10 +33583,11 @@
           <w:sz w:val="18"/>
           <w:szCs w:val="18"/>
         </w:rPr>
-        <w:t xml:space="preserve"> == F) represents 2035; (y == Z) represents 2055.  With respect to months, digits 1 through 9 are as expected; (</w:t>
-      </w:r>
-      <w:r>
-        <w:rPr>
+        <w:t xml:space="preserve"> represents the year, and </w:t>
+      </w:r>
+      <w:r>
+        <w:rPr>
+          <w:b/>
           <w:i/>
           <w:sz w:val="18"/>
           <w:szCs w:val="18"/>
@@ -33630,22 +33599,23 @@
           <w:sz w:val="18"/>
           <w:szCs w:val="18"/>
         </w:rPr>
-        <w:t xml:space="preserve"> == A) is October; (</w:t>
-      </w:r>
-      <w:r>
-        <w:rPr>
+        <w:t xml:space="preserve"> represents the month. </w:t>
+      </w:r>
+      <w:r>
+        <w:rPr>
+          <w:b/>
           <w:i/>
           <w:sz w:val="18"/>
           <w:szCs w:val="18"/>
         </w:rPr>
-        <w:t>m</w:t>
+        <w:t>y</w:t>
       </w:r>
       <w:r>
         <w:rPr>
           <w:sz w:val="18"/>
           <w:szCs w:val="18"/>
         </w:rPr>
-        <w:t xml:space="preserve"> == B) is November; and (</w:t>
+        <w:t xml:space="preserve"> encodes the year as a single base-36 digit; For example, (</w:t>
       </w:r>
       <w:r>
         <w:rPr>
@@ -33653,14 +33623,170 @@
           <w:sz w:val="18"/>
           <w:szCs w:val="18"/>
         </w:rPr>
-        <w:t>m</w:t>
+        <w:t>y</w:t>
       </w:r>
       <w:r>
         <w:rPr>
           <w:sz w:val="18"/>
           <w:szCs w:val="18"/>
         </w:rPr>
-        <w:t xml:space="preserve"> == C) is December.  An optional single letter/number subscript is usually included.  If the subscript is a Greek letter (</w:t>
+        <w:t xml:space="preserve">=0) represents </w:t>
+      </w:r>
+      <w:proofErr w:type="gramStart"/>
+      <w:r>
+        <w:rPr>
+          <w:sz w:val="18"/>
+          <w:szCs w:val="18"/>
+        </w:rPr>
+        <w:t>2020;  (</w:t>
+      </w:r>
+      <w:proofErr w:type="gramEnd"/>
+      <w:r>
+        <w:rPr>
+          <w:i/>
+          <w:sz w:val="18"/>
+          <w:szCs w:val="18"/>
+        </w:rPr>
+        <w:t>y</w:t>
+      </w:r>
+      <w:r>
+        <w:rPr>
+          <w:sz w:val="18"/>
+          <w:szCs w:val="18"/>
+        </w:rPr>
+        <w:t xml:space="preserve"> == 3) represents 2023; (</w:t>
+      </w:r>
+      <w:r>
+        <w:rPr>
+          <w:i/>
+          <w:sz w:val="18"/>
+          <w:szCs w:val="18"/>
+        </w:rPr>
+        <w:t>y</w:t>
+      </w:r>
+      <w:r>
+        <w:rPr>
+          <w:sz w:val="18"/>
+          <w:szCs w:val="18"/>
+        </w:rPr>
+        <w:t xml:space="preserve"> == 5) represents 2025; (</w:t>
+      </w:r>
+      <w:r>
+        <w:rPr>
+          <w:i/>
+          <w:sz w:val="18"/>
+          <w:szCs w:val="18"/>
+        </w:rPr>
+        <w:t>y</w:t>
+      </w:r>
+      <w:r>
+        <w:rPr>
+          <w:sz w:val="18"/>
+          <w:szCs w:val="18"/>
+        </w:rPr>
+        <w:t xml:space="preserve"> == A) represents 2030; (</w:t>
+      </w:r>
+      <w:r>
+        <w:rPr>
+          <w:i/>
+          <w:sz w:val="18"/>
+          <w:szCs w:val="18"/>
+        </w:rPr>
+        <w:t>y</w:t>
+      </w:r>
+      <w:r>
+        <w:rPr>
+          <w:sz w:val="18"/>
+          <w:szCs w:val="18"/>
+        </w:rPr>
+        <w:t xml:space="preserve"> == F) represents 2035; (y == Z) represents 2055.  With respect to months, digits 1 through 9 are as expected; (</w:t>
+      </w:r>
+      <w:r>
+        <w:rPr>
+          <w:i/>
+          <w:sz w:val="18"/>
+          <w:szCs w:val="18"/>
+        </w:rPr>
+        <w:t>m</w:t>
+      </w:r>
+      <w:r>
+        <w:rPr>
+          <w:sz w:val="18"/>
+          <w:szCs w:val="18"/>
+        </w:rPr>
+        <w:t xml:space="preserve"> == A) is October; (</w:t>
+      </w:r>
+      <w:r>
+        <w:rPr>
+          <w:i/>
+          <w:sz w:val="18"/>
+          <w:szCs w:val="18"/>
+        </w:rPr>
+        <w:t>m</w:t>
+      </w:r>
+      <w:r>
+        <w:rPr>
+          <w:sz w:val="18"/>
+          <w:szCs w:val="18"/>
+        </w:rPr>
+        <w:t xml:space="preserve"> == B) is November; and (</w:t>
+      </w:r>
+      <w:r>
+        <w:rPr>
+          <w:i/>
+          <w:sz w:val="18"/>
+          <w:szCs w:val="18"/>
+        </w:rPr>
+        <w:t>m</w:t>
+      </w:r>
+      <w:r>
+        <w:rPr>
+          <w:sz w:val="18"/>
+          <w:szCs w:val="18"/>
+        </w:rPr>
+        <w:t xml:space="preserve"> == C) is December.  </w:t>
+      </w:r>
+      <w:r>
+        <w:rPr>
+          <w:sz w:val="18"/>
+          <w:szCs w:val="18"/>
+        </w:rPr>
+        <w:t>A two-digit day of the month follows.</w:t>
+      </w:r>
+      <w:r>
+        <w:rPr>
+          <w:sz w:val="18"/>
+          <w:szCs w:val="18"/>
+        </w:rPr>
+        <w:t xml:space="preserve"> If </w:t>
+      </w:r>
+      <w:r>
+        <w:rPr>
+          <w:sz w:val="18"/>
+          <w:szCs w:val="18"/>
+        </w:rPr>
+        <w:t xml:space="preserve">a </w:t>
+      </w:r>
+      <w:r>
+        <w:rPr>
+          <w:sz w:val="18"/>
+          <w:szCs w:val="18"/>
+        </w:rPr>
+        <w:t xml:space="preserve">Greek letter subscript </w:t>
+      </w:r>
+      <w:r>
+        <w:rPr>
+          <w:sz w:val="18"/>
+          <w:szCs w:val="18"/>
+        </w:rPr>
+        <w:t xml:space="preserve">appears in the version number </w:t>
+      </w:r>
+      <w:r>
+        <w:rPr>
+          <w:sz w:val="18"/>
+          <w:szCs w:val="18"/>
+        </w:rPr>
+        <w:t>(</w:t>
       </w:r>
       <w:r>
         <w:rPr>
@@ -33675,215 +33801,28 @@
           <w:sz w:val="18"/>
           <w:szCs w:val="18"/>
         </w:rPr>
-        <w:t xml:space="preserve">, then this is alpha or beta. Subscript </w:t>
-      </w:r>
-      <w:r>
-        <w:rPr>
-          <w:i/>
-          <w:iCs/>
+        <w:t xml:space="preserve">, then this </w:t>
+      </w:r>
+      <w:r>
+        <w:rPr>
           <w:sz w:val="18"/>
           <w:szCs w:val="18"/>
         </w:rPr>
-        <w:t>x</w:t>
+        <w:t xml:space="preserve">indicates an </w:t>
       </w:r>
       <w:r>
         <w:rPr>
           <w:sz w:val="18"/>
           <w:szCs w:val="18"/>
         </w:rPr>
-        <w:t xml:space="preserve"> indicates that it is soon to be defunct.  Otherwise, subscript is calendar day of the release, encoded in base-32; the 1</w:t>
+        <w:t>alpha or beta</w:t>
       </w:r>
       <w:r>
         <w:rPr>
           <w:sz w:val="18"/>
           <w:szCs w:val="18"/>
-          <w:vertAlign w:val="superscript"/>
-        </w:rPr>
-        <w:t>st</w:t>
-      </w:r>
-      <w:r>
-        <w:rPr>
-          <w:sz w:val="18"/>
-          <w:szCs w:val="18"/>
-        </w:rPr>
-        <w:sym w:font="Wingdings" w:char="F0E0"/>
-      </w:r>
-      <w:proofErr w:type="gramStart"/>
-      <w:r>
-        <w:rPr>
-          <w:i/>
-          <w:iCs/>
-          <w:sz w:val="18"/>
-          <w:szCs w:val="18"/>
-        </w:rPr>
-        <w:t>1</w:t>
-      </w:r>
-      <w:r>
-        <w:rPr>
-          <w:sz w:val="18"/>
-          <w:szCs w:val="18"/>
-        </w:rPr>
-        <w:t>,  2</w:t>
-      </w:r>
-      <w:proofErr w:type="gramEnd"/>
-      <w:r>
-        <w:rPr>
-          <w:sz w:val="18"/>
-          <w:szCs w:val="18"/>
-          <w:vertAlign w:val="superscript"/>
-        </w:rPr>
-        <w:t>nd</w:t>
-      </w:r>
-      <w:r>
-        <w:rPr>
-          <w:sz w:val="18"/>
-          <w:szCs w:val="18"/>
-        </w:rPr>
-        <w:sym w:font="Wingdings" w:char="F0E0"/>
-      </w:r>
-      <w:r>
-        <w:rPr>
-          <w:i/>
-          <w:iCs/>
-          <w:sz w:val="18"/>
-          <w:szCs w:val="18"/>
-        </w:rPr>
-        <w:t>2</w:t>
-      </w:r>
-      <w:r>
-        <w:rPr>
-          <w:sz w:val="18"/>
-          <w:szCs w:val="18"/>
-        </w:rPr>
-        <w:t>, … ,  9</w:t>
-      </w:r>
-      <w:r>
-        <w:rPr>
-          <w:sz w:val="18"/>
-          <w:szCs w:val="18"/>
-          <w:vertAlign w:val="superscript"/>
-        </w:rPr>
-        <w:t>th</w:t>
-      </w:r>
-      <w:r>
-        <w:rPr>
-          <w:sz w:val="18"/>
-          <w:szCs w:val="18"/>
-        </w:rPr>
-        <w:sym w:font="Wingdings" w:char="F0E0"/>
-      </w:r>
-      <w:r>
-        <w:rPr>
-          <w:i/>
-          <w:iCs/>
-          <w:sz w:val="18"/>
-          <w:szCs w:val="18"/>
-        </w:rPr>
-        <w:t>9</w:t>
-      </w:r>
-      <w:r>
-        <w:rPr>
-          <w:sz w:val="18"/>
-          <w:szCs w:val="18"/>
-        </w:rPr>
-        <w:t>,  10</w:t>
-      </w:r>
-      <w:r>
-        <w:rPr>
-          <w:sz w:val="18"/>
-          <w:szCs w:val="18"/>
-          <w:vertAlign w:val="superscript"/>
-        </w:rPr>
-        <w:t>th</w:t>
-      </w:r>
-      <w:r>
-        <w:rPr>
-          <w:sz w:val="18"/>
-          <w:szCs w:val="18"/>
-        </w:rPr>
-        <w:sym w:font="Wingdings" w:char="F0E0"/>
-      </w:r>
-      <w:r>
-        <w:rPr>
-          <w:sz w:val="18"/>
-          <w:szCs w:val="18"/>
-        </w:rPr>
-        <w:t>a,  11</w:t>
-      </w:r>
-      <w:r>
-        <w:rPr>
-          <w:sz w:val="18"/>
-          <w:szCs w:val="18"/>
-          <w:vertAlign w:val="superscript"/>
-        </w:rPr>
-        <w:t>th</w:t>
-      </w:r>
-      <w:r>
-        <w:rPr>
-          <w:sz w:val="18"/>
-          <w:szCs w:val="18"/>
-        </w:rPr>
-        <w:sym w:font="Wingdings" w:char="F0E0"/>
-      </w:r>
-      <w:r>
-        <w:rPr>
-          <w:sz w:val="18"/>
-          <w:szCs w:val="18"/>
-        </w:rPr>
-        <w:t>b,  12</w:t>
-      </w:r>
-      <w:r>
-        <w:rPr>
-          <w:sz w:val="18"/>
-          <w:szCs w:val="18"/>
-          <w:vertAlign w:val="superscript"/>
-        </w:rPr>
-        <w:t>th</w:t>
-      </w:r>
-      <w:r>
-        <w:rPr>
-          <w:sz w:val="18"/>
-          <w:szCs w:val="18"/>
-        </w:rPr>
-        <w:sym w:font="Wingdings" w:char="F0E0"/>
-      </w:r>
-      <w:r>
-        <w:rPr>
-          <w:sz w:val="18"/>
-          <w:szCs w:val="18"/>
-        </w:rPr>
-        <w:t>c, … ,  31</w:t>
-      </w:r>
-      <w:r>
-        <w:rPr>
-          <w:sz w:val="18"/>
-          <w:szCs w:val="18"/>
-          <w:vertAlign w:val="superscript"/>
-        </w:rPr>
-        <w:t>st</w:t>
-      </w:r>
-      <w:r>
-        <w:rPr>
-          <w:sz w:val="18"/>
-          <w:szCs w:val="18"/>
-        </w:rPr>
-        <w:sym w:font="Wingdings" w:char="F0E0"/>
-      </w:r>
-      <w:r>
-        <w:rPr>
-          <w:i/>
-          <w:iCs/>
-          <w:sz w:val="18"/>
-          <w:szCs w:val="18"/>
-        </w:rPr>
-        <w:t>v</w:t>
-      </w:r>
-      <w:r>
-        <w:rPr>
-          <w:sz w:val="18"/>
-          <w:szCs w:val="18"/>
-        </w:rPr>
-        <w:t>.</w:t>
+        </w:rPr>
+        <w:t xml:space="preserve"> release. </w:t>
       </w:r>
     </w:p>
     <w:p>
@@ -35724,6 +35663,13 @@
               <w:rFonts w:ascii="Times New Roman" w:eastAsia="Times New Roman" w:hAnsi="Times New Roman" w:cs="Times New Roman"/>
               <w:sz w:val="28"/>
             </w:rPr>
+            <w:t>.07</w:t>
+          </w:r>
+          <w:r>
+            <w:rPr>
+              <w:rFonts w:ascii="Times New Roman" w:eastAsia="Times New Roman" w:hAnsi="Times New Roman" w:cs="Times New Roman"/>
+              <w:sz w:val="28"/>
+            </w:rPr>
             <w:tab/>
           </w:r>
         </w:p>
@@ -35867,12 +35813,11 @@
           </w:r>
           <w:r>
             <w:rPr>
-              <w:rFonts w:ascii="Consolas" w:hAnsi="Consolas" w:cstheme="minorHAnsi"/>
-              <w:sz w:val="20"/>
-              <w:szCs w:val="20"/>
-              <w:vertAlign w:val="subscript"/>
+              <w:rFonts w:ascii="Consolas" w:eastAsia="Times New Roman" w:hAnsi="Consolas" w:cs="Times New Roman"/>
+              <w:sz w:val="18"/>
+              <w:szCs w:val="18"/>
             </w:rPr>
-            <w:t>7</w:t>
+            <w:t>07</w:t>
           </w:r>
           <w:r>
             <w:rPr>
@@ -35980,12 +35925,11 @@
           </w:r>
           <w:r>
             <w:rPr>
-              <w:rFonts w:ascii="Consolas" w:hAnsi="Consolas" w:cstheme="minorHAnsi"/>
-              <w:sz w:val="20"/>
-              <w:szCs w:val="20"/>
-              <w:vertAlign w:val="subscript"/>
+              <w:rFonts w:ascii="Consolas" w:eastAsia="Times New Roman" w:hAnsi="Consolas" w:cs="Times New Roman"/>
+              <w:sz w:val="18"/>
+              <w:szCs w:val="18"/>
             </w:rPr>
-            <w:t>3</w:t>
+            <w:t>10</w:t>
           </w:r>
         </w:p>
       </w:tc>
@@ -36505,9 +36449,9 @@
       <w:tblLook w:val="04A0" w:firstRow="1" w:lastRow="0" w:firstColumn="1" w:lastColumn="0" w:noHBand="0" w:noVBand="1"/>
     </w:tblPr>
     <w:tblGrid>
-      <w:gridCol w:w="10932"/>
-      <w:gridCol w:w="2094"/>
-      <w:gridCol w:w="664"/>
+      <w:gridCol w:w="10887"/>
+      <w:gridCol w:w="1975"/>
+      <w:gridCol w:w="828"/>
     </w:tblGrid>
     <w:tr>
       <w:trPr>
@@ -36515,7 +36459,7 @@
       </w:trPr>
       <w:tc>
         <w:tcPr>
-          <w:tcW w:w="10948" w:type="dxa"/>
+          <w:tcW w:w="10903" w:type="dxa"/>
           <w:vMerge w:val="restart"/>
         </w:tcPr>
         <w:p>
@@ -36584,13 +36528,20 @@
               <w:rFonts w:ascii="Times New Roman" w:eastAsia="Times New Roman" w:hAnsi="Times New Roman" w:cs="Times New Roman"/>
               <w:sz w:val="28"/>
             </w:rPr>
+            <w:t>00</w:t>
+          </w:r>
+          <w:r>
+            <w:rPr>
+              <w:rFonts w:ascii="Times New Roman" w:eastAsia="Times New Roman" w:hAnsi="Times New Roman" w:cs="Times New Roman"/>
+              <w:sz w:val="28"/>
+            </w:rPr>
             <w:tab/>
           </w:r>
         </w:p>
       </w:tc>
       <w:tc>
         <w:tcPr>
-          <w:tcW w:w="2742" w:type="dxa"/>
+          <w:tcW w:w="2787" w:type="dxa"/>
           <w:gridSpan w:val="2"/>
         </w:tcPr>
         <w:p>
@@ -36651,7 +36602,7 @@
       </w:trPr>
       <w:tc>
         <w:tcPr>
-          <w:tcW w:w="10948" w:type="dxa"/>
+          <w:tcW w:w="10903" w:type="dxa"/>
           <w:vMerge/>
         </w:tcPr>
         <w:p>
@@ -36668,7 +36619,7 @@
       </w:tc>
       <w:tc>
         <w:tcPr>
-          <w:tcW w:w="2086" w:type="dxa"/>
+          <w:tcW w:w="1967" w:type="dxa"/>
           <w:noWrap/>
           <w:tcMar>
             <w:left w:w="115" w:type="dxa"/>
@@ -36705,7 +36656,7 @@
       </w:tc>
       <w:tc>
         <w:tcPr>
-          <w:tcW w:w="656" w:type="dxa"/>
+          <w:tcW w:w="820" w:type="dxa"/>
           <w:noWrap/>
           <w:tcMar>
             <w:left w:w="0" w:type="dxa"/>
@@ -36746,6 +36697,14 @@
               <w:szCs w:val="18"/>
             </w:rPr>
             <w:t>2</w:t>
+          </w:r>
+          <w:r>
+            <w:rPr>
+              <w:rFonts w:ascii="Consolas" w:eastAsia="Times New Roman" w:hAnsi="Consolas" w:cs="Times New Roman"/>
+              <w:sz w:val="18"/>
+              <w:szCs w:val="18"/>
+            </w:rPr>
+            <w:t>00</w:t>
           </w:r>
           <w:r>
             <w:rPr>
@@ -36790,9 +36749,9 @@
       <w:tblLook w:val="04A0" w:firstRow="1" w:lastRow="0" w:firstColumn="1" w:lastColumn="0" w:noHBand="0" w:noVBand="1"/>
     </w:tblPr>
     <w:tblGrid>
-      <w:gridCol w:w="10916"/>
-      <w:gridCol w:w="2102"/>
-      <w:gridCol w:w="672"/>
+      <w:gridCol w:w="10879"/>
+      <w:gridCol w:w="1983"/>
+      <w:gridCol w:w="828"/>
     </w:tblGrid>
     <w:tr>
       <w:trPr>
@@ -36800,7 +36759,7 @@
       </w:trPr>
       <w:tc>
         <w:tcPr>
-          <w:tcW w:w="10932" w:type="dxa"/>
+          <w:tcW w:w="10895" w:type="dxa"/>
           <w:vMerge w:val="restart"/>
         </w:tcPr>
         <w:p>
@@ -36855,13 +36814,20 @@
               <w:rFonts w:ascii="Times New Roman" w:eastAsia="Times New Roman" w:hAnsi="Times New Roman" w:cs="Times New Roman"/>
               <w:sz w:val="28"/>
             </w:rPr>
+            <w:t>00</w:t>
+          </w:r>
+          <w:r>
+            <w:rPr>
+              <w:rFonts w:ascii="Times New Roman" w:eastAsia="Times New Roman" w:hAnsi="Times New Roman" w:cs="Times New Roman"/>
+              <w:sz w:val="28"/>
+            </w:rPr>
             <w:tab/>
           </w:r>
         </w:p>
       </w:tc>
       <w:tc>
         <w:tcPr>
-          <w:tcW w:w="2758" w:type="dxa"/>
+          <w:tcW w:w="2795" w:type="dxa"/>
           <w:gridSpan w:val="2"/>
         </w:tcPr>
         <w:p>
@@ -36922,7 +36888,7 @@
       </w:trPr>
       <w:tc>
         <w:tcPr>
-          <w:tcW w:w="10932" w:type="dxa"/>
+          <w:tcW w:w="10895" w:type="dxa"/>
           <w:vMerge/>
         </w:tcPr>
         <w:p>
@@ -36939,7 +36905,7 @@
       </w:tc>
       <w:tc>
         <w:tcPr>
-          <w:tcW w:w="2094" w:type="dxa"/>
+          <w:tcW w:w="1975" w:type="dxa"/>
           <w:noWrap/>
           <w:tcMar>
             <w:left w:w="115" w:type="dxa"/>
@@ -36976,7 +36942,7 @@
       </w:tc>
       <w:tc>
         <w:tcPr>
-          <w:tcW w:w="664" w:type="dxa"/>
+          <w:tcW w:w="820" w:type="dxa"/>
           <w:noWrap/>
           <w:tcMar>
             <w:left w:w="0" w:type="dxa"/>
@@ -37017,6 +36983,14 @@
               <w:szCs w:val="18"/>
             </w:rPr>
             <w:t>2</w:t>
+          </w:r>
+          <w:r>
+            <w:rPr>
+              <w:rFonts w:ascii="Consolas" w:eastAsia="Times New Roman" w:hAnsi="Consolas" w:cs="Times New Roman"/>
+              <w:sz w:val="18"/>
+              <w:szCs w:val="18"/>
+            </w:rPr>
+            <w:t>00</w:t>
           </w:r>
           <w:r>
             <w:rPr>
@@ -37061,9 +37035,9 @@
       <w:tblLook w:val="04A0" w:firstRow="1" w:lastRow="0" w:firstColumn="1" w:lastColumn="0" w:noHBand="0" w:noVBand="1"/>
     </w:tblPr>
     <w:tblGrid>
-      <w:gridCol w:w="10916"/>
-      <w:gridCol w:w="2102"/>
-      <w:gridCol w:w="672"/>
+      <w:gridCol w:w="10879"/>
+      <w:gridCol w:w="1983"/>
+      <w:gridCol w:w="828"/>
     </w:tblGrid>
     <w:tr>
       <w:trPr>
@@ -37071,7 +37045,7 @@
       </w:trPr>
       <w:tc>
         <w:tcPr>
-          <w:tcW w:w="10932" w:type="dxa"/>
+          <w:tcW w:w="10895" w:type="dxa"/>
           <w:vMerge w:val="restart"/>
         </w:tcPr>
         <w:p>
@@ -37119,7 +37093,14 @@
               <w:rFonts w:ascii="Times New Roman" w:eastAsia="Times New Roman" w:hAnsi="Times New Roman" w:cs="Times New Roman"/>
               <w:sz w:val="28"/>
             </w:rPr>
-            <w:t>: 3.2</w:t>
+            <w:t>: 3.</w:t>
+          </w:r>
+          <w:r>
+            <w:rPr>
+              <w:rFonts w:ascii="Times New Roman" w:eastAsia="Times New Roman" w:hAnsi="Times New Roman" w:cs="Times New Roman"/>
+              <w:sz w:val="28"/>
+            </w:rPr>
+            <w:t>507</w:t>
           </w:r>
           <w:r>
             <w:rPr>
@@ -37132,7 +37113,7 @@
       </w:tc>
       <w:tc>
         <w:tcPr>
-          <w:tcW w:w="2758" w:type="dxa"/>
+          <w:tcW w:w="2795" w:type="dxa"/>
           <w:gridSpan w:val="2"/>
         </w:tcPr>
         <w:p>
@@ -37193,7 +37174,7 @@
       </w:trPr>
       <w:tc>
         <w:tcPr>
-          <w:tcW w:w="10932" w:type="dxa"/>
+          <w:tcW w:w="10895" w:type="dxa"/>
           <w:vMerge/>
         </w:tcPr>
         <w:p>
@@ -37210,7 +37191,7 @@
       </w:tc>
       <w:tc>
         <w:tcPr>
-          <w:tcW w:w="2094" w:type="dxa"/>
+          <w:tcW w:w="1975" w:type="dxa"/>
           <w:noWrap/>
           <w:tcMar>
             <w:left w:w="115" w:type="dxa"/>
@@ -37247,7 +37228,7 @@
       </w:tc>
       <w:tc>
         <w:tcPr>
-          <w:tcW w:w="664" w:type="dxa"/>
+          <w:tcW w:w="820" w:type="dxa"/>
           <w:noWrap/>
           <w:tcMar>
             <w:left w:w="0" w:type="dxa"/>
@@ -37288,6 +37269,14 @@
               <w:szCs w:val="18"/>
             </w:rPr>
             <w:t>5</w:t>
+          </w:r>
+          <w:r>
+            <w:rPr>
+              <w:rFonts w:ascii="Consolas" w:eastAsia="Times New Roman" w:hAnsi="Consolas" w:cs="Times New Roman"/>
+              <w:sz w:val="18"/>
+              <w:szCs w:val="18"/>
+            </w:rPr>
+            <w:t>07</w:t>
           </w:r>
           <w:r>
             <w:rPr>

</xml_diff>

<commit_message>
The 3911 release fixes a few problems with the 3910 release and updates metadata accordingly
</commit_message>
<xml_diff>
--- a/omega/Digital-AV-Ω35.docx
+++ b/omega/Digital-AV-Ω35.docx
@@ -35577,9 +35577,9 @@
       <w:tblLook w:val="04A0" w:firstRow="1" w:lastRow="0" w:firstColumn="1" w:lastColumn="0" w:noHBand="0" w:noVBand="1"/>
     </w:tblPr>
     <w:tblGrid>
-      <w:gridCol w:w="10980"/>
-      <w:gridCol w:w="1980"/>
-      <w:gridCol w:w="730"/>
+      <w:gridCol w:w="10922"/>
+      <w:gridCol w:w="1974"/>
+      <w:gridCol w:w="794"/>
     </w:tblGrid>
     <w:tr>
       <w:trPr>
@@ -35826,6 +35826,15 @@
               <w:szCs w:val="20"/>
               <w:vertAlign w:val="subscript"/>
             </w:rPr>
+            <w:t>α</w:t>
+          </w:r>
+          <w:r>
+            <w:rPr>
+              <w:rFonts w:ascii="Consolas" w:hAnsi="Consolas" w:cstheme="minorHAnsi"/>
+              <w:sz w:val="20"/>
+              <w:szCs w:val="20"/>
+              <w:vertAlign w:val="subscript"/>
+            </w:rPr>
             <w:t xml:space="preserve"> </w:t>
           </w:r>
         </w:p>
@@ -35891,7 +35900,6 @@
         <w:p>
           <w:pPr>
             <w:ind w:hanging="23"/>
-            <w:jc w:val="right"/>
             <w:rPr>
               <w:rFonts w:ascii="Consolas" w:eastAsia="Times New Roman" w:hAnsi="Consolas" w:cs="Times New Roman"/>
               <w:b/>
@@ -35929,7 +35937,15 @@
               <w:sz w:val="18"/>
               <w:szCs w:val="18"/>
             </w:rPr>
-            <w:t>10</w:t>
+            <w:t>1</w:t>
+          </w:r>
+          <w:r>
+            <w:rPr>
+              <w:rFonts w:ascii="Consolas" w:eastAsia="Times New Roman" w:hAnsi="Consolas" w:cs="Times New Roman"/>
+              <w:sz w:val="18"/>
+              <w:szCs w:val="18"/>
+            </w:rPr>
+            <w:t>1</w:t>
           </w:r>
         </w:p>
       </w:tc>

</xml_diff>